<commit_message>
diploma: Apply fixes for master diploma
Signed-off-by: Dmitry Gladkov <dmitry.gladkov@intel.com>
</commit_message>
<xml_diff>
--- a/diploma.docx
+++ b/diploma.docx
@@ -270,15 +270,7 @@
           <w:sz w:val="36"/>
           <w:szCs w:val="36"/>
         </w:rPr>
-        <w:t xml:space="preserve"> БАКАЛАВРА</w:t>
-      </w:r>
-      <w:r>
-        <w:rPr>
-          <w:b/>
-          <w:sz w:val="36"/>
-          <w:szCs w:val="36"/>
-        </w:rPr>
-        <w:t xml:space="preserve"> </w:t>
+        <w:t xml:space="preserve"> МАГИСТРА</w:t>
       </w:r>
     </w:p>
     <w:p>
@@ -917,12 +909,10 @@
       <w:pPr>
         <w:pStyle w:val="DiplomaTitleChapter"/>
       </w:pPr>
-      <w:bookmarkStart w:id="0" w:name="_Toc483333009"/>
       <w:r>
         <w:lastRenderedPageBreak/>
-        <w:t>Оглавление</w:t>
-      </w:r>
-      <w:bookmarkEnd w:id="0"/>
+        <w:t>Содержание</w:t>
+      </w:r>
     </w:p>
     <w:p>
       <w:pPr>
@@ -946,64 +936,6 @@
       <w:r>
         <w:fldChar w:fldCharType="separate"/>
       </w:r>
-      <w:hyperlink w:anchor="_Toc483333009" w:history="1">
-        <w:r>
-          <w:rPr>
-            <w:rStyle w:val="Hyperlink"/>
-            <w:rFonts w:eastAsiaTheme="majorEastAsia"/>
-            <w:noProof/>
-          </w:rPr>
-          <w:t>Оглавление</w:t>
-        </w:r>
-        <w:r>
-          <w:rPr>
-            <w:noProof/>
-            <w:webHidden/>
-          </w:rPr>
-          <w:tab/>
-        </w:r>
-        <w:r>
-          <w:rPr>
-            <w:noProof/>
-            <w:webHidden/>
-          </w:rPr>
-          <w:fldChar w:fldCharType="begin"/>
-        </w:r>
-        <w:r>
-          <w:rPr>
-            <w:noProof/>
-            <w:webHidden/>
-          </w:rPr>
-          <w:instrText xml:space="preserve"> PAGEREF _Toc483333009 \h </w:instrText>
-        </w:r>
-        <w:r>
-          <w:rPr>
-            <w:noProof/>
-            <w:webHidden/>
-          </w:rPr>
-        </w:r>
-        <w:r>
-          <w:rPr>
-            <w:noProof/>
-            <w:webHidden/>
-          </w:rPr>
-          <w:fldChar w:fldCharType="separate"/>
-        </w:r>
-        <w:r>
-          <w:rPr>
-            <w:noProof/>
-            <w:webHidden/>
-          </w:rPr>
-          <w:t>2</w:t>
-        </w:r>
-        <w:r>
-          <w:rPr>
-            <w:noProof/>
-            <w:webHidden/>
-          </w:rPr>
-          <w:fldChar w:fldCharType="end"/>
-        </w:r>
-      </w:hyperlink>
     </w:p>
     <w:p>
       <w:pPr>
@@ -1162,1168 +1094,6 @@
           <w:szCs w:val="22"/>
         </w:rPr>
       </w:pPr>
-      <w:hyperlink w:anchor="_Toc483333012" w:history="1">
-        <w:r>
-          <w:rPr>
-            <w:rStyle w:val="Hyperlink"/>
-            <w:rFonts w:eastAsiaTheme="majorEastAsia"/>
-            <w:noProof/>
-          </w:rPr>
-          <w:t>Цель работы</w:t>
-        </w:r>
-        <w:r>
-          <w:rPr>
-            <w:noProof/>
-            <w:webHidden/>
-          </w:rPr>
-          <w:tab/>
-        </w:r>
-        <w:r>
-          <w:rPr>
-            <w:noProof/>
-            <w:webHidden/>
-          </w:rPr>
-          <w:fldChar w:fldCharType="begin"/>
-        </w:r>
-        <w:r>
-          <w:rPr>
-            <w:noProof/>
-            <w:webHidden/>
-          </w:rPr>
-          <w:instrText xml:space="preserve"> PAGEREF _Toc483333012 \h </w:instrText>
-        </w:r>
-        <w:r>
-          <w:rPr>
-            <w:noProof/>
-            <w:webHidden/>
-          </w:rPr>
-        </w:r>
-        <w:r>
-          <w:rPr>
-            <w:noProof/>
-            <w:webHidden/>
-          </w:rPr>
-          <w:fldChar w:fldCharType="separate"/>
-        </w:r>
-        <w:r>
-          <w:rPr>
-            <w:noProof/>
-            <w:webHidden/>
-          </w:rPr>
-          <w:t>2</w:t>
-        </w:r>
-        <w:r>
-          <w:rPr>
-            <w:noProof/>
-            <w:webHidden/>
-          </w:rPr>
-          <w:fldChar w:fldCharType="end"/>
-        </w:r>
-      </w:hyperlink>
-    </w:p>
-    <w:p>
-      <w:pPr>
-        <w:pStyle w:val="TOC1"/>
-        <w:tabs>
-          <w:tab w:val="right" w:leader="dot" w:pos="9345"/>
-        </w:tabs>
-        <w:rPr>
-          <w:rFonts w:asciiTheme="minorHAnsi" w:eastAsiaTheme="minorEastAsia" w:hAnsiTheme="minorHAnsi" w:cstheme="minorBidi"/>
-          <w:noProof/>
-          <w:sz w:val="22"/>
-          <w:szCs w:val="22"/>
-        </w:rPr>
-      </w:pPr>
-      <w:hyperlink w:anchor="_Toc483333013" w:history="1">
-        <w:r>
-          <w:rPr>
-            <w:rStyle w:val="Hyperlink"/>
-            <w:rFonts w:eastAsiaTheme="majorEastAsia"/>
-            <w:noProof/>
-          </w:rPr>
-          <w:t>Обзор предметной области</w:t>
-        </w:r>
-        <w:r>
-          <w:rPr>
-            <w:noProof/>
-            <w:webHidden/>
-          </w:rPr>
-          <w:tab/>
-        </w:r>
-        <w:r>
-          <w:rPr>
-            <w:noProof/>
-            <w:webHidden/>
-          </w:rPr>
-          <w:fldChar w:fldCharType="begin"/>
-        </w:r>
-        <w:r>
-          <w:rPr>
-            <w:noProof/>
-            <w:webHidden/>
-          </w:rPr>
-          <w:instrText xml:space="preserve"> PAGEREF _Toc483333013 \h </w:instrText>
-        </w:r>
-        <w:r>
-          <w:rPr>
-            <w:noProof/>
-            <w:webHidden/>
-          </w:rPr>
-        </w:r>
-        <w:r>
-          <w:rPr>
-            <w:noProof/>
-            <w:webHidden/>
-          </w:rPr>
-          <w:fldChar w:fldCharType="separate"/>
-        </w:r>
-        <w:r>
-          <w:rPr>
-            <w:noProof/>
-            <w:webHidden/>
-          </w:rPr>
-          <w:t>2</w:t>
-        </w:r>
-        <w:r>
-          <w:rPr>
-            <w:noProof/>
-            <w:webHidden/>
-          </w:rPr>
-          <w:fldChar w:fldCharType="end"/>
-        </w:r>
-      </w:hyperlink>
-    </w:p>
-    <w:p>
-      <w:pPr>
-        <w:pStyle w:val="TOC2"/>
-        <w:tabs>
-          <w:tab w:val="right" w:leader="dot" w:pos="9345"/>
-        </w:tabs>
-        <w:rPr>
-          <w:rFonts w:asciiTheme="minorHAnsi" w:eastAsiaTheme="minorEastAsia" w:hAnsiTheme="minorHAnsi" w:cstheme="minorBidi"/>
-          <w:noProof/>
-          <w:sz w:val="22"/>
-          <w:szCs w:val="22"/>
-        </w:rPr>
-      </w:pPr>
-      <w:hyperlink w:anchor="_Toc483333014" w:history="1">
-        <w:r>
-          <w:rPr>
-            <w:rStyle w:val="Hyperlink"/>
-            <w:rFonts w:eastAsiaTheme="majorEastAsia"/>
-            <w:noProof/>
-          </w:rPr>
-          <w:t>Мультимасштабное картографирование и генерализация картографических объектов</w:t>
-        </w:r>
-        <w:r>
-          <w:rPr>
-            <w:noProof/>
-            <w:webHidden/>
-          </w:rPr>
-          <w:tab/>
-        </w:r>
-        <w:r>
-          <w:rPr>
-            <w:noProof/>
-            <w:webHidden/>
-          </w:rPr>
-          <w:fldChar w:fldCharType="begin"/>
-        </w:r>
-        <w:r>
-          <w:rPr>
-            <w:noProof/>
-            <w:webHidden/>
-          </w:rPr>
-          <w:instrText xml:space="preserve"> PAGEREF _Toc483333014 \h </w:instrText>
-        </w:r>
-        <w:r>
-          <w:rPr>
-            <w:noProof/>
-            <w:webHidden/>
-          </w:rPr>
-        </w:r>
-        <w:r>
-          <w:rPr>
-            <w:noProof/>
-            <w:webHidden/>
-          </w:rPr>
-          <w:fldChar w:fldCharType="separate"/>
-        </w:r>
-        <w:r>
-          <w:rPr>
-            <w:noProof/>
-            <w:webHidden/>
-          </w:rPr>
-          <w:t>2</w:t>
-        </w:r>
-        <w:r>
-          <w:rPr>
-            <w:noProof/>
-            <w:webHidden/>
-          </w:rPr>
-          <w:fldChar w:fldCharType="end"/>
-        </w:r>
-      </w:hyperlink>
-    </w:p>
-    <w:p>
-      <w:pPr>
-        <w:pStyle w:val="TOC2"/>
-        <w:tabs>
-          <w:tab w:val="right" w:leader="dot" w:pos="9345"/>
-        </w:tabs>
-        <w:rPr>
-          <w:rFonts w:asciiTheme="minorHAnsi" w:eastAsiaTheme="minorEastAsia" w:hAnsiTheme="minorHAnsi" w:cstheme="minorBidi"/>
-          <w:noProof/>
-          <w:sz w:val="22"/>
-          <w:szCs w:val="22"/>
-        </w:rPr>
-      </w:pPr>
-      <w:hyperlink w:anchor="_Toc483333015" w:history="1">
-        <w:r>
-          <w:rPr>
-            <w:rStyle w:val="Hyperlink"/>
-            <w:rFonts w:eastAsiaTheme="majorEastAsia"/>
-            <w:noProof/>
-          </w:rPr>
-          <w:t>Свойства и задачи мультимасштабного картографирования</w:t>
-        </w:r>
-        <w:r>
-          <w:rPr>
-            <w:noProof/>
-            <w:webHidden/>
-          </w:rPr>
-          <w:tab/>
-        </w:r>
-        <w:r>
-          <w:rPr>
-            <w:noProof/>
-            <w:webHidden/>
-          </w:rPr>
-          <w:fldChar w:fldCharType="begin"/>
-        </w:r>
-        <w:r>
-          <w:rPr>
-            <w:noProof/>
-            <w:webHidden/>
-          </w:rPr>
-          <w:instrText xml:space="preserve"> PAGEREF _Toc483333015 \h </w:instrText>
-        </w:r>
-        <w:r>
-          <w:rPr>
-            <w:noProof/>
-            <w:webHidden/>
-          </w:rPr>
-        </w:r>
-        <w:r>
-          <w:rPr>
-            <w:noProof/>
-            <w:webHidden/>
-          </w:rPr>
-          <w:fldChar w:fldCharType="separate"/>
-        </w:r>
-        <w:r>
-          <w:rPr>
-            <w:noProof/>
-            <w:webHidden/>
-          </w:rPr>
-          <w:t>2</w:t>
-        </w:r>
-        <w:r>
-          <w:rPr>
-            <w:noProof/>
-            <w:webHidden/>
-          </w:rPr>
-          <w:fldChar w:fldCharType="end"/>
-        </w:r>
-      </w:hyperlink>
-    </w:p>
-    <w:p>
-      <w:pPr>
-        <w:pStyle w:val="TOC2"/>
-        <w:tabs>
-          <w:tab w:val="right" w:leader="dot" w:pos="9345"/>
-        </w:tabs>
-        <w:rPr>
-          <w:rFonts w:asciiTheme="minorHAnsi" w:eastAsiaTheme="minorEastAsia" w:hAnsiTheme="minorHAnsi" w:cstheme="minorBidi"/>
-          <w:noProof/>
-          <w:sz w:val="22"/>
-          <w:szCs w:val="22"/>
-        </w:rPr>
-      </w:pPr>
-      <w:hyperlink w:anchor="_Toc483333016" w:history="1">
-        <w:r>
-          <w:rPr>
-            <w:rStyle w:val="Hyperlink"/>
-            <w:rFonts w:eastAsiaTheme="majorEastAsia"/>
-            <w:noProof/>
-          </w:rPr>
-          <w:t>Автоматический процесс генера</w:t>
-        </w:r>
-        <w:bookmarkStart w:id="1" w:name="_GoBack"/>
-        <w:bookmarkEnd w:id="1"/>
-        <w:r>
-          <w:rPr>
-            <w:rStyle w:val="Hyperlink"/>
-            <w:rFonts w:eastAsiaTheme="majorEastAsia"/>
-            <w:noProof/>
-          </w:rPr>
-          <w:t>лизации</w:t>
-        </w:r>
-        <w:r>
-          <w:rPr>
-            <w:noProof/>
-            <w:webHidden/>
-          </w:rPr>
-          <w:tab/>
-        </w:r>
-        <w:r>
-          <w:rPr>
-            <w:noProof/>
-            <w:webHidden/>
-          </w:rPr>
-          <w:fldChar w:fldCharType="begin"/>
-        </w:r>
-        <w:r>
-          <w:rPr>
-            <w:noProof/>
-            <w:webHidden/>
-          </w:rPr>
-          <w:instrText xml:space="preserve"> PAGEREF _Toc483333016 \h </w:instrText>
-        </w:r>
-        <w:r>
-          <w:rPr>
-            <w:noProof/>
-            <w:webHidden/>
-          </w:rPr>
-        </w:r>
-        <w:r>
-          <w:rPr>
-            <w:noProof/>
-            <w:webHidden/>
-          </w:rPr>
-          <w:fldChar w:fldCharType="separate"/>
-        </w:r>
-        <w:r>
-          <w:rPr>
-            <w:noProof/>
-            <w:webHidden/>
-          </w:rPr>
-          <w:t>2</w:t>
-        </w:r>
-        <w:r>
-          <w:rPr>
-            <w:noProof/>
-            <w:webHidden/>
-          </w:rPr>
-          <w:fldChar w:fldCharType="end"/>
-        </w:r>
-      </w:hyperlink>
-    </w:p>
-    <w:p>
-      <w:pPr>
-        <w:pStyle w:val="TOC2"/>
-        <w:tabs>
-          <w:tab w:val="right" w:leader="dot" w:pos="9345"/>
-        </w:tabs>
-        <w:rPr>
-          <w:rFonts w:asciiTheme="minorHAnsi" w:eastAsiaTheme="minorEastAsia" w:hAnsiTheme="minorHAnsi" w:cstheme="minorBidi"/>
-          <w:noProof/>
-          <w:sz w:val="22"/>
-          <w:szCs w:val="22"/>
-        </w:rPr>
-      </w:pPr>
-      <w:hyperlink w:anchor="_Toc483333017" w:history="1">
-        <w:r>
-          <w:rPr>
-            <w:rStyle w:val="Hyperlink"/>
-            <w:rFonts w:eastAsiaTheme="majorEastAsia"/>
-            <w:noProof/>
-          </w:rPr>
-          <w:t>Методы оценивания алгоритмов генерализации</w:t>
-        </w:r>
-        <w:r>
-          <w:rPr>
-            <w:noProof/>
-            <w:webHidden/>
-          </w:rPr>
-          <w:tab/>
-        </w:r>
-        <w:r>
-          <w:rPr>
-            <w:noProof/>
-            <w:webHidden/>
-          </w:rPr>
-          <w:fldChar w:fldCharType="begin"/>
-        </w:r>
-        <w:r>
-          <w:rPr>
-            <w:noProof/>
-            <w:webHidden/>
-          </w:rPr>
-          <w:instrText xml:space="preserve"> PAGEREF _Toc483333017 \h </w:instrText>
-        </w:r>
-        <w:r>
-          <w:rPr>
-            <w:noProof/>
-            <w:webHidden/>
-          </w:rPr>
-        </w:r>
-        <w:r>
-          <w:rPr>
-            <w:noProof/>
-            <w:webHidden/>
-          </w:rPr>
-          <w:fldChar w:fldCharType="separate"/>
-        </w:r>
-        <w:r>
-          <w:rPr>
-            <w:noProof/>
-            <w:webHidden/>
-          </w:rPr>
-          <w:t>2</w:t>
-        </w:r>
-        <w:r>
-          <w:rPr>
-            <w:noProof/>
-            <w:webHidden/>
-          </w:rPr>
-          <w:fldChar w:fldCharType="end"/>
-        </w:r>
-      </w:hyperlink>
-    </w:p>
-    <w:p>
-      <w:pPr>
-        <w:pStyle w:val="TOC1"/>
-        <w:tabs>
-          <w:tab w:val="right" w:leader="dot" w:pos="9345"/>
-        </w:tabs>
-        <w:rPr>
-          <w:rFonts w:asciiTheme="minorHAnsi" w:eastAsiaTheme="minorEastAsia" w:hAnsiTheme="minorHAnsi" w:cstheme="minorBidi"/>
-          <w:noProof/>
-          <w:sz w:val="22"/>
-          <w:szCs w:val="22"/>
-        </w:rPr>
-      </w:pPr>
-      <w:hyperlink w:anchor="_Toc483333018" w:history="1">
-        <w:r>
-          <w:rPr>
-            <w:rStyle w:val="Hyperlink"/>
-            <w:rFonts w:eastAsiaTheme="majorEastAsia"/>
-            <w:noProof/>
-          </w:rPr>
-          <w:t>Алгоритмы генерализации</w:t>
-        </w:r>
-        <w:r>
-          <w:rPr>
-            <w:noProof/>
-            <w:webHidden/>
-          </w:rPr>
-          <w:tab/>
-        </w:r>
-        <w:r>
-          <w:rPr>
-            <w:noProof/>
-            <w:webHidden/>
-          </w:rPr>
-          <w:fldChar w:fldCharType="begin"/>
-        </w:r>
-        <w:r>
-          <w:rPr>
-            <w:noProof/>
-            <w:webHidden/>
-          </w:rPr>
-          <w:instrText xml:space="preserve"> PAGEREF _Toc483333018 \h </w:instrText>
-        </w:r>
-        <w:r>
-          <w:rPr>
-            <w:noProof/>
-            <w:webHidden/>
-          </w:rPr>
-        </w:r>
-        <w:r>
-          <w:rPr>
-            <w:noProof/>
-            <w:webHidden/>
-          </w:rPr>
-          <w:fldChar w:fldCharType="separate"/>
-        </w:r>
-        <w:r>
-          <w:rPr>
-            <w:noProof/>
-            <w:webHidden/>
-          </w:rPr>
-          <w:t>2</w:t>
-        </w:r>
-        <w:r>
-          <w:rPr>
-            <w:noProof/>
-            <w:webHidden/>
-          </w:rPr>
-          <w:fldChar w:fldCharType="end"/>
-        </w:r>
-      </w:hyperlink>
-    </w:p>
-    <w:p>
-      <w:pPr>
-        <w:pStyle w:val="TOC2"/>
-        <w:tabs>
-          <w:tab w:val="right" w:leader="dot" w:pos="9345"/>
-        </w:tabs>
-        <w:rPr>
-          <w:rFonts w:asciiTheme="minorHAnsi" w:eastAsiaTheme="minorEastAsia" w:hAnsiTheme="minorHAnsi" w:cstheme="minorBidi"/>
-          <w:noProof/>
-          <w:sz w:val="22"/>
-          <w:szCs w:val="22"/>
-        </w:rPr>
-      </w:pPr>
-      <w:hyperlink w:anchor="_Toc483333019" w:history="1">
-        <w:r>
-          <w:rPr>
-            <w:rStyle w:val="Hyperlink"/>
-            <w:rFonts w:eastAsiaTheme="majorEastAsia"/>
-            <w:noProof/>
-          </w:rPr>
-          <w:t>Алгоритм генерализации, использующий автоматическую сегментацию и упрощение полученных сегментов с помощью алгоритма Дугласа-Пейкера</w:t>
-        </w:r>
-        <w:r>
-          <w:rPr>
-            <w:noProof/>
-            <w:webHidden/>
-          </w:rPr>
-          <w:tab/>
-        </w:r>
-        <w:r>
-          <w:rPr>
-            <w:noProof/>
-            <w:webHidden/>
-          </w:rPr>
-          <w:fldChar w:fldCharType="begin"/>
-        </w:r>
-        <w:r>
-          <w:rPr>
-            <w:noProof/>
-            <w:webHidden/>
-          </w:rPr>
-          <w:instrText xml:space="preserve"> PAGEREF _Toc483333019 \h </w:instrText>
-        </w:r>
-        <w:r>
-          <w:rPr>
-            <w:noProof/>
-            <w:webHidden/>
-          </w:rPr>
-        </w:r>
-        <w:r>
-          <w:rPr>
-            <w:noProof/>
-            <w:webHidden/>
-          </w:rPr>
-          <w:fldChar w:fldCharType="separate"/>
-        </w:r>
-        <w:r>
-          <w:rPr>
-            <w:noProof/>
-            <w:webHidden/>
-          </w:rPr>
-          <w:t>2</w:t>
-        </w:r>
-        <w:r>
-          <w:rPr>
-            <w:noProof/>
-            <w:webHidden/>
-          </w:rPr>
-          <w:fldChar w:fldCharType="end"/>
-        </w:r>
-      </w:hyperlink>
-    </w:p>
-    <w:p>
-      <w:pPr>
-        <w:pStyle w:val="TOC3"/>
-        <w:tabs>
-          <w:tab w:val="right" w:leader="dot" w:pos="9345"/>
-        </w:tabs>
-        <w:rPr>
-          <w:rFonts w:asciiTheme="minorHAnsi" w:eastAsiaTheme="minorEastAsia" w:hAnsiTheme="minorHAnsi" w:cstheme="minorBidi"/>
-          <w:noProof/>
-          <w:sz w:val="22"/>
-          <w:szCs w:val="22"/>
-        </w:rPr>
-      </w:pPr>
-      <w:hyperlink w:anchor="_Toc483333020" w:history="1">
-        <w:r>
-          <w:rPr>
-            <w:rStyle w:val="Hyperlink"/>
-            <w:rFonts w:eastAsiaTheme="majorEastAsia"/>
-            <w:noProof/>
-          </w:rPr>
-          <w:t>Приведение ломаной к равнозвенному виду</w:t>
-        </w:r>
-        <w:r>
-          <w:rPr>
-            <w:noProof/>
-            <w:webHidden/>
-          </w:rPr>
-          <w:tab/>
-        </w:r>
-        <w:r>
-          <w:rPr>
-            <w:noProof/>
-            <w:webHidden/>
-          </w:rPr>
-          <w:fldChar w:fldCharType="begin"/>
-        </w:r>
-        <w:r>
-          <w:rPr>
-            <w:noProof/>
-            <w:webHidden/>
-          </w:rPr>
-          <w:instrText xml:space="preserve"> PAGEREF _Toc483333020 \h </w:instrText>
-        </w:r>
-        <w:r>
-          <w:rPr>
-            <w:noProof/>
-            <w:webHidden/>
-          </w:rPr>
-        </w:r>
-        <w:r>
-          <w:rPr>
-            <w:noProof/>
-            <w:webHidden/>
-          </w:rPr>
-          <w:fldChar w:fldCharType="separate"/>
-        </w:r>
-        <w:r>
-          <w:rPr>
-            <w:noProof/>
-            <w:webHidden/>
-          </w:rPr>
-          <w:t>2</w:t>
-        </w:r>
-        <w:r>
-          <w:rPr>
-            <w:noProof/>
-            <w:webHidden/>
-          </w:rPr>
-          <w:fldChar w:fldCharType="end"/>
-        </w:r>
-      </w:hyperlink>
-    </w:p>
-    <w:p>
-      <w:pPr>
-        <w:pStyle w:val="TOC3"/>
-        <w:tabs>
-          <w:tab w:val="right" w:leader="dot" w:pos="9345"/>
-        </w:tabs>
-        <w:rPr>
-          <w:rFonts w:asciiTheme="minorHAnsi" w:eastAsiaTheme="minorEastAsia" w:hAnsiTheme="minorHAnsi" w:cstheme="minorBidi"/>
-          <w:noProof/>
-          <w:sz w:val="22"/>
-          <w:szCs w:val="22"/>
-        </w:rPr>
-      </w:pPr>
-      <w:hyperlink w:anchor="_Toc483333021" w:history="1">
-        <w:r>
-          <w:rPr>
-            <w:rStyle w:val="Hyperlink"/>
-            <w:rFonts w:eastAsiaTheme="majorEastAsia"/>
-            <w:noProof/>
-          </w:rPr>
-          <w:t>Сегментация</w:t>
-        </w:r>
-        <w:r>
-          <w:rPr>
-            <w:noProof/>
-            <w:webHidden/>
-          </w:rPr>
-          <w:tab/>
-        </w:r>
-        <w:r>
-          <w:rPr>
-            <w:noProof/>
-            <w:webHidden/>
-          </w:rPr>
-          <w:fldChar w:fldCharType="begin"/>
-        </w:r>
-        <w:r>
-          <w:rPr>
-            <w:noProof/>
-            <w:webHidden/>
-          </w:rPr>
-          <w:instrText xml:space="preserve"> PAGEREF _Toc483333021 \h </w:instrText>
-        </w:r>
-        <w:r>
-          <w:rPr>
-            <w:noProof/>
-            <w:webHidden/>
-          </w:rPr>
-        </w:r>
-        <w:r>
-          <w:rPr>
-            <w:noProof/>
-            <w:webHidden/>
-          </w:rPr>
-          <w:fldChar w:fldCharType="separate"/>
-        </w:r>
-        <w:r>
-          <w:rPr>
-            <w:noProof/>
-            <w:webHidden/>
-          </w:rPr>
-          <w:t>2</w:t>
-        </w:r>
-        <w:r>
-          <w:rPr>
-            <w:noProof/>
-            <w:webHidden/>
-          </w:rPr>
-          <w:fldChar w:fldCharType="end"/>
-        </w:r>
-      </w:hyperlink>
-    </w:p>
-    <w:p>
-      <w:pPr>
-        <w:pStyle w:val="TOC3"/>
-        <w:tabs>
-          <w:tab w:val="right" w:leader="dot" w:pos="9345"/>
-        </w:tabs>
-        <w:rPr>
-          <w:rFonts w:asciiTheme="minorHAnsi" w:eastAsiaTheme="minorEastAsia" w:hAnsiTheme="minorHAnsi" w:cstheme="minorBidi"/>
-          <w:noProof/>
-          <w:sz w:val="22"/>
-          <w:szCs w:val="22"/>
-        </w:rPr>
-      </w:pPr>
-      <w:hyperlink w:anchor="_Toc483333022" w:history="1">
-        <w:r>
-          <w:rPr>
-            <w:rStyle w:val="Hyperlink"/>
-            <w:rFonts w:eastAsiaTheme="majorEastAsia"/>
-            <w:noProof/>
-          </w:rPr>
-          <w:t>Вычисление фрактальной размерности каждого сегмента</w:t>
-        </w:r>
-        <w:r>
-          <w:rPr>
-            <w:noProof/>
-            <w:webHidden/>
-          </w:rPr>
-          <w:tab/>
-        </w:r>
-        <w:r>
-          <w:rPr>
-            <w:noProof/>
-            <w:webHidden/>
-          </w:rPr>
-          <w:fldChar w:fldCharType="begin"/>
-        </w:r>
-        <w:r>
-          <w:rPr>
-            <w:noProof/>
-            <w:webHidden/>
-          </w:rPr>
-          <w:instrText xml:space="preserve"> PAGEREF _Toc483333022 \h </w:instrText>
-        </w:r>
-        <w:r>
-          <w:rPr>
-            <w:noProof/>
-            <w:webHidden/>
-          </w:rPr>
-        </w:r>
-        <w:r>
-          <w:rPr>
-            <w:noProof/>
-            <w:webHidden/>
-          </w:rPr>
-          <w:fldChar w:fldCharType="separate"/>
-        </w:r>
-        <w:r>
-          <w:rPr>
-            <w:noProof/>
-            <w:webHidden/>
-          </w:rPr>
-          <w:t>2</w:t>
-        </w:r>
-        <w:r>
-          <w:rPr>
-            <w:noProof/>
-            <w:webHidden/>
-          </w:rPr>
-          <w:fldChar w:fldCharType="end"/>
-        </w:r>
-      </w:hyperlink>
-    </w:p>
-    <w:p>
-      <w:pPr>
-        <w:pStyle w:val="TOC3"/>
-        <w:tabs>
-          <w:tab w:val="right" w:leader="dot" w:pos="9345"/>
-        </w:tabs>
-        <w:rPr>
-          <w:rFonts w:asciiTheme="minorHAnsi" w:eastAsiaTheme="minorEastAsia" w:hAnsiTheme="minorHAnsi" w:cstheme="minorBidi"/>
-          <w:noProof/>
-          <w:sz w:val="22"/>
-          <w:szCs w:val="22"/>
-        </w:rPr>
-      </w:pPr>
-      <w:hyperlink w:anchor="_Toc483333023" w:history="1">
-        <w:r>
-          <w:rPr>
-            <w:rStyle w:val="Hyperlink"/>
-            <w:rFonts w:eastAsiaTheme="majorEastAsia"/>
-            <w:noProof/>
-          </w:rPr>
-          <w:t>Упрощение</w:t>
-        </w:r>
-        <w:r>
-          <w:rPr>
-            <w:noProof/>
-            <w:webHidden/>
-          </w:rPr>
-          <w:tab/>
-        </w:r>
-        <w:r>
-          <w:rPr>
-            <w:noProof/>
-            <w:webHidden/>
-          </w:rPr>
-          <w:fldChar w:fldCharType="begin"/>
-        </w:r>
-        <w:r>
-          <w:rPr>
-            <w:noProof/>
-            <w:webHidden/>
-          </w:rPr>
-          <w:instrText xml:space="preserve"> PAGEREF _Toc483333023 \h </w:instrText>
-        </w:r>
-        <w:r>
-          <w:rPr>
-            <w:noProof/>
-            <w:webHidden/>
-          </w:rPr>
-        </w:r>
-        <w:r>
-          <w:rPr>
-            <w:noProof/>
-            <w:webHidden/>
-          </w:rPr>
-          <w:fldChar w:fldCharType="separate"/>
-        </w:r>
-        <w:r>
-          <w:rPr>
-            <w:noProof/>
-            <w:webHidden/>
-          </w:rPr>
-          <w:t>2</w:t>
-        </w:r>
-        <w:r>
-          <w:rPr>
-            <w:noProof/>
-            <w:webHidden/>
-          </w:rPr>
-          <w:fldChar w:fldCharType="end"/>
-        </w:r>
-      </w:hyperlink>
-    </w:p>
-    <w:p>
-      <w:pPr>
-        <w:pStyle w:val="TOC3"/>
-        <w:tabs>
-          <w:tab w:val="right" w:leader="dot" w:pos="9345"/>
-        </w:tabs>
-        <w:rPr>
-          <w:rFonts w:asciiTheme="minorHAnsi" w:eastAsiaTheme="minorEastAsia" w:hAnsiTheme="minorHAnsi" w:cstheme="minorBidi"/>
-          <w:noProof/>
-          <w:sz w:val="22"/>
-          <w:szCs w:val="22"/>
-        </w:rPr>
-      </w:pPr>
-      <w:hyperlink w:anchor="_Toc483333024" w:history="1">
-        <w:r>
-          <w:rPr>
-            <w:rStyle w:val="Hyperlink"/>
-            <w:rFonts w:eastAsiaTheme="majorEastAsia"/>
-            <w:noProof/>
-          </w:rPr>
-          <w:t>Сглаживание сплайнами</w:t>
-        </w:r>
-        <w:r>
-          <w:rPr>
-            <w:noProof/>
-            <w:webHidden/>
-          </w:rPr>
-          <w:tab/>
-        </w:r>
-        <w:r>
-          <w:rPr>
-            <w:noProof/>
-            <w:webHidden/>
-          </w:rPr>
-          <w:fldChar w:fldCharType="begin"/>
-        </w:r>
-        <w:r>
-          <w:rPr>
-            <w:noProof/>
-            <w:webHidden/>
-          </w:rPr>
-          <w:instrText xml:space="preserve"> PAGEREF _Toc483333024 \h </w:instrText>
-        </w:r>
-        <w:r>
-          <w:rPr>
-            <w:noProof/>
-            <w:webHidden/>
-          </w:rPr>
-        </w:r>
-        <w:r>
-          <w:rPr>
-            <w:noProof/>
-            <w:webHidden/>
-          </w:rPr>
-          <w:fldChar w:fldCharType="separate"/>
-        </w:r>
-        <w:r>
-          <w:rPr>
-            <w:noProof/>
-            <w:webHidden/>
-          </w:rPr>
-          <w:t>2</w:t>
-        </w:r>
-        <w:r>
-          <w:rPr>
-            <w:noProof/>
-            <w:webHidden/>
-          </w:rPr>
-          <w:fldChar w:fldCharType="end"/>
-        </w:r>
-      </w:hyperlink>
-    </w:p>
-    <w:p>
-      <w:pPr>
-        <w:pStyle w:val="TOC1"/>
-        <w:tabs>
-          <w:tab w:val="right" w:leader="dot" w:pos="9345"/>
-        </w:tabs>
-        <w:rPr>
-          <w:rFonts w:asciiTheme="minorHAnsi" w:eastAsiaTheme="minorEastAsia" w:hAnsiTheme="minorHAnsi" w:cstheme="minorBidi"/>
-          <w:noProof/>
-          <w:sz w:val="22"/>
-          <w:szCs w:val="22"/>
-        </w:rPr>
-      </w:pPr>
-      <w:hyperlink w:anchor="_Toc483333025" w:history="1">
-        <w:r>
-          <w:rPr>
-            <w:rStyle w:val="Hyperlink"/>
-            <w:rFonts w:eastAsiaTheme="majorEastAsia"/>
-            <w:noProof/>
-          </w:rPr>
-          <w:t>Описание программного комплекса</w:t>
-        </w:r>
-        <w:r>
-          <w:rPr>
-            <w:noProof/>
-            <w:webHidden/>
-          </w:rPr>
-          <w:tab/>
-        </w:r>
-        <w:r>
-          <w:rPr>
-            <w:noProof/>
-            <w:webHidden/>
-          </w:rPr>
-          <w:fldChar w:fldCharType="begin"/>
-        </w:r>
-        <w:r>
-          <w:rPr>
-            <w:noProof/>
-            <w:webHidden/>
-          </w:rPr>
-          <w:instrText xml:space="preserve"> PAGEREF _Toc483333025 \h </w:instrText>
-        </w:r>
-        <w:r>
-          <w:rPr>
-            <w:noProof/>
-            <w:webHidden/>
-          </w:rPr>
-        </w:r>
-        <w:r>
-          <w:rPr>
-            <w:noProof/>
-            <w:webHidden/>
-          </w:rPr>
-          <w:fldChar w:fldCharType="separate"/>
-        </w:r>
-        <w:r>
-          <w:rPr>
-            <w:noProof/>
-            <w:webHidden/>
-          </w:rPr>
-          <w:t>2</w:t>
-        </w:r>
-        <w:r>
-          <w:rPr>
-            <w:noProof/>
-            <w:webHidden/>
-          </w:rPr>
-          <w:fldChar w:fldCharType="end"/>
-        </w:r>
-      </w:hyperlink>
-    </w:p>
-    <w:p>
-      <w:pPr>
-        <w:pStyle w:val="TOC2"/>
-        <w:tabs>
-          <w:tab w:val="right" w:leader="dot" w:pos="9345"/>
-        </w:tabs>
-        <w:rPr>
-          <w:rFonts w:asciiTheme="minorHAnsi" w:eastAsiaTheme="minorEastAsia" w:hAnsiTheme="minorHAnsi" w:cstheme="minorBidi"/>
-          <w:noProof/>
-          <w:sz w:val="22"/>
-          <w:szCs w:val="22"/>
-        </w:rPr>
-      </w:pPr>
-      <w:hyperlink w:anchor="_Toc483333026" w:history="1">
-        <w:r>
-          <w:rPr>
-            <w:rStyle w:val="Hyperlink"/>
-            <w:rFonts w:eastAsiaTheme="majorEastAsia"/>
-            <w:noProof/>
-          </w:rPr>
-          <w:t>Клиентское приложение</w:t>
-        </w:r>
-        <w:r>
-          <w:rPr>
-            <w:noProof/>
-            <w:webHidden/>
-          </w:rPr>
-          <w:tab/>
-        </w:r>
-        <w:r>
-          <w:rPr>
-            <w:noProof/>
-            <w:webHidden/>
-          </w:rPr>
-          <w:fldChar w:fldCharType="begin"/>
-        </w:r>
-        <w:r>
-          <w:rPr>
-            <w:noProof/>
-            <w:webHidden/>
-          </w:rPr>
-          <w:instrText xml:space="preserve"> PAGEREF _Toc483333026 \h </w:instrText>
-        </w:r>
-        <w:r>
-          <w:rPr>
-            <w:noProof/>
-            <w:webHidden/>
-          </w:rPr>
-        </w:r>
-        <w:r>
-          <w:rPr>
-            <w:noProof/>
-            <w:webHidden/>
-          </w:rPr>
-          <w:fldChar w:fldCharType="separate"/>
-        </w:r>
-        <w:r>
-          <w:rPr>
-            <w:noProof/>
-            <w:webHidden/>
-          </w:rPr>
-          <w:t>2</w:t>
-        </w:r>
-        <w:r>
-          <w:rPr>
-            <w:noProof/>
-            <w:webHidden/>
-          </w:rPr>
-          <w:fldChar w:fldCharType="end"/>
-        </w:r>
-      </w:hyperlink>
-    </w:p>
-    <w:p>
-      <w:pPr>
-        <w:pStyle w:val="TOC2"/>
-        <w:tabs>
-          <w:tab w:val="right" w:leader="dot" w:pos="9345"/>
-        </w:tabs>
-        <w:rPr>
-          <w:rFonts w:asciiTheme="minorHAnsi" w:eastAsiaTheme="minorEastAsia" w:hAnsiTheme="minorHAnsi" w:cstheme="minorBidi"/>
-          <w:noProof/>
-          <w:sz w:val="22"/>
-          <w:szCs w:val="22"/>
-        </w:rPr>
-      </w:pPr>
-      <w:hyperlink w:anchor="_Toc483333027" w:history="1">
-        <w:r>
-          <w:rPr>
-            <w:rStyle w:val="Hyperlink"/>
-            <w:rFonts w:eastAsiaTheme="majorEastAsia"/>
-            <w:noProof/>
-          </w:rPr>
-          <w:t>Серверное приложение</w:t>
-        </w:r>
-        <w:r>
-          <w:rPr>
-            <w:noProof/>
-            <w:webHidden/>
-          </w:rPr>
-          <w:tab/>
-        </w:r>
-        <w:r>
-          <w:rPr>
-            <w:noProof/>
-            <w:webHidden/>
-          </w:rPr>
-          <w:fldChar w:fldCharType="begin"/>
-        </w:r>
-        <w:r>
-          <w:rPr>
-            <w:noProof/>
-            <w:webHidden/>
-          </w:rPr>
-          <w:instrText xml:space="preserve"> PAGEREF _Toc483333027 \h </w:instrText>
-        </w:r>
-        <w:r>
-          <w:rPr>
-            <w:noProof/>
-            <w:webHidden/>
-          </w:rPr>
-        </w:r>
-        <w:r>
-          <w:rPr>
-            <w:noProof/>
-            <w:webHidden/>
-          </w:rPr>
-          <w:fldChar w:fldCharType="separate"/>
-        </w:r>
-        <w:r>
-          <w:rPr>
-            <w:noProof/>
-            <w:webHidden/>
-          </w:rPr>
-          <w:t>2</w:t>
-        </w:r>
-        <w:r>
-          <w:rPr>
-            <w:noProof/>
-            <w:webHidden/>
-          </w:rPr>
-          <w:fldChar w:fldCharType="end"/>
-        </w:r>
-      </w:hyperlink>
-    </w:p>
-    <w:p>
-      <w:pPr>
-        <w:pStyle w:val="TOC1"/>
-        <w:tabs>
-          <w:tab w:val="right" w:leader="dot" w:pos="9345"/>
-        </w:tabs>
-        <w:rPr>
-          <w:rFonts w:asciiTheme="minorHAnsi" w:eastAsiaTheme="minorEastAsia" w:hAnsiTheme="minorHAnsi" w:cstheme="minorBidi"/>
-          <w:noProof/>
-          <w:sz w:val="22"/>
-          <w:szCs w:val="22"/>
-        </w:rPr>
-      </w:pPr>
       <w:hyperlink w:anchor="_Toc483333028" w:history="1">
         <w:r>
           <w:rPr>
@@ -2395,12 +1165,12 @@
       <w:pPr>
         <w:pStyle w:val="DiplomaTitleChapter"/>
       </w:pPr>
-      <w:bookmarkStart w:id="2" w:name="_Toc483333010"/>
+      <w:bookmarkStart w:id="0" w:name="_Toc483333010"/>
       <w:r>
         <w:lastRenderedPageBreak/>
         <w:t>Аннотация</w:t>
       </w:r>
-      <w:bookmarkEnd w:id="2"/>
+      <w:bookmarkEnd w:id="0"/>
     </w:p>
     <w:p>
       <w:pPr>
@@ -2583,7 +1353,13 @@
         <w:t>В д</w:t>
       </w:r>
       <w:r>
-        <w:t>анной работе исследуются различные подходы для создания программной модели, которая может быть использована различными</w:t>
+        <w:t xml:space="preserve">анной работе исследуются различные подходы </w:t>
+      </w:r>
+      <w:r>
+        <w:t>к созданию унифицированного программного интерфейса доступа к сети, которая</w:t>
+      </w:r>
+      <w:r>
+        <w:t xml:space="preserve"> может быть использована различными</w:t>
       </w:r>
       <w:r>
         <w:t xml:space="preserve"> параллельными</w:t>
@@ -2703,7 +1479,7 @@
         <w:t>посвящены</w:t>
       </w:r>
       <w:r>
-        <w:t xml:space="preserve">: </w:t>
+        <w:t>:</w:t>
       </w:r>
     </w:p>
     <w:p>
@@ -2745,7 +1521,19 @@
         </w:numPr>
       </w:pPr>
       <w:r>
-        <w:t>анализу ограничений перспектиных коммуникационных интерфейсов для мультисетевого программирования, рассмотрение и разработка в</w:t>
+        <w:t>анализу ограничений перспекти</w:t>
+      </w:r>
+      <w:r>
+        <w:t>в</w:t>
+      </w:r>
+      <w:r>
+        <w:t>ных коммуникационных интерфейсов для мультисетевог</w:t>
+      </w:r>
+      <w:r>
+        <w:t>о программирования, рассмотрению и разработке</w:t>
+      </w:r>
+      <w:r>
+        <w:t xml:space="preserve"> в</w:t>
       </w:r>
       <w:r>
         <w:t>озможностей для обеспечения наибольшей эффективности сетевого стека для параллельных программных моделей.</w:t>
@@ -2755,28 +1543,79 @@
       <w:pPr>
         <w:pStyle w:val="DiplomaTitleChapter"/>
       </w:pPr>
-      <w:bookmarkStart w:id="3" w:name="_Toc483333011"/>
+      <w:bookmarkStart w:id="1" w:name="_Toc483333011"/>
       <w:r>
         <w:lastRenderedPageBreak/>
         <w:t>Введение</w:t>
       </w:r>
-      <w:bookmarkEnd w:id="3"/>
+      <w:bookmarkEnd w:id="1"/>
     </w:p>
     <w:p>
       <w:pPr>
         <w:pStyle w:val="DiplomText"/>
       </w:pPr>
       <w:r>
-        <w:t>За последние несколько десятилетий были достигнуты большие успехи в области компьютерных технологий. Компьютеры стали повсеместными во всех областях жизнедеятельности человека, будь то промышленность или исследования, и тепе</w:t>
-      </w:r>
-      <w:r>
-        <w:t>рь оказывают влияние</w:t>
-      </w:r>
-      <w:r>
-        <w:t xml:space="preserve"> на каждый аспект человечской жизни.</w:t>
-      </w:r>
-      <w:r>
-        <w:t xml:space="preserve"> В начале 70-х, когда обычные компьютеры набирали популярность среди исследователей, было понятно, что возникла, необходимость в более мощных машинах, которые могли бы решить проблемы, которые слишком сложные для обычных компьютеров. Это осознание привело к развитию суперкомпьютеров – передовых и мощных машин, состоящих из нескольких обрабатывающих подсистем. </w:t>
+        <w:t>За после</w:t>
+      </w:r>
+      <w:r>
+        <w:t xml:space="preserve">дние несколько десятилетий </w:t>
+      </w:r>
+      <w:r>
+        <w:t>достигнуты большие успехи в области компь</w:t>
+      </w:r>
+      <w:r>
+        <w:t xml:space="preserve">ютерных технологий. Компьютеры проникли во все области </w:t>
+      </w:r>
+      <w:r>
+        <w:t>деятельности человека, будь то промышл</w:t>
+      </w:r>
+      <w:r>
+        <w:t xml:space="preserve">енность или исследования, и </w:t>
+      </w:r>
+      <w:r>
+        <w:t>оказывают влияние</w:t>
+      </w:r>
+      <w:r>
+        <w:t xml:space="preserve"> на каждый аспект человеч</w:t>
+      </w:r>
+      <w:r>
+        <w:t>е</w:t>
+      </w:r>
+      <w:r>
+        <w:t>ской жизни.</w:t>
+      </w:r>
+      <w:r>
+        <w:t xml:space="preserve"> В начале 70-х</w:t>
+      </w:r>
+      <w:r>
+        <w:t xml:space="preserve"> гг </w:t>
+      </w:r>
+      <w:r>
+        <w:rPr>
+          <w:lang w:val="en-US"/>
+        </w:rPr>
+        <w:t>XX</w:t>
+      </w:r>
+      <w:r>
+        <w:t xml:space="preserve"> </w:t>
+      </w:r>
+      <w:r>
+        <w:t>века</w:t>
+      </w:r>
+      <w:r>
+        <w:t>, когда обычные компьютеры набирали популярность среди ис</w:t>
+      </w:r>
+      <w:r>
+        <w:t>следователей, возникла</w:t>
+      </w:r>
+      <w:r>
+        <w:t xml:space="preserve"> необходимость в более мощных машинах, которые мо</w:t>
+      </w:r>
+      <w:r>
+        <w:t xml:space="preserve">гли бы решить проблемы, </w:t>
+      </w:r>
+      <w:r>
+        <w:t xml:space="preserve">слишком сложные для обычных компьютеров. Это осознание привело к развитию суперкомпьютеров – передовых и мощных машин, состоящих из нескольких обрабатывающих подсистем. </w:t>
       </w:r>
       <w:r>
         <w:rPr>
@@ -2850,10 +1689,25 @@
         <w:t xml:space="preserve"> </w:t>
       </w:r>
       <w:r>
-        <w:t>компьютеров (Commercial off-the-</w:t>
-      </w:r>
-      <w:r>
-        <w:t xml:space="preserve">shel - </w:t>
+        <w:t>компьютеров (</w:t>
+      </w:r>
+      <w:r>
+        <w:t xml:space="preserve">Готовое коммерческое изделие, </w:t>
+      </w:r>
+      <w:r>
+        <w:t>Commercial off-the-</w:t>
+      </w:r>
+      <w:r>
+        <w:t>shel</w:t>
+      </w:r>
+      <w:r>
+        <w:rPr>
+          <w:lang w:val="en-US"/>
+        </w:rPr>
+        <w:t>l</w:t>
+      </w:r>
+      <w:r>
+        <w:t xml:space="preserve"> – </w:t>
       </w:r>
       <w:r>
         <w:rPr>
@@ -2868,7 +1722,25 @@
         <w:t>, соединенных</w:t>
       </w:r>
       <w:r>
-        <w:t xml:space="preserve"> между собой посредством сети. ПК в кластере взаимодействуют друг с другом по сети, чтобы вести себя как суперкомпьютер. Кластеры становятся все более популярными в различны сферах применения, главным образом, из-за высокой производительности и стоимости. Такие системы теперь могут быть спроектированы для достижения различного уровня производительности из-за увелечения производительности производимых процессоров, памяти и сетевых технологий.</w:t>
+        <w:t xml:space="preserve"> между собой посредством сети. Кластеры становятся все более популярными в различны сферах применения, главным образом, из-за высокой производительности и </w:t>
+      </w:r>
+      <w:r>
+        <w:t xml:space="preserve">относительно низкой </w:t>
+      </w:r>
+      <w:r>
+        <w:t>стоимости. Такие системы теперь могут быть спроектированы для достижения различного уровня прои</w:t>
+      </w:r>
+      <w:r>
+        <w:t>зводительности из-за увели</w:t>
+      </w:r>
+      <w:r>
+        <w:t xml:space="preserve">чения </w:t>
+      </w:r>
+      <w:r>
+        <w:t xml:space="preserve">производительности </w:t>
+      </w:r>
+      <w:r>
+        <w:t>процессоров, памяти и сетевых технологий.</w:t>
       </w:r>
     </w:p>
     <w:p>
@@ -2876,10 +1748,61 @@
         <w:pStyle w:val="DiplomText"/>
       </w:pPr>
       <w:r>
-        <w:t>Поскольку системы на основе кластеров опирается на опирается на возможности нескольких недорогих компьютеров, взаимодействующих друг с другом по сети, способность сети (аппаратное обеспечение, а также связанное с ним программное обеспечение) является важным компонентом в его эффективности и масш</w:t>
-      </w:r>
-      <w:r>
-        <w:t xml:space="preserve">табируемости. На Рис. 1.1 показаны типичные среды, используемые параллельными и распределенныи вычислительными приложениями. Среды могут варьироваться от локальный сетей внутри одного кластера кластера до нескольких различных кластеров, подключенных через </w:t>
+        <w:t>Поскольку си</w:t>
+      </w:r>
+      <w:r>
+        <w:t>стемы на основе кластеров опираю</w:t>
+      </w:r>
+      <w:r>
+        <w:t xml:space="preserve">тся на опирается на возможности </w:t>
+      </w:r>
+      <w:r>
+        <w:t>вычислительных узлов</w:t>
+      </w:r>
+      <w:r>
+        <w:t>, взаимодействующих друг с другом по сети,</w:t>
+      </w:r>
+      <w:r>
+        <w:t xml:space="preserve"> характеристики</w:t>
+      </w:r>
+      <w:r>
+        <w:t xml:space="preserve"> сети (аппаратное обеспечение, а также связанное с ни</w:t>
+      </w:r>
+      <w:r>
+        <w:t>м программное обеспечение) являю</w:t>
+      </w:r>
+      <w:r>
+        <w:t xml:space="preserve">тся важным компонентом в </w:t>
+      </w:r>
+      <w:r>
+        <w:t>эффективности и масш</w:t>
+      </w:r>
+      <w:r>
+        <w:t>табируемости</w:t>
+      </w:r>
+      <w:r>
+        <w:t xml:space="preserve"> кластеров</w:t>
+      </w:r>
+      <w:r>
+        <w:t>. На Рис. 1.1 показаны типичные среды, используемые параллельными и распределенны</w:t>
+      </w:r>
+      <w:r>
+        <w:t>м</w:t>
+      </w:r>
+      <w:r>
+        <w:t xml:space="preserve">и вычислительными приложениями. Среды </w:t>
+      </w:r>
+      <w:r>
+        <w:t>могут варьироваться от локальных</w:t>
+      </w:r>
+      <w:r>
+        <w:t xml:space="preserve"> сетей </w:t>
+      </w:r>
+      <w:r>
+        <w:t xml:space="preserve">внутри одного кластера </w:t>
+      </w:r>
+      <w:r>
+        <w:t xml:space="preserve">до нескольких различных кластеров, подключенных через </w:t>
       </w:r>
       <w:r>
         <w:rPr>
@@ -3274,7 +2197,19 @@
         <w:t>IP</w:t>
       </w:r>
       <w:r>
-        <w:t xml:space="preserve">, полагаются на ядо операционной системы для обработки сообщений. Это вызывает множество копирований и переключений контекста ядра на критического пути обработки сообщения. Таким образом, накладные расходы на связь были высокими. В течение последних нескольких лет исследователи рассматривают альтернативы для увеличения производитльности коммуникаций в кластерах, посредством разработки протоколов низкого уровня с низкими задержками и высокой пропускной способностью, таких как </w:t>
+        <w:t>, полагаются на яд</w:t>
+      </w:r>
+      <w:r>
+        <w:t>р</w:t>
+      </w:r>
+      <w:r>
+        <w:t>о операционной системы для обработки сообщений. Это вызывает множество копирований и переключени</w:t>
+      </w:r>
+      <w:r>
+        <w:t>й контекста ядра на критическом</w:t>
+      </w:r>
+      <w:r>
+        <w:t xml:space="preserve"> пути обработки сообщения. Таким образом, накладные расходы на связь были высокими. В течение последних нескольких лет исследователи рассматривают альтернативы для увеличения производитльности коммуникаций в кластерах, посредством разработки протоколов низкого уровня с низкими задержками и высокой пропускной способностью, таких как </w:t>
       </w:r>
       <w:r>
         <w:rPr>
@@ -3316,9 +2251,39 @@
         <w:t>EMP</w:t>
       </w:r>
       <w:r>
+        <w:t xml:space="preserve"> (</w:t>
+      </w:r>
+      <w:r>
+        <w:rPr>
+          <w:lang w:val="en-US"/>
+        </w:rPr>
+        <w:t>Ethernet</w:t>
+      </w:r>
+      <w:r>
         <w:t xml:space="preserve"> </w:t>
       </w:r>
       <w:r>
+        <w:rPr>
+          <w:lang w:val="en-US"/>
+        </w:rPr>
+        <w:t>Message</w:t>
+      </w:r>
+      <w:r>
+        <w:t xml:space="preserve"> </w:t>
+      </w:r>
+      <w:r>
+        <w:rPr>
+          <w:lang w:val="en-US"/>
+        </w:rPr>
+        <w:t>Passing</w:t>
+      </w:r>
+      <w:r>
+        <w:t>)</w:t>
+      </w:r>
+      <w:r>
+        <w:t xml:space="preserve"> </w:t>
+      </w:r>
+      <w:r>
         <w:t xml:space="preserve">для </w:t>
       </w:r>
       <w:r>
@@ -3378,7 +2343,13 @@
         <w:pStyle w:val="DiplomText"/>
       </w:pPr>
       <w:r>
-        <w:t xml:space="preserve">Тем не менее, каждая новая сеть и протоклы пользовательского уровня предоставляют пользователю новые </w:t>
+        <w:t>Тем не менее, каждая новая сеть и проток</w:t>
+      </w:r>
+      <w:r>
+        <w:t>о</w:t>
+      </w:r>
+      <w:r>
+        <w:t xml:space="preserve">лы пользовательского уровня предоставляют пользователю новые </w:t>
       </w:r>
       <w:r>
         <w:rPr>
@@ -3420,13 +2391,13 @@
         <w:t xml:space="preserve">или </w:t>
       </w:r>
       <w:r>
-        <w:t>“</w:t>
+        <w:t>«</w:t>
       </w:r>
       <w:r>
         <w:t>язык</w:t>
       </w:r>
       <w:r>
-        <w:t>”</w:t>
+        <w:t>»</w:t>
       </w:r>
       <w:r>
         <w:t xml:space="preserve"> для взаимодействия с пользователем. Хотя эти новые </w:t>
@@ -3441,7 +2412,22 @@
         <w:t xml:space="preserve"> </w:t>
       </w:r>
       <w:r>
-        <w:t xml:space="preserve">могут быть эффективно использованы для разработки новых приложений, они могут оказаться непригодными для уже существуюющих приложений, которые были разработаны несколько лет назад. Разработчики приложений при написании приложений нацелены на переносимость на различные будущие платформы и сети. Модели программирования, такие как </w:t>
+        <w:t>могут быть эффективно использованы для разработки новых приложений, они могут оказаться</w:t>
+      </w:r>
+      <w:r>
+        <w:t xml:space="preserve"> непригодными для уже существую</w:t>
+      </w:r>
+      <w:r>
+        <w:t>щих приложений, которые были разработаны несколько лет назад. Разработчики прил</w:t>
+      </w:r>
+      <w:r>
+        <w:t xml:space="preserve">ожений </w:t>
+      </w:r>
+      <w:r>
+        <w:t>нацелены на переносимость на различные будущие платформы и сети. Модел</w:t>
+      </w:r>
+      <w:r>
+        <w:t xml:space="preserve">ь параллельного программирования </w:t>
       </w:r>
       <w:r>
         <w:rPr>
@@ -3450,7 +2436,36 @@
         <w:t>MPI</w:t>
       </w:r>
       <w:r>
-        <w:t xml:space="preserve"> и </w:t>
+        <w:t xml:space="preserve"> </w:t>
+      </w:r>
+      <w:r>
+        <w:t>широко признаны в качестве приемлемого подхода для достижений такой переносимости</w:t>
+      </w:r>
+      <w:r>
+        <w:t xml:space="preserve"> и является де-факто стандартом для научных приложений</w:t>
+      </w:r>
+      <w:r>
+        <w:t>.</w:t>
+      </w:r>
+    </w:p>
+    <w:p>
+      <w:pPr>
+        <w:pStyle w:val="DiplomText"/>
+      </w:pPr>
+      <w:r>
+        <w:t xml:space="preserve">Для обеспечения переносимости, основные реализации </w:t>
+      </w:r>
+      <w:r>
+        <w:rPr>
+          <w:lang w:val="en-US"/>
+        </w:rPr>
+        <w:t>MPI</w:t>
+      </w:r>
+      <w:r>
+        <w:t xml:space="preserve"> </w:t>
+      </w:r>
+      <w:r>
+        <w:t xml:space="preserve">основываются на широко используемом интерфейсе </w:t>
       </w:r>
       <w:r>
         <w:rPr>
@@ -3459,24 +2474,7 @@
         <w:t>Sockets</w:t>
       </w:r>
       <w:r>
-        <w:t>, широко признаны в качестве приемлемого подхода для достижений такой переносимости.</w:t>
-      </w:r>
-    </w:p>
-    <w:p>
-      <w:pPr>
-        <w:pStyle w:val="DiplomText"/>
-      </w:pPr>
-      <w:r>
-        <w:t xml:space="preserve">В течение последних нескольких лет </w:t>
-      </w:r>
-      <w:r>
-        <w:rPr>
-          <w:lang w:val="en-US"/>
-        </w:rPr>
-        <w:t>MPI</w:t>
-      </w:r>
-      <w:r>
-        <w:t xml:space="preserve"> является де-факто стандратом для научных приложений. С другой стороны, интерфейс </w:t>
+        <w:t xml:space="preserve">. Интерфейс </w:t>
       </w:r>
       <w:r>
         <w:rPr>
@@ -3488,29 +2486,38 @@
         <w:t xml:space="preserve"> </w:t>
       </w:r>
       <w:r>
-        <w:t>является наиболее широко используемой моделью программирования для традиционных научных приложений, коммерческих приложений, файловых систем и т.д.</w:t>
+        <w:t>является стандратом для написания сетевых приложений</w:t>
+      </w:r>
+      <w:r>
+        <w:t xml:space="preserve"> и поддерживается большим количеством современных системам</w:t>
+      </w:r>
+      <w:r>
+        <w:t>, но не позволяет в полной мере использовать коммуникационные возможнос</w:t>
+      </w:r>
+      <w:r>
+        <w:t>ти сети. Каждая операция с пользовательскими данными несет значительные накладные расходы для обеспечения надежности, правильной последовательности, которые перекрывают низкие затраты сетевого интерфейса.</w:t>
       </w:r>
     </w:p>
     <w:p>
       <w:pPr>
         <w:pStyle w:val="DiplomaTitleChapter"/>
       </w:pPr>
-      <w:bookmarkStart w:id="4" w:name="_Toc483333012"/>
+      <w:bookmarkStart w:id="2" w:name="_Toc483333012"/>
       <w:r>
         <w:lastRenderedPageBreak/>
         <w:t>Цель работы</w:t>
       </w:r>
-      <w:bookmarkEnd w:id="4"/>
+      <w:bookmarkEnd w:id="2"/>
     </w:p>
     <w:p>
       <w:pPr>
         <w:pStyle w:val="DiplomText"/>
       </w:pPr>
       <w:r>
-        <w:t>Имея ввиду поста</w:t>
-      </w:r>
-      <w:r>
-        <w:t xml:space="preserve">вленные проблемы </w:t>
+        <w:t>Имея ввиду поставленные проблемы</w:t>
+      </w:r>
+      <w:r>
+        <w:t xml:space="preserve"> </w:t>
       </w:r>
       <w:r>
         <w:rPr>
@@ -3522,7 +2529,19 @@
         <w:t xml:space="preserve"> </w:t>
       </w:r>
       <w:r>
-        <w:t xml:space="preserve">интерфейса, которые не позволяют раскрыть полностью возможности сетей, и проблемы специализированных </w:t>
+        <w:t>интерфейса</w:t>
+      </w:r>
+      <w:r>
+        <w:t xml:space="preserve"> для построения высокоскростных коммуникаций между объектами сети</w:t>
+      </w:r>
+      <w:r>
+        <w:t>, которые не позволяют раск</w:t>
+      </w:r>
+      <w:r>
+        <w:t>рыть полностью возможности сетевого оборудования</w:t>
+      </w:r>
+      <w:r>
+        <w:t xml:space="preserve">, и проблемы специализированных </w:t>
       </w:r>
       <w:r>
         <w:rPr>
@@ -3567,7 +2586,13 @@
         <w:t xml:space="preserve">Иметь возможность извлекать </w:t>
       </w:r>
       <w:r>
-        <w:t>выгоду от предоставляемых способностей сетей, не ограничевая производительность и переносимость при переходе на другие сетевые технологии.</w:t>
+        <w:t>выгоду от предоставляемых</w:t>
+      </w:r>
+      <w:r>
+        <w:t xml:space="preserve"> способностей сетей, не ограничи</w:t>
+      </w:r>
+      <w:r>
+        <w:t>вая производительность и переносимость при переходе на другие сетевые технологии.</w:t>
       </w:r>
     </w:p>
     <w:p>
@@ -3587,7 +2612,10 @@
         <w:pStyle w:val="DiplomText"/>
       </w:pPr>
       <w:r>
-        <w:t>Цель д</w:t>
+        <w:t>Цели</w:t>
+      </w:r>
+      <w:r>
+        <w:t xml:space="preserve"> д</w:t>
       </w:r>
       <w:r>
         <w:t>анной работы</w:t>
@@ -3596,7 +2624,10 @@
         <w:t xml:space="preserve"> </w:t>
       </w:r>
       <w:r>
-        <w:t>состоит в том, чтобы</w:t>
+        <w:t>состоят</w:t>
+      </w:r>
+      <w:r>
+        <w:t xml:space="preserve"> в том, чтобы</w:t>
       </w:r>
       <w:r>
         <w:t>:</w:t>
@@ -3674,7 +2705,19 @@
         </w:numPr>
       </w:pPr>
       <w:r>
-        <w:t xml:space="preserve">Провести исследования, экспериментальные доказательства состоятельности и возможности дальнейшего применения предложенных решений на примере, широко используемого программного интерфейса программирования выскопроизводительных приложений, </w:t>
+        <w:t>Провести исследования, экспериментальные доказательства состоятельности и возможности дальнейшего применения п</w:t>
+      </w:r>
+      <w:r>
+        <w:t xml:space="preserve">редложенных решений на примере </w:t>
+      </w:r>
+      <w:r>
+        <w:t>широко используемого программного интерфейса программирования в</w:t>
+      </w:r>
+      <w:r>
+        <w:t>ысокопроизводительных приложений</w:t>
+      </w:r>
+      <w:r>
+        <w:t xml:space="preserve"> </w:t>
       </w:r>
       <w:r>
         <w:rPr>
@@ -3690,12 +2733,1107 @@
       <w:pPr>
         <w:pStyle w:val="DiplomaTitleChapter"/>
       </w:pPr>
-      <w:bookmarkStart w:id="5" w:name="_Toc483333013"/>
+      <w:bookmarkStart w:id="3" w:name="_Toc483333013"/>
       <w:r>
         <w:lastRenderedPageBreak/>
         <w:t>Обзор предметной области</w:t>
       </w:r>
-      <w:bookmarkEnd w:id="5"/>
+      <w:bookmarkEnd w:id="3"/>
+    </w:p>
+    <w:p>
+      <w:pPr>
+        <w:pStyle w:val="DiplomText"/>
+        <w:rPr>
+          <w:lang w:val="en-US"/>
+        </w:rPr>
+      </w:pPr>
+      <w:r>
+        <w:t>Последние десятки</w:t>
+      </w:r>
+      <w:r>
+        <w:t xml:space="preserve"> лет, мощность вычислительных узлов увеличивается в два раза каждые 18 месяцев. В тоже время</w:t>
+      </w:r>
+      <w:r>
+        <w:t xml:space="preserve"> современные</w:t>
+      </w:r>
+      <w:r>
+        <w:t xml:space="preserve"> высокоскоростные сети, которые обеспечивают высокую пропускную способность и низкие задержки также являются неотъемлемой частью для построения выскопроизводительных вычислительных сред. Как отмечалось ранее, современные высокопроизводительные системы создаются путем объединения вычислительных узлов</w:t>
+      </w:r>
+      <w:r>
+        <w:t xml:space="preserve"> посредством коммуникационных интерфейсов</w:t>
+      </w:r>
+      <w:r>
+        <w:t xml:space="preserve"> в кластерные системы</w:t>
+      </w:r>
+      <w:r>
+        <w:t xml:space="preserve">. Кластерные системы </w:t>
+      </w:r>
+      <w:r>
+        <w:t xml:space="preserve">зависят от вычислительных мощностей узлов и производительности сети. Таким образом </w:t>
+      </w:r>
+      <w:r>
+        <w:t>развитие сетевых интерфейсов  и ПО, поставляемого вместе с сетевыми интерфейсами, влияет на эффективность кластерных систем.</w:t>
+      </w:r>
+    </w:p>
+    <w:p>
+      <w:pPr>
+        <w:pStyle w:val="DiplomText"/>
+      </w:pPr>
+      <w:r>
+        <w:t xml:space="preserve">Как отмечалось ранее, большинство научных приложений использует </w:t>
+      </w:r>
+      <w:r>
+        <w:rPr>
+          <w:lang w:val="en-US"/>
+        </w:rPr>
+        <w:t>MPI</w:t>
+      </w:r>
+      <w:r>
+        <w:t xml:space="preserve"> </w:t>
+      </w:r>
+      <w:r>
+        <w:t xml:space="preserve">для достижения распределенности вычислений, поэтому в данной работе основные иследования связаны с </w:t>
+      </w:r>
+      <w:r>
+        <w:rPr>
+          <w:lang w:val="en-US"/>
+        </w:rPr>
+        <w:t>MPI</w:t>
+      </w:r>
+      <w:r>
+        <w:t>.</w:t>
+      </w:r>
+    </w:p>
+    <w:p>
+      <w:pPr>
+        <w:pStyle w:val="DiplomText"/>
+      </w:pPr>
+      <w:r>
+        <w:t xml:space="preserve">Стандарт </w:t>
+      </w:r>
+      <w:r>
+        <w:rPr>
+          <w:lang w:val="en-US"/>
+        </w:rPr>
+        <w:t>MPI</w:t>
+      </w:r>
+      <w:r>
+        <w:t xml:space="preserve"> </w:t>
+      </w:r>
+      <w:r>
+        <w:t>определяет четыре коммуникационных режима:</w:t>
+      </w:r>
+    </w:p>
+    <w:p>
+      <w:pPr>
+        <w:pStyle w:val="DiplomText"/>
+        <w:numPr>
+          <w:ilvl w:val="0"/>
+          <w:numId w:val="38"/>
+        </w:numPr>
+      </w:pPr>
+      <w:r>
+        <w:t>Стандартный (</w:t>
+      </w:r>
+      <w:r>
+        <w:rPr>
+          <w:lang w:val="en-US"/>
+        </w:rPr>
+        <w:t>Standard</w:t>
+      </w:r>
+      <w:r>
+        <w:t>)</w:t>
+      </w:r>
+      <w:r>
+        <w:t xml:space="preserve">. В этом режиме решение о том, будет ли исходящее сообщение буферизовано или нет, принимает </w:t>
+      </w:r>
+      <w:r>
+        <w:rPr>
+          <w:lang w:val="en-US"/>
+        </w:rPr>
+        <w:t>M</w:t>
+      </w:r>
+      <w:r>
+        <w:t>Р</w:t>
+      </w:r>
+      <w:r>
+        <w:rPr>
+          <w:lang w:val="en-US"/>
+        </w:rPr>
+        <w:t>I</w:t>
+      </w:r>
+      <w:r>
+        <w:t xml:space="preserve">. </w:t>
+      </w:r>
+      <w:r>
+        <w:rPr>
+          <w:lang w:val="en-US"/>
+        </w:rPr>
+        <w:t>M</w:t>
+      </w:r>
+      <w:r>
+        <w:t>Р</w:t>
+      </w:r>
+      <w:r>
+        <w:rPr>
+          <w:lang w:val="en-US"/>
+        </w:rPr>
+        <w:t>I</w:t>
+      </w:r>
+      <w:r>
+        <w:t xml:space="preserve"> может буферизовать исходящее сообщение. В таком случае операция посылки может завершиться до того, как будет вызван соответствующий прием. С другой стороны, буферное пространство может отсутствовать или </w:t>
+      </w:r>
+      <w:r>
+        <w:rPr>
+          <w:lang w:val="en-US"/>
+        </w:rPr>
+        <w:t>M</w:t>
+      </w:r>
+      <w:r>
+        <w:t>Р</w:t>
+      </w:r>
+      <w:r>
+        <w:rPr>
+          <w:lang w:val="en-US"/>
+        </w:rPr>
+        <w:t>I</w:t>
+      </w:r>
+      <w:r>
+        <w:t xml:space="preserve"> может отказаться от буферизации исходящего сообщения из-за ухудшения характерис</w:t>
+      </w:r>
+      <w:r>
+        <w:t>тик обмена. В этом случае операция отправки</w:t>
+      </w:r>
+      <w:r>
+        <w:t xml:space="preserve"> не будет завершен</w:t>
+      </w:r>
+      <w:r>
+        <w:t>а</w:t>
+      </w:r>
+      <w:r>
+        <w:t xml:space="preserve">, пока данные не будут </w:t>
+      </w:r>
+      <w:r>
+        <w:t xml:space="preserve">перемещены в процесс-получатель. </w:t>
+      </w:r>
+      <w:r>
+        <w:t>Следовательно, в стандартном режиме посылка может стартовать вне зависимости от того, выполнен ли соответствующий прием. Она может быть завершена до окончания приема. Посылка в стандартном режиме является нелокальной операцией: она может зависеть от условий</w:t>
+      </w:r>
+      <w:r>
+        <w:t xml:space="preserve"> приема;</w:t>
+      </w:r>
+    </w:p>
+    <w:p>
+      <w:pPr>
+        <w:pStyle w:val="DiplomText"/>
+        <w:numPr>
+          <w:ilvl w:val="0"/>
+          <w:numId w:val="38"/>
+        </w:numPr>
+      </w:pPr>
+      <w:r>
+        <w:t>Буферизованный (</w:t>
+      </w:r>
+      <w:r>
+        <w:rPr>
+          <w:lang w:val="en-US"/>
+        </w:rPr>
+        <w:t>Buffered</w:t>
+      </w:r>
+      <w:r>
+        <w:t xml:space="preserve">). Данный </w:t>
+      </w:r>
+      <w:r>
+        <w:t>режим операции посылки может стартовать вне зависимости от того, инициирован ли соответствующий прием. Однако, в отличие от стандартной посылки, эта операция является локальной и ее завершение не зависит от обстоятельств приема. Следовательно, если посылка выполнена и никакого соответствующего приема не инициировано, тогда MPI обязан буферизовать исходящее сообщение, чтобы п</w:t>
+      </w:r>
+      <w:r>
+        <w:t>озволить завершиться соотвествующему вызову операции отправки</w:t>
+      </w:r>
+      <w:r>
+        <w:t xml:space="preserve">. Если не имеется достаточного </w:t>
+      </w:r>
+      <w:r>
+        <w:lastRenderedPageBreak/>
+        <w:t>объема буферного пространства, возникнет ошибка. Объем буферного пространства задаетс</w:t>
+      </w:r>
+      <w:r>
+        <w:t>я пользователем</w:t>
+      </w:r>
+      <w:r>
+        <w:t>. Для того, чтобы буферизованный режим был эффективным, может потребоваться расп</w:t>
+      </w:r>
+      <w:r>
+        <w:t>ределение буферов пользователем</w:t>
+      </w:r>
+      <w:r>
+        <w:t>;</w:t>
+      </w:r>
+    </w:p>
+    <w:p>
+      <w:pPr>
+        <w:pStyle w:val="DiplomText"/>
+        <w:numPr>
+          <w:ilvl w:val="0"/>
+          <w:numId w:val="38"/>
+        </w:numPr>
+      </w:pPr>
+      <w:r>
+        <w:t>Синхронный (</w:t>
+      </w:r>
+      <w:r>
+        <w:t>Synchronous</w:t>
+      </w:r>
+      <w:r>
+        <w:t>)</w:t>
+      </w:r>
+      <w:r>
+        <w:t xml:space="preserve">. Посылка, которая использует синхронный </w:t>
+      </w:r>
+      <w:r>
+        <w:t>режим, может стартовать вне зависимости от того, был ли начат соответствующий прием. Однако, посылка будет завершена успешно, только если соответствующая операция приема стартовала. Следовательно, завершение синхронной передачи не только указывает, что буфер отправителя может быть повторно использован, но также и отмечает, что получатель достиг определенной точки в своей работе, а именно, что он начал выполнение приема. Если и посылка, и прием являются блокирующими операциями, тогда использование синхронного режима обеспечивает синхронную коммуникационную семантику: посылка не завершается на любой стороне обмена, пока оба процесса не выполнят</w:t>
+      </w:r>
+      <w:r>
+        <w:t xml:space="preserve"> синхронизацию (так называемый, рандеву)</w:t>
+      </w:r>
+      <w:r>
+        <w:t xml:space="preserve"> в процессе операции обмена. Выполнение обмена в э</w:t>
+      </w:r>
+      <w:r>
+        <w:t>том режиме является нелокальным</w:t>
+      </w:r>
+      <w:r>
+        <w:t>;</w:t>
+      </w:r>
+    </w:p>
+    <w:p>
+      <w:pPr>
+        <w:pStyle w:val="DiplomText"/>
+        <w:numPr>
+          <w:ilvl w:val="0"/>
+          <w:numId w:val="38"/>
+        </w:numPr>
+      </w:pPr>
+      <w:r>
+        <w:t>По готовности (</w:t>
+      </w:r>
+      <w:r>
+        <w:rPr>
+          <w:lang w:val="en-US"/>
+        </w:rPr>
+        <w:t>Ready</w:t>
+      </w:r>
+      <w:r>
+        <w:t>).</w:t>
+      </w:r>
+      <w:r>
+        <w:t xml:space="preserve"> </w:t>
+      </w:r>
+      <w:r>
+        <w:t>Посылка, которая использует режим обмена по готов</w:t>
+      </w:r>
+      <w:r>
+        <w:t>ности</w:t>
+      </w:r>
+      <w:r>
+        <w:t xml:space="preserve">, может быть запущена только тогда, когда прием уже инициирован. В противном случае операция является ошибочной и результат будет неопределенным. На некоторых системах обмен по готовности позволяет устранить необходимость в </w:t>
+      </w:r>
+      <w:r>
+        <w:t>синхронизации(</w:t>
+      </w:r>
+      <w:r>
+        <w:t>рандеву</w:t>
+      </w:r>
+      <w:r>
+        <w:t>)</w:t>
+      </w:r>
+      <w:r>
+        <w:t>, что улучшает характеристики обмена. Завершение операции посылки не зависит от состояния приема и в основном указывает, что буфер посылки может быть повторно использован. Операция посылки, которая использует режим готовности, имеет ту же семантику, как и станд</w:t>
+      </w:r>
+      <w:r>
+        <w:t>артная или синхронная передача. Э</w:t>
+      </w:r>
+      <w:r>
+        <w:t>то означает, что отправитель обеспечивает систему дополнительной информацией (а именно, что прием уже инициирован), которая мож</w:t>
+      </w:r>
+      <w:r>
+        <w:t>ет уменьшить накладные расходы.</w:t>
+      </w:r>
+    </w:p>
+    <w:p>
+      <w:pPr>
+        <w:pStyle w:val="DiplomText"/>
+      </w:pPr>
+      <w:r>
+        <w:rPr>
+          <w:lang w:val="en-US"/>
+        </w:rPr>
+        <w:t>InfiniBan</w:t>
+      </w:r>
+      <w:bookmarkStart w:id="4" w:name="_GoBack"/>
+      <w:bookmarkEnd w:id="4"/>
+      <w:r>
+        <w:rPr>
+          <w:lang w:val="en-US"/>
+        </w:rPr>
+        <w:t>d</w:t>
+      </w:r>
+      <w:r>
+        <w:t xml:space="preserve"> </w:t>
+      </w:r>
+      <w:r>
+        <w:rPr>
+          <w:lang w:val="en-US"/>
+        </w:rPr>
+        <w:t>Architecture</w:t>
+      </w:r>
+      <w:r>
+        <w:t xml:space="preserve"> (</w:t>
+      </w:r>
+      <w:r>
+        <w:rPr>
+          <w:lang w:val="en-US"/>
+        </w:rPr>
+        <w:t>IBA</w:t>
+      </w:r>
+      <w:r>
+        <w:t>)</w:t>
+      </w:r>
+      <w:r>
+        <w:t xml:space="preserve"> </w:t>
+      </w:r>
+      <w:r>
+        <w:t xml:space="preserve">была предложена как следующее поколение для </w:t>
+      </w:r>
+      <w:r>
+        <w:rPr>
+          <w:lang w:val="en-US"/>
+        </w:rPr>
+        <w:t>I</w:t>
+      </w:r>
+      <w:r>
+        <w:t>/</w:t>
+      </w:r>
+      <w:r>
+        <w:rPr>
+          <w:lang w:val="en-US"/>
+        </w:rPr>
+        <w:t>O</w:t>
+      </w:r>
+      <w:r>
+        <w:t xml:space="preserve"> </w:t>
+      </w:r>
+      <w:r>
+        <w:t xml:space="preserve">и межпроцессных взаимодейстий. </w:t>
+      </w:r>
+      <w:r>
+        <w:rPr>
+          <w:lang w:val="en-US"/>
+        </w:rPr>
+        <w:t>InfiniBand</w:t>
+      </w:r>
+      <w:r>
+        <w:t xml:space="preserve"> </w:t>
+      </w:r>
+      <w:r>
+        <w:t xml:space="preserve">становится все более популярным для кластерных вычислений, благодаря открытому стандарту и высокой производительности. До недавнего времени </w:t>
+      </w:r>
+      <w:r>
+        <w:t>пар</w:t>
+      </w:r>
+      <w:r>
+        <w:t xml:space="preserve">аллельные технологии, такие как </w:t>
+      </w:r>
+      <w:r>
+        <w:rPr>
+          <w:lang w:val="en-US"/>
+        </w:rPr>
+        <w:t>MPI</w:t>
+      </w:r>
+      <w:r>
+        <w:t xml:space="preserve">, разрабатывались </w:t>
+      </w:r>
+      <w:r>
+        <w:t xml:space="preserve">поверх </w:t>
+      </w:r>
+      <w:r>
+        <w:rPr>
+          <w:lang w:val="en-US"/>
+        </w:rPr>
+        <w:t>Ethernet</w:t>
+      </w:r>
+      <w:r>
+        <w:t xml:space="preserve">, с использованием широко используемого </w:t>
+      </w:r>
+      <w:r>
+        <w:rPr>
+          <w:lang w:val="en-US"/>
+        </w:rPr>
+        <w:t>TCP</w:t>
+      </w:r>
+      <w:r>
+        <w:t>/</w:t>
+      </w:r>
+      <w:r>
+        <w:rPr>
+          <w:lang w:val="en-US"/>
+        </w:rPr>
+        <w:t>I</w:t>
+      </w:r>
+      <w:r>
+        <w:t xml:space="preserve">P стека. Но с развитием </w:t>
+      </w:r>
+      <w:r>
+        <w:rPr>
+          <w:lang w:val="en-US"/>
+        </w:rPr>
+        <w:t>IBA</w:t>
+      </w:r>
+      <w:r>
+        <w:t>, стали появляться</w:t>
+      </w:r>
+      <w:r>
+        <w:t xml:space="preserve"> </w:t>
+      </w:r>
+      <w:r>
+        <w:rPr>
+          <w:lang w:val="en-US"/>
+        </w:rPr>
+        <w:t>MPI</w:t>
+      </w:r>
+      <w:r>
+        <w:t xml:space="preserve"> </w:t>
+      </w:r>
+      <w:r>
+        <w:t xml:space="preserve">реализации, которые способны работать поверх </w:t>
+      </w:r>
+      <w:r>
+        <w:rPr>
+          <w:lang w:val="en-US"/>
+        </w:rPr>
+        <w:t>InfiniBand</w:t>
+      </w:r>
+      <w:r>
+        <w:t xml:space="preserve"> </w:t>
+      </w:r>
+      <w:r>
+        <w:t>для обеспечения высокой производительности взаимодействия процессов, развернутых на разных узлах.</w:t>
+      </w:r>
+    </w:p>
+    <w:p>
+      <w:pPr>
+        <w:pStyle w:val="DiplomText"/>
+      </w:pPr>
+      <w:r>
+        <w:rPr>
+          <w:lang w:val="en-US"/>
+        </w:rPr>
+        <w:t>InfiniBand</w:t>
+      </w:r>
+      <w:r>
+        <w:t xml:space="preserve"> </w:t>
+      </w:r>
+      <w:r>
+        <w:t xml:space="preserve">определяет сетевую фабрику для взаимодействия вычислительных и </w:t>
+      </w:r>
+      <w:r>
+        <w:rPr>
+          <w:lang w:val="en-US"/>
+        </w:rPr>
+        <w:t>I</w:t>
+      </w:r>
+      <w:r>
+        <w:t>/</w:t>
+      </w:r>
+      <w:r>
+        <w:rPr>
+          <w:lang w:val="en-US"/>
+        </w:rPr>
+        <w:t>O</w:t>
+      </w:r>
+      <w:r>
+        <w:t xml:space="preserve"> </w:t>
+      </w:r>
+      <w:r>
+        <w:t xml:space="preserve">узлов. Она предоставляет инфраструктуру для сетевую инфраструктуру и инфраструктуру </w:t>
+      </w:r>
+      <w:r>
+        <w:lastRenderedPageBreak/>
+        <w:t xml:space="preserve">управления для обеспечения межпроцессорного взаимодействия и </w:t>
+      </w:r>
+      <w:r>
+        <w:rPr>
+          <w:lang w:val="en-US"/>
+        </w:rPr>
+        <w:t>I</w:t>
+      </w:r>
+      <w:r>
+        <w:t>/</w:t>
+      </w:r>
+      <w:r>
+        <w:rPr>
+          <w:lang w:val="en-US"/>
+        </w:rPr>
+        <w:t>O</w:t>
+      </w:r>
+      <w:r>
+        <w:t xml:space="preserve">. </w:t>
+      </w:r>
+      <w:r>
+        <w:t xml:space="preserve">В </w:t>
+      </w:r>
+      <w:r>
+        <w:rPr>
+          <w:lang w:val="en-US"/>
+        </w:rPr>
+        <w:t>InfiniBand</w:t>
+      </w:r>
+      <w:r>
+        <w:t xml:space="preserve"> </w:t>
+      </w:r>
+      <w:r>
+        <w:t xml:space="preserve">сети, вычислительные узлы и </w:t>
+      </w:r>
+      <w:r>
+        <w:rPr>
+          <w:lang w:val="en-US"/>
+        </w:rPr>
+        <w:t>I</w:t>
+      </w:r>
+      <w:r>
+        <w:t>/</w:t>
+      </w:r>
+      <w:r>
+        <w:rPr>
+          <w:lang w:val="en-US"/>
+        </w:rPr>
+        <w:t>O</w:t>
+      </w:r>
+      <w:r>
+        <w:t xml:space="preserve"> </w:t>
+      </w:r>
+      <w:r>
+        <w:t xml:space="preserve">узлы объединяются в фабрику посредством </w:t>
+      </w:r>
+      <w:r>
+        <w:rPr>
+          <w:lang w:val="en-US"/>
+        </w:rPr>
+        <w:t>Channe</w:t>
+      </w:r>
+      <w:r>
+        <w:t>l Ad</w:t>
+      </w:r>
+      <w:r>
+        <w:rPr>
+          <w:lang w:val="en-US"/>
+        </w:rPr>
+        <w:t>apters</w:t>
+      </w:r>
+      <w:r>
+        <w:t xml:space="preserve"> (</w:t>
+      </w:r>
+      <w:r>
+        <w:rPr>
+          <w:lang w:val="en-US"/>
+        </w:rPr>
+        <w:t>CA</w:t>
+      </w:r>
+      <w:r>
+        <w:t>)</w:t>
+      </w:r>
+      <w:r>
+        <w:t xml:space="preserve">. </w:t>
+      </w:r>
+      <w:r>
+        <w:rPr>
+          <w:lang w:val="en-US"/>
+        </w:rPr>
+        <w:t>Host</w:t>
+      </w:r>
+      <w:r>
+        <w:t xml:space="preserve"> </w:t>
+      </w:r>
+      <w:r>
+        <w:rPr>
+          <w:lang w:val="en-US"/>
+        </w:rPr>
+        <w:t>Channel</w:t>
+      </w:r>
+      <w:r>
+        <w:t xml:space="preserve"> </w:t>
+      </w:r>
+      <w:r>
+        <w:rPr>
+          <w:lang w:val="en-US"/>
+        </w:rPr>
+        <w:t>Adapter</w:t>
+      </w:r>
+      <w:r>
+        <w:tab/>
+        <w:t>(</w:t>
+      </w:r>
+      <w:r>
+        <w:rPr>
+          <w:lang w:val="en-US"/>
+        </w:rPr>
+        <w:t>HCA</w:t>
+      </w:r>
+      <w:r>
+        <w:t xml:space="preserve">) </w:t>
+      </w:r>
+      <w:r>
+        <w:t>располагаются на вычислительных узлах.</w:t>
+      </w:r>
+    </w:p>
+    <w:p>
+      <w:pPr>
+        <w:pStyle w:val="DiplomText"/>
+      </w:pPr>
+      <w:r>
+        <w:rPr>
+          <w:lang w:val="en-US"/>
+        </w:rPr>
+        <w:t>InfiniBand</w:t>
+      </w:r>
+      <w:r>
+        <w:t xml:space="preserve"> </w:t>
+      </w:r>
+      <w:r>
+        <w:t xml:space="preserve">коммуникационный стэк состоит из нескольких уровней. Интерфейс, предоставляемый </w:t>
+      </w:r>
+      <w:r>
+        <w:rPr>
+          <w:lang w:val="en-US"/>
+        </w:rPr>
+        <w:t>CAs</w:t>
+      </w:r>
+      <w:r>
+        <w:t xml:space="preserve"> </w:t>
+      </w:r>
+      <w:r>
+        <w:t xml:space="preserve">потребителю, относится к транспортному уровню. </w:t>
+      </w:r>
+      <w:r>
+        <w:rPr>
+          <w:lang w:val="en-US"/>
+        </w:rPr>
+        <w:t>Queue</w:t>
+      </w:r>
+      <w:r>
+        <w:t>-</w:t>
+      </w:r>
+      <w:r>
+        <w:rPr>
+          <w:lang w:val="en-US"/>
+        </w:rPr>
+        <w:t>Pair</w:t>
+      </w:r>
+      <w:r>
+        <w:t xml:space="preserve"> </w:t>
+      </w:r>
+      <w:r>
+        <w:t xml:space="preserve">модель используется в этом интерфейсе. В </w:t>
+      </w:r>
+      <w:r>
+        <w:rPr>
+          <w:lang w:val="en-US"/>
+        </w:rPr>
+        <w:t>InfiniBand</w:t>
+      </w:r>
+      <w:r>
+        <w:t xml:space="preserve"> Q</w:t>
+      </w:r>
+      <w:r>
+        <w:rPr>
+          <w:lang w:val="en-US"/>
+        </w:rPr>
+        <w:t>ueue</w:t>
+      </w:r>
+      <w:r>
+        <w:t>-</w:t>
+      </w:r>
+      <w:r>
+        <w:rPr>
+          <w:lang w:val="en-US"/>
+        </w:rPr>
+        <w:t>Pair</w:t>
+      </w:r>
+      <w:r>
+        <w:t xml:space="preserve"> </w:t>
+      </w:r>
+      <w:r>
+        <w:t>состоит из двух очередей</w:t>
+      </w:r>
+      <w:r>
+        <w:t xml:space="preserve">: </w:t>
+      </w:r>
+      <w:r>
+        <w:t xml:space="preserve">отправляющей и принимающей. Очередь отправки содержит инструкции для </w:t>
+      </w:r>
+      <w:r>
+        <w:t xml:space="preserve">отправки данных, очередь приема сожержит инструкции, которые описывают, где полученные данные должны быть расположены. Операции взаимодействия описываются в виде </w:t>
+      </w:r>
+      <w:r>
+        <w:rPr>
+          <w:lang w:val="en-US"/>
+        </w:rPr>
+        <w:t>Work</w:t>
+      </w:r>
+      <w:r>
+        <w:t xml:space="preserve"> </w:t>
+      </w:r>
+      <w:r>
+        <w:rPr>
+          <w:lang w:val="en-US"/>
+        </w:rPr>
+        <w:t>Queue</w:t>
+      </w:r>
+      <w:r>
+        <w:t xml:space="preserve"> </w:t>
+      </w:r>
+      <w:r>
+        <w:rPr>
+          <w:lang w:val="en-US"/>
+        </w:rPr>
+        <w:t>Requests</w:t>
+      </w:r>
+      <w:r>
+        <w:t xml:space="preserve"> (</w:t>
+      </w:r>
+      <w:r>
+        <w:rPr>
+          <w:lang w:val="en-US"/>
+        </w:rPr>
+        <w:t>WQR</w:t>
+      </w:r>
+      <w:r>
+        <w:t>)</w:t>
+      </w:r>
+      <w:r>
+        <w:t xml:space="preserve"> и </w:t>
+      </w:r>
+      <w:r>
+        <w:t>закладываются в</w:t>
+      </w:r>
+      <w:r>
+        <w:t xml:space="preserve"> </w:t>
+      </w:r>
+      <w:r>
+        <w:t xml:space="preserve">отдельную очередь </w:t>
+      </w:r>
+      <w:r>
+        <w:rPr>
+          <w:lang w:val="en-US"/>
+        </w:rPr>
+        <w:t>WQRs</w:t>
+      </w:r>
+      <w:r>
+        <w:t xml:space="preserve">. </w:t>
+      </w:r>
+      <w:r>
+        <w:t xml:space="preserve">Готовность операции, заложенной в очередь </w:t>
+      </w:r>
+      <w:r>
+        <w:rPr>
+          <w:lang w:val="en-US"/>
+        </w:rPr>
+        <w:t>WQRs</w:t>
+      </w:r>
+      <w:r>
+        <w:t>, доставляется с помощью</w:t>
+      </w:r>
+      <w:r>
+        <w:t xml:space="preserve"> </w:t>
+      </w:r>
+      <w:r>
+        <w:t xml:space="preserve">очереди готовности, которая называется </w:t>
+      </w:r>
+      <w:r>
+        <w:rPr>
+          <w:lang w:val="en-US"/>
+        </w:rPr>
+        <w:t>Completion</w:t>
+      </w:r>
+      <w:r>
+        <w:t xml:space="preserve"> </w:t>
+      </w:r>
+      <w:r>
+        <w:rPr>
+          <w:lang w:val="en-US"/>
+        </w:rPr>
+        <w:t>Queue</w:t>
+      </w:r>
+      <w:r>
+        <w:t xml:space="preserve"> (</w:t>
+      </w:r>
+      <w:r>
+        <w:rPr>
+          <w:lang w:val="en-US"/>
+        </w:rPr>
+        <w:t>CQ</w:t>
+      </w:r>
+      <w:r>
+        <w:t>)</w:t>
+      </w:r>
+      <w:r>
+        <w:t xml:space="preserve">. </w:t>
+      </w:r>
+      <w:r>
+        <w:rPr>
+          <w:lang w:val="en-US"/>
+        </w:rPr>
+        <w:t>InfiniBand</w:t>
+      </w:r>
+      <w:r>
+        <w:t xml:space="preserve"> </w:t>
+      </w:r>
+      <w:r>
+        <w:t xml:space="preserve">поддерживает различные классы сервиса передачи данных – </w:t>
+      </w:r>
+      <w:r>
+        <w:rPr>
+          <w:lang w:val="en-US"/>
+        </w:rPr>
+        <w:t>RC</w:t>
+      </w:r>
+      <w:r>
+        <w:t xml:space="preserve"> (</w:t>
+      </w:r>
+      <w:r>
+        <w:rPr>
+          <w:lang w:val="en-US"/>
+        </w:rPr>
+        <w:t>Reliable</w:t>
+      </w:r>
+      <w:r>
+        <w:t xml:space="preserve"> </w:t>
+      </w:r>
+      <w:r>
+        <w:rPr>
+          <w:lang w:val="en-US"/>
+        </w:rPr>
+        <w:t>Connections</w:t>
+      </w:r>
+      <w:r>
+        <w:t xml:space="preserve">), </w:t>
+      </w:r>
+      <w:r>
+        <w:rPr>
+          <w:lang w:val="en-US"/>
+        </w:rPr>
+        <w:t>Unreliable</w:t>
+      </w:r>
+      <w:r>
+        <w:t xml:space="preserve"> </w:t>
+      </w:r>
+      <w:r>
+        <w:rPr>
+          <w:lang w:val="en-US"/>
+        </w:rPr>
+        <w:t>Datagram</w:t>
+      </w:r>
+      <w:r>
+        <w:t xml:space="preserve"> (</w:t>
+      </w:r>
+      <w:r>
+        <w:rPr>
+          <w:lang w:val="en-US"/>
+        </w:rPr>
+        <w:t>UD</w:t>
+      </w:r>
+      <w:r>
+        <w:t xml:space="preserve">), </w:t>
+      </w:r>
+      <w:r>
+        <w:rPr>
+          <w:lang w:val="en-US"/>
+        </w:rPr>
+        <w:t>Unreliable</w:t>
+      </w:r>
+      <w:r>
+        <w:t xml:space="preserve"> </w:t>
+      </w:r>
+      <w:r>
+        <w:rPr>
+          <w:lang w:val="en-US"/>
+        </w:rPr>
+        <w:t>Connections</w:t>
+      </w:r>
+      <w:r>
+        <w:t xml:space="preserve"> (</w:t>
+      </w:r>
+      <w:r>
+        <w:rPr>
+          <w:lang w:val="en-US"/>
+        </w:rPr>
+        <w:t>UC</w:t>
+      </w:r>
+      <w:r>
+        <w:t>)</w:t>
+      </w:r>
+      <w:r>
+        <w:t>.</w:t>
+      </w:r>
+    </w:p>
+    <w:p>
+      <w:pPr>
+        <w:pStyle w:val="DiplomText"/>
+      </w:pPr>
+      <w:r>
+        <w:t xml:space="preserve">Для обеспечения высокой производительности взаимодействия процессов </w:t>
+      </w:r>
+      <w:r>
+        <w:rPr>
+          <w:lang w:val="en-US"/>
+        </w:rPr>
+        <w:t>IBA</w:t>
+      </w:r>
+      <w:r>
+        <w:t xml:space="preserve"> </w:t>
+      </w:r>
+      <w:r>
+        <w:t xml:space="preserve">определила </w:t>
+      </w:r>
+      <w:r>
+        <w:rPr>
+          <w:lang w:val="en-US"/>
+        </w:rPr>
+        <w:t>Remote</w:t>
+      </w:r>
+      <w:r>
+        <w:t xml:space="preserve"> </w:t>
+      </w:r>
+      <w:r>
+        <w:rPr>
+          <w:lang w:val="en-US"/>
+        </w:rPr>
+        <w:t>Direct</w:t>
+      </w:r>
+      <w:r>
+        <w:t xml:space="preserve"> </w:t>
+      </w:r>
+      <w:r>
+        <w:rPr>
+          <w:lang w:val="en-US"/>
+        </w:rPr>
+        <w:t>Memory</w:t>
+      </w:r>
+      <w:r>
+        <w:t xml:space="preserve"> </w:t>
+      </w:r>
+      <w:r>
+        <w:rPr>
+          <w:lang w:val="en-US"/>
+        </w:rPr>
+        <w:t>Access</w:t>
+      </w:r>
+      <w:r>
+        <w:t xml:space="preserve"> </w:t>
+      </w:r>
+      <w:r>
+        <w:t>(</w:t>
+      </w:r>
+      <w:r>
+        <w:rPr>
+          <w:lang w:val="en-US"/>
+        </w:rPr>
+        <w:t>RDMA</w:t>
+      </w:r>
+      <w:r>
+        <w:t>)</w:t>
+      </w:r>
+      <w:r>
+        <w:t xml:space="preserve">, </w:t>
+      </w:r>
+      <w:r>
+        <w:t>который обеспечивает передачу данных между узлами без вовлечения</w:t>
+      </w:r>
+      <w:r>
+        <w:t xml:space="preserve"> операционной системы и сетевого стека принимающей стороны в процесс передачи данных, позволяя минимизировать использование вычислительных ресурсов для получения данных из сети, тем самым освобождая процессоне время для вычислительной нагрузки.</w:t>
+      </w:r>
+    </w:p>
+    <w:p>
+      <w:pPr>
+        <w:pStyle w:val="DiplomText"/>
+        <w:rPr>
+          <w:lang w:val="en-US"/>
+        </w:rPr>
+      </w:pPr>
+      <w:r>
+        <w:rPr>
+          <w:lang w:val="en-US"/>
+        </w:rPr>
+        <w:t>…</w:t>
+      </w:r>
+      <w:r>
+        <w:t>Стали</w:t>
+      </w:r>
+      <w:r>
+        <w:rPr>
+          <w:lang w:val="en-US"/>
+        </w:rPr>
+        <w:t xml:space="preserve"> </w:t>
+      </w:r>
+      <w:r>
+        <w:t>пояляться</w:t>
+      </w:r>
+      <w:r>
+        <w:rPr>
+          <w:lang w:val="en-US"/>
+        </w:rPr>
+        <w:t xml:space="preserve"> </w:t>
+      </w:r>
+      <w:r>
+        <w:rPr>
+          <w:lang w:val="en-US"/>
+        </w:rPr>
+        <w:t>RDMA over Ethernet…</w:t>
+      </w:r>
+    </w:p>
+    <w:p>
+      <w:pPr>
+        <w:pStyle w:val="DiplomText"/>
+      </w:pPr>
+      <w:r>
+        <w:t>…</w:t>
+      </w:r>
+      <w:r>
+        <w:rPr>
+          <w:lang w:val="en-US"/>
+        </w:rPr>
+        <w:t>Omni</w:t>
+      </w:r>
+      <w:r>
+        <w:t xml:space="preserve"> </w:t>
+      </w:r>
+      <w:r>
+        <w:rPr>
+          <w:lang w:val="en-US"/>
+        </w:rPr>
+        <w:t>Path</w:t>
+      </w:r>
+      <w:r>
+        <w:t xml:space="preserve"> </w:t>
+      </w:r>
+      <w:r>
+        <w:rPr>
+          <w:lang w:val="en-US"/>
+        </w:rPr>
+        <w:t>Architecture</w:t>
+      </w:r>
+      <w:r>
+        <w:t>…</w:t>
+      </w:r>
+    </w:p>
+    <w:p>
+      <w:pPr>
+        <w:pStyle w:val="DiplomText"/>
+      </w:pPr>
+    </w:p>
+    <w:p>
+      <w:pPr>
+        <w:pStyle w:val="DiplomText"/>
+      </w:pPr>
     </w:p>
     <w:p>
       <w:pPr>
@@ -3710,16 +3848,42 @@
       <w:pPr>
         <w:pStyle w:val="DiplomaTitleChapter"/>
       </w:pPr>
-      <w:bookmarkStart w:id="6" w:name="_Toc483333028"/>
+      <w:bookmarkStart w:id="5" w:name="_Toc483333028"/>
       <w:r>
         <w:lastRenderedPageBreak/>
         <w:t>Литература</w:t>
       </w:r>
-      <w:bookmarkEnd w:id="6"/>
+      <w:bookmarkEnd w:id="5"/>
+    </w:p>
+    <w:p>
+      <w:pPr>
+        <w:pStyle w:val="DiplomText"/>
+        <w:numPr>
+          <w:ilvl w:val="0"/>
+          <w:numId w:val="37"/>
+        </w:numPr>
+        <w:rPr>
+          <w:rStyle w:val="fontstyle21"/>
+          <w:rFonts w:ascii="Times New Roman" w:hAnsi="Times New Roman"/>
+          <w:color w:val="auto"/>
+          <w:lang w:val="en-US"/>
+        </w:rPr>
+      </w:pPr>
+    </w:p>
+    <w:p>
+      <w:pPr>
+        <w:pStyle w:val="DiplomText"/>
+        <w:rPr>
+          <w:lang w:val="en-US"/>
+        </w:rPr>
+      </w:pPr>
     </w:p>
     <w:p>
       <w:pPr>
         <w:pStyle w:val="DiplomaTitleChapter"/>
+        <w:rPr>
+          <w:lang w:val="en-US"/>
+        </w:rPr>
       </w:pPr>
       <w:r>
         <w:lastRenderedPageBreak/>
@@ -5180,6 +5344,119 @@
     </w:lvl>
   </w:abstractNum>
   <w:abstractNum w:abstractNumId="15" w15:restartNumberingAfterBreak="0">
+    <w:nsid w:val="30AD252C"/>
+    <w:multiLevelType w:val="hybridMultilevel"/>
+    <w:tmpl w:val="52782262"/>
+    <w:lvl w:ilvl="0" w:tplc="4FDE6306">
+      <w:start w:val="3"/>
+      <w:numFmt w:val="bullet"/>
+      <w:lvlText w:val=""/>
+      <w:lvlJc w:val="left"/>
+      <w:pPr>
+        <w:ind w:left="1069" w:hanging="360"/>
+      </w:pPr>
+      <w:rPr>
+        <w:rFonts w:ascii="Symbol" w:eastAsia="Times New Roman" w:hAnsi="Symbol" w:cs="Times New Roman" w:hint="default"/>
+      </w:rPr>
+    </w:lvl>
+    <w:lvl w:ilvl="1" w:tplc="04190003" w:tentative="1">
+      <w:start w:val="1"/>
+      <w:numFmt w:val="bullet"/>
+      <w:lvlText w:val="o"/>
+      <w:lvlJc w:val="left"/>
+      <w:pPr>
+        <w:ind w:left="1789" w:hanging="360"/>
+      </w:pPr>
+      <w:rPr>
+        <w:rFonts w:ascii="Courier New" w:hAnsi="Courier New" w:cs="Courier New" w:hint="default"/>
+      </w:rPr>
+    </w:lvl>
+    <w:lvl w:ilvl="2" w:tplc="04190005" w:tentative="1">
+      <w:start w:val="1"/>
+      <w:numFmt w:val="bullet"/>
+      <w:lvlText w:val=""/>
+      <w:lvlJc w:val="left"/>
+      <w:pPr>
+        <w:ind w:left="2509" w:hanging="360"/>
+      </w:pPr>
+      <w:rPr>
+        <w:rFonts w:ascii="Wingdings" w:hAnsi="Wingdings" w:hint="default"/>
+      </w:rPr>
+    </w:lvl>
+    <w:lvl w:ilvl="3" w:tplc="04190001" w:tentative="1">
+      <w:start w:val="1"/>
+      <w:numFmt w:val="bullet"/>
+      <w:lvlText w:val=""/>
+      <w:lvlJc w:val="left"/>
+      <w:pPr>
+        <w:ind w:left="3229" w:hanging="360"/>
+      </w:pPr>
+      <w:rPr>
+        <w:rFonts w:ascii="Symbol" w:hAnsi="Symbol" w:hint="default"/>
+      </w:rPr>
+    </w:lvl>
+    <w:lvl w:ilvl="4" w:tplc="04190003" w:tentative="1">
+      <w:start w:val="1"/>
+      <w:numFmt w:val="bullet"/>
+      <w:lvlText w:val="o"/>
+      <w:lvlJc w:val="left"/>
+      <w:pPr>
+        <w:ind w:left="3949" w:hanging="360"/>
+      </w:pPr>
+      <w:rPr>
+        <w:rFonts w:ascii="Courier New" w:hAnsi="Courier New" w:cs="Courier New" w:hint="default"/>
+      </w:rPr>
+    </w:lvl>
+    <w:lvl w:ilvl="5" w:tplc="04190005" w:tentative="1">
+      <w:start w:val="1"/>
+      <w:numFmt w:val="bullet"/>
+      <w:lvlText w:val=""/>
+      <w:lvlJc w:val="left"/>
+      <w:pPr>
+        <w:ind w:left="4669" w:hanging="360"/>
+      </w:pPr>
+      <w:rPr>
+        <w:rFonts w:ascii="Wingdings" w:hAnsi="Wingdings" w:hint="default"/>
+      </w:rPr>
+    </w:lvl>
+    <w:lvl w:ilvl="6" w:tplc="04190001" w:tentative="1">
+      <w:start w:val="1"/>
+      <w:numFmt w:val="bullet"/>
+      <w:lvlText w:val=""/>
+      <w:lvlJc w:val="left"/>
+      <w:pPr>
+        <w:ind w:left="5389" w:hanging="360"/>
+      </w:pPr>
+      <w:rPr>
+        <w:rFonts w:ascii="Symbol" w:hAnsi="Symbol" w:hint="default"/>
+      </w:rPr>
+    </w:lvl>
+    <w:lvl w:ilvl="7" w:tplc="04190003" w:tentative="1">
+      <w:start w:val="1"/>
+      <w:numFmt w:val="bullet"/>
+      <w:lvlText w:val="o"/>
+      <w:lvlJc w:val="left"/>
+      <w:pPr>
+        <w:ind w:left="6109" w:hanging="360"/>
+      </w:pPr>
+      <w:rPr>
+        <w:rFonts w:ascii="Courier New" w:hAnsi="Courier New" w:cs="Courier New" w:hint="default"/>
+      </w:rPr>
+    </w:lvl>
+    <w:lvl w:ilvl="8" w:tplc="04190005" w:tentative="1">
+      <w:start w:val="1"/>
+      <w:numFmt w:val="bullet"/>
+      <w:lvlText w:val=""/>
+      <w:lvlJc w:val="left"/>
+      <w:pPr>
+        <w:ind w:left="6829" w:hanging="360"/>
+      </w:pPr>
+      <w:rPr>
+        <w:rFonts w:ascii="Wingdings" w:hAnsi="Wingdings" w:hint="default"/>
+      </w:rPr>
+    </w:lvl>
+  </w:abstractNum>
+  <w:abstractNum w:abstractNumId="16" w15:restartNumberingAfterBreak="0">
     <w:nsid w:val="33074851"/>
     <w:multiLevelType w:val="hybridMultilevel"/>
     <w:tmpl w:val="C9CC424E"/>
@@ -5268,7 +5545,7 @@
       </w:pPr>
     </w:lvl>
   </w:abstractNum>
-  <w:abstractNum w:abstractNumId="16" w15:restartNumberingAfterBreak="0">
+  <w:abstractNum w:abstractNumId="17" w15:restartNumberingAfterBreak="0">
     <w:nsid w:val="38A2640C"/>
     <w:multiLevelType w:val="hybridMultilevel"/>
     <w:tmpl w:val="1C509156"/>
@@ -5357,7 +5634,7 @@
       </w:pPr>
     </w:lvl>
   </w:abstractNum>
-  <w:abstractNum w:abstractNumId="17" w15:restartNumberingAfterBreak="0">
+  <w:abstractNum w:abstractNumId="18" w15:restartNumberingAfterBreak="0">
     <w:nsid w:val="399B3322"/>
     <w:multiLevelType w:val="multilevel"/>
     <w:tmpl w:val="B8B8F2FE"/>
@@ -5506,7 +5783,7 @@
       </w:rPr>
     </w:lvl>
   </w:abstractNum>
-  <w:abstractNum w:abstractNumId="18" w15:restartNumberingAfterBreak="0">
+  <w:abstractNum w:abstractNumId="19" w15:restartNumberingAfterBreak="0">
     <w:nsid w:val="3BE44E58"/>
     <w:multiLevelType w:val="multilevel"/>
     <w:tmpl w:val="B8B8F2FE"/>
@@ -5655,7 +5932,7 @@
       </w:rPr>
     </w:lvl>
   </w:abstractNum>
-  <w:abstractNum w:abstractNumId="19" w15:restartNumberingAfterBreak="0">
+  <w:abstractNum w:abstractNumId="20" w15:restartNumberingAfterBreak="0">
     <w:nsid w:val="3E4A70A5"/>
     <w:multiLevelType w:val="hybridMultilevel"/>
     <w:tmpl w:val="551EFC38"/>
@@ -5767,7 +6044,7 @@
       </w:rPr>
     </w:lvl>
   </w:abstractNum>
-  <w:abstractNum w:abstractNumId="20" w15:restartNumberingAfterBreak="0">
+  <w:abstractNum w:abstractNumId="21" w15:restartNumberingAfterBreak="0">
     <w:nsid w:val="414E150E"/>
     <w:multiLevelType w:val="hybridMultilevel"/>
     <w:tmpl w:val="7464BD5C"/>
@@ -5880,7 +6157,7 @@
       </w:rPr>
     </w:lvl>
   </w:abstractNum>
-  <w:abstractNum w:abstractNumId="21" w15:restartNumberingAfterBreak="0">
+  <w:abstractNum w:abstractNumId="22" w15:restartNumberingAfterBreak="0">
     <w:nsid w:val="43792E8F"/>
     <w:multiLevelType w:val="hybridMultilevel"/>
     <w:tmpl w:val="0ACC8D84"/>
@@ -5969,7 +6246,7 @@
       </w:pPr>
     </w:lvl>
   </w:abstractNum>
-  <w:abstractNum w:abstractNumId="22" w15:restartNumberingAfterBreak="0">
+  <w:abstractNum w:abstractNumId="23" w15:restartNumberingAfterBreak="0">
     <w:nsid w:val="49A91ED5"/>
     <w:multiLevelType w:val="hybridMultilevel"/>
     <w:tmpl w:val="6E3C6B3C"/>
@@ -6058,7 +6335,96 @@
       </w:pPr>
     </w:lvl>
   </w:abstractNum>
-  <w:abstractNum w:abstractNumId="23" w15:restartNumberingAfterBreak="0">
+  <w:abstractNum w:abstractNumId="24" w15:restartNumberingAfterBreak="0">
+    <w:nsid w:val="49F2136B"/>
+    <w:multiLevelType w:val="hybridMultilevel"/>
+    <w:tmpl w:val="6BF86154"/>
+    <w:lvl w:ilvl="0" w:tplc="0F823B54">
+      <w:start w:val="1"/>
+      <w:numFmt w:val="decimal"/>
+      <w:lvlText w:val="%1."/>
+      <w:lvlJc w:val="left"/>
+      <w:pPr>
+        <w:ind w:left="1069" w:hanging="360"/>
+      </w:pPr>
+      <w:rPr>
+        <w:rFonts w:hint="default"/>
+      </w:rPr>
+    </w:lvl>
+    <w:lvl w:ilvl="1" w:tplc="04190019" w:tentative="1">
+      <w:start w:val="1"/>
+      <w:numFmt w:val="lowerLetter"/>
+      <w:lvlText w:val="%2."/>
+      <w:lvlJc w:val="left"/>
+      <w:pPr>
+        <w:ind w:left="1789" w:hanging="360"/>
+      </w:pPr>
+    </w:lvl>
+    <w:lvl w:ilvl="2" w:tplc="0419001B" w:tentative="1">
+      <w:start w:val="1"/>
+      <w:numFmt w:val="lowerRoman"/>
+      <w:lvlText w:val="%3."/>
+      <w:lvlJc w:val="right"/>
+      <w:pPr>
+        <w:ind w:left="2509" w:hanging="180"/>
+      </w:pPr>
+    </w:lvl>
+    <w:lvl w:ilvl="3" w:tplc="0419000F" w:tentative="1">
+      <w:start w:val="1"/>
+      <w:numFmt w:val="decimal"/>
+      <w:lvlText w:val="%4."/>
+      <w:lvlJc w:val="left"/>
+      <w:pPr>
+        <w:ind w:left="3229" w:hanging="360"/>
+      </w:pPr>
+    </w:lvl>
+    <w:lvl w:ilvl="4" w:tplc="04190019" w:tentative="1">
+      <w:start w:val="1"/>
+      <w:numFmt w:val="lowerLetter"/>
+      <w:lvlText w:val="%5."/>
+      <w:lvlJc w:val="left"/>
+      <w:pPr>
+        <w:ind w:left="3949" w:hanging="360"/>
+      </w:pPr>
+    </w:lvl>
+    <w:lvl w:ilvl="5" w:tplc="0419001B" w:tentative="1">
+      <w:start w:val="1"/>
+      <w:numFmt w:val="lowerRoman"/>
+      <w:lvlText w:val="%6."/>
+      <w:lvlJc w:val="right"/>
+      <w:pPr>
+        <w:ind w:left="4669" w:hanging="180"/>
+      </w:pPr>
+    </w:lvl>
+    <w:lvl w:ilvl="6" w:tplc="0419000F" w:tentative="1">
+      <w:start w:val="1"/>
+      <w:numFmt w:val="decimal"/>
+      <w:lvlText w:val="%7."/>
+      <w:lvlJc w:val="left"/>
+      <w:pPr>
+        <w:ind w:left="5389" w:hanging="360"/>
+      </w:pPr>
+    </w:lvl>
+    <w:lvl w:ilvl="7" w:tplc="04190019" w:tentative="1">
+      <w:start w:val="1"/>
+      <w:numFmt w:val="lowerLetter"/>
+      <w:lvlText w:val="%8."/>
+      <w:lvlJc w:val="left"/>
+      <w:pPr>
+        <w:ind w:left="6109" w:hanging="360"/>
+      </w:pPr>
+    </w:lvl>
+    <w:lvl w:ilvl="8" w:tplc="0419001B" w:tentative="1">
+      <w:start w:val="1"/>
+      <w:numFmt w:val="lowerRoman"/>
+      <w:lvlText w:val="%9."/>
+      <w:lvlJc w:val="right"/>
+      <w:pPr>
+        <w:ind w:left="6829" w:hanging="180"/>
+      </w:pPr>
+    </w:lvl>
+  </w:abstractNum>
+  <w:abstractNum w:abstractNumId="25" w15:restartNumberingAfterBreak="0">
     <w:nsid w:val="4A7238AC"/>
     <w:multiLevelType w:val="hybridMultilevel"/>
     <w:tmpl w:val="A45E4D14"/>
@@ -6147,7 +6513,7 @@
       </w:pPr>
     </w:lvl>
   </w:abstractNum>
-  <w:abstractNum w:abstractNumId="24" w15:restartNumberingAfterBreak="0">
+  <w:abstractNum w:abstractNumId="26" w15:restartNumberingAfterBreak="0">
     <w:nsid w:val="4AD041FA"/>
     <w:multiLevelType w:val="hybridMultilevel"/>
     <w:tmpl w:val="30741898"/>
@@ -6233,7 +6599,7 @@
       </w:pPr>
     </w:lvl>
   </w:abstractNum>
-  <w:abstractNum w:abstractNumId="25" w15:restartNumberingAfterBreak="0">
+  <w:abstractNum w:abstractNumId="27" w15:restartNumberingAfterBreak="0">
     <w:nsid w:val="4C924706"/>
     <w:multiLevelType w:val="hybridMultilevel"/>
     <w:tmpl w:val="294CACCE"/>
@@ -6346,7 +6712,7 @@
       </w:rPr>
     </w:lvl>
   </w:abstractNum>
-  <w:abstractNum w:abstractNumId="26" w15:restartNumberingAfterBreak="0">
+  <w:abstractNum w:abstractNumId="28" w15:restartNumberingAfterBreak="0">
     <w:nsid w:val="4DCD7367"/>
     <w:multiLevelType w:val="hybridMultilevel"/>
     <w:tmpl w:val="D4C63428"/>
@@ -6432,7 +6798,7 @@
       </w:pPr>
     </w:lvl>
   </w:abstractNum>
-  <w:abstractNum w:abstractNumId="27" w15:restartNumberingAfterBreak="0">
+  <w:abstractNum w:abstractNumId="29" w15:restartNumberingAfterBreak="0">
     <w:nsid w:val="4E2E710C"/>
     <w:multiLevelType w:val="hybridMultilevel"/>
     <w:tmpl w:val="567655B4"/>
@@ -6522,7 +6888,7 @@
       </w:pPr>
     </w:lvl>
   </w:abstractNum>
-  <w:abstractNum w:abstractNumId="28" w15:restartNumberingAfterBreak="0">
+  <w:abstractNum w:abstractNumId="30" w15:restartNumberingAfterBreak="0">
     <w:nsid w:val="51265A69"/>
     <w:multiLevelType w:val="hybridMultilevel"/>
     <w:tmpl w:val="831677E4"/>
@@ -6611,7 +6977,7 @@
       </w:pPr>
     </w:lvl>
   </w:abstractNum>
-  <w:abstractNum w:abstractNumId="29" w15:restartNumberingAfterBreak="0">
+  <w:abstractNum w:abstractNumId="31" w15:restartNumberingAfterBreak="0">
     <w:nsid w:val="52C64DEA"/>
     <w:multiLevelType w:val="hybridMultilevel"/>
     <w:tmpl w:val="DF80AF32"/>
@@ -6700,7 +7066,7 @@
       </w:pPr>
     </w:lvl>
   </w:abstractNum>
-  <w:abstractNum w:abstractNumId="30" w15:restartNumberingAfterBreak="0">
+  <w:abstractNum w:abstractNumId="32" w15:restartNumberingAfterBreak="0">
     <w:nsid w:val="53994A39"/>
     <w:multiLevelType w:val="hybridMultilevel"/>
     <w:tmpl w:val="67AEDB04"/>
@@ -6789,7 +7155,7 @@
       </w:pPr>
     </w:lvl>
   </w:abstractNum>
-  <w:abstractNum w:abstractNumId="31" w15:restartNumberingAfterBreak="0">
+  <w:abstractNum w:abstractNumId="33" w15:restartNumberingAfterBreak="0">
     <w:nsid w:val="5E2A43DC"/>
     <w:multiLevelType w:val="multilevel"/>
     <w:tmpl w:val="B8B8F2FE"/>
@@ -6938,7 +7304,7 @@
       </w:rPr>
     </w:lvl>
   </w:abstractNum>
-  <w:abstractNum w:abstractNumId="32" w15:restartNumberingAfterBreak="0">
+  <w:abstractNum w:abstractNumId="34" w15:restartNumberingAfterBreak="0">
     <w:nsid w:val="620244E9"/>
     <w:multiLevelType w:val="hybridMultilevel"/>
     <w:tmpl w:val="6682F344"/>
@@ -7027,7 +7393,7 @@
       </w:pPr>
     </w:lvl>
   </w:abstractNum>
-  <w:abstractNum w:abstractNumId="33" w15:restartNumberingAfterBreak="0">
+  <w:abstractNum w:abstractNumId="35" w15:restartNumberingAfterBreak="0">
     <w:nsid w:val="66644E5C"/>
     <w:multiLevelType w:val="hybridMultilevel"/>
     <w:tmpl w:val="7A50CB50"/>
@@ -7116,7 +7482,7 @@
       </w:pPr>
     </w:lvl>
   </w:abstractNum>
-  <w:abstractNum w:abstractNumId="34" w15:restartNumberingAfterBreak="0">
+  <w:abstractNum w:abstractNumId="36" w15:restartNumberingAfterBreak="0">
     <w:nsid w:val="6FAD03DD"/>
     <w:multiLevelType w:val="hybridMultilevel"/>
     <w:tmpl w:val="EE7825E8"/>
@@ -7205,7 +7571,7 @@
       </w:pPr>
     </w:lvl>
   </w:abstractNum>
-  <w:abstractNum w:abstractNumId="35" w15:restartNumberingAfterBreak="0">
+  <w:abstractNum w:abstractNumId="37" w15:restartNumberingAfterBreak="0">
     <w:nsid w:val="789E1046"/>
     <w:multiLevelType w:val="hybridMultilevel"/>
     <w:tmpl w:val="6B5885CE"/>
@@ -7295,7 +7661,7 @@
     </w:lvl>
   </w:abstractNum>
   <w:num w:numId="1">
-    <w:abstractNumId w:val="30"/>
+    <w:abstractNumId w:val="32"/>
   </w:num>
   <w:num w:numId="2">
     <w:abstractNumId w:val="9"/>
@@ -7304,22 +7670,22 @@
     <w:abstractNumId w:val="14"/>
   </w:num>
   <w:num w:numId="4">
-    <w:abstractNumId w:val="20"/>
+    <w:abstractNumId w:val="21"/>
   </w:num>
   <w:num w:numId="5">
     <w:abstractNumId w:val="2"/>
   </w:num>
   <w:num w:numId="6">
-    <w:abstractNumId w:val="25"/>
+    <w:abstractNumId w:val="27"/>
   </w:num>
   <w:num w:numId="7">
-    <w:abstractNumId w:val="35"/>
+    <w:abstractNumId w:val="37"/>
   </w:num>
   <w:num w:numId="8">
     <w:abstractNumId w:val="12"/>
   </w:num>
   <w:num w:numId="9">
-    <w:abstractNumId w:val="33"/>
+    <w:abstractNumId w:val="35"/>
   </w:num>
   <w:num w:numId="10">
     <w:abstractNumId w:val="4"/>
@@ -7352,7 +7718,7 @@
     </w:lvlOverride>
   </w:num>
   <w:num w:numId="11">
-    <w:abstractNumId w:val="32"/>
+    <w:abstractNumId w:val="34"/>
     <w:lvlOverride w:ilvl="0">
       <w:startOverride w:val="1"/>
     </w:lvlOverride>
@@ -7382,10 +7748,10 @@
     </w:lvlOverride>
   </w:num>
   <w:num w:numId="12">
-    <w:abstractNumId w:val="21"/>
+    <w:abstractNumId w:val="22"/>
   </w:num>
   <w:num w:numId="13">
-    <w:abstractNumId w:val="15"/>
+    <w:abstractNumId w:val="16"/>
   </w:num>
   <w:num w:numId="14">
     <w:abstractNumId w:val="3"/>
@@ -7397,10 +7763,10 @@
     <w:abstractNumId w:val="0"/>
   </w:num>
   <w:num w:numId="17">
-    <w:abstractNumId w:val="27"/>
+    <w:abstractNumId w:val="29"/>
   </w:num>
   <w:num w:numId="18">
-    <w:abstractNumId w:val="24"/>
+    <w:abstractNumId w:val="26"/>
     <w:lvlOverride w:ilvl="0">
       <w:startOverride w:val="1"/>
     </w:lvlOverride>
@@ -7430,16 +7796,16 @@
     </w:lvlOverride>
   </w:num>
   <w:num w:numId="19">
-    <w:abstractNumId w:val="19"/>
+    <w:abstractNumId w:val="20"/>
   </w:num>
   <w:num w:numId="20">
     <w:abstractNumId w:val="8"/>
   </w:num>
   <w:num w:numId="21">
-    <w:abstractNumId w:val="29"/>
+    <w:abstractNumId w:val="31"/>
   </w:num>
   <w:num w:numId="22">
-    <w:abstractNumId w:val="22"/>
+    <w:abstractNumId w:val="23"/>
   </w:num>
   <w:num w:numId="23">
     <w:abstractNumId w:val="11"/>
@@ -7451,28 +7817,28 @@
     <w:abstractNumId w:val="6"/>
   </w:num>
   <w:num w:numId="26">
-    <w:abstractNumId w:val="16"/>
+    <w:abstractNumId w:val="17"/>
   </w:num>
   <w:num w:numId="27">
-    <w:abstractNumId w:val="18"/>
+    <w:abstractNumId w:val="19"/>
   </w:num>
   <w:num w:numId="28">
-    <w:abstractNumId w:val="31"/>
+    <w:abstractNumId w:val="33"/>
   </w:num>
   <w:num w:numId="29">
-    <w:abstractNumId w:val="34"/>
+    <w:abstractNumId w:val="36"/>
   </w:num>
   <w:num w:numId="30">
     <w:abstractNumId w:val="5"/>
   </w:num>
   <w:num w:numId="31">
-    <w:abstractNumId w:val="17"/>
+    <w:abstractNumId w:val="18"/>
   </w:num>
   <w:num w:numId="32">
-    <w:abstractNumId w:val="26"/>
+    <w:abstractNumId w:val="28"/>
   </w:num>
   <w:num w:numId="33">
-    <w:abstractNumId w:val="23"/>
+    <w:abstractNumId w:val="25"/>
   </w:num>
   <w:num w:numId="34">
     <w:abstractNumId w:val="13"/>
@@ -7481,7 +7847,13 @@
     <w:abstractNumId w:val="7"/>
   </w:num>
   <w:num w:numId="36">
-    <w:abstractNumId w:val="28"/>
+    <w:abstractNumId w:val="30"/>
+  </w:num>
+  <w:num w:numId="37">
+    <w:abstractNumId w:val="24"/>
+  </w:num>
+  <w:num w:numId="38">
+    <w:abstractNumId w:val="15"/>
   </w:num>
 </w:numbering>
 </file>
@@ -8446,6 +8818,36 @@
       </w:tblBorders>
     </w:tblPr>
   </w:style>
+  <w:style w:type="character" w:customStyle="1" w:styleId="fontstyle01">
+    <w:name w:val="fontstyle01"/>
+    <w:basedOn w:val="DefaultParagraphFont"/>
+    <w:rsid w:val="0074345B"/>
+    <w:rPr>
+      <w:rFonts w:ascii="CMR12" w:hAnsi="CMR12" w:hint="default"/>
+      <w:b w:val="0"/>
+      <w:bCs w:val="0"/>
+      <w:i w:val="0"/>
+      <w:iCs w:val="0"/>
+      <w:color w:val="000000"/>
+      <w:sz w:val="24"/>
+      <w:szCs w:val="24"/>
+    </w:rPr>
+  </w:style>
+  <w:style w:type="character" w:customStyle="1" w:styleId="fontstyle21">
+    <w:name w:val="fontstyle21"/>
+    <w:basedOn w:val="DefaultParagraphFont"/>
+    <w:rsid w:val="0074345B"/>
+    <w:rPr>
+      <w:rFonts w:ascii="CMTT12" w:hAnsi="CMTT12" w:hint="default"/>
+      <w:b w:val="0"/>
+      <w:bCs w:val="0"/>
+      <w:i w:val="0"/>
+      <w:iCs w:val="0"/>
+      <w:color w:val="000000"/>
+      <w:sz w:val="24"/>
+      <w:szCs w:val="24"/>
+    </w:rPr>
+  </w:style>
 </w:styles>
 </file>
 
@@ -8715,7 +9117,7 @@
 </file>
 
 <file path=customXml/itemProps1.xml><?xml version="1.0" encoding="utf-8"?>
-<ds:datastoreItem xmlns:ds="http://schemas.openxmlformats.org/officeDocument/2006/customXml" ds:itemID="{488507EA-1026-4ECC-B035-AC7F3EC44D54}">
+<ds:datastoreItem xmlns:ds="http://schemas.openxmlformats.org/officeDocument/2006/customXml" ds:itemID="{58448587-638A-4598-A30E-C2CB538CB5E0}">
   <ds:schemaRefs>
     <ds:schemaRef ds:uri="http://schemas.openxmlformats.org/officeDocument/2006/bibliography"/>
   </ds:schemaRefs>

</xml_diff>

<commit_message>
Add zero-copy and RDMA mentions
Signed-off-by: Dmitry Gladkov <dmitry.gladkov@intel.com>
</commit_message>
<xml_diff>
--- a/diploma.docx
+++ b/diploma.docx
@@ -325,10 +325,11 @@
           <w:b/>
           <w:sz w:val="32"/>
           <w:szCs w:val="32"/>
-          <w:lang w:val="en-US"/>
-        </w:rPr>
-        <w:t>TODO</w:t>
-      </w:r>
+        </w:rPr>
+        <w:t>Оптимальные коммуникационные взаимодействия в высокопроизводительных вычислениях</w:t>
+      </w:r>
+      <w:bookmarkStart w:id="0" w:name="_GoBack"/>
+      <w:bookmarkEnd w:id="0"/>
       <w:r>
         <w:rPr>
           <w:b/>
@@ -878,6 +879,7 @@
           <w:sz w:val="28"/>
           <w:szCs w:val="28"/>
         </w:rPr>
+        <w:lastRenderedPageBreak/>
         <w:t>Нижний</w:t>
       </w:r>
       <w:r>
@@ -1165,12 +1167,12 @@
       <w:pPr>
         <w:pStyle w:val="DiplomaTitleChapter"/>
       </w:pPr>
-      <w:bookmarkStart w:id="0" w:name="_Toc483333010"/>
+      <w:bookmarkStart w:id="1" w:name="_Toc483333010"/>
       <w:r>
         <w:lastRenderedPageBreak/>
         <w:t>Аннотация</w:t>
       </w:r>
-      <w:bookmarkEnd w:id="0"/>
+      <w:bookmarkEnd w:id="1"/>
     </w:p>
     <w:p>
       <w:pPr>
@@ -1543,12 +1545,12 @@
       <w:pPr>
         <w:pStyle w:val="DiplomaTitleChapter"/>
       </w:pPr>
-      <w:bookmarkStart w:id="1" w:name="_Toc483333011"/>
+      <w:bookmarkStart w:id="2" w:name="_Toc483333011"/>
       <w:r>
         <w:lastRenderedPageBreak/>
         <w:t>Введение</w:t>
       </w:r>
-      <w:bookmarkEnd w:id="1"/>
+      <w:bookmarkEnd w:id="2"/>
     </w:p>
     <w:p>
       <w:pPr>
@@ -1784,7 +1786,10 @@
         <w:t xml:space="preserve"> кластеров</w:t>
       </w:r>
       <w:r>
-        <w:t>. На Рис. 1.1 показаны типичные среды, используемые параллельными и распределенны</w:t>
+        <w:t>. На Рис. 1</w:t>
+      </w:r>
+      <w:r>
+        <w:t xml:space="preserve"> показаны типичные среды, используемые параллельными и распределенны</w:t>
       </w:r>
       <w:r>
         <w:t>м</w:t>
@@ -2038,7 +2043,13 @@
         <w:pStyle w:val="DiplomaElemntDescription"/>
       </w:pPr>
       <w:r>
-        <w:t>Рис. 1.1. Типичные коммуникационные среды</w:t>
+        <w:t>Рис. 1</w:t>
+      </w:r>
+      <w:r>
+        <w:t>.</w:t>
+      </w:r>
+      <w:r>
+        <w:t xml:space="preserve"> Типичные коммуникационные среды</w:t>
       </w:r>
       <w:r>
         <w:t xml:space="preserve"> </w:t>
@@ -2066,6 +2077,9 @@
       <w:r>
         <w:t xml:space="preserve"> Связь внутри локальной сети кластера</w:t>
       </w:r>
+      <w:r>
+        <w:t>;</w:t>
+      </w:r>
     </w:p>
     <w:p>
       <w:pPr>
@@ -2095,6 +2109,9 @@
         </w:rPr>
         <w:t>WAN</w:t>
       </w:r>
+      <w:r>
+        <w:t>;</w:t>
+      </w:r>
     </w:p>
     <w:p>
       <w:pPr>
@@ -2114,6 +2131,9 @@
       </w:r>
       <w:r>
         <w:t>Межкластерная связь по высокоскоростной магистральной сети</w:t>
+      </w:r>
+      <w:r>
+        <w:t>.</w:t>
       </w:r>
     </w:p>
     <w:p>
@@ -2502,12 +2522,12 @@
       <w:pPr>
         <w:pStyle w:val="DiplomaTitleChapter"/>
       </w:pPr>
-      <w:bookmarkStart w:id="2" w:name="_Toc483333012"/>
+      <w:bookmarkStart w:id="3" w:name="_Toc483333012"/>
       <w:r>
         <w:lastRenderedPageBreak/>
         <w:t>Цель работы</w:t>
       </w:r>
-      <w:bookmarkEnd w:id="2"/>
+      <w:bookmarkEnd w:id="3"/>
     </w:p>
     <w:p>
       <w:pPr>
@@ -2733,19 +2753,16 @@
       <w:pPr>
         <w:pStyle w:val="DiplomaTitleChapter"/>
       </w:pPr>
-      <w:bookmarkStart w:id="3" w:name="_Toc483333013"/>
+      <w:bookmarkStart w:id="4" w:name="_Toc483333013"/>
       <w:r>
         <w:lastRenderedPageBreak/>
         <w:t>Обзор предметной области</w:t>
       </w:r>
-      <w:bookmarkEnd w:id="3"/>
+      <w:bookmarkEnd w:id="4"/>
     </w:p>
     <w:p>
       <w:pPr>
         <w:pStyle w:val="DiplomText"/>
-        <w:rPr>
-          <w:lang w:val="en-US"/>
-        </w:rPr>
       </w:pPr>
       <w:r>
         <w:t>Последние десятки</w:t>
@@ -2978,13 +2995,7 @@
         </w:numPr>
       </w:pPr>
       <w:r>
-        <w:t>Синхронный (</w:t>
-      </w:r>
-      <w:r>
-        <w:t>Synchronous</w:t>
-      </w:r>
-      <w:r>
-        <w:t>)</w:t>
+        <w:t>Синхронный (Synchronous)</w:t>
       </w:r>
       <w:r>
         <w:t xml:space="preserve">. Посылка, которая использует синхронный </w:t>
@@ -3064,23 +3075,261 @@
         <w:pStyle w:val="DiplomText"/>
       </w:pPr>
       <w:r>
-        <w:rPr>
-          <w:lang w:val="en-US"/>
-        </w:rPr>
-        <w:t>InfiniBan</w:t>
-      </w:r>
-      <w:bookmarkStart w:id="4" w:name="_GoBack"/>
-      <w:bookmarkEnd w:id="4"/>
-      <w:r>
-        <w:rPr>
-          <w:lang w:val="en-US"/>
-        </w:rPr>
-        <w:t>d</w:t>
+        <w:t xml:space="preserve">Для разработки этих четырех коммуникационных режимов, обычно используются два внутренних протокола, </w:t>
+      </w:r>
+      <w:r>
+        <w:rPr>
+          <w:lang w:val="en-US"/>
+        </w:rPr>
+        <w:t>Eager</w:t>
       </w:r>
       <w:r>
         <w:t xml:space="preserve"> </w:t>
       </w:r>
       <w:r>
+        <w:t xml:space="preserve">и </w:t>
+      </w:r>
+      <w:r>
+        <w:rPr>
+          <w:lang w:val="en-US"/>
+        </w:rPr>
+        <w:t>Rendezvous</w:t>
+      </w:r>
+      <w:r>
+        <w:t>. Эти протоколы обрабатываются</w:t>
+      </w:r>
+      <w:r>
+        <w:t xml:space="preserve"> </w:t>
+      </w:r>
+      <w:r>
+        <w:t xml:space="preserve">механизмом процессинга (компонента в реализации </w:t>
+      </w:r>
+      <w:r>
+        <w:rPr>
+          <w:lang w:val="en-US"/>
+        </w:rPr>
+        <w:t>MPI</w:t>
+      </w:r>
+      <w:r>
+        <w:t xml:space="preserve"> -</w:t>
+      </w:r>
+      <w:r>
+        <w:t xml:space="preserve"> </w:t>
+      </w:r>
+      <w:r>
+        <w:rPr>
+          <w:lang w:val="en-US"/>
+        </w:rPr>
+        <w:t>Progress</w:t>
+      </w:r>
+      <w:r>
+        <w:t xml:space="preserve"> </w:t>
+      </w:r>
+      <w:r>
+        <w:rPr>
+          <w:lang w:val="en-US"/>
+        </w:rPr>
+        <w:t>engine</w:t>
+      </w:r>
+      <w:r>
+        <w:t xml:space="preserve">). Реализация </w:t>
+      </w:r>
+      <w:r>
+        <w:rPr>
+          <w:lang w:val="en-US"/>
+        </w:rPr>
+        <w:t>Eager</w:t>
+      </w:r>
+      <w:r>
+        <w:t xml:space="preserve"> </w:t>
+      </w:r>
+      <w:r>
+        <w:t xml:space="preserve">протокола обеспечивает передачу сообщений на удаленную (принимающую) сторону независимо от ее состояния. В </w:t>
+      </w:r>
+      <w:r>
+        <w:rPr>
+          <w:lang w:val="en-US"/>
+        </w:rPr>
+        <w:t>Rendezvous</w:t>
+      </w:r>
+      <w:r>
+        <w:t xml:space="preserve"> </w:t>
+      </w:r>
+      <w:r>
+        <w:t xml:space="preserve">протоколе, принимающаю и отправляющая сторона учавствуют в двухстороннем </w:t>
+      </w:r>
+      <w:r>
+        <w:t>“</w:t>
+      </w:r>
+      <w:r>
+        <w:t>рукопожатии</w:t>
+      </w:r>
+      <w:r>
+        <w:t>”</w:t>
+      </w:r>
+      <w:r>
+        <w:t xml:space="preserve"> (</w:t>
+      </w:r>
+      <w:r>
+        <w:rPr>
+          <w:lang w:val="en-US"/>
+        </w:rPr>
+        <w:t>handshake</w:t>
+      </w:r>
+      <w:r>
+        <w:t xml:space="preserve">) через специальные сервисные сообщения перед тем как данные будут переданы на принимающую сторону. Обычно, </w:t>
+      </w:r>
+      <w:r>
+        <w:rPr>
+          <w:lang w:val="en-US"/>
+        </w:rPr>
+        <w:t>Eager</w:t>
+      </w:r>
+      <w:r>
+        <w:t xml:space="preserve"> </w:t>
+      </w:r>
+      <w:r>
+        <w:t>протокол используется для маленьких сообщений (&lt; 16</w:t>
+      </w:r>
+      <w:r>
+        <w:t xml:space="preserve"> </w:t>
+      </w:r>
+      <w:r>
+        <w:t xml:space="preserve">киллобайт) и </w:t>
+      </w:r>
+      <w:r>
+        <w:rPr>
+          <w:lang w:val="en-US"/>
+        </w:rPr>
+        <w:t>Rendezvous</w:t>
+      </w:r>
+      <w:r>
+        <w:t xml:space="preserve"> </w:t>
+      </w:r>
+      <w:r>
+        <w:t>протокол используется для больших сообщений.</w:t>
+      </w:r>
+    </w:p>
+    <w:p>
+      <w:pPr>
+        <w:pStyle w:val="DiplomText"/>
+        <w:jc w:val="center"/>
+      </w:pPr>
+      <w:r>
+        <w:lastRenderedPageBreak/>
+        <w:pict>
+          <v:shapetype id="_x0000_t75" coordsize="21600,21600" o:spt="75" o:preferrelative="t" path="m@4@5l@4@11@9@11@9@5xe" filled="f" stroked="f">
+            <v:stroke joinstyle="miter"/>
+            <v:formulas>
+              <v:f eqn="if lineDrawn pixelLineWidth 0"/>
+              <v:f eqn="sum @0 1 0"/>
+              <v:f eqn="sum 0 0 @1"/>
+              <v:f eqn="prod @2 1 2"/>
+              <v:f eqn="prod @3 21600 pixelWidth"/>
+              <v:f eqn="prod @3 21600 pixelHeight"/>
+              <v:f eqn="sum @0 0 1"/>
+              <v:f eqn="prod @6 1 2"/>
+              <v:f eqn="prod @7 21600 pixelWidth"/>
+              <v:f eqn="sum @8 21600 0"/>
+              <v:f eqn="prod @7 21600 pixelHeight"/>
+              <v:f eqn="sum @10 21600 0"/>
+            </v:formulas>
+            <v:path o:extrusionok="f" gradientshapeok="t" o:connecttype="rect"/>
+            <o:lock v:ext="edit" aspectratio="t"/>
+          </v:shapetype>
+          <v:shape id="_x0000_i1025" type="#_x0000_t75" style="width:418.5pt;height:279.75pt">
+            <v:imagedata r:id="rId11" o:title="rendez_eager"/>
+          </v:shape>
+        </w:pict>
+      </w:r>
+    </w:p>
+    <w:p>
+      <w:pPr>
+        <w:pStyle w:val="DiplomaElemntDescription"/>
+      </w:pPr>
+      <w:r>
+        <w:t>Рис. 2</w:t>
+      </w:r>
+      <w:r>
+        <w:t>.</w:t>
+      </w:r>
+      <w:r>
+        <w:t xml:space="preserve"> Типичная реализация </w:t>
+      </w:r>
+      <w:r>
+        <w:rPr>
+          <w:lang w:val="en-US"/>
+        </w:rPr>
+        <w:t>Eager</w:t>
+      </w:r>
+      <w:r>
+        <w:t xml:space="preserve"> </w:t>
+      </w:r>
+      <w:r>
+        <w:t xml:space="preserve">и </w:t>
+      </w:r>
+      <w:r>
+        <w:rPr>
+          <w:lang w:val="en-US"/>
+        </w:rPr>
+        <w:t>Rendezvous</w:t>
+      </w:r>
+      <w:r>
+        <w:t xml:space="preserve"> </w:t>
+      </w:r>
+      <w:r>
+        <w:t>протоколов</w:t>
+      </w:r>
+      <w:r>
+        <w:t>.</w:t>
+      </w:r>
+    </w:p>
+    <w:p>
+      <w:pPr>
+        <w:pStyle w:val="DiplomText"/>
+      </w:pPr>
+      <w:r>
+        <w:t>При передаче больших буферов с данными является намного оптимальнее не выполнять дополнительных копирований данных</w:t>
+      </w:r>
+      <w:r>
+        <w:t xml:space="preserve">, возникающие при использовании </w:t>
+      </w:r>
+      <w:r>
+        <w:rPr>
+          <w:lang w:val="en-US"/>
+        </w:rPr>
+        <w:t>TCP</w:t>
+      </w:r>
+      <w:r>
+        <w:t>/</w:t>
+      </w:r>
+      <w:r>
+        <w:rPr>
+          <w:lang w:val="en-US"/>
+        </w:rPr>
+        <w:t>IP</w:t>
+      </w:r>
+      <w:r>
+        <w:t xml:space="preserve"> </w:t>
+      </w:r>
+      <w:r>
+        <w:t>стека, который копирует пользовательские данные в ядро операционной системы и обратно.</w:t>
+      </w:r>
+    </w:p>
+    <w:p>
+      <w:pPr>
+        <w:pStyle w:val="DiplomText"/>
+      </w:pPr>
+      <w:r>
+        <w:rPr>
+          <w:lang w:val="en-US"/>
+        </w:rPr>
+        <w:t>InfiniBand</w:t>
+      </w:r>
+      <w:r>
+        <w:t xml:space="preserve"> </w:t>
+      </w:r>
+      <w:r>
         <w:rPr>
           <w:lang w:val="en-US"/>
         </w:rPr>
@@ -3254,11 +3503,7 @@
         <w:t xml:space="preserve"> </w:t>
       </w:r>
       <w:r>
-        <w:t xml:space="preserve">узлов. Она предоставляет инфраструктуру для сетевую инфраструктуру и инфраструктуру </w:t>
-      </w:r>
-      <w:r>
-        <w:lastRenderedPageBreak/>
-        <w:t xml:space="preserve">управления для обеспечения межпроцессорного взаимодействия и </w:t>
+        <w:t xml:space="preserve">узлов. Она предоставляет инфраструктуру для сетевую инфраструктуру и инфраструктуру управления для обеспечения межпроцессорного взаимодействия и </w:t>
       </w:r>
       <w:r>
         <w:rPr>
@@ -3471,7 +3716,11 @@
         <w:t xml:space="preserve">отправляющей и принимающей. Очередь отправки содержит инструкции для </w:t>
       </w:r>
       <w:r>
-        <w:t xml:space="preserve">отправки данных, очередь приема сожержит инструкции, которые описывают, где полученные данные должны быть расположены. Операции взаимодействия описываются в виде </w:t>
+        <w:t xml:space="preserve">отправки </w:t>
+      </w:r>
+      <w:r>
+        <w:lastRenderedPageBreak/>
+        <w:t xml:space="preserve">данных, очередь приема сожержит инструкции, которые описывают, где полученные данные должны быть расположены. Операции взаимодействия описываются в виде </w:t>
       </w:r>
       <w:r>
         <w:rPr>
@@ -3740,6 +3989,9 @@
         <w:t>RDMA</w:t>
       </w:r>
       <w:r>
+        <w:t xml:space="preserve"> – удаленный прямой доступ к памяти</w:t>
+      </w:r>
+      <w:r>
         <w:t>)</w:t>
       </w:r>
       <w:r>
@@ -3749,81 +4001,178 @@
         <w:t>который обеспечивает передачу данных между узлами без вовлечения</w:t>
       </w:r>
       <w:r>
-        <w:t xml:space="preserve"> операционной системы и сетевого стека принимающей стороны в процесс передачи данных, позволяя минимизировать использование вычислительных ресурсов для получения данных из сети, тем самым освобождая процессоне время для вычислительной нагрузки.</w:t>
+        <w:t xml:space="preserve"> операционной системы и сетевого стека принимающей стороны в процесс передачи данных, позволяя минимизировать использование вычислительных ресурсов для получения данных из сети,</w:t>
+      </w:r>
+      <w:r>
+        <w:t xml:space="preserve"> тем самым освобождая процессорное</w:t>
+      </w:r>
+      <w:r>
+        <w:t xml:space="preserve"> время для вычислительной нагрузки.</w:t>
+      </w:r>
+      <w:r>
+        <w:t xml:space="preserve"> Данный механизм позволяет передавать большие буфера данных наиболее оптимальным образом, тем самым обеспечивая </w:t>
+      </w:r>
+      <w:r>
+        <w:rPr>
+          <w:lang w:val="en-US"/>
+        </w:rPr>
+        <w:t>zero</w:t>
+      </w:r>
+      <w:r>
+        <w:t>-</w:t>
+      </w:r>
+      <w:r>
+        <w:rPr>
+          <w:lang w:val="en-US"/>
+        </w:rPr>
+        <w:t>copy</w:t>
+      </w:r>
+      <w:r>
+        <w:t xml:space="preserve"> </w:t>
+      </w:r>
+      <w:r>
+        <w:t>передачу.</w:t>
       </w:r>
     </w:p>
     <w:p>
       <w:pPr>
         <w:pStyle w:val="DiplomText"/>
-        <w:rPr>
-          <w:lang w:val="en-US"/>
-        </w:rPr>
-      </w:pPr>
-      <w:r>
-        <w:rPr>
-          <w:lang w:val="en-US"/>
-        </w:rPr>
-        <w:t>…</w:t>
-      </w:r>
-      <w:r>
-        <w:t>Стали</w:t>
-      </w:r>
-      <w:r>
-        <w:rPr>
-          <w:lang w:val="en-US"/>
-        </w:rPr>
+        <w:jc w:val="center"/>
+      </w:pPr>
+      <w:r>
+        <w:pict>
+          <v:shape id="_x0000_i1026" type="#_x0000_t75" style="width:334.5pt;height:252.75pt">
+            <v:imagedata r:id="rId12" o:title="no_0_copy"/>
+          </v:shape>
+        </w:pict>
+      </w:r>
+    </w:p>
+    <w:p>
+      <w:pPr>
+        <w:pStyle w:val="DiplomaElemntDescription"/>
+      </w:pPr>
+      <w:r>
+        <w:t>Рис. 3</w:t>
+      </w:r>
+      <w:r>
+        <w:t>.</w:t>
+      </w:r>
+      <w:r>
         <w:t xml:space="preserve"> </w:t>
       </w:r>
       <w:r>
-        <w:t>пояляться</w:t>
-      </w:r>
-      <w:r>
-        <w:rPr>
-          <w:lang w:val="en-US"/>
-        </w:rPr>
+        <w:t xml:space="preserve">Последовательность при передаче данных посредством </w:t>
+      </w:r>
+      <w:r>
+        <w:rPr>
+          <w:lang w:val="en-US"/>
+        </w:rPr>
+        <w:t>Sockets</w:t>
+      </w:r>
+      <w:r>
         <w:t xml:space="preserve"> </w:t>
       </w:r>
       <w:r>
-        <w:rPr>
-          <w:lang w:val="en-US"/>
-        </w:rPr>
-        <w:t>RDMA over Ethernet…</w:t>
-      </w:r>
+        <w:t>интерфейса для</w:t>
+      </w:r>
+      <w:r>
+        <w:t xml:space="preserve"> </w:t>
+      </w:r>
+      <w:r>
+        <w:rPr>
+          <w:lang w:val="en-US"/>
+        </w:rPr>
+        <w:t>TCP</w:t>
+      </w:r>
+      <w:r>
+        <w:t>/</w:t>
+      </w:r>
+      <w:r>
+        <w:rPr>
+          <w:lang w:val="en-US"/>
+        </w:rPr>
+        <w:t>IP</w:t>
+      </w:r>
+      <w:r>
+        <w:t xml:space="preserve"> </w:t>
+      </w:r>
+      <w:r>
+        <w:t>стеке.</w:t>
+      </w:r>
+    </w:p>
+    <w:p>
+      <w:pPr>
+        <w:pStyle w:val="DiplomaElemntDescription"/>
+      </w:pPr>
     </w:p>
     <w:p>
       <w:pPr>
         <w:pStyle w:val="DiplomText"/>
-      </w:pPr>
-      <w:r>
-        <w:t>…</w:t>
-      </w:r>
-      <w:r>
-        <w:rPr>
-          <w:lang w:val="en-US"/>
-        </w:rPr>
-        <w:t>Omni</w:t>
+        <w:jc w:val="center"/>
+      </w:pPr>
+      <w:r>
+        <w:lastRenderedPageBreak/>
+        <w:pict>
+          <v:shape id="_x0000_i1027" type="#_x0000_t75" style="width:334.5pt;height:252.75pt">
+            <v:imagedata r:id="rId13" o:title="0_copy"/>
+          </v:shape>
+        </w:pict>
+      </w:r>
+    </w:p>
+    <w:p>
+      <w:pPr>
+        <w:pStyle w:val="DiplomaElemntDescription"/>
+      </w:pPr>
+      <w:r>
+        <w:t>Рис.</w:t>
+      </w:r>
+      <w:r>
+        <w:t>4</w:t>
+      </w:r>
+      <w:r>
+        <w:t>.</w:t>
       </w:r>
       <w:r>
         <w:t xml:space="preserve"> </w:t>
       </w:r>
       <w:r>
-        <w:rPr>
-          <w:lang w:val="en-US"/>
-        </w:rPr>
-        <w:t>Path</w:t>
+        <w:t>Последоват</w:t>
+      </w:r>
+      <w:r>
+        <w:t xml:space="preserve">ельность </w:t>
+      </w:r>
+      <w:r>
+        <w:t xml:space="preserve">при передаче данных посредством </w:t>
+      </w:r>
+      <w:r>
+        <w:rPr>
+          <w:lang w:val="en-US"/>
+        </w:rPr>
+        <w:t>RDMA</w:t>
       </w:r>
       <w:r>
         <w:t xml:space="preserve"> </w:t>
       </w:r>
       <w:r>
-        <w:rPr>
-          <w:lang w:val="en-US"/>
-        </w:rPr>
-        <w:t>Architecture</w:t>
-      </w:r>
-      <w:r>
-        <w:t>…</w:t>
-      </w:r>
+        <w:t>механи</w:t>
+      </w:r>
+      <w:r>
+        <w:t xml:space="preserve">зма для </w:t>
+      </w:r>
+      <w:r>
+        <w:rPr>
+          <w:lang w:val="en-US"/>
+        </w:rPr>
+        <w:t>InfiniBand</w:t>
+      </w:r>
+      <w:r>
+        <w:t>.</w:t>
+      </w:r>
+    </w:p>
+    <w:p>
+      <w:pPr>
+        <w:pStyle w:val="DiplomaElemntDescription"/>
+      </w:pPr>
     </w:p>
     <w:p>
       <w:pPr>
@@ -3832,63 +4181,8 @@
     </w:p>
     <w:p>
       <w:pPr>
-        <w:pStyle w:val="DiplomText"/>
-      </w:pPr>
-    </w:p>
-    <w:p>
-      <w:pPr>
         <w:pStyle w:val="DiplomaTitleChapter"/>
       </w:pPr>
-      <w:r>
-        <w:lastRenderedPageBreak/>
-        <w:t>Заключение</w:t>
-      </w:r>
-    </w:p>
-    <w:p>
-      <w:pPr>
-        <w:pStyle w:val="DiplomaTitleChapter"/>
-      </w:pPr>
-      <w:bookmarkStart w:id="5" w:name="_Toc483333028"/>
-      <w:r>
-        <w:lastRenderedPageBreak/>
-        <w:t>Литература</w:t>
-      </w:r>
-      <w:bookmarkEnd w:id="5"/>
-    </w:p>
-    <w:p>
-      <w:pPr>
-        <w:pStyle w:val="DiplomText"/>
-        <w:numPr>
-          <w:ilvl w:val="0"/>
-          <w:numId w:val="37"/>
-        </w:numPr>
-        <w:rPr>
-          <w:rStyle w:val="fontstyle21"/>
-          <w:rFonts w:ascii="Times New Roman" w:hAnsi="Times New Roman"/>
-          <w:color w:val="auto"/>
-          <w:lang w:val="en-US"/>
-        </w:rPr>
-      </w:pPr>
-    </w:p>
-    <w:p>
-      <w:pPr>
-        <w:pStyle w:val="DiplomText"/>
-        <w:rPr>
-          <w:lang w:val="en-US"/>
-        </w:rPr>
-      </w:pPr>
-    </w:p>
-    <w:p>
-      <w:pPr>
-        <w:pStyle w:val="DiplomaTitleChapter"/>
-        <w:rPr>
-          <w:lang w:val="en-US"/>
-        </w:rPr>
-      </w:pPr>
-      <w:r>
-        <w:lastRenderedPageBreak/>
-        <w:t>Приложение</w:t>
-      </w:r>
     </w:p>
     <w:sectPr>
       <w:pgSz w:w="11906" w:h="16838"/>
@@ -8330,7 +8624,6 @@
   <w:style w:type="character" w:default="1" w:styleId="DefaultParagraphFont">
     <w:name w:val="Default Paragraph Font"/>
     <w:uiPriority w:val="1"/>
-    <w:semiHidden/>
     <w:unhideWhenUsed/>
   </w:style>
   <w:style w:type="table" w:default="1" w:styleId="TableNormal">
@@ -8848,6 +9141,20 @@
       <w:szCs w:val="24"/>
     </w:rPr>
   </w:style>
+  <w:style w:type="paragraph" w:styleId="NormalWeb">
+    <w:name w:val="Normal (Web)"/>
+    <w:basedOn w:val="Normal"/>
+    <w:uiPriority w:val="99"/>
+    <w:semiHidden/>
+    <w:unhideWhenUsed/>
+    <w:rsid w:val="00895903"/>
+    <w:pPr>
+      <w:spacing w:before="100" w:beforeAutospacing="1" w:after="100" w:afterAutospacing="1"/>
+    </w:pPr>
+    <w:rPr>
+      <w:rFonts w:eastAsiaTheme="minorEastAsia"/>
+    </w:rPr>
+  </w:style>
 </w:styles>
 </file>
 
@@ -9117,7 +9424,7 @@
 </file>
 
 <file path=customXml/itemProps1.xml><?xml version="1.0" encoding="utf-8"?>
-<ds:datastoreItem xmlns:ds="http://schemas.openxmlformats.org/officeDocument/2006/customXml" ds:itemID="{58448587-638A-4598-A30E-C2CB538CB5E0}">
+<ds:datastoreItem xmlns:ds="http://schemas.openxmlformats.org/officeDocument/2006/customXml" ds:itemID="{BD5C2C11-5A18-48D3-A317-EC4037FEF95A}">
   <ds:schemaRefs>
     <ds:schemaRef ds:uri="http://schemas.openxmlformats.org/officeDocument/2006/bibliography"/>
   </ds:schemaRefs>

</xml_diff>

<commit_message>
Implemented Table of Contents
Signed-off-by: Dmitry Gladkov <dmitry.gladkov@intel.com>
</commit_message>
<xml_diff>
--- a/diploma.docx
+++ b/diploma.docx
@@ -230,7 +230,7 @@
           <w:sz w:val="36"/>
           <w:szCs w:val="36"/>
         </w:rPr>
-        <w:t>МАГИСТЕРСКАЯ ДИССЕРТАЦИЯ</w:t>
+        <w:t>ОТЧЕТ ПО ПРОИЗВОДСТВЕННОЙ ПРАКТИКЕ</w:t>
       </w:r>
     </w:p>
     <w:p>
@@ -253,79 +253,82 @@
           <w:szCs w:val="28"/>
         </w:rPr>
       </w:pPr>
-      <w:r>
-        <w:rPr>
+    </w:p>
+    <w:p>
+      <w:pPr>
+        <w:ind w:firstLine="180"/>
+        <w:jc w:val="center"/>
+        <w:rPr>
+          <w:b/>
+          <w:sz w:val="36"/>
+          <w:szCs w:val="32"/>
+        </w:rPr>
+      </w:pPr>
+      <w:r>
+        <w:rPr>
+          <w:b/>
+          <w:sz w:val="36"/>
+          <w:szCs w:val="32"/>
+        </w:rPr>
+        <w:t>Оптимальные коммуникационные взаимодействия в высокопроизводительных вычислениях</w:t>
+      </w:r>
+    </w:p>
+    <w:p>
+      <w:pPr>
+        <w:ind w:firstLine="180"/>
+        <w:jc w:val="both"/>
+        <w:rPr>
+          <w:sz w:val="32"/>
+          <w:szCs w:val="32"/>
+        </w:rPr>
+      </w:pPr>
+    </w:p>
+    <w:p>
+      <w:pPr>
+        <w:ind w:firstLine="180"/>
+        <w:jc w:val="both"/>
+        <w:rPr>
+          <w:sz w:val="32"/>
+          <w:szCs w:val="32"/>
+        </w:rPr>
+      </w:pPr>
+    </w:p>
+    <w:p>
+      <w:pPr>
+        <w:autoSpaceDE w:val="0"/>
+        <w:autoSpaceDN w:val="0"/>
+        <w:adjustRightInd w:val="0"/>
+        <w:ind w:left="5245"/>
+        <w:rPr>
+          <w:rFonts w:ascii="TimesNewRomanPSMT" w:hAnsi="TimesNewRomanPSMT" w:cs="TimesNewRomanPSMT"/>
+          <w:sz w:val="28"/>
+          <w:szCs w:val="28"/>
+        </w:rPr>
+      </w:pPr>
+      <w:r>
+        <w:rPr>
+          <w:rFonts w:ascii="TimesNewRomanPSMT" w:hAnsi="TimesNewRomanPSMT" w:cs="TimesNewRomanPSMT"/>
           <w:b/>
           <w:sz w:val="28"/>
           <w:szCs w:val="28"/>
         </w:rPr>
-        <w:t>Тема:</w:t>
-      </w:r>
-    </w:p>
-    <w:p>
-      <w:pPr>
-        <w:ind w:firstLine="180"/>
-        <w:jc w:val="center"/>
-        <w:rPr>
-          <w:b/>
-          <w:sz w:val="32"/>
-          <w:szCs w:val="32"/>
-        </w:rPr>
-      </w:pPr>
-      <w:r>
-        <w:rPr>
-          <w:b/>
-          <w:sz w:val="32"/>
-          <w:szCs w:val="32"/>
-        </w:rPr>
-        <w:t>«</w:t>
-      </w:r>
-      <w:r>
-        <w:rPr>
-          <w:b/>
-          <w:sz w:val="32"/>
-          <w:szCs w:val="32"/>
-        </w:rPr>
-        <w:t>Оптимальные коммуникационные взаимодействия в высокопроизводительных вычислениях</w:t>
-      </w:r>
-      <w:r>
-        <w:rPr>
-          <w:b/>
-          <w:sz w:val="32"/>
-          <w:szCs w:val="32"/>
-        </w:rPr>
-        <w:t>»</w:t>
-      </w:r>
-    </w:p>
-    <w:p>
-      <w:pPr>
-        <w:ind w:firstLine="180"/>
-        <w:jc w:val="both"/>
-        <w:rPr>
-          <w:sz w:val="32"/>
-          <w:szCs w:val="32"/>
-        </w:rPr>
-      </w:pPr>
-    </w:p>
-    <w:p>
-      <w:pPr>
-        <w:ind w:firstLine="180"/>
-        <w:jc w:val="both"/>
-        <w:rPr>
-          <w:sz w:val="32"/>
-          <w:szCs w:val="32"/>
-        </w:rPr>
-      </w:pPr>
-    </w:p>
-    <w:p>
-      <w:pPr>
-        <w:tabs>
-          <w:tab w:val="left" w:pos="5387"/>
-        </w:tabs>
+        <w:t>Выполнил</w:t>
+      </w:r>
+      <w:r>
+        <w:rPr>
+          <w:rFonts w:ascii="TimesNewRomanPSMT" w:hAnsi="TimesNewRomanPSMT" w:cs="TimesNewRomanPSMT"/>
+          <w:sz w:val="28"/>
+          <w:szCs w:val="28"/>
+        </w:rPr>
+        <w:t>:</w:t>
+      </w:r>
+    </w:p>
+    <w:p>
+      <w:pPr>
         <w:autoSpaceDE w:val="0"/>
         <w:autoSpaceDN w:val="0"/>
         <w:adjustRightInd w:val="0"/>
-        <w:ind w:left="5385" w:hanging="5385"/>
+        <w:ind w:left="5245"/>
         <w:rPr>
           <w:rFonts w:ascii="TimesNewRomanPSMT" w:hAnsi="TimesNewRomanPSMT" w:cs="TimesNewRomanPSMT"/>
           <w:sz w:val="28"/>
@@ -335,11 +338,10 @@
       <w:r>
         <w:rPr>
           <w:rFonts w:ascii="TimesNewRomanPSMT" w:hAnsi="TimesNewRomanPSMT" w:cs="TimesNewRomanPSMT"/>
-          <w:color w:val="FFFFFF"/>
           <w:sz w:val="28"/>
           <w:szCs w:val="28"/>
         </w:rPr>
-        <w:t>Допущена к защите</w:t>
+        <w:t>студент группы</w:t>
       </w:r>
       <w:r>
         <w:rPr>
@@ -347,27 +349,36 @@
           <w:sz w:val="28"/>
           <w:szCs w:val="28"/>
         </w:rPr>
-        <w:tab/>
-      </w:r>
-      <w:r>
+        <w:t xml:space="preserve"> 381706-1м</w:t>
+      </w:r>
+    </w:p>
+    <w:p>
+      <w:pPr>
+        <w:autoSpaceDE w:val="0"/>
+        <w:autoSpaceDN w:val="0"/>
+        <w:adjustRightInd w:val="0"/>
+        <w:ind w:left="5245"/>
         <w:rPr>
           <w:rFonts w:ascii="TimesNewRomanPSMT" w:hAnsi="TimesNewRomanPSMT" w:cs="TimesNewRomanPSMT"/>
           <w:sz w:val="28"/>
           <w:szCs w:val="28"/>
         </w:rPr>
-        <w:tab/>
-        <w:t>Выполнил:</w:t>
-      </w:r>
-    </w:p>
-    <w:p>
-      <w:pPr>
-        <w:tabs>
-          <w:tab w:val="left" w:pos="5387"/>
-        </w:tabs>
+      </w:pPr>
+      <w:r>
+        <w:rPr>
+          <w:rFonts w:ascii="TimesNewRomanPSMT" w:hAnsi="TimesNewRomanPSMT" w:cs="TimesNewRomanPSMT"/>
+          <w:sz w:val="28"/>
+          <w:szCs w:val="28"/>
+        </w:rPr>
+        <w:t>Гладков Дмитрий Олегович</w:t>
+      </w:r>
+    </w:p>
+    <w:p>
+      <w:pPr>
         <w:autoSpaceDE w:val="0"/>
         <w:autoSpaceDN w:val="0"/>
         <w:adjustRightInd w:val="0"/>
-        <w:ind w:left="5385" w:hanging="5385"/>
+        <w:ind w:left="5245"/>
         <w:rPr>
           <w:rFonts w:ascii="TimesNewRomanPSMT" w:hAnsi="TimesNewRomanPSMT" w:cs="TimesNewRomanPSMT"/>
           <w:sz w:val="28"/>
@@ -377,36 +388,66 @@
       <w:r>
         <w:rPr>
           <w:rFonts w:ascii="TimesNewRomanPSMT" w:hAnsi="TimesNewRomanPSMT" w:cs="TimesNewRomanPSMT"/>
-          <w:color w:val="FFFFFF"/>
           <w:sz w:val="28"/>
           <w:szCs w:val="28"/>
         </w:rPr>
-        <w:tab/>
-      </w:r>
-      <w:r>
-        <w:rPr>
-          <w:rFonts w:ascii="TimesNewRomanPSMT" w:hAnsi="TimesNewRomanPSMT" w:cs="TimesNewRomanPSMT"/>
-          <w:color w:val="FFFFFF"/>
-          <w:sz w:val="28"/>
-          <w:szCs w:val="28"/>
-        </w:rPr>
-        <w:tab/>
-      </w:r>
-      <w:r>
+        <w:t>__________________________</w:t>
+      </w:r>
+    </w:p>
+    <w:p>
+      <w:pPr>
+        <w:autoSpaceDE w:val="0"/>
+        <w:autoSpaceDN w:val="0"/>
+        <w:adjustRightInd w:val="0"/>
+        <w:ind w:left="5245"/>
+        <w:jc w:val="center"/>
         <w:rPr>
           <w:rFonts w:ascii="TimesNewRomanPSMT" w:hAnsi="TimesNewRomanPSMT" w:cs="TimesNewRomanPSMT"/>
           <w:sz w:val="28"/>
           <w:szCs w:val="28"/>
         </w:rPr>
-        <w:t>студент группы</w:t>
-      </w:r>
-      <w:r>
+      </w:pPr>
+      <w:r>
+        <w:rPr>
+          <w:rFonts w:ascii="TimesNewRomanPSMT" w:hAnsi="TimesNewRomanPSMT" w:cs="TimesNewRomanPSMT"/>
+        </w:rPr>
+        <w:t>подпись</w:t>
+      </w:r>
+    </w:p>
+    <w:p>
+      <w:pPr>
+        <w:autoSpaceDE w:val="0"/>
+        <w:autoSpaceDN w:val="0"/>
+        <w:adjustRightInd w:val="0"/>
+        <w:ind w:left="5245"/>
+        <w:rPr>
+          <w:rFonts w:ascii="TimesNewRomanPSMT" w:hAnsi="TimesNewRomanPSMT" w:cs="TimesNewRomanPSMT"/>
+          <w:b/>
+          <w:sz w:val="28"/>
+          <w:szCs w:val="28"/>
+        </w:rPr>
+      </w:pPr>
+    </w:p>
+    <w:p>
+      <w:pPr>
+        <w:autoSpaceDE w:val="0"/>
+        <w:autoSpaceDN w:val="0"/>
+        <w:adjustRightInd w:val="0"/>
+        <w:ind w:left="5245"/>
         <w:rPr>
           <w:rFonts w:ascii="TimesNewRomanPSMT" w:hAnsi="TimesNewRomanPSMT" w:cs="TimesNewRomanPSMT"/>
           <w:sz w:val="28"/>
           <w:szCs w:val="28"/>
         </w:rPr>
-        <w:t xml:space="preserve"> </w:t>
+      </w:pPr>
+      <w:r>
+        <w:rPr>
+          <w:rFonts w:ascii="TimesNewRomanPSMT" w:hAnsi="TimesNewRomanPSMT" w:cs="TimesNewRomanPSMT"/>
+          <w:b/>
+          <w:sz w:val="28"/>
+          <w:szCs w:val="28"/>
+        </w:rPr>
+        <w:t>Научный руководитель</w:t>
       </w:r>
       <w:r>
         <w:rPr>
@@ -414,19 +455,15 @@
           <w:sz w:val="28"/>
           <w:szCs w:val="28"/>
         </w:rPr>
-        <w:t>381706-1м</w:t>
-      </w:r>
-      <w:bookmarkStart w:id="0" w:name="_GoBack"/>
-      <w:bookmarkEnd w:id="0"/>
-    </w:p>
-    <w:p>
-      <w:pPr>
-        <w:tabs>
-          <w:tab w:val="left" w:pos="5387"/>
-        </w:tabs>
+        <w:t xml:space="preserve">: </w:t>
+      </w:r>
+    </w:p>
+    <w:p>
+      <w:pPr>
         <w:autoSpaceDE w:val="0"/>
         <w:autoSpaceDN w:val="0"/>
         <w:adjustRightInd w:val="0"/>
+        <w:ind w:left="5245"/>
         <w:rPr>
           <w:rFonts w:ascii="TimesNewRomanPSMT" w:hAnsi="TimesNewRomanPSMT" w:cs="TimesNewRomanPSMT"/>
           <w:sz w:val="28"/>
@@ -436,11 +473,10 @@
       <w:r>
         <w:rPr>
           <w:rFonts w:ascii="TimesNewRomanPSMT" w:hAnsi="TimesNewRomanPSMT" w:cs="TimesNewRomanPSMT"/>
-          <w:color w:val="FFFFFF"/>
           <w:sz w:val="28"/>
           <w:szCs w:val="28"/>
         </w:rPr>
-        <w:t>________________________</w:t>
+        <w:t xml:space="preserve">Доцент каф. МОСТ, </w:t>
       </w:r>
       <w:r>
         <w:rPr>
@@ -448,16 +484,15 @@
           <w:sz w:val="28"/>
           <w:szCs w:val="28"/>
         </w:rPr>
-        <w:tab/>
+        <w:t>к.т.н.</w:t>
       </w:r>
       <w:r>
         <w:rPr>
           <w:rFonts w:ascii="TimesNewRomanPSMT" w:hAnsi="TimesNewRomanPSMT" w:cs="TimesNewRomanPSMT"/>
           <w:sz w:val="28"/>
           <w:szCs w:val="28"/>
-          <w:u w:val="single"/>
-        </w:rPr>
-        <w:t>Гладков Дмитрий Олегович</w:t>
+        </w:rPr>
+        <w:t>,</w:t>
       </w:r>
     </w:p>
     <w:p>
@@ -465,6 +500,7 @@
         <w:autoSpaceDE w:val="0"/>
         <w:autoSpaceDN w:val="0"/>
         <w:adjustRightInd w:val="0"/>
+        <w:ind w:left="5245"/>
         <w:rPr>
           <w:rFonts w:ascii="TimesNewRomanPSMT" w:hAnsi="TimesNewRomanPSMT" w:cs="TimesNewRomanPSMT"/>
           <w:sz w:val="28"/>
@@ -474,57 +510,10 @@
       <w:r>
         <w:rPr>
           <w:rFonts w:ascii="TimesNewRomanPSMT" w:hAnsi="TimesNewRomanPSMT" w:cs="TimesNewRomanPSMT"/>
-          <w:color w:val="FFFFFF"/>
-        </w:rPr>
-        <w:t xml:space="preserve">ученая. степень, ученое звание, </w:t>
-      </w:r>
-      <w:r>
-        <w:rPr>
-          <w:rFonts w:ascii="TimesNewRomanPSMT" w:hAnsi="TimesNewRomanPSMT" w:cs="TimesNewRomanPSMT"/>
-          <w:color w:val="FFFFFF"/>
-        </w:rPr>
-        <w:tab/>
-      </w:r>
-      <w:r>
-        <w:rPr>
-          <w:rFonts w:ascii="TimesNewRomanPSMT" w:hAnsi="TimesNewRomanPSMT" w:cs="TimesNewRomanPSMT"/>
-          <w:color w:val="FFFFFF"/>
-        </w:rPr>
-        <w:tab/>
-      </w:r>
-      <w:r>
-        <w:rPr>
-          <w:rFonts w:ascii="TimesNewRomanPSMT" w:hAnsi="TimesNewRomanPSMT" w:cs="TimesNewRomanPSMT"/>
-          <w:color w:val="FFFFFF"/>
-        </w:rPr>
-        <w:tab/>
-      </w:r>
-      <w:r>
-        <w:rPr>
-          <w:rFonts w:ascii="TimesNewRomanPSMT" w:hAnsi="TimesNewRomanPSMT" w:cs="TimesNewRomanPSMT"/>
-          <w:color w:val="FFFFFF"/>
-        </w:rPr>
-        <w:tab/>
-      </w:r>
-      <w:r>
-        <w:rPr>
-          <w:rFonts w:ascii="TimesNewRomanPSMT" w:hAnsi="TimesNewRomanPSMT" w:cs="TimesNewRomanPSMT"/>
-          <w:color w:val="FFFFFF"/>
-        </w:rPr>
-        <w:tab/>
-      </w:r>
-      <w:r>
-        <w:rPr>
-          <w:rFonts w:ascii="TimesNewRomanPSMT" w:hAnsi="TimesNewRomanPSMT" w:cs="TimesNewRomanPSMT"/>
-          <w:color w:val="FFFFFF"/>
-        </w:rPr>
-        <w:tab/>
-      </w:r>
-      <w:r>
-        <w:rPr>
-          <w:rFonts w:ascii="TimesNewRomanPSMT" w:hAnsi="TimesNewRomanPSMT" w:cs="TimesNewRomanPSMT"/>
-        </w:rPr>
-        <w:t>ф.и.о.</w:t>
+          <w:sz w:val="28"/>
+          <w:szCs w:val="28"/>
+        </w:rPr>
+        <w:t>Сысоев Александр</w:t>
       </w:r>
       <w:r>
         <w:rPr>
@@ -532,167 +521,53 @@
           <w:sz w:val="28"/>
           <w:szCs w:val="28"/>
         </w:rPr>
-        <w:t xml:space="preserve">                            </w:t>
-      </w:r>
-    </w:p>
-    <w:p>
-      <w:pPr>
-        <w:tabs>
-          <w:tab w:val="left" w:pos="5387"/>
-        </w:tabs>
+        <w:t xml:space="preserve"> </w:t>
+      </w:r>
+      <w:r>
+        <w:rPr>
+          <w:rFonts w:ascii="TimesNewRomanPSMT" w:hAnsi="TimesNewRomanPSMT" w:cs="TimesNewRomanPSMT"/>
+          <w:sz w:val="28"/>
+          <w:szCs w:val="28"/>
+        </w:rPr>
+        <w:t>Владимирович</w:t>
+      </w:r>
+    </w:p>
+    <w:p>
+      <w:pPr>
         <w:autoSpaceDE w:val="0"/>
         <w:autoSpaceDN w:val="0"/>
         <w:adjustRightInd w:val="0"/>
+        <w:ind w:left="5245"/>
+        <w:rPr>
+          <w:rFonts w:ascii="TimesNewRomanPSMT" w:hAnsi="TimesNewRomanPSMT" w:cs="TimesNewRomanPSMT"/>
+        </w:rPr>
+      </w:pPr>
+      <w:r>
+        <w:rPr>
+          <w:rFonts w:ascii="TimesNewRomanPSMT" w:hAnsi="TimesNewRomanPSMT" w:cs="TimesNewRomanPSMT"/>
+        </w:rPr>
+        <w:t>ученая степень, ученое звание, ф.и.о.</w:t>
+      </w:r>
+    </w:p>
+    <w:p>
+      <w:pPr>
+        <w:autoSpaceDE w:val="0"/>
+        <w:autoSpaceDN w:val="0"/>
+        <w:adjustRightInd w:val="0"/>
+        <w:ind w:left="5245"/>
         <w:rPr>
           <w:rFonts w:ascii="TimesNewRomanPSMT" w:hAnsi="TimesNewRomanPSMT" w:cs="TimesNewRomanPSMT"/>
           <w:sz w:val="28"/>
           <w:szCs w:val="28"/>
-        </w:rPr>
-      </w:pPr>
-      <w:r>
-        <w:rPr>
-          <w:rFonts w:ascii="TimesNewRomanPSMT" w:hAnsi="TimesNewRomanPSMT" w:cs="TimesNewRomanPSMT"/>
-          <w:color w:val="FFFFFF"/>
-          <w:sz w:val="28"/>
-          <w:szCs w:val="28"/>
-        </w:rPr>
-        <w:t>__________________________</w:t>
-      </w:r>
+          <w:lang w:val="en-US"/>
+        </w:rPr>
+      </w:pPr>
       <w:r>
         <w:rPr>
           <w:rFonts w:ascii="TimesNewRomanPSMT" w:hAnsi="TimesNewRomanPSMT" w:cs="TimesNewRomanPSMT"/>
           <w:sz w:val="28"/>
           <w:szCs w:val="28"/>
-        </w:rPr>
-        <w:tab/>
-        <w:t xml:space="preserve">__________________________ </w:t>
-      </w:r>
-      <w:r>
-        <w:rPr>
-          <w:rFonts w:ascii="TimesNewRomanPSMT" w:hAnsi="TimesNewRomanPSMT" w:cs="TimesNewRomanPSMT"/>
-          <w:color w:val="FFFFFF"/>
-        </w:rPr>
-        <w:t>подпись</w:t>
-      </w:r>
-      <w:r>
-        <w:rPr>
-          <w:rFonts w:ascii="TimesNewRomanPSMT" w:hAnsi="TimesNewRomanPSMT" w:cs="TimesNewRomanPSMT"/>
-          <w:color w:val="FFFFFF"/>
-          <w:sz w:val="28"/>
-          <w:szCs w:val="28"/>
-        </w:rPr>
-        <w:t xml:space="preserve">  </w:t>
-      </w:r>
-      <w:r>
-        <w:rPr>
-          <w:rFonts w:ascii="TimesNewRomanPSMT" w:hAnsi="TimesNewRomanPSMT" w:cs="TimesNewRomanPSMT"/>
-          <w:sz w:val="28"/>
-          <w:szCs w:val="28"/>
-        </w:rPr>
-        <w:t xml:space="preserve">                                                                                  </w:t>
-      </w:r>
-      <w:r>
-        <w:rPr>
-          <w:rFonts w:ascii="TimesNewRomanPSMT" w:hAnsi="TimesNewRomanPSMT" w:cs="TimesNewRomanPSMT"/>
-        </w:rPr>
-        <w:t>подпись</w:t>
-      </w:r>
-      <w:r>
-        <w:rPr>
-          <w:rFonts w:ascii="TimesNewRomanPSMT" w:hAnsi="TimesNewRomanPSMT" w:cs="TimesNewRomanPSMT"/>
-          <w:sz w:val="28"/>
-          <w:szCs w:val="28"/>
-        </w:rPr>
-        <w:t xml:space="preserve"> </w:t>
-      </w:r>
-    </w:p>
-    <w:p>
-      <w:pPr>
-        <w:autoSpaceDE w:val="0"/>
-        <w:autoSpaceDN w:val="0"/>
-        <w:adjustRightInd w:val="0"/>
-        <w:ind w:left="5387"/>
-        <w:rPr>
-          <w:rFonts w:ascii="TimesNewRomanPSMT" w:hAnsi="TimesNewRomanPSMT" w:cs="TimesNewRomanPSMT"/>
-          <w:sz w:val="28"/>
-          <w:szCs w:val="28"/>
-        </w:rPr>
-      </w:pPr>
-      <w:r>
-        <w:rPr>
-          <w:rFonts w:ascii="TimesNewRomanPSMT" w:hAnsi="TimesNewRomanPSMT" w:cs="TimesNewRomanPSMT"/>
-          <w:sz w:val="28"/>
-          <w:szCs w:val="28"/>
-        </w:rPr>
-        <w:t xml:space="preserve">Научный руководитель: </w:t>
-      </w:r>
-    </w:p>
-    <w:p>
-      <w:pPr>
-        <w:autoSpaceDE w:val="0"/>
-        <w:autoSpaceDN w:val="0"/>
-        <w:adjustRightInd w:val="0"/>
-        <w:ind w:left="5387"/>
-        <w:rPr>
-          <w:rFonts w:ascii="TimesNewRomanPSMT" w:hAnsi="TimesNewRomanPSMT" w:cs="TimesNewRomanPSMT"/>
-          <w:sz w:val="28"/>
-          <w:szCs w:val="28"/>
-          <w:u w:val="single"/>
-        </w:rPr>
-      </w:pPr>
-      <w:r>
-        <w:rPr>
-          <w:rFonts w:ascii="TimesNewRomanPSMT" w:hAnsi="TimesNewRomanPSMT" w:cs="TimesNewRomanPSMT"/>
-          <w:sz w:val="28"/>
-          <w:szCs w:val="28"/>
-          <w:u w:val="single"/>
-        </w:rPr>
-        <w:t>к.т.н.</w:t>
-      </w:r>
-      <w:r>
-        <w:rPr>
-          <w:rFonts w:ascii="TimesNewRomanPSMT" w:hAnsi="TimesNewRomanPSMT" w:cs="TimesNewRomanPSMT"/>
-          <w:sz w:val="28"/>
-          <w:szCs w:val="28"/>
-          <w:u w:val="single"/>
-        </w:rPr>
-        <w:t xml:space="preserve"> Сысоев Александр Владимирович</w:t>
-      </w:r>
-    </w:p>
-    <w:p>
-      <w:pPr>
-        <w:autoSpaceDE w:val="0"/>
-        <w:autoSpaceDN w:val="0"/>
-        <w:adjustRightInd w:val="0"/>
-        <w:ind w:left="5387"/>
-        <w:rPr>
-          <w:rFonts w:ascii="TimesNewRomanPSMT" w:hAnsi="TimesNewRomanPSMT" w:cs="TimesNewRomanPSMT"/>
-        </w:rPr>
-      </w:pPr>
-      <w:r>
-        <w:rPr>
-          <w:rFonts w:ascii="TimesNewRomanPSMT" w:hAnsi="TimesNewRomanPSMT" w:cs="TimesNewRomanPSMT"/>
-        </w:rPr>
-        <w:t>ученая степень, ученое звание, ф.и.о.</w:t>
-      </w:r>
-    </w:p>
-    <w:p>
-      <w:pPr>
-        <w:autoSpaceDE w:val="0"/>
-        <w:autoSpaceDN w:val="0"/>
-        <w:adjustRightInd w:val="0"/>
-        <w:ind w:left="5387"/>
-        <w:rPr>
-          <w:rFonts w:ascii="TimesNewRomanPSMT" w:hAnsi="TimesNewRomanPSMT" w:cs="TimesNewRomanPSMT"/>
-          <w:sz w:val="28"/>
-          <w:szCs w:val="28"/>
-        </w:rPr>
-      </w:pPr>
-      <w:r>
-        <w:rPr>
-          <w:rFonts w:ascii="TimesNewRomanPSMT" w:hAnsi="TimesNewRomanPSMT" w:cs="TimesNewRomanPSMT"/>
-          <w:sz w:val="28"/>
-          <w:szCs w:val="28"/>
+          <w:lang w:val="en-US"/>
         </w:rPr>
         <w:t>___________________________</w:t>
       </w:r>
@@ -705,144 +580,54 @@
         <w:autoSpaceDE w:val="0"/>
         <w:autoSpaceDN w:val="0"/>
         <w:adjustRightInd w:val="0"/>
-        <w:ind w:left="5387"/>
+        <w:ind w:left="5245"/>
+        <w:jc w:val="center"/>
         <w:rPr>
           <w:rFonts w:ascii="TimesNewRomanPSMT" w:hAnsi="TimesNewRomanPSMT" w:cs="TimesNewRomanPSMT"/>
           <w:sz w:val="28"/>
           <w:szCs w:val="28"/>
+          <w:lang w:val="en-US"/>
         </w:rPr>
       </w:pPr>
       <w:r>
         <w:rPr>
           <w:rFonts w:ascii="TimesNewRomanPSMT" w:hAnsi="TimesNewRomanPSMT" w:cs="TimesNewRomanPSMT"/>
         </w:rPr>
-        <w:tab/>
         <w:t>подпись</w:t>
       </w:r>
     </w:p>
     <w:p>
       <w:pPr>
-        <w:autoSpaceDE w:val="0"/>
-        <w:autoSpaceDN w:val="0"/>
-        <w:adjustRightInd w:val="0"/>
-        <w:ind w:left="5387"/>
-        <w:rPr>
-          <w:rFonts w:ascii="TimesNewRomanPSMT" w:hAnsi="TimesNewRomanPSMT" w:cs="TimesNewRomanPSMT"/>
-          <w:color w:val="FFFFFF"/>
+        <w:jc w:val="center"/>
+        <w:rPr>
           <w:sz w:val="28"/>
           <w:szCs w:val="28"/>
-        </w:rPr>
-      </w:pPr>
-      <w:r>
-        <w:rPr>
-          <w:rFonts w:ascii="TimesNewRomanPSMT" w:hAnsi="TimesNewRomanPSMT" w:cs="TimesNewRomanPSMT"/>
-          <w:color w:val="FFFFFF"/>
+          <w:lang w:val="en-US"/>
+        </w:rPr>
+      </w:pPr>
+    </w:p>
+    <w:p>
+      <w:pPr>
+        <w:jc w:val="center"/>
+        <w:rPr>
           <w:sz w:val="28"/>
           <w:szCs w:val="28"/>
-        </w:rPr>
-        <w:t>Рецензент:</w:t>
-      </w:r>
-    </w:p>
-    <w:p>
-      <w:pPr>
-        <w:autoSpaceDE w:val="0"/>
-        <w:autoSpaceDN w:val="0"/>
-        <w:adjustRightInd w:val="0"/>
-        <w:ind w:left="5387"/>
-        <w:rPr>
-          <w:rFonts w:ascii="TimesNewRomanPSMT" w:hAnsi="TimesNewRomanPSMT" w:cs="TimesNewRomanPSMT"/>
-          <w:color w:val="FFFFFF"/>
+          <w:lang w:val="en-US"/>
+        </w:rPr>
+      </w:pPr>
+    </w:p>
+    <w:p>
+      <w:pPr>
+        <w:jc w:val="center"/>
+        <w:rPr>
           <w:sz w:val="28"/>
           <w:szCs w:val="28"/>
-        </w:rPr>
-      </w:pPr>
-      <w:r>
-        <w:rPr>
-          <w:rFonts w:ascii="TimesNewRomanPSMT" w:hAnsi="TimesNewRomanPSMT" w:cs="TimesNewRomanPSMT"/>
-          <w:color w:val="FFFFFF"/>
-        </w:rPr>
-        <w:t>___________________________________</w:t>
-      </w:r>
-    </w:p>
-    <w:p>
-      <w:pPr>
-        <w:autoSpaceDE w:val="0"/>
-        <w:autoSpaceDN w:val="0"/>
-        <w:adjustRightInd w:val="0"/>
-        <w:ind w:left="5387"/>
-        <w:rPr>
-          <w:rFonts w:ascii="TimesNewRomanPSMT" w:hAnsi="TimesNewRomanPSMT" w:cs="TimesNewRomanPSMT"/>
-          <w:color w:val="FFFFFF"/>
-        </w:rPr>
-      </w:pPr>
-      <w:r>
-        <w:rPr>
-          <w:rFonts w:ascii="TimesNewRomanPSMT" w:hAnsi="TimesNewRomanPSMT" w:cs="TimesNewRomanPSMT"/>
-          <w:color w:val="FFFFFF"/>
-        </w:rPr>
-        <w:t xml:space="preserve">ученая степень, ученое звание </w:t>
-      </w:r>
-    </w:p>
-    <w:p>
-      <w:pPr>
-        <w:autoSpaceDE w:val="0"/>
-        <w:autoSpaceDN w:val="0"/>
-        <w:adjustRightInd w:val="0"/>
-        <w:ind w:left="5387"/>
-        <w:rPr>
-          <w:rFonts w:ascii="TimesNewRomanPSMT" w:hAnsi="TimesNewRomanPSMT" w:cs="TimesNewRomanPSMT"/>
-          <w:color w:val="FFFFFF"/>
-          <w:lang w:val="en-US"/>
-        </w:rPr>
-      </w:pPr>
-      <w:r>
-        <w:rPr>
-          <w:rFonts w:ascii="TimesNewRomanPSMT" w:hAnsi="TimesNewRomanPSMT" w:cs="TimesNewRomanPSMT"/>
-          <w:color w:val="FFFFFF"/>
-          <w:lang w:val="en-US"/>
-        </w:rPr>
-        <w:t>___________________________________</w:t>
-      </w:r>
-    </w:p>
-    <w:p>
-      <w:pPr>
-        <w:tabs>
-          <w:tab w:val="left" w:pos="6804"/>
-          <w:tab w:val="right" w:pos="9639"/>
-        </w:tabs>
-        <w:ind w:left="5387"/>
-        <w:rPr>
-          <w:color w:val="FFFFFF"/>
-          <w:lang w:val="en-US"/>
-        </w:rPr>
-      </w:pPr>
-      <w:r>
-        <w:rPr>
-          <w:rFonts w:ascii="TimesNewRomanPSMT" w:hAnsi="TimesNewRomanPSMT" w:cs="TimesNewRomanPSMT"/>
-          <w:color w:val="FFFFFF"/>
-          <w:lang w:val="en-US"/>
-        </w:rPr>
-        <w:tab/>
-      </w:r>
-      <w:r>
-        <w:rPr>
-          <w:rFonts w:ascii="TimesNewRomanPSMT" w:hAnsi="TimesNewRomanPSMT" w:cs="TimesNewRomanPSMT"/>
-          <w:color w:val="FFFFFF"/>
-        </w:rPr>
-        <w:t>подпись</w:t>
-      </w:r>
-      <w:r>
-        <w:rPr>
-          <w:rFonts w:ascii="TimesNewRomanPSMT" w:hAnsi="TimesNewRomanPSMT" w:cs="TimesNewRomanPSMT"/>
-          <w:color w:val="FFFFFF"/>
-          <w:lang w:val="en-US"/>
-        </w:rPr>
-        <w:t xml:space="preserve"> </w:t>
-      </w:r>
-    </w:p>
-    <w:p>
-      <w:pPr>
-        <w:ind w:firstLine="180"/>
+          <w:lang w:val="en-US"/>
+        </w:rPr>
+      </w:pPr>
+    </w:p>
+    <w:p>
+      <w:pPr>
         <w:jc w:val="center"/>
         <w:rPr>
           <w:sz w:val="28"/>
@@ -850,47 +635,574 @@
           <w:lang w:val="en-US"/>
         </w:rPr>
       </w:pPr>
-      <w:r>
+    </w:p>
+    <w:p>
+      <w:pPr>
+        <w:jc w:val="center"/>
         <w:rPr>
           <w:sz w:val="28"/>
           <w:szCs w:val="28"/>
-        </w:rPr>
-        <w:t>Нижний</w:t>
-      </w:r>
-      <w:r>
+          <w:lang w:val="en-US"/>
+        </w:rPr>
+      </w:pPr>
+    </w:p>
+    <w:p>
+      <w:pPr>
+        <w:jc w:val="center"/>
         <w:rPr>
           <w:sz w:val="28"/>
           <w:szCs w:val="28"/>
           <w:lang w:val="en-US"/>
         </w:rPr>
-        <w:t xml:space="preserve"> </w:t>
-      </w:r>
-      <w:r>
+      </w:pPr>
+    </w:p>
+    <w:p>
+      <w:pPr>
+        <w:jc w:val="center"/>
         <w:rPr>
           <w:sz w:val="28"/>
           <w:szCs w:val="28"/>
-        </w:rPr>
-        <w:t>Новгород</w:t>
-      </w:r>
+          <w:lang w:val="en-US"/>
+        </w:rPr>
+      </w:pPr>
       <w:r>
         <w:rPr>
           <w:sz w:val="28"/>
           <w:szCs w:val="28"/>
+        </w:rPr>
+        <w:t>Нижний</w:t>
+      </w:r>
+      <w:r>
+        <w:rPr>
+          <w:sz w:val="28"/>
+          <w:szCs w:val="28"/>
+          <w:lang w:val="en-US"/>
+        </w:rPr>
+        <w:t xml:space="preserve"> </w:t>
+      </w:r>
+      <w:r>
+        <w:rPr>
+          <w:sz w:val="28"/>
+          <w:szCs w:val="28"/>
+        </w:rPr>
+        <w:t>Новгород</w:t>
+      </w:r>
+      <w:r>
+        <w:rPr>
+          <w:sz w:val="28"/>
+          <w:szCs w:val="28"/>
           <w:lang w:val="en-US"/>
         </w:rPr>
         <w:br/>
-        <w:t>2018</w:t>
-      </w:r>
-    </w:p>
-    <w:p>
-      <w:pPr>
-        <w:pStyle w:val="DiplomaTitleChapter"/>
+        <w:t>201</w:t>
+      </w:r>
+      <w:r>
+        <w:rPr>
+          <w:sz w:val="28"/>
+          <w:szCs w:val="28"/>
+          <w:lang w:val="en-US"/>
+        </w:rPr>
+        <w:t>7</w:t>
+      </w:r>
+    </w:p>
+    <w:p>
+      <w:pPr>
+        <w:pStyle w:val="DiplomaContentsStyle"/>
       </w:pPr>
       <w:r>
         <w:lastRenderedPageBreak/>
         <w:t>Содержание</w:t>
       </w:r>
     </w:p>
+    <w:sdt>
+      <w:sdtPr>
+        <w:id w:val="-81909537"/>
+        <w:docPartObj>
+          <w:docPartGallery w:val="Table of Contents"/>
+          <w:docPartUnique/>
+        </w:docPartObj>
+      </w:sdtPr>
+      <w:sdtEndPr>
+        <w:rPr>
+          <w:rFonts w:ascii="Times New Roman" w:eastAsia="Times New Roman" w:hAnsi="Times New Roman" w:cs="Times New Roman"/>
+          <w:b/>
+          <w:bCs/>
+          <w:noProof/>
+          <w:color w:val="auto"/>
+          <w:sz w:val="24"/>
+          <w:szCs w:val="24"/>
+        </w:rPr>
+      </w:sdtEndPr>
+      <w:sdtContent>
+        <w:p>
+          <w:pPr>
+            <w:pStyle w:val="TOCHeading"/>
+            <w:rPr>
+              <w:lang w:val="en-US"/>
+            </w:rPr>
+          </w:pPr>
+        </w:p>
+        <w:p>
+          <w:pPr>
+            <w:pStyle w:val="TOC1"/>
+            <w:tabs>
+              <w:tab w:val="right" w:leader="dot" w:pos="9345"/>
+            </w:tabs>
+            <w:rPr>
+              <w:rFonts w:asciiTheme="minorHAnsi" w:eastAsiaTheme="minorEastAsia" w:hAnsiTheme="minorHAnsi" w:cstheme="minorBidi"/>
+              <w:noProof/>
+              <w:sz w:val="22"/>
+              <w:szCs w:val="22"/>
+            </w:rPr>
+          </w:pPr>
+          <w:r>
+            <w:fldChar w:fldCharType="begin"/>
+          </w:r>
+          <w:r>
+            <w:rPr>
+              <w:lang w:val="en-US"/>
+            </w:rPr>
+            <w:instrText xml:space="preserve"> TOC \o "1-3" \h \z \u </w:instrText>
+          </w:r>
+          <w:r>
+            <w:fldChar w:fldCharType="separate"/>
+          </w:r>
+          <w:hyperlink w:anchor="_Toc502310075" w:history="1">
+            <w:r>
+              <w:rPr>
+                <w:rStyle w:val="Hyperlink"/>
+                <w:rFonts w:eastAsiaTheme="majorEastAsia"/>
+                <w:noProof/>
+              </w:rPr>
+              <w:t>Аннотация</w:t>
+            </w:r>
+            <w:r>
+              <w:rPr>
+                <w:noProof/>
+                <w:webHidden/>
+              </w:rPr>
+              <w:tab/>
+            </w:r>
+            <w:r>
+              <w:rPr>
+                <w:noProof/>
+                <w:webHidden/>
+              </w:rPr>
+              <w:fldChar w:fldCharType="begin"/>
+            </w:r>
+            <w:r>
+              <w:rPr>
+                <w:noProof/>
+                <w:webHidden/>
+              </w:rPr>
+              <w:instrText xml:space="preserve"> PAGEREF _Toc502310075 \h </w:instrText>
+            </w:r>
+            <w:r>
+              <w:rPr>
+                <w:noProof/>
+                <w:webHidden/>
+              </w:rPr>
+            </w:r>
+            <w:r>
+              <w:rPr>
+                <w:noProof/>
+                <w:webHidden/>
+              </w:rPr>
+              <w:fldChar w:fldCharType="separate"/>
+            </w:r>
+            <w:r>
+              <w:rPr>
+                <w:noProof/>
+                <w:webHidden/>
+              </w:rPr>
+              <w:t>3</w:t>
+            </w:r>
+            <w:r>
+              <w:rPr>
+                <w:noProof/>
+                <w:webHidden/>
+              </w:rPr>
+              <w:fldChar w:fldCharType="end"/>
+            </w:r>
+          </w:hyperlink>
+        </w:p>
+        <w:p>
+          <w:pPr>
+            <w:pStyle w:val="TOC1"/>
+            <w:tabs>
+              <w:tab w:val="right" w:leader="dot" w:pos="9345"/>
+            </w:tabs>
+            <w:rPr>
+              <w:rFonts w:asciiTheme="minorHAnsi" w:eastAsiaTheme="minorEastAsia" w:hAnsiTheme="minorHAnsi" w:cstheme="minorBidi"/>
+              <w:noProof/>
+              <w:sz w:val="22"/>
+              <w:szCs w:val="22"/>
+            </w:rPr>
+          </w:pPr>
+          <w:hyperlink w:anchor="_Toc502310076" w:history="1">
+            <w:r>
+              <w:rPr>
+                <w:rStyle w:val="Hyperlink"/>
+                <w:rFonts w:eastAsiaTheme="majorEastAsia"/>
+                <w:noProof/>
+              </w:rPr>
+              <w:t>Введение</w:t>
+            </w:r>
+            <w:r>
+              <w:rPr>
+                <w:noProof/>
+                <w:webHidden/>
+              </w:rPr>
+              <w:tab/>
+            </w:r>
+            <w:r>
+              <w:rPr>
+                <w:noProof/>
+                <w:webHidden/>
+              </w:rPr>
+              <w:fldChar w:fldCharType="begin"/>
+            </w:r>
+            <w:r>
+              <w:rPr>
+                <w:noProof/>
+                <w:webHidden/>
+              </w:rPr>
+              <w:instrText xml:space="preserve"> PAGEREF _Toc502310076 \h </w:instrText>
+            </w:r>
+            <w:r>
+              <w:rPr>
+                <w:noProof/>
+                <w:webHidden/>
+              </w:rPr>
+            </w:r>
+            <w:r>
+              <w:rPr>
+                <w:noProof/>
+                <w:webHidden/>
+              </w:rPr>
+              <w:fldChar w:fldCharType="separate"/>
+            </w:r>
+            <w:r>
+              <w:rPr>
+                <w:noProof/>
+                <w:webHidden/>
+              </w:rPr>
+              <w:t>4</w:t>
+            </w:r>
+            <w:r>
+              <w:rPr>
+                <w:noProof/>
+                <w:webHidden/>
+              </w:rPr>
+              <w:fldChar w:fldCharType="end"/>
+            </w:r>
+          </w:hyperlink>
+        </w:p>
+        <w:p>
+          <w:pPr>
+            <w:pStyle w:val="TOC1"/>
+            <w:tabs>
+              <w:tab w:val="right" w:leader="dot" w:pos="9345"/>
+            </w:tabs>
+            <w:rPr>
+              <w:rFonts w:asciiTheme="minorHAnsi" w:eastAsiaTheme="minorEastAsia" w:hAnsiTheme="minorHAnsi" w:cstheme="minorBidi"/>
+              <w:noProof/>
+              <w:sz w:val="22"/>
+              <w:szCs w:val="22"/>
+            </w:rPr>
+          </w:pPr>
+          <w:hyperlink w:anchor="_Toc502310077" w:history="1">
+            <w:r>
+              <w:rPr>
+                <w:rStyle w:val="Hyperlink"/>
+                <w:rFonts w:eastAsiaTheme="majorEastAsia"/>
+                <w:noProof/>
+              </w:rPr>
+              <w:t>Цель работы</w:t>
+            </w:r>
+            <w:r>
+              <w:rPr>
+                <w:noProof/>
+                <w:webHidden/>
+              </w:rPr>
+              <w:tab/>
+            </w:r>
+            <w:r>
+              <w:rPr>
+                <w:noProof/>
+                <w:webHidden/>
+              </w:rPr>
+              <w:fldChar w:fldCharType="begin"/>
+            </w:r>
+            <w:r>
+              <w:rPr>
+                <w:noProof/>
+                <w:webHidden/>
+              </w:rPr>
+              <w:instrText xml:space="preserve"> PAGEREF _Toc502310077 \h </w:instrText>
+            </w:r>
+            <w:r>
+              <w:rPr>
+                <w:noProof/>
+                <w:webHidden/>
+              </w:rPr>
+            </w:r>
+            <w:r>
+              <w:rPr>
+                <w:noProof/>
+                <w:webHidden/>
+              </w:rPr>
+              <w:fldChar w:fldCharType="separate"/>
+            </w:r>
+            <w:r>
+              <w:rPr>
+                <w:noProof/>
+                <w:webHidden/>
+              </w:rPr>
+              <w:t>7</w:t>
+            </w:r>
+            <w:r>
+              <w:rPr>
+                <w:noProof/>
+                <w:webHidden/>
+              </w:rPr>
+              <w:fldChar w:fldCharType="end"/>
+            </w:r>
+          </w:hyperlink>
+        </w:p>
+        <w:p>
+          <w:pPr>
+            <w:pStyle w:val="TOC1"/>
+            <w:tabs>
+              <w:tab w:val="right" w:leader="dot" w:pos="9345"/>
+            </w:tabs>
+            <w:rPr>
+              <w:rFonts w:asciiTheme="minorHAnsi" w:eastAsiaTheme="minorEastAsia" w:hAnsiTheme="minorHAnsi" w:cstheme="minorBidi"/>
+              <w:noProof/>
+              <w:sz w:val="22"/>
+              <w:szCs w:val="22"/>
+            </w:rPr>
+          </w:pPr>
+          <w:hyperlink w:anchor="_Toc502310078" w:history="1">
+            <w:r>
+              <w:rPr>
+                <w:rStyle w:val="Hyperlink"/>
+                <w:rFonts w:eastAsiaTheme="majorEastAsia"/>
+                <w:noProof/>
+              </w:rPr>
+              <w:t>Обзор предметной области</w:t>
+            </w:r>
+            <w:r>
+              <w:rPr>
+                <w:noProof/>
+                <w:webHidden/>
+              </w:rPr>
+              <w:tab/>
+            </w:r>
+            <w:r>
+              <w:rPr>
+                <w:noProof/>
+                <w:webHidden/>
+              </w:rPr>
+              <w:fldChar w:fldCharType="begin"/>
+            </w:r>
+            <w:r>
+              <w:rPr>
+                <w:noProof/>
+                <w:webHidden/>
+              </w:rPr>
+              <w:instrText xml:space="preserve"> PAGEREF _Toc502310078 \h </w:instrText>
+            </w:r>
+            <w:r>
+              <w:rPr>
+                <w:noProof/>
+                <w:webHidden/>
+              </w:rPr>
+            </w:r>
+            <w:r>
+              <w:rPr>
+                <w:noProof/>
+                <w:webHidden/>
+              </w:rPr>
+              <w:fldChar w:fldCharType="separate"/>
+            </w:r>
+            <w:r>
+              <w:rPr>
+                <w:noProof/>
+                <w:webHidden/>
+              </w:rPr>
+              <w:t>8</w:t>
+            </w:r>
+            <w:r>
+              <w:rPr>
+                <w:noProof/>
+                <w:webHidden/>
+              </w:rPr>
+              <w:fldChar w:fldCharType="end"/>
+            </w:r>
+          </w:hyperlink>
+        </w:p>
+        <w:p>
+          <w:pPr>
+            <w:pStyle w:val="TOC1"/>
+            <w:tabs>
+              <w:tab w:val="right" w:leader="dot" w:pos="9345"/>
+            </w:tabs>
+            <w:rPr>
+              <w:rFonts w:asciiTheme="minorHAnsi" w:eastAsiaTheme="minorEastAsia" w:hAnsiTheme="minorHAnsi" w:cstheme="minorBidi"/>
+              <w:noProof/>
+              <w:sz w:val="22"/>
+              <w:szCs w:val="22"/>
+            </w:rPr>
+          </w:pPr>
+          <w:hyperlink w:anchor="_Toc502310079" w:history="1">
+            <w:r>
+              <w:rPr>
+                <w:rStyle w:val="Hyperlink"/>
+                <w:rFonts w:eastAsiaTheme="majorEastAsia"/>
+                <w:noProof/>
+              </w:rPr>
+              <w:t>Заключение</w:t>
+            </w:r>
+            <w:r>
+              <w:rPr>
+                <w:noProof/>
+                <w:webHidden/>
+              </w:rPr>
+              <w:tab/>
+            </w:r>
+            <w:r>
+              <w:rPr>
+                <w:noProof/>
+                <w:webHidden/>
+              </w:rPr>
+              <w:fldChar w:fldCharType="begin"/>
+            </w:r>
+            <w:r>
+              <w:rPr>
+                <w:noProof/>
+                <w:webHidden/>
+              </w:rPr>
+              <w:instrText xml:space="preserve"> PAGEREF _Toc502310079 \h </w:instrText>
+            </w:r>
+            <w:r>
+              <w:rPr>
+                <w:noProof/>
+                <w:webHidden/>
+              </w:rPr>
+            </w:r>
+            <w:r>
+              <w:rPr>
+                <w:noProof/>
+                <w:webHidden/>
+              </w:rPr>
+              <w:fldChar w:fldCharType="separate"/>
+            </w:r>
+            <w:r>
+              <w:rPr>
+                <w:noProof/>
+                <w:webHidden/>
+              </w:rPr>
+              <w:t>13</w:t>
+            </w:r>
+            <w:r>
+              <w:rPr>
+                <w:noProof/>
+                <w:webHidden/>
+              </w:rPr>
+              <w:fldChar w:fldCharType="end"/>
+            </w:r>
+          </w:hyperlink>
+        </w:p>
+        <w:p>
+          <w:pPr>
+            <w:pStyle w:val="TOC1"/>
+            <w:tabs>
+              <w:tab w:val="right" w:leader="dot" w:pos="9345"/>
+            </w:tabs>
+            <w:rPr>
+              <w:rFonts w:asciiTheme="minorHAnsi" w:eastAsiaTheme="minorEastAsia" w:hAnsiTheme="minorHAnsi" w:cstheme="minorBidi"/>
+              <w:noProof/>
+              <w:sz w:val="22"/>
+              <w:szCs w:val="22"/>
+            </w:rPr>
+          </w:pPr>
+          <w:hyperlink w:anchor="_Toc502310080" w:history="1">
+            <w:r>
+              <w:rPr>
+                <w:rStyle w:val="Hyperlink"/>
+                <w:rFonts w:eastAsiaTheme="majorEastAsia"/>
+                <w:noProof/>
+              </w:rPr>
+              <w:t>Литература</w:t>
+            </w:r>
+            <w:r>
+              <w:rPr>
+                <w:noProof/>
+                <w:webHidden/>
+              </w:rPr>
+              <w:tab/>
+            </w:r>
+            <w:r>
+              <w:rPr>
+                <w:noProof/>
+                <w:webHidden/>
+              </w:rPr>
+              <w:fldChar w:fldCharType="begin"/>
+            </w:r>
+            <w:r>
+              <w:rPr>
+                <w:noProof/>
+                <w:webHidden/>
+              </w:rPr>
+              <w:instrText xml:space="preserve"> PAGEREF _Toc502310080 \h </w:instrText>
+            </w:r>
+            <w:r>
+              <w:rPr>
+                <w:noProof/>
+                <w:webHidden/>
+              </w:rPr>
+            </w:r>
+            <w:r>
+              <w:rPr>
+                <w:noProof/>
+                <w:webHidden/>
+              </w:rPr>
+              <w:fldChar w:fldCharType="separate"/>
+            </w:r>
+            <w:r>
+              <w:rPr>
+                <w:noProof/>
+                <w:webHidden/>
+              </w:rPr>
+              <w:t>14</w:t>
+            </w:r>
+            <w:r>
+              <w:rPr>
+                <w:noProof/>
+                <w:webHidden/>
+              </w:rPr>
+              <w:fldChar w:fldCharType="end"/>
+            </w:r>
+          </w:hyperlink>
+        </w:p>
+        <w:p>
+          <w:pPr>
+            <w:rPr>
+              <w:lang w:val="en-US"/>
+            </w:rPr>
+          </w:pPr>
+          <w:r>
+            <w:rPr>
+              <w:b/>
+              <w:bCs/>
+              <w:noProof/>
+            </w:rPr>
+            <w:fldChar w:fldCharType="end"/>
+          </w:r>
+        </w:p>
+      </w:sdtContent>
+    </w:sdt>
     <w:p>
       <w:pPr>
         <w:pStyle w:val="TOC1"/>
@@ -902,238 +1214,21 @@
           <w:noProof/>
           <w:sz w:val="22"/>
           <w:szCs w:val="22"/>
+          <w:lang w:val="en-US"/>
         </w:rPr>
       </w:pPr>
       <w:r>
         <w:fldChar w:fldCharType="begin"/>
       </w:r>
       <w:r>
+        <w:rPr>
+          <w:lang w:val="en-US"/>
+        </w:rPr>
         <w:instrText xml:space="preserve"> TOC \o "1-3" \h \z \t "DiplomaTitleChapter,1,DiplomaTitle,2,DiplomaSubTitle,3" </w:instrText>
       </w:r>
       <w:r>
         <w:fldChar w:fldCharType="separate"/>
       </w:r>
-    </w:p>
-    <w:p>
-      <w:pPr>
-        <w:pStyle w:val="TOC1"/>
-        <w:tabs>
-          <w:tab w:val="right" w:leader="dot" w:pos="9345"/>
-        </w:tabs>
-        <w:rPr>
-          <w:rFonts w:asciiTheme="minorHAnsi" w:eastAsiaTheme="minorEastAsia" w:hAnsiTheme="minorHAnsi" w:cstheme="minorBidi"/>
-          <w:noProof/>
-          <w:sz w:val="22"/>
-          <w:szCs w:val="22"/>
-        </w:rPr>
-      </w:pPr>
-      <w:hyperlink w:anchor="_Toc483333010" w:history="1">
-        <w:r>
-          <w:rPr>
-            <w:rStyle w:val="Hyperlink"/>
-            <w:rFonts w:eastAsiaTheme="majorEastAsia"/>
-            <w:noProof/>
-          </w:rPr>
-          <w:t>Аннотация</w:t>
-        </w:r>
-        <w:r>
-          <w:rPr>
-            <w:noProof/>
-            <w:webHidden/>
-          </w:rPr>
-          <w:tab/>
-        </w:r>
-        <w:r>
-          <w:rPr>
-            <w:noProof/>
-            <w:webHidden/>
-          </w:rPr>
-          <w:fldChar w:fldCharType="begin"/>
-        </w:r>
-        <w:r>
-          <w:rPr>
-            <w:noProof/>
-            <w:webHidden/>
-          </w:rPr>
-          <w:instrText xml:space="preserve"> PAGEREF _Toc483333010 \h </w:instrText>
-        </w:r>
-        <w:r>
-          <w:rPr>
-            <w:noProof/>
-            <w:webHidden/>
-          </w:rPr>
-        </w:r>
-        <w:r>
-          <w:rPr>
-            <w:noProof/>
-            <w:webHidden/>
-          </w:rPr>
-          <w:fldChar w:fldCharType="separate"/>
-        </w:r>
-        <w:r>
-          <w:rPr>
-            <w:noProof/>
-            <w:webHidden/>
-          </w:rPr>
-          <w:t>2</w:t>
-        </w:r>
-        <w:r>
-          <w:rPr>
-            <w:noProof/>
-            <w:webHidden/>
-          </w:rPr>
-          <w:fldChar w:fldCharType="end"/>
-        </w:r>
-      </w:hyperlink>
-    </w:p>
-    <w:p>
-      <w:pPr>
-        <w:pStyle w:val="TOC1"/>
-        <w:tabs>
-          <w:tab w:val="right" w:leader="dot" w:pos="9345"/>
-        </w:tabs>
-        <w:rPr>
-          <w:rFonts w:asciiTheme="minorHAnsi" w:eastAsiaTheme="minorEastAsia" w:hAnsiTheme="minorHAnsi" w:cstheme="minorBidi"/>
-          <w:noProof/>
-          <w:sz w:val="22"/>
-          <w:szCs w:val="22"/>
-        </w:rPr>
-      </w:pPr>
-      <w:hyperlink w:anchor="_Toc483333011" w:history="1">
-        <w:r>
-          <w:rPr>
-            <w:rStyle w:val="Hyperlink"/>
-            <w:rFonts w:eastAsiaTheme="majorEastAsia"/>
-            <w:noProof/>
-          </w:rPr>
-          <w:t>Введение</w:t>
-        </w:r>
-        <w:r>
-          <w:rPr>
-            <w:noProof/>
-            <w:webHidden/>
-          </w:rPr>
-          <w:tab/>
-        </w:r>
-        <w:r>
-          <w:rPr>
-            <w:noProof/>
-            <w:webHidden/>
-          </w:rPr>
-          <w:fldChar w:fldCharType="begin"/>
-        </w:r>
-        <w:r>
-          <w:rPr>
-            <w:noProof/>
-            <w:webHidden/>
-          </w:rPr>
-          <w:instrText xml:space="preserve"> PAGEREF _Toc483333011 \h </w:instrText>
-        </w:r>
-        <w:r>
-          <w:rPr>
-            <w:noProof/>
-            <w:webHidden/>
-          </w:rPr>
-        </w:r>
-        <w:r>
-          <w:rPr>
-            <w:noProof/>
-            <w:webHidden/>
-          </w:rPr>
-          <w:fldChar w:fldCharType="separate"/>
-        </w:r>
-        <w:r>
-          <w:rPr>
-            <w:noProof/>
-            <w:webHidden/>
-          </w:rPr>
-          <w:t>2</w:t>
-        </w:r>
-        <w:r>
-          <w:rPr>
-            <w:noProof/>
-            <w:webHidden/>
-          </w:rPr>
-          <w:fldChar w:fldCharType="end"/>
-        </w:r>
-      </w:hyperlink>
-    </w:p>
-    <w:p>
-      <w:pPr>
-        <w:pStyle w:val="TOC1"/>
-        <w:tabs>
-          <w:tab w:val="right" w:leader="dot" w:pos="9345"/>
-        </w:tabs>
-        <w:rPr>
-          <w:rFonts w:asciiTheme="minorHAnsi" w:eastAsiaTheme="minorEastAsia" w:hAnsiTheme="minorHAnsi" w:cstheme="minorBidi"/>
-          <w:noProof/>
-          <w:sz w:val="22"/>
-          <w:szCs w:val="22"/>
-        </w:rPr>
-      </w:pPr>
-      <w:hyperlink w:anchor="_Toc483333028" w:history="1">
-        <w:r>
-          <w:rPr>
-            <w:rStyle w:val="Hyperlink"/>
-            <w:rFonts w:eastAsiaTheme="majorEastAsia"/>
-            <w:noProof/>
-          </w:rPr>
-          <w:t>Литература</w:t>
-        </w:r>
-        <w:r>
-          <w:rPr>
-            <w:noProof/>
-            <w:webHidden/>
-          </w:rPr>
-          <w:tab/>
-        </w:r>
-        <w:r>
-          <w:rPr>
-            <w:noProof/>
-            <w:webHidden/>
-          </w:rPr>
-          <w:fldChar w:fldCharType="begin"/>
-        </w:r>
-        <w:r>
-          <w:rPr>
-            <w:noProof/>
-            <w:webHidden/>
-          </w:rPr>
-          <w:instrText xml:space="preserve"> PAGEREF _Toc483333028 \h </w:instrText>
-        </w:r>
-        <w:r>
-          <w:rPr>
-            <w:noProof/>
-            <w:webHidden/>
-          </w:rPr>
-        </w:r>
-        <w:r>
-          <w:rPr>
-            <w:noProof/>
-            <w:webHidden/>
-          </w:rPr>
-          <w:fldChar w:fldCharType="separate"/>
-        </w:r>
-        <w:r>
-          <w:rPr>
-            <w:noProof/>
-            <w:webHidden/>
-          </w:rPr>
-          <w:t>2</w:t>
-        </w:r>
-        <w:r>
-          <w:rPr>
-            <w:noProof/>
-            <w:webHidden/>
-          </w:rPr>
-          <w:fldChar w:fldCharType="end"/>
-        </w:r>
-      </w:hyperlink>
-    </w:p>
-    <w:p>
-      <w:pPr>
-        <w:pStyle w:val="DiplomText"/>
-      </w:pPr>
       <w:r>
         <w:fldChar w:fldCharType="end"/>
       </w:r>
@@ -1142,11 +1237,13 @@
       <w:pPr>
         <w:pStyle w:val="DiplomaTitleChapter"/>
       </w:pPr>
-      <w:bookmarkStart w:id="1" w:name="_Toc483333010"/>
+      <w:bookmarkStart w:id="0" w:name="_Toc483333010"/>
+      <w:bookmarkStart w:id="1" w:name="_Toc502310075"/>
       <w:r>
         <w:lastRenderedPageBreak/>
         <w:t>Аннотация</w:t>
       </w:r>
+      <w:bookmarkEnd w:id="0"/>
       <w:bookmarkEnd w:id="1"/>
     </w:p>
     <w:p>
@@ -1551,11 +1648,13 @@
         <w:pStyle w:val="DiplomaTitleChapter"/>
       </w:pPr>
       <w:bookmarkStart w:id="2" w:name="_Toc483333011"/>
+      <w:bookmarkStart w:id="3" w:name="_Toc502310076"/>
       <w:r>
         <w:lastRenderedPageBreak/>
         <w:t>Введение</w:t>
       </w:r>
       <w:bookmarkEnd w:id="2"/>
+      <w:bookmarkEnd w:id="3"/>
     </w:p>
     <w:p>
       <w:pPr>
@@ -2575,12 +2674,14 @@
       <w:pPr>
         <w:pStyle w:val="DiplomaTitleChapter"/>
       </w:pPr>
-      <w:bookmarkStart w:id="3" w:name="_Toc483333012"/>
+      <w:bookmarkStart w:id="4" w:name="_Toc483333012"/>
+      <w:bookmarkStart w:id="5" w:name="_Toc502310077"/>
       <w:r>
         <w:lastRenderedPageBreak/>
         <w:t>Цель работы</w:t>
       </w:r>
-      <w:bookmarkEnd w:id="3"/>
+      <w:bookmarkEnd w:id="4"/>
+      <w:bookmarkEnd w:id="5"/>
     </w:p>
     <w:p>
       <w:pPr>
@@ -2812,12 +2913,14 @@
       <w:pPr>
         <w:pStyle w:val="DiplomaTitleChapter"/>
       </w:pPr>
-      <w:bookmarkStart w:id="4" w:name="_Toc483333013"/>
+      <w:bookmarkStart w:id="6" w:name="_Toc483333013"/>
+      <w:bookmarkStart w:id="7" w:name="_Toc502310078"/>
       <w:r>
         <w:lastRenderedPageBreak/>
         <w:t>Обзор предметной области</w:t>
       </w:r>
-      <w:bookmarkEnd w:id="4"/>
+      <w:bookmarkEnd w:id="6"/>
+      <w:bookmarkEnd w:id="7"/>
     </w:p>
     <w:p>
       <w:pPr>
@@ -3359,7 +3462,7 @@
             <v:path o:extrusionok="f" gradientshapeok="t" o:connecttype="rect"/>
             <o:lock v:ext="edit" aspectratio="t"/>
           </v:shapetype>
-          <v:shape id="_x0000_i1025" type="#_x0000_t75" style="width:418.5pt;height:279.75pt">
+          <v:shape id="_x0000_i1025" type="#_x0000_t75" style="width:418.8pt;height:280.2pt">
             <v:imagedata r:id="rId11" o:title="rendez_eager"/>
           </v:shape>
         </w:pict>
@@ -4216,7 +4319,7 @@
       </w:pPr>
       <w:r>
         <w:pict w14:anchorId="0897AAC4">
-          <v:shape id="_x0000_i1026" type="#_x0000_t75" style="width:334.5pt;height:252.75pt">
+          <v:shape id="_x0000_i1026" type="#_x0000_t75" style="width:334.8pt;height:252.6pt">
             <v:imagedata r:id="rId12" o:title="no_0_copy"/>
           </v:shape>
         </w:pict>
@@ -4288,7 +4391,7 @@
       <w:r>
         <w:lastRenderedPageBreak/>
         <w:pict w14:anchorId="3D7ED4D4">
-          <v:shape id="_x0000_i1027" type="#_x0000_t75" style="width:334.5pt;height:252.75pt">
+          <v:shape id="_x0000_i1027" type="#_x0000_t75" style="width:334.8pt;height:252.6pt">
             <v:imagedata r:id="rId13" o:title="0_copy"/>
           </v:shape>
         </w:pict>
@@ -4349,10 +4452,12 @@
       <w:pPr>
         <w:pStyle w:val="DiplomaTitleChapter"/>
       </w:pPr>
+      <w:bookmarkStart w:id="8" w:name="_Toc502310079"/>
       <w:r>
         <w:lastRenderedPageBreak/>
         <w:t>Заключение</w:t>
       </w:r>
+      <w:bookmarkEnd w:id="8"/>
     </w:p>
     <w:p>
       <w:pPr>
@@ -4411,7 +4516,13 @@
         <w:pStyle w:val="DiplomText"/>
       </w:pPr>
       <w:r>
-        <w:t xml:space="preserve">За последние пару лет появлись два конкурирующим между сообой интерфейса - </w:t>
+        <w:t>За последние пару лет появ</w:t>
+      </w:r>
+      <w:r>
+        <w:t>ились два конкурирующим между с</w:t>
+      </w:r>
+      <w:r>
+        <w:t xml:space="preserve">обой интерфейса - </w:t>
       </w:r>
       <w:r>
         <w:rPr>
@@ -4528,17 +4639,19 @@
         <w:t>MPI</w:t>
       </w:r>
       <w:r>
-        <w:t xml:space="preserve"> переходят на использованние этих интерфейсов для обеспечения лучшей переносимости.</w:t>
+        <w:t xml:space="preserve"> переходят на использование этих интерфейсов для обеспечения лучшей переносимости.</w:t>
       </w:r>
     </w:p>
     <w:p>
       <w:pPr>
         <w:pStyle w:val="DiplomaTitleChapter"/>
       </w:pPr>
+      <w:bookmarkStart w:id="9" w:name="_Toc502310080"/>
       <w:r>
         <w:lastRenderedPageBreak/>
         <w:t>Литература</w:t>
       </w:r>
+      <w:bookmarkEnd w:id="9"/>
     </w:p>
     <w:p>
       <w:pPr>
@@ -4603,13 +4716,7 @@
         <w:rPr>
           <w:lang w:val="en-US"/>
         </w:rPr>
-        <w:t>OpenFabrics Interfaces Working Group</w:t>
-      </w:r>
-      <w:r>
-        <w:rPr>
-          <w:lang w:val="en-US"/>
-        </w:rPr>
-        <w:t xml:space="preserve"> - </w:t>
+        <w:t xml:space="preserve">OpenFabrics Interfaces Working Group - </w:t>
       </w:r>
       <w:hyperlink r:id="rId14" w:history="1">
         <w:r>
@@ -4674,15 +4781,34 @@
         </w:rPr>
         <w:t xml:space="preserve">; </w:t>
       </w:r>
-      <w:hyperlink r:id="rId17" w:history="1">
-        <w:r>
-          <w:rPr>
-            <w:rStyle w:val="Hyperlink"/>
-            <w:lang w:val="en-US"/>
-          </w:rPr>
-          <w:t>http://www.openucx.org/</w:t>
-        </w:r>
-      </w:hyperlink>
+      <w:bookmarkStart w:id="10" w:name="_GoBack"/>
+      <w:bookmarkEnd w:id="10"/>
+      <w:r>
+        <w:fldChar w:fldCharType="begin"/>
+      </w:r>
+      <w:r>
+        <w:rPr>
+          <w:lang w:val="en-US"/>
+        </w:rPr>
+        <w:instrText xml:space="preserve"> HYPERLINK "http://www.openucx.org/" </w:instrText>
+      </w:r>
+      <w:r>
+        <w:fldChar w:fldCharType="separate"/>
+      </w:r>
+      <w:r>
+        <w:rPr>
+          <w:rStyle w:val="Hyperlink"/>
+          <w:lang w:val="en-US"/>
+        </w:rPr>
+        <w:t>http://www.openucx.org/</w:t>
+      </w:r>
+      <w:r>
+        <w:rPr>
+          <w:rStyle w:val="Hyperlink"/>
+          <w:lang w:val="en-US"/>
+        </w:rPr>
+        <w:fldChar w:fldCharType="end"/>
+      </w:r>
       <w:r>
         <w:rPr>
           <w:lang w:val="en-US"/>
@@ -9326,17 +9452,18 @@
   </w:style>
   <w:style w:type="paragraph" w:customStyle="1" w:styleId="DiplomaTitleChapter">
     <w:name w:val="DiplomaTitleChapter"/>
-    <w:basedOn w:val="Normal"/>
+    <w:basedOn w:val="Heading1"/>
     <w:link w:val="DiplomaTitleChapter0"/>
     <w:qFormat/>
-    <w:rsid w:val="006271C7"/>
+    <w:rsid w:val="00A0664F"/>
     <w:pPr>
       <w:pageBreakBefore/>
       <w:spacing w:after="480" w:line="360" w:lineRule="auto"/>
     </w:pPr>
     <w:rPr>
+      <w:rFonts w:ascii="Times New Roman" w:hAnsi="Times New Roman"/>
       <w:b/>
-      <w:sz w:val="32"/>
+      <w:color w:val="auto"/>
     </w:rPr>
   </w:style>
   <w:style w:type="character" w:customStyle="1" w:styleId="DiplomText0">
@@ -9369,12 +9496,12 @@
     <w:name w:val="DiplomaTitleChapter Знак"/>
     <w:basedOn w:val="DiplomText0"/>
     <w:link w:val="DiplomaTitleChapter"/>
-    <w:rsid w:val="006271C7"/>
+    <w:rsid w:val="00A0664F"/>
     <w:rPr>
-      <w:rFonts w:ascii="Times New Roman" w:eastAsia="Times New Roman" w:hAnsi="Times New Roman" w:cs="Times New Roman"/>
+      <w:rFonts w:ascii="Times New Roman" w:eastAsiaTheme="majorEastAsia" w:hAnsi="Times New Roman" w:cstheme="majorBidi"/>
       <w:b/>
       <w:sz w:val="32"/>
-      <w:szCs w:val="24"/>
+      <w:szCs w:val="32"/>
       <w:lang w:eastAsia="ru-RU"/>
     </w:rPr>
   </w:style>
@@ -9851,6 +9978,30 @@
       <w:lang w:eastAsia="ru-RU"/>
     </w:rPr>
   </w:style>
+  <w:style w:type="paragraph" w:customStyle="1" w:styleId="DiplomaContentsStyle">
+    <w:name w:val="DiplomaContentsStyle"/>
+    <w:basedOn w:val="Normal"/>
+    <w:link w:val="DiplomaContentsStyleChar"/>
+    <w:qFormat/>
+    <w:rsid w:val="00A0664F"/>
+    <w:rPr>
+      <w:b/>
+      <w:sz w:val="32"/>
+    </w:rPr>
+  </w:style>
+  <w:style w:type="character" w:customStyle="1" w:styleId="DiplomaContentsStyleChar">
+    <w:name w:val="DiplomaContentsStyle Char"/>
+    <w:basedOn w:val="DiplomaTitleChapter0"/>
+    <w:link w:val="DiplomaContentsStyle"/>
+    <w:rsid w:val="00A0664F"/>
+    <w:rPr>
+      <w:rFonts w:ascii="Times New Roman" w:eastAsia="Times New Roman" w:hAnsi="Times New Roman" w:cs="Times New Roman"/>
+      <w:b/>
+      <w:sz w:val="32"/>
+      <w:szCs w:val="24"/>
+      <w:lang w:eastAsia="ru-RU"/>
+    </w:rPr>
+  </w:style>
 </w:styles>
 </file>
 
@@ -10120,7 +10271,7 @@
 </file>
 
 <file path=customXml/itemProps1.xml><?xml version="1.0" encoding="utf-8"?>
-<ds:datastoreItem xmlns:ds="http://schemas.openxmlformats.org/officeDocument/2006/customXml" ds:itemID="{6C46931F-96D5-4C19-AB66-2CAB7D53F288}">
+<ds:datastoreItem xmlns:ds="http://schemas.openxmlformats.org/officeDocument/2006/customXml" ds:itemID="{3E683EC3-6C0E-4CC9-95B3-197DDF3068B7}">
   <ds:schemaRefs>
     <ds:schemaRef ds:uri="http://schemas.openxmlformats.org/officeDocument/2006/bibliography"/>
   </ds:schemaRefs>

</xml_diff>

<commit_message>
Add Intel OPA chapter
Signed-off-by: Dmitry Gladkov <dmitry.gladkov@intel.com>
</commit_message>
<xml_diff>
--- a/diploma.docx
+++ b/diploma.docx
@@ -914,7 +914,7 @@
       <w:r>
         <w:fldChar w:fldCharType="separate"/>
       </w:r>
-      <w:hyperlink w:anchor="_Toc507838968" w:history="1">
+      <w:hyperlink w:anchor="_Toc508228708" w:history="1">
         <w:r>
           <w:rPr>
             <w:rStyle w:val="Hyperlink"/>
@@ -942,7 +942,7 @@
             <w:noProof/>
             <w:webHidden/>
           </w:rPr>
-          <w:instrText xml:space="preserve"> PAGEREF _Toc507838968 \h </w:instrText>
+          <w:instrText xml:space="preserve"> PAGEREF _Toc508228708 \h </w:instrText>
         </w:r>
         <w:r>
           <w:rPr>
@@ -986,7 +986,7 @@
           <w:szCs w:val="22"/>
         </w:rPr>
       </w:pPr>
-      <w:hyperlink w:anchor="_Toc507838969" w:history="1">
+      <w:hyperlink w:anchor="_Toc508228709" w:history="1">
         <w:r>
           <w:rPr>
             <w:rStyle w:val="Hyperlink"/>
@@ -1014,7 +1014,7 @@
             <w:noProof/>
             <w:webHidden/>
           </w:rPr>
-          <w:instrText xml:space="preserve"> PAGEREF _Toc507838969 \h </w:instrText>
+          <w:instrText xml:space="preserve"> PAGEREF _Toc508228709 \h </w:instrText>
         </w:r>
         <w:r>
           <w:rPr>
@@ -1058,7 +1058,7 @@
           <w:szCs w:val="22"/>
         </w:rPr>
       </w:pPr>
-      <w:hyperlink w:anchor="_Toc507838970" w:history="1">
+      <w:hyperlink w:anchor="_Toc508228710" w:history="1">
         <w:r>
           <w:rPr>
             <w:rStyle w:val="Hyperlink"/>
@@ -1086,7 +1086,7 @@
             <w:noProof/>
             <w:webHidden/>
           </w:rPr>
-          <w:instrText xml:space="preserve"> PAGEREF _Toc507838970 \h </w:instrText>
+          <w:instrText xml:space="preserve"> PAGEREF _Toc508228710 \h </w:instrText>
         </w:r>
         <w:r>
           <w:rPr>
@@ -1130,7 +1130,7 @@
           <w:szCs w:val="22"/>
         </w:rPr>
       </w:pPr>
-      <w:hyperlink w:anchor="_Toc507838971" w:history="1">
+      <w:hyperlink w:anchor="_Toc508228711" w:history="1">
         <w:r>
           <w:rPr>
             <w:rStyle w:val="Hyperlink"/>
@@ -1158,7 +1158,7 @@
             <w:noProof/>
             <w:webHidden/>
           </w:rPr>
-          <w:instrText xml:space="preserve"> PAGEREF _Toc507838971 \h </w:instrText>
+          <w:instrText xml:space="preserve"> PAGEREF _Toc508228711 \h </w:instrText>
         </w:r>
         <w:r>
           <w:rPr>
@@ -1202,7 +1202,7 @@
           <w:szCs w:val="22"/>
         </w:rPr>
       </w:pPr>
-      <w:hyperlink w:anchor="_Toc507838972" w:history="1">
+      <w:hyperlink w:anchor="_Toc508228712" w:history="1">
         <w:r>
           <w:rPr>
             <w:rStyle w:val="Hyperlink"/>
@@ -1210,7 +1210,24 @@
             <w:noProof/>
             <w:lang w:val="en-US"/>
           </w:rPr>
-          <w:t>InfiniBand Architecture</w:t>
+          <w:t>InfiniBand</w:t>
+        </w:r>
+        <w:r>
+          <w:rPr>
+            <w:rStyle w:val="Hyperlink"/>
+            <w:rFonts w:eastAsiaTheme="majorEastAsia"/>
+            <w:noProof/>
+          </w:rPr>
+          <w:t xml:space="preserve"> </w:t>
+        </w:r>
+        <w:r>
+          <w:rPr>
+            <w:rStyle w:val="Hyperlink"/>
+            <w:rFonts w:eastAsiaTheme="majorEastAsia"/>
+            <w:noProof/>
+            <w:lang w:val="en-US"/>
+          </w:rPr>
+          <w:t>Architecture</w:t>
         </w:r>
         <w:r>
           <w:rPr>
@@ -1231,7 +1248,7 @@
             <w:noProof/>
             <w:webHidden/>
           </w:rPr>
-          <w:instrText xml:space="preserve"> PAGEREF _Toc507838972 \h </w:instrText>
+          <w:instrText xml:space="preserve"> PAGEREF _Toc508228712 \h </w:instrText>
         </w:r>
         <w:r>
           <w:rPr>
@@ -1264,7 +1281,7 @@
     </w:p>
     <w:p>
       <w:pPr>
-        <w:pStyle w:val="TOC2"/>
+        <w:pStyle w:val="TOC3"/>
         <w:tabs>
           <w:tab w:val="right" w:leader="dot" w:pos="9345"/>
         </w:tabs>
@@ -1275,7 +1292,7 @@
           <w:szCs w:val="22"/>
         </w:rPr>
       </w:pPr>
-      <w:hyperlink w:anchor="_Toc507838973" w:history="1">
+      <w:hyperlink w:anchor="_Toc508228713" w:history="1">
         <w:r>
           <w:rPr>
             <w:rStyle w:val="Hyperlink"/>
@@ -1303,7 +1320,7 @@
             <w:noProof/>
             <w:webHidden/>
           </w:rPr>
-          <w:instrText xml:space="preserve"> PAGEREF _Toc507838973 \h </w:instrText>
+          <w:instrText xml:space="preserve"> PAGEREF _Toc508228713 \h </w:instrText>
         </w:r>
         <w:r>
           <w:rPr>
@@ -1336,7 +1353,7 @@
     </w:p>
     <w:p>
       <w:pPr>
-        <w:pStyle w:val="TOC2"/>
+        <w:pStyle w:val="TOC3"/>
         <w:tabs>
           <w:tab w:val="right" w:leader="dot" w:pos="9345"/>
         </w:tabs>
@@ -1347,7 +1364,7 @@
           <w:szCs w:val="22"/>
         </w:rPr>
       </w:pPr>
-      <w:hyperlink w:anchor="_Toc507838974" w:history="1">
+      <w:hyperlink w:anchor="_Toc508228714" w:history="1">
         <w:r>
           <w:rPr>
             <w:rStyle w:val="Hyperlink"/>
@@ -1375,7 +1392,7 @@
             <w:noProof/>
             <w:webHidden/>
           </w:rPr>
-          <w:instrText xml:space="preserve"> PAGEREF _Toc507838974 \h </w:instrText>
+          <w:instrText xml:space="preserve"> PAGEREF _Toc508228714 \h </w:instrText>
         </w:r>
         <w:r>
           <w:rPr>
@@ -1408,7 +1425,7 @@
     </w:p>
     <w:p>
       <w:pPr>
-        <w:pStyle w:val="TOC2"/>
+        <w:pStyle w:val="TOC3"/>
         <w:tabs>
           <w:tab w:val="right" w:leader="dot" w:pos="9345"/>
         </w:tabs>
@@ -1419,7 +1436,7 @@
           <w:szCs w:val="22"/>
         </w:rPr>
       </w:pPr>
-      <w:hyperlink w:anchor="_Toc507838975" w:history="1">
+      <w:hyperlink w:anchor="_Toc508228715" w:history="1">
         <w:r>
           <w:rPr>
             <w:rStyle w:val="Hyperlink"/>
@@ -1447,7 +1464,7 @@
             <w:noProof/>
             <w:webHidden/>
           </w:rPr>
-          <w:instrText xml:space="preserve"> PAGEREF _Toc507838975 \h </w:instrText>
+          <w:instrText xml:space="preserve"> PAGEREF _Toc508228715 \h </w:instrText>
         </w:r>
         <w:r>
           <w:rPr>
@@ -1480,7 +1497,7 @@
     </w:p>
     <w:p>
       <w:pPr>
-        <w:pStyle w:val="TOC1"/>
+        <w:pStyle w:val="TOC2"/>
         <w:tabs>
           <w:tab w:val="right" w:leader="dot" w:pos="9345"/>
         </w:tabs>
@@ -1491,14 +1508,33 @@
           <w:szCs w:val="22"/>
         </w:rPr>
       </w:pPr>
-      <w:hyperlink w:anchor="_Toc507838976" w:history="1">
+      <w:hyperlink w:anchor="_Toc508228716" w:history="1">
         <w:r>
           <w:rPr>
             <w:rStyle w:val="Hyperlink"/>
             <w:rFonts w:eastAsiaTheme="majorEastAsia"/>
             <w:noProof/>
+            <w:lang w:val="en-US"/>
           </w:rPr>
-          <w:t>Заключение</w:t>
+          <w:t>Intel® Omni-Path Arc</w:t>
+        </w:r>
+        <w:r>
+          <w:rPr>
+            <w:rStyle w:val="Hyperlink"/>
+            <w:rFonts w:eastAsiaTheme="majorEastAsia"/>
+            <w:noProof/>
+            <w:lang w:val="en-US"/>
+          </w:rPr>
+          <w:t>h</w:t>
+        </w:r>
+        <w:r>
+          <w:rPr>
+            <w:rStyle w:val="Hyperlink"/>
+            <w:rFonts w:eastAsiaTheme="majorEastAsia"/>
+            <w:noProof/>
+            <w:lang w:val="en-US"/>
+          </w:rPr>
+          <w:t>itecture</w:t>
         </w:r>
         <w:r>
           <w:rPr>
@@ -1519,7 +1555,79 @@
             <w:noProof/>
             <w:webHidden/>
           </w:rPr>
-          <w:instrText xml:space="preserve"> PAGEREF _Toc507838976 \h </w:instrText>
+          <w:instrText xml:space="preserve"> PAGEREF _Toc508228716 \h </w:instrText>
+        </w:r>
+        <w:r>
+          <w:rPr>
+            <w:noProof/>
+            <w:webHidden/>
+          </w:rPr>
+        </w:r>
+        <w:r>
+          <w:rPr>
+            <w:noProof/>
+            <w:webHidden/>
+          </w:rPr>
+          <w:fldChar w:fldCharType="separate"/>
+        </w:r>
+        <w:r>
+          <w:rPr>
+            <w:noProof/>
+            <w:webHidden/>
+          </w:rPr>
+          <w:t>24</w:t>
+        </w:r>
+        <w:r>
+          <w:rPr>
+            <w:noProof/>
+            <w:webHidden/>
+          </w:rPr>
+          <w:fldChar w:fldCharType="end"/>
+        </w:r>
+      </w:hyperlink>
+    </w:p>
+    <w:p>
+      <w:pPr>
+        <w:pStyle w:val="TOC3"/>
+        <w:tabs>
+          <w:tab w:val="right" w:leader="dot" w:pos="9345"/>
+        </w:tabs>
+        <w:rPr>
+          <w:rFonts w:asciiTheme="minorHAnsi" w:eastAsiaTheme="minorEastAsia" w:hAnsiTheme="minorHAnsi" w:cstheme="minorBidi"/>
+          <w:noProof/>
+          <w:sz w:val="22"/>
+          <w:szCs w:val="22"/>
+        </w:rPr>
+      </w:pPr>
+      <w:hyperlink w:anchor="_Toc508228717" w:history="1">
+        <w:r>
+          <w:rPr>
+            <w:rStyle w:val="Hyperlink"/>
+            <w:rFonts w:eastAsiaTheme="majorEastAsia"/>
+            <w:noProof/>
+          </w:rPr>
+          <w:t>Элементы Intel® Omni-Path Architecture</w:t>
+        </w:r>
+        <w:r>
+          <w:rPr>
+            <w:noProof/>
+            <w:webHidden/>
+          </w:rPr>
+          <w:tab/>
+        </w:r>
+        <w:r>
+          <w:rPr>
+            <w:noProof/>
+            <w:webHidden/>
+          </w:rPr>
+          <w:fldChar w:fldCharType="begin"/>
+        </w:r>
+        <w:r>
+          <w:rPr>
+            <w:noProof/>
+            <w:webHidden/>
+          </w:rPr>
+          <w:instrText xml:space="preserve"> PAGEREF _Toc508228717 \h </w:instrText>
         </w:r>
         <w:r>
           <w:rPr>
@@ -1563,7 +1671,79 @@
           <w:szCs w:val="22"/>
         </w:rPr>
       </w:pPr>
-      <w:hyperlink w:anchor="_Toc507838977" w:history="1">
+      <w:hyperlink w:anchor="_Toc508228718" w:history="1">
+        <w:r>
+          <w:rPr>
+            <w:rStyle w:val="Hyperlink"/>
+            <w:rFonts w:eastAsiaTheme="majorEastAsia"/>
+            <w:noProof/>
+          </w:rPr>
+          <w:t>Заключение</w:t>
+        </w:r>
+        <w:r>
+          <w:rPr>
+            <w:noProof/>
+            <w:webHidden/>
+          </w:rPr>
+          <w:tab/>
+        </w:r>
+        <w:r>
+          <w:rPr>
+            <w:noProof/>
+            <w:webHidden/>
+          </w:rPr>
+          <w:fldChar w:fldCharType="begin"/>
+        </w:r>
+        <w:r>
+          <w:rPr>
+            <w:noProof/>
+            <w:webHidden/>
+          </w:rPr>
+          <w:instrText xml:space="preserve"> PAGEREF _Toc508228718 \h </w:instrText>
+        </w:r>
+        <w:r>
+          <w:rPr>
+            <w:noProof/>
+            <w:webHidden/>
+          </w:rPr>
+        </w:r>
+        <w:r>
+          <w:rPr>
+            <w:noProof/>
+            <w:webHidden/>
+          </w:rPr>
+          <w:fldChar w:fldCharType="separate"/>
+        </w:r>
+        <w:r>
+          <w:rPr>
+            <w:noProof/>
+            <w:webHidden/>
+          </w:rPr>
+          <w:t>27</w:t>
+        </w:r>
+        <w:r>
+          <w:rPr>
+            <w:noProof/>
+            <w:webHidden/>
+          </w:rPr>
+          <w:fldChar w:fldCharType="end"/>
+        </w:r>
+      </w:hyperlink>
+    </w:p>
+    <w:p>
+      <w:pPr>
+        <w:pStyle w:val="TOC1"/>
+        <w:tabs>
+          <w:tab w:val="right" w:leader="dot" w:pos="9345"/>
+        </w:tabs>
+        <w:rPr>
+          <w:rFonts w:asciiTheme="minorHAnsi" w:eastAsiaTheme="minorEastAsia" w:hAnsiTheme="minorHAnsi" w:cstheme="minorBidi"/>
+          <w:noProof/>
+          <w:sz w:val="22"/>
+          <w:szCs w:val="22"/>
+        </w:rPr>
+      </w:pPr>
+      <w:hyperlink w:anchor="_Toc508228719" w:history="1">
         <w:r>
           <w:rPr>
             <w:rStyle w:val="Hyperlink"/>
@@ -1591,7 +1771,7 @@
             <w:noProof/>
             <w:webHidden/>
           </w:rPr>
-          <w:instrText xml:space="preserve"> PAGEREF _Toc507838977 \h </w:instrText>
+          <w:instrText xml:space="preserve"> PAGEREF _Toc508228719 \h </w:instrText>
         </w:r>
         <w:r>
           <w:rPr>
@@ -1611,7 +1791,7 @@
             <w:noProof/>
             <w:webHidden/>
           </w:rPr>
-          <w:t>26</w:t>
+          <w:t>28</w:t>
         </w:r>
         <w:r>
           <w:rPr>
@@ -1637,7 +1817,7 @@
       <w:pPr>
         <w:pStyle w:val="DiplomaTitleChapter"/>
       </w:pPr>
-      <w:bookmarkStart w:id="0" w:name="_Toc507838968"/>
+      <w:bookmarkStart w:id="0" w:name="_Toc508228708"/>
       <w:r>
         <w:lastRenderedPageBreak/>
         <w:t>Аннотация</w:t>
@@ -2049,7 +2229,7 @@
       <w:pPr>
         <w:pStyle w:val="DiplomaTitleChapter"/>
       </w:pPr>
-      <w:bookmarkStart w:id="1" w:name="_Toc507838969"/>
+      <w:bookmarkStart w:id="1" w:name="_Toc508228709"/>
       <w:r>
         <w:lastRenderedPageBreak/>
         <w:t>Введение</w:t>
@@ -3082,7 +3262,7 @@
         <w:pStyle w:val="DiplomaTitleChapter"/>
       </w:pPr>
       <w:bookmarkStart w:id="2" w:name="_Toc483333012"/>
-      <w:bookmarkStart w:id="3" w:name="_Toc507838970"/>
+      <w:bookmarkStart w:id="3" w:name="_Toc508228710"/>
       <w:r>
         <w:lastRenderedPageBreak/>
         <w:t>Цель работы</w:t>
@@ -3322,7 +3502,7 @@
         <w:pStyle w:val="DiplomaTitleChapter"/>
       </w:pPr>
       <w:bookmarkStart w:id="4" w:name="_Toc483333013"/>
-      <w:bookmarkStart w:id="5" w:name="_Toc507838971"/>
+      <w:bookmarkStart w:id="5" w:name="_Toc508228711"/>
       <w:r>
         <w:lastRenderedPageBreak/>
         <w:t>Обзор предметной области</w:t>
@@ -3960,12 +4140,21 @@
       <w:pPr>
         <w:pStyle w:val="DiplomaTitle"/>
       </w:pPr>
-      <w:bookmarkStart w:id="6" w:name="_Toc507838972"/>
-      <w:r>
-        <w:rPr>
-          <w:lang w:val="en-US"/>
-        </w:rPr>
-        <w:t>InfiniBand Architecture</w:t>
+      <w:bookmarkStart w:id="6" w:name="_Toc508228712"/>
+      <w:r>
+        <w:rPr>
+          <w:lang w:val="en-US"/>
+        </w:rPr>
+        <w:t>InfiniBand</w:t>
+      </w:r>
+      <w:r>
+        <w:t xml:space="preserve"> </w:t>
+      </w:r>
+      <w:r>
+        <w:rPr>
+          <w:lang w:val="en-US"/>
+        </w:rPr>
+        <w:t>Architecture</w:t>
       </w:r>
       <w:bookmarkEnd w:id="6"/>
     </w:p>
@@ -4414,7 +4603,7 @@
           <w:lang w:val="ru-RU"/>
         </w:rPr>
       </w:pPr>
-      <w:bookmarkStart w:id="7" w:name="_Toc507838973"/>
+      <w:bookmarkStart w:id="7" w:name="_Toc508228713"/>
       <w:r>
         <w:rPr>
           <w:lang w:val="ru-RU"/>
@@ -4706,7 +4895,22 @@
         </w:rPr>
       </w:pPr>
       <w:r>
-        <w:t xml:space="preserve">Рис 4. Элементы </w:t>
+        <w:t>Рис</w:t>
+      </w:r>
+      <w:r>
+        <w:rPr>
+          <w:lang w:val="en-US"/>
+        </w:rPr>
+        <w:t xml:space="preserve"> 4. </w:t>
+      </w:r>
+      <w:r>
+        <w:t>Элементы</w:t>
+      </w:r>
+      <w:r>
+        <w:rPr>
+          <w:lang w:val="en-US"/>
+        </w:rPr>
+        <w:t xml:space="preserve"> </w:t>
       </w:r>
       <w:r>
         <w:rPr>
@@ -4718,6 +4922,9 @@
     <w:p>
       <w:pPr>
         <w:pStyle w:val="DiplomText"/>
+        <w:rPr>
+          <w:lang w:val="en-US"/>
+        </w:rPr>
       </w:pPr>
       <w:r>
         <w:rPr>
@@ -4726,6 +4933,9 @@
         <w:t>InfiniBand</w:t>
       </w:r>
       <w:r>
+        <w:rPr>
+          <w:lang w:val="en-US"/>
+        </w:rPr>
         <w:t xml:space="preserve"> </w:t>
       </w:r>
       <w:r>
@@ -4735,12 +4945,36 @@
         <w:t>Architecture</w:t>
       </w:r>
       <w:r>
-        <w:t xml:space="preserve"> </w:t>
-      </w:r>
-      <w:r>
-        <w:t>определяет следующие элементы</w:t>
-      </w:r>
-      <w:r>
+        <w:rPr>
+          <w:lang w:val="en-US"/>
+        </w:rPr>
+        <w:t xml:space="preserve"> </w:t>
+      </w:r>
+      <w:r>
+        <w:t>определяет</w:t>
+      </w:r>
+      <w:r>
+        <w:rPr>
+          <w:lang w:val="en-US"/>
+        </w:rPr>
+        <w:t xml:space="preserve"> </w:t>
+      </w:r>
+      <w:r>
+        <w:t>следующие</w:t>
+      </w:r>
+      <w:r>
+        <w:rPr>
+          <w:lang w:val="en-US"/>
+        </w:rPr>
+        <w:t xml:space="preserve"> </w:t>
+      </w:r>
+      <w:r>
+        <w:t>элементы</w:t>
+      </w:r>
+      <w:r>
+        <w:rPr>
+          <w:lang w:val="en-US"/>
+        </w:rPr>
         <w:t>:</w:t>
       </w:r>
     </w:p>
@@ -5534,7 +5768,7 @@
           <w:lang w:val="ru-RU"/>
         </w:rPr>
       </w:pPr>
-      <w:bookmarkStart w:id="8" w:name="_Toc507838974"/>
+      <w:bookmarkStart w:id="8" w:name="_Toc508228714"/>
       <w:r>
         <w:rPr>
           <w:lang w:val="ru-RU"/>
@@ -6591,9 +6825,6 @@
     <w:p>
       <w:pPr>
         <w:pStyle w:val="DiplomaElemntDescription"/>
-        <w:rPr>
-          <w:lang w:val="en-US"/>
-        </w:rPr>
       </w:pPr>
       <w:r>
         <w:t xml:space="preserve">Рис 5. Три скоростных канала, определенных на физическом канале </w:t>
@@ -6616,8 +6847,6 @@
       <w:r>
         <w:t>.</w:t>
       </w:r>
-      <w:bookmarkStart w:id="9" w:name="_GoBack"/>
-      <w:bookmarkEnd w:id="9"/>
     </w:p>
     <w:tbl>
       <w:tblPr>
@@ -6888,7 +7117,7 @@
           <w:lang w:val="ru-RU"/>
         </w:rPr>
       </w:pPr>
-      <w:bookmarkStart w:id="10" w:name="_Toc507838975"/>
+      <w:bookmarkStart w:id="9" w:name="_Toc508228715"/>
       <w:r>
         <w:rPr>
           <w:lang w:val="ru-RU"/>
@@ -6907,7 +7136,7 @@
       <w:r>
         <w:t>Architecture</w:t>
       </w:r>
-      <w:bookmarkEnd w:id="10"/>
+      <w:bookmarkEnd w:id="9"/>
     </w:p>
     <w:p>
       <w:pPr>
@@ -7651,9 +7880,36 @@
     <w:p>
       <w:pPr>
         <w:pStyle w:val="DiplomaElemntDescription"/>
-      </w:pPr>
-      <w:r>
-        <w:t xml:space="preserve">Рис 6. Коммникационный стэк </w:t>
+        <w:rPr>
+          <w:lang w:val="en-US"/>
+        </w:rPr>
+      </w:pPr>
+      <w:r>
+        <w:t>Рис</w:t>
+      </w:r>
+      <w:r>
+        <w:rPr>
+          <w:lang w:val="en-US"/>
+        </w:rPr>
+        <w:t xml:space="preserve"> 6. </w:t>
+      </w:r>
+      <w:r>
+        <w:t>Коммникационный</w:t>
+      </w:r>
+      <w:r>
+        <w:rPr>
+          <w:lang w:val="en-US"/>
+        </w:rPr>
+        <w:t xml:space="preserve"> </w:t>
+      </w:r>
+      <w:r>
+        <w:t>стэк</w:t>
+      </w:r>
+      <w:r>
+        <w:rPr>
+          <w:lang w:val="en-US"/>
+        </w:rPr>
+        <w:t xml:space="preserve"> </w:t>
       </w:r>
       <w:r>
         <w:rPr>
@@ -7662,25 +7918,1622 @@
         <w:t>InfiniBand</w:t>
       </w:r>
       <w:r>
+        <w:rPr>
+          <w:lang w:val="en-US"/>
+        </w:rPr>
         <w:t>.</w:t>
       </w:r>
     </w:p>
     <w:p>
       <w:pPr>
+        <w:pStyle w:val="DiplomaTitle"/>
+        <w:rPr>
+          <w:lang w:val="en-US"/>
+        </w:rPr>
+      </w:pPr>
+      <w:bookmarkStart w:id="10" w:name="_Toc508228716"/>
+      <w:r>
+        <w:rPr>
+          <w:lang w:val="en-US"/>
+        </w:rPr>
+        <w:t>Intel</w:t>
+      </w:r>
+      <w:r>
+        <w:rPr>
+          <w:rFonts w:cs="Times New Roman"/>
+          <w:lang w:val="en-US"/>
+        </w:rPr>
+        <w:t>®</w:t>
+      </w:r>
+      <w:r>
+        <w:rPr>
+          <w:lang w:val="en-US"/>
+        </w:rPr>
+        <w:t xml:space="preserve"> Omni-Path Architecture</w:t>
+      </w:r>
+      <w:bookmarkEnd w:id="10"/>
+    </w:p>
+    <w:p>
+      <w:pPr>
+        <w:pStyle w:val="DiplomText"/>
+      </w:pPr>
+      <w:r>
+        <w:rPr>
+          <w:lang w:val="en-US"/>
+        </w:rPr>
+        <w:t>Intel</w:t>
+      </w:r>
+      <w:r>
+        <w:rPr>
+          <w:lang w:val="en-US"/>
+        </w:rPr>
+        <w:t xml:space="preserve">® </w:t>
+      </w:r>
+      <w:r>
+        <w:rPr>
+          <w:lang w:val="en-US"/>
+        </w:rPr>
+        <w:t>Omni</w:t>
+      </w:r>
+      <w:r>
+        <w:rPr>
+          <w:lang w:val="en-US"/>
+        </w:rPr>
+        <w:t>-</w:t>
+      </w:r>
+      <w:r>
+        <w:rPr>
+          <w:lang w:val="en-US"/>
+        </w:rPr>
+        <w:t>Path</w:t>
+      </w:r>
+      <w:r>
+        <w:rPr>
+          <w:lang w:val="en-US"/>
+        </w:rPr>
+        <w:t xml:space="preserve"> </w:t>
+      </w:r>
+      <w:r>
+        <w:rPr>
+          <w:lang w:val="en-US"/>
+        </w:rPr>
+        <w:t>Architecture</w:t>
+      </w:r>
+      <w:r>
+        <w:rPr>
+          <w:lang w:val="en-US"/>
+        </w:rPr>
+        <w:t xml:space="preserve"> (</w:t>
+      </w:r>
+      <w:r>
+        <w:rPr>
+          <w:lang w:val="en-US"/>
+        </w:rPr>
+        <w:t>OPA</w:t>
+      </w:r>
+      <w:r>
+        <w:rPr>
+          <w:lang w:val="en-US"/>
+        </w:rPr>
+        <w:t xml:space="preserve">) </w:t>
+      </w:r>
+      <w:r>
+        <w:t>представляет</w:t>
+      </w:r>
+      <w:r>
+        <w:rPr>
+          <w:lang w:val="en-US"/>
+        </w:rPr>
+        <w:t xml:space="preserve"> </w:t>
+      </w:r>
+      <w:r>
+        <w:t>собой</w:t>
+      </w:r>
+      <w:r>
+        <w:rPr>
+          <w:lang w:val="en-US"/>
+        </w:rPr>
+        <w:t xml:space="preserve"> </w:t>
+      </w:r>
+      <w:r>
+        <w:t>новое</w:t>
+      </w:r>
+      <w:r>
+        <w:rPr>
+          <w:lang w:val="en-US"/>
+        </w:rPr>
+        <w:t xml:space="preserve"> </w:t>
+      </w:r>
+      <w:r>
+        <w:t>поколение</w:t>
+      </w:r>
+      <w:r>
+        <w:rPr>
+          <w:lang w:val="en-US"/>
+        </w:rPr>
+        <w:t xml:space="preserve"> </w:t>
+      </w:r>
+      <w:r>
+        <w:t>сетевой</w:t>
+      </w:r>
+      <w:r>
+        <w:rPr>
+          <w:lang w:val="en-US"/>
+        </w:rPr>
+        <w:t xml:space="preserve"> </w:t>
+      </w:r>
+      <w:r>
+        <w:t>фабрики</w:t>
+      </w:r>
+      <w:r>
+        <w:rPr>
+          <w:lang w:val="en-US"/>
+        </w:rPr>
+        <w:t xml:space="preserve"> </w:t>
+      </w:r>
+      <w:r>
+        <w:t>с</w:t>
+      </w:r>
+      <w:r>
+        <w:rPr>
+          <w:lang w:val="en-US"/>
+        </w:rPr>
+        <w:t xml:space="preserve"> </w:t>
+      </w:r>
+      <w:r>
+        <w:t>наследием</w:t>
+      </w:r>
+      <w:r>
+        <w:rPr>
+          <w:lang w:val="en-US"/>
+        </w:rPr>
+        <w:t xml:space="preserve"> </w:t>
+      </w:r>
+      <w:r>
+        <w:t>от</w:t>
+      </w:r>
+      <w:r>
+        <w:rPr>
+          <w:lang w:val="en-US"/>
+        </w:rPr>
+        <w:t xml:space="preserve"> </w:t>
+      </w:r>
+      <w:r>
+        <w:rPr>
+          <w:lang w:val="en-US"/>
+        </w:rPr>
+        <w:t>Intel®</w:t>
+      </w:r>
+      <w:r>
+        <w:rPr>
+          <w:lang w:val="en-US"/>
+        </w:rPr>
+        <w:t xml:space="preserve"> </w:t>
+      </w:r>
+      <w:r>
+        <w:rPr>
+          <w:lang w:val="en-US"/>
+        </w:rPr>
+        <w:t>TrueScale</w:t>
+      </w:r>
+      <w:r>
+        <w:rPr>
+          <w:lang w:val="en-US"/>
+        </w:rPr>
+        <w:t xml:space="preserve"> </w:t>
+      </w:r>
+      <w:r>
+        <w:t>продуктовой</w:t>
+      </w:r>
+      <w:r>
+        <w:rPr>
+          <w:lang w:val="en-US"/>
+        </w:rPr>
+        <w:t xml:space="preserve"> </w:t>
+      </w:r>
+      <w:r>
+        <w:t>линейки</w:t>
+      </w:r>
+      <w:r>
+        <w:rPr>
+          <w:lang w:val="en-US"/>
+        </w:rPr>
+        <w:t xml:space="preserve">, </w:t>
+      </w:r>
+      <w:r>
+        <w:t>основанной</w:t>
+      </w:r>
+      <w:r>
+        <w:rPr>
+          <w:lang w:val="en-US"/>
+        </w:rPr>
+        <w:t xml:space="preserve"> </w:t>
+      </w:r>
+      <w:r>
+        <w:t>на</w:t>
+      </w:r>
+      <w:r>
+        <w:rPr>
+          <w:lang w:val="en-US"/>
+        </w:rPr>
+        <w:t xml:space="preserve"> </w:t>
+      </w:r>
+      <w:r>
+        <w:rPr>
+          <w:lang w:val="en-US"/>
+        </w:rPr>
+        <w:t>InfiniBand</w:t>
+      </w:r>
+      <w:r>
+        <w:rPr>
+          <w:lang w:val="en-US"/>
+        </w:rPr>
+        <w:t xml:space="preserve"> </w:t>
+      </w:r>
+      <w:r>
+        <w:rPr>
+          <w:lang w:val="en-US"/>
+        </w:rPr>
+        <w:t>Architecture</w:t>
+      </w:r>
+      <w:r>
+        <w:rPr>
+          <w:lang w:val="en-US"/>
+        </w:rPr>
+        <w:t xml:space="preserve">, </w:t>
+      </w:r>
+      <w:r>
+        <w:t>и</w:t>
+      </w:r>
+      <w:r>
+        <w:rPr>
+          <w:lang w:val="en-US"/>
+        </w:rPr>
+        <w:t xml:space="preserve"> </w:t>
+      </w:r>
+      <w:r>
+        <w:rPr>
+          <w:lang w:val="en-US"/>
+        </w:rPr>
+        <w:t xml:space="preserve">Cray Aries </w:t>
+      </w:r>
+      <w:r>
+        <w:t>высокоскоростных</w:t>
+      </w:r>
+      <w:r>
+        <w:rPr>
+          <w:lang w:val="en-US"/>
+        </w:rPr>
+        <w:t xml:space="preserve"> </w:t>
+      </w:r>
+      <w:r>
+        <w:t>сетевых</w:t>
+      </w:r>
+      <w:r>
+        <w:rPr>
+          <w:lang w:val="en-US"/>
+        </w:rPr>
+        <w:t xml:space="preserve"> </w:t>
+      </w:r>
+      <w:r>
+        <w:t>карт</w:t>
+      </w:r>
+      <w:r>
+        <w:rPr>
+          <w:lang w:val="en-US"/>
+        </w:rPr>
+        <w:t xml:space="preserve">. </w:t>
+      </w:r>
+      <w:r>
+        <w:rPr>
+          <w:lang w:val="en-US"/>
+        </w:rPr>
+        <w:t>Intel</w:t>
+      </w:r>
+      <w:r>
+        <w:t xml:space="preserve"> </w:t>
+      </w:r>
+      <w:r>
+        <w:rPr>
+          <w:lang w:val="en-US"/>
+        </w:rPr>
+        <w:t>OPA</w:t>
+      </w:r>
+      <w:r>
+        <w:t xml:space="preserve"> </w:t>
+      </w:r>
+      <w:r>
+        <w:t xml:space="preserve">разработана для интеграции компонент фабрики с </w:t>
+      </w:r>
+      <w:r>
+        <w:rPr>
+          <w:lang w:val="en-US"/>
+        </w:rPr>
+        <w:t>CPU</w:t>
+      </w:r>
+      <w:r>
+        <w:t xml:space="preserve"> </w:t>
+      </w:r>
+      <w:r>
+        <w:t xml:space="preserve">и компонентами памяти, что позволяет обеспечивать низкие задержки и высокую пропускную способность, которые требуются для датацентров следующего поколения. Интеграция </w:t>
+      </w:r>
+      <w:r>
+        <w:t>фабрики использует преимущества подсистем обработки, кэширования и памяти, а также локальность инфраструктуры связи, обеспечивая быстрое внедрение аппаратных нововведений.</w:t>
+      </w:r>
+    </w:p>
+    <w:p>
+      <w:pPr>
+        <w:pStyle w:val="DiplomText"/>
+      </w:pPr>
+      <w:r>
+        <w:t xml:space="preserve">Первые реализации продуктов, основанных на </w:t>
+      </w:r>
+      <w:r>
+        <w:rPr>
+          <w:lang w:val="en-US"/>
+        </w:rPr>
+        <w:t>Intel</w:t>
+      </w:r>
+      <w:r>
+        <w:t xml:space="preserve">® </w:t>
+      </w:r>
+      <w:r>
+        <w:rPr>
+          <w:lang w:val="en-US"/>
+        </w:rPr>
+        <w:t>OPA</w:t>
+      </w:r>
+      <w:r>
+        <w:t xml:space="preserve">, фокусируются на суперкомпьютерные технологии, т.е. на выскопроизводительные вычислительные среды. Однако, </w:t>
+      </w:r>
+      <w:r>
+        <w:rPr>
+          <w:lang w:val="en-US"/>
+        </w:rPr>
+        <w:t>Intel</w:t>
+      </w:r>
+      <w:r>
+        <w:t xml:space="preserve">® </w:t>
+      </w:r>
+      <w:r>
+        <w:rPr>
+          <w:lang w:val="en-US"/>
+        </w:rPr>
+        <w:t>OPA</w:t>
+      </w:r>
+      <w:r>
+        <w:t xml:space="preserve"> обычно применяется к классам датацентров, требующих масштабируемых и тесно связан</w:t>
+      </w:r>
+      <w:r>
+        <w:t xml:space="preserve">ных </w:t>
+      </w:r>
+      <w:r>
+        <w:t xml:space="preserve">ресурсов </w:t>
+      </w:r>
+      <w:r>
+        <w:rPr>
+          <w:lang w:val="en-US"/>
+        </w:rPr>
+        <w:t>CPU</w:t>
+      </w:r>
+      <w:r>
+        <w:t>, памяти и хранилищей данных.</w:t>
+      </w:r>
+    </w:p>
+    <w:p>
+      <w:pPr>
+        <w:pStyle w:val="DiplomText"/>
+      </w:pPr>
+      <w:r>
+        <w:rPr>
+          <w:lang w:val="en-US"/>
+        </w:rPr>
+        <w:t>Intel</w:t>
+      </w:r>
+      <w:r>
+        <w:t xml:space="preserve">® </w:t>
+      </w:r>
+      <w:r>
+        <w:rPr>
+          <w:lang w:val="en-US"/>
+        </w:rPr>
+        <w:t>OPA</w:t>
+      </w:r>
+      <w:r>
+        <w:t xml:space="preserve"> </w:t>
+      </w:r>
+      <w:r>
+        <w:t xml:space="preserve">определяет 1 и 2 уровни модели </w:t>
+      </w:r>
+      <w:r>
+        <w:rPr>
+          <w:lang w:val="en-US"/>
+        </w:rPr>
+        <w:t>OSI</w:t>
+      </w:r>
+      <w:r>
+        <w:t xml:space="preserve">, которые обеспечивают сетевое соединение между элементами для энергоэффективных суперкомпьютерых систем </w:t>
+      </w:r>
+      <w:r>
+        <w:t>(</w:t>
+      </w:r>
+      <w:r>
+        <w:t xml:space="preserve">к примеру, основанные на семействе продуктов </w:t>
+      </w:r>
+      <w:r>
+        <w:rPr>
+          <w:lang w:val="en-US"/>
+        </w:rPr>
+        <w:t>Intel</w:t>
+      </w:r>
+      <w:r>
+        <w:t xml:space="preserve">® </w:t>
+      </w:r>
+      <w:r>
+        <w:rPr>
+          <w:lang w:val="en-US"/>
+        </w:rPr>
+        <w:t>Xeon</w:t>
+      </w:r>
+      <w:r>
+        <w:t xml:space="preserve"> </w:t>
+      </w:r>
+      <w:r>
+        <w:rPr>
+          <w:lang w:val="en-US"/>
+        </w:rPr>
+        <w:t>Phi</w:t>
+      </w:r>
+      <w:r>
+        <w:t>)</w:t>
+      </w:r>
+      <w:r>
+        <w:t xml:space="preserve">, критически важных корпоративных компьютерных систем (к примеру, основанные на </w:t>
+      </w:r>
+      <w:r>
+        <w:rPr>
+          <w:lang w:val="en-US"/>
+        </w:rPr>
+        <w:t>Intel</w:t>
+      </w:r>
+      <w:r>
+        <w:t xml:space="preserve">® </w:t>
+      </w:r>
+      <w:r>
+        <w:rPr>
+          <w:lang w:val="en-US"/>
+        </w:rPr>
+        <w:t>Xeon</w:t>
+      </w:r>
+      <w:r>
+        <w:t>™</w:t>
+      </w:r>
+      <w:r>
+        <w:t xml:space="preserve"> </w:t>
+      </w:r>
+      <w:r>
+        <w:lastRenderedPageBreak/>
+        <w:t>процессорах) и недорогих серверов для датацентров (к примеру</w:t>
+      </w:r>
+      <w:r>
+        <w:t xml:space="preserve">, </w:t>
+      </w:r>
+      <w:r>
+        <w:t xml:space="preserve">использующие </w:t>
+      </w:r>
+      <w:r>
+        <w:rPr>
+          <w:lang w:val="en-US"/>
+        </w:rPr>
+        <w:t>Intel</w:t>
+      </w:r>
+      <w:r>
+        <w:t xml:space="preserve">® </w:t>
+      </w:r>
+      <w:r>
+        <w:rPr>
+          <w:lang w:val="en-US"/>
+        </w:rPr>
+        <w:t>Atom</w:t>
+      </w:r>
+      <w:r>
+        <w:t>™</w:t>
+      </w:r>
+      <w:r>
+        <w:t xml:space="preserve"> процессоры).</w:t>
+      </w:r>
+    </w:p>
+    <w:p>
+      <w:pPr>
+        <w:pStyle w:val="DiplomText"/>
+      </w:pPr>
+      <w:r>
+        <w:t xml:space="preserve">Чтобы обеспечить максимальную масштабируемость систем, как в </w:t>
+      </w:r>
+      <w:r>
+        <w:rPr>
+          <w:lang w:val="en-US"/>
+        </w:rPr>
+        <w:t>HPC</w:t>
+      </w:r>
+      <w:r>
+        <w:t xml:space="preserve">, </w:t>
+      </w:r>
+      <w:r>
+        <w:t>так и для датацентров, существенно повышена надежность фабрики путем объединения м</w:t>
+      </w:r>
+      <w:r>
+        <w:t>еханизмов</w:t>
+      </w:r>
+      <w:r>
+        <w:t xml:space="preserve"> повторной отправки на канальном уровне (обычно используемых в </w:t>
+      </w:r>
+      <w:r>
+        <w:rPr>
+          <w:lang w:val="en-US"/>
+        </w:rPr>
+        <w:t>HPC</w:t>
+      </w:r>
+      <w:r>
+        <w:t xml:space="preserve"> </w:t>
+      </w:r>
+      <w:r>
+        <w:t>фабриках)</w:t>
+      </w:r>
+      <w:r>
+        <w:t xml:space="preserve"> и</w:t>
+      </w:r>
+      <w:r>
+        <w:t xml:space="preserve"> </w:t>
+      </w:r>
+      <w:r>
+        <w:rPr>
+          <w:lang w:val="en-US"/>
+        </w:rPr>
+        <w:t>end</w:t>
+      </w:r>
+      <w:r>
+        <w:t>-</w:t>
+      </w:r>
+      <w:r>
+        <w:rPr>
+          <w:lang w:val="en-US"/>
+        </w:rPr>
+        <w:t>to</w:t>
+      </w:r>
+      <w:r>
+        <w:t>-</w:t>
+      </w:r>
+      <w:r>
+        <w:rPr>
+          <w:lang w:val="en-US"/>
+        </w:rPr>
+        <w:t>end</w:t>
+      </w:r>
+      <w:r>
+        <w:t xml:space="preserve"> </w:t>
+      </w:r>
+      <w:r>
+        <w:t xml:space="preserve">потвторной отправкой (которые используются в традиционных сетях). Сетевая адресая 2 уровня модели </w:t>
+      </w:r>
+      <w:r>
+        <w:rPr>
+          <w:lang w:val="en-US"/>
+        </w:rPr>
+        <w:t>OSI</w:t>
+      </w:r>
+      <w:r>
+        <w:t xml:space="preserve"> </w:t>
+      </w:r>
+      <w:r>
+        <w:t>расширена для учета систем с более чем 10 миллионов конечных точек соединения (</w:t>
+      </w:r>
+      <w:r>
+        <w:rPr>
+          <w:lang w:val="en-US"/>
+        </w:rPr>
+        <w:t>endpoint</w:t>
+      </w:r>
+      <w:r>
+        <w:t xml:space="preserve">), что позволяет использовать выскоую масштабируемость для датацентров на годы вперед. Чтобы обеспечить поддержку более широкого числа тополгий, </w:t>
+      </w:r>
+      <w:r>
+        <w:rPr>
+          <w:lang w:val="en-US"/>
+        </w:rPr>
+        <w:t>Intel</w:t>
+      </w:r>
+      <w:r>
+        <w:t xml:space="preserve">® </w:t>
+      </w:r>
+      <w:r>
+        <w:rPr>
+          <w:lang w:val="en-US"/>
+        </w:rPr>
+        <w:t>OPA</w:t>
+      </w:r>
+      <w:r>
+        <w:t xml:space="preserve"> </w:t>
+      </w:r>
+      <w:r>
+        <w:t>предоставляет механизмы для пакетов для изменения виртульных полос (</w:t>
+      </w:r>
+      <w:r>
+        <w:rPr>
+          <w:lang w:val="en-US"/>
+        </w:rPr>
+        <w:t>virtual</w:t>
+      </w:r>
+      <w:r>
+        <w:t xml:space="preserve"> </w:t>
+      </w:r>
+      <w:r>
+        <w:rPr>
+          <w:lang w:val="en-US"/>
+        </w:rPr>
+        <w:t>lanes</w:t>
+      </w:r>
+      <w:r>
+        <w:t xml:space="preserve"> - </w:t>
+      </w:r>
+      <w:r>
+        <w:rPr>
+          <w:lang w:val="en-US"/>
+        </w:rPr>
+        <w:t>VLs</w:t>
+      </w:r>
+      <w:r>
+        <w:t>) по мере и прохождения через фабрику. В дополнение, высокоприоритетные пакеты способны удерживать пакеты с меньшим приоритетов для обеспечения наиболее предсказуемой производительности системы, в особенности при одновременном запуске нескольких приложений.</w:t>
+      </w:r>
+      <w:r>
+        <w:t xml:space="preserve"> </w:t>
+      </w:r>
+      <w:r>
+        <w:t>Также предостав</w:t>
+      </w:r>
+      <w:r>
+        <w:t>ляется механизм разделения фабрики</w:t>
+      </w:r>
+      <w:r>
+        <w:t xml:space="preserve"> для изоляции трафика между запускаемыми задачами и между пользователями.</w:t>
+      </w:r>
+    </w:p>
+    <w:p>
+      <w:pPr>
+        <w:pStyle w:val="DiplomaSubTitle"/>
+      </w:pPr>
+      <w:bookmarkStart w:id="11" w:name="_Toc508228717"/>
+      <w:r>
+        <w:rPr>
+          <w:lang w:val="ru-RU"/>
+        </w:rPr>
+        <w:t>Элементы</w:t>
+      </w:r>
+      <w:r>
+        <w:t xml:space="preserve"> Intel</w:t>
+      </w:r>
+      <w:r>
+        <w:rPr>
+          <w:rFonts w:cs="Times New Roman"/>
+        </w:rPr>
+        <w:t>®</w:t>
+      </w:r>
+      <w:r>
+        <w:t xml:space="preserve"> Omni-Path Architecture</w:t>
+      </w:r>
+      <w:bookmarkEnd w:id="11"/>
+    </w:p>
+    <w:p>
+      <w:pPr>
+        <w:pStyle w:val="DiplomText"/>
+      </w:pPr>
+      <w:r>
+        <w:rPr>
+          <w:lang w:val="en-US"/>
+        </w:rPr>
+        <w:t>Intel</w:t>
+      </w:r>
+      <w:r>
+        <w:t xml:space="preserve">® </w:t>
+      </w:r>
+      <w:r>
+        <w:rPr>
+          <w:lang w:val="en-US"/>
+        </w:rPr>
+        <w:t>OPA</w:t>
+      </w:r>
+      <w:r>
+        <w:t xml:space="preserve"> </w:t>
+      </w:r>
+      <w:r>
+        <w:t>состоит определяет следующие коммуникационные элементы</w:t>
+      </w:r>
+      <w:r>
+        <w:t>:</w:t>
+      </w:r>
+    </w:p>
+    <w:p>
+      <w:pPr>
+        <w:pStyle w:val="DiplomText"/>
+        <w:numPr>
+          <w:ilvl w:val="0"/>
+          <w:numId w:val="43"/>
+        </w:numPr>
+        <w:rPr>
+          <w:lang w:val="en-US"/>
+        </w:rPr>
+      </w:pPr>
+      <w:r>
+        <w:rPr>
+          <w:lang w:val="en-US"/>
+        </w:rPr>
+        <w:t>Host Fabric Interface (HFI)</w:t>
+      </w:r>
+    </w:p>
+    <w:p>
+      <w:pPr>
+        <w:pStyle w:val="DiplomText"/>
+        <w:ind w:left="1069" w:firstLine="349"/>
+      </w:pPr>
+      <w:r>
+        <w:t xml:space="preserve">Каждый узел соединяется с фабриков через </w:t>
+      </w:r>
+      <w:r>
+        <w:rPr>
+          <w:lang w:val="en-US"/>
+        </w:rPr>
+        <w:t>HFI</w:t>
+      </w:r>
+      <w:r>
+        <w:t xml:space="preserve">. </w:t>
+      </w:r>
+      <w:r>
+        <w:rPr>
+          <w:lang w:val="en-US"/>
+        </w:rPr>
+        <w:t>HFI</w:t>
+      </w:r>
+      <w:r>
+        <w:t xml:space="preserve"> </w:t>
+      </w:r>
+      <w:r>
+        <w:t xml:space="preserve">– это мост между процессором на узле и фабрикой. Минимально, </w:t>
+      </w:r>
+      <w:r>
+        <w:rPr>
+          <w:lang w:val="en-US"/>
+        </w:rPr>
+        <w:t>HFI</w:t>
+      </w:r>
+      <w:r>
+        <w:t xml:space="preserve"> </w:t>
+      </w:r>
+      <w:r>
+        <w:t xml:space="preserve">состоит из логики, которая необходима, чтобы реализовать </w:t>
+      </w:r>
+      <w:r>
+        <w:t xml:space="preserve">физический и канальный уровени архитектуры фабрики, так что узел может быть присоединен к фабрике и способен обмениваться пакетами с другими серверами или устройствами. </w:t>
+      </w:r>
+      <w:r>
+        <w:rPr>
+          <w:lang w:val="en-US"/>
+        </w:rPr>
+        <w:t>HFI</w:t>
+      </w:r>
+      <w:r>
+        <w:t xml:space="preserve"> </w:t>
+      </w:r>
+      <w:r>
+        <w:t xml:space="preserve">может включать специализированную логику для исполнения и ускорения более высокоуровневых протоколов. </w:t>
+      </w:r>
+      <w:r>
+        <w:rPr>
+          <w:lang w:val="en-US"/>
+        </w:rPr>
+        <w:t>HFI</w:t>
+      </w:r>
+      <w:r>
+        <w:t xml:space="preserve"> </w:t>
+      </w:r>
+      <w:r>
+        <w:t>должен поддерживать логику, нгеобходимую, чтобы отвечать на сообщения от сетевых компонент управления.</w:t>
+      </w:r>
+    </w:p>
+    <w:p>
+      <w:pPr>
+        <w:pStyle w:val="DiplomText"/>
+        <w:numPr>
+          <w:ilvl w:val="0"/>
+          <w:numId w:val="43"/>
+        </w:numPr>
+        <w:rPr>
+          <w:lang w:val="en-US"/>
+        </w:rPr>
+      </w:pPr>
+      <w:r>
+        <w:lastRenderedPageBreak/>
+        <w:t>Коммутатор (</w:t>
+      </w:r>
+      <w:r>
+        <w:rPr>
+          <w:lang w:val="en-US"/>
+        </w:rPr>
+        <w:t>Switch</w:t>
+      </w:r>
+      <w:r>
+        <w:t>)</w:t>
+      </w:r>
+    </w:p>
+    <w:p>
+      <w:pPr>
+        <w:pStyle w:val="DiplomText"/>
+        <w:ind w:left="1069" w:firstLine="349"/>
+      </w:pPr>
+      <w:r>
+        <w:t>К</w:t>
+      </w:r>
+      <w:r>
+        <w:t>оммутаторы</w:t>
+      </w:r>
+      <w:r>
+        <w:t xml:space="preserve"> </w:t>
+      </w:r>
+      <w:r>
+        <w:rPr>
+          <w:lang w:val="en-US"/>
+        </w:rPr>
+        <w:t>Intel</w:t>
+      </w:r>
+      <w:r>
+        <w:t xml:space="preserve">® </w:t>
+      </w:r>
+      <w:r>
+        <w:rPr>
+          <w:lang w:val="en-US"/>
+        </w:rPr>
+        <w:t>OPA</w:t>
+      </w:r>
+      <w:r>
+        <w:t xml:space="preserve"> </w:t>
+      </w:r>
+      <w:r>
+        <w:t xml:space="preserve">являются устройствами 2-го уровня </w:t>
+      </w:r>
+      <w:r>
+        <w:rPr>
+          <w:lang w:val="en-US"/>
+        </w:rPr>
+        <w:t>OSI</w:t>
+      </w:r>
+      <w:r>
+        <w:t xml:space="preserve"> </w:t>
+      </w:r>
+      <w:r>
+        <w:t xml:space="preserve">модели и действуют как механизм перенаправления внутри одиночной </w:t>
+      </w:r>
+      <w:r>
+        <w:rPr>
+          <w:lang w:val="en-US"/>
+        </w:rPr>
+        <w:t>Intel</w:t>
+      </w:r>
+      <w:r>
+        <w:t>®</w:t>
+      </w:r>
+      <w:r>
+        <w:t xml:space="preserve"> </w:t>
+      </w:r>
+      <w:r>
+        <w:rPr>
+          <w:lang w:val="en-US"/>
+        </w:rPr>
+        <w:t>OPA</w:t>
+      </w:r>
+      <w:r>
+        <w:t xml:space="preserve"> </w:t>
+      </w:r>
+      <w:r>
+        <w:t xml:space="preserve">фабрики. </w:t>
+      </w:r>
+      <w:r>
+        <w:rPr>
+          <w:lang w:val="en-US"/>
+        </w:rPr>
+        <w:t>Intel</w:t>
+      </w:r>
+      <w:r>
+        <w:t xml:space="preserve">® </w:t>
+      </w:r>
+      <w:r>
+        <w:rPr>
+          <w:lang w:val="en-US"/>
+        </w:rPr>
+        <w:t>OPA</w:t>
+      </w:r>
+      <w:r>
+        <w:t xml:space="preserve"> отвечают за </w:t>
+      </w:r>
+      <w:r>
+        <w:rPr>
+          <w:lang w:val="en-US"/>
+        </w:rPr>
+        <w:t>QoS</w:t>
+      </w:r>
+      <w:r>
+        <w:t xml:space="preserve"> </w:t>
+      </w:r>
+      <w:r>
+        <w:t>(</w:t>
+      </w:r>
+      <w:r>
+        <w:rPr>
+          <w:lang w:val="en-US"/>
+        </w:rPr>
+        <w:t>Quality</w:t>
+      </w:r>
+      <w:r>
+        <w:t xml:space="preserve"> </w:t>
+      </w:r>
+      <w:r>
+        <w:rPr>
+          <w:lang w:val="en-US"/>
+        </w:rPr>
+        <w:t>of</w:t>
+      </w:r>
+      <w:r>
+        <w:t xml:space="preserve"> </w:t>
+      </w:r>
+      <w:r>
+        <w:rPr>
+          <w:lang w:val="en-US"/>
+        </w:rPr>
+        <w:t>Services</w:t>
+      </w:r>
+      <w:r>
+        <w:t xml:space="preserve">) </w:t>
+      </w:r>
+      <w:r>
+        <w:t>функциональности, такие как адаптивная маршрутизация (</w:t>
+      </w:r>
+      <w:r>
+        <w:rPr>
+          <w:lang w:val="en-US"/>
+        </w:rPr>
+        <w:t>adaptive</w:t>
+      </w:r>
+      <w:r>
+        <w:t xml:space="preserve"> </w:t>
+      </w:r>
+      <w:r>
+        <w:rPr>
+          <w:lang w:val="en-US"/>
+        </w:rPr>
+        <w:t>routing</w:t>
+      </w:r>
+      <w:r>
+        <w:t>) и балансировка нагрузки (</w:t>
+      </w:r>
+      <w:r>
+        <w:rPr>
+          <w:lang w:val="en-US"/>
+        </w:rPr>
+        <w:t>load</w:t>
+      </w:r>
+      <w:r>
+        <w:t xml:space="preserve"> </w:t>
+      </w:r>
+      <w:r>
+        <w:rPr>
+          <w:lang w:val="en-US"/>
+        </w:rPr>
+        <w:t>balancing</w:t>
+      </w:r>
+      <w:r>
+        <w:t>)</w:t>
+      </w:r>
+      <w:r>
+        <w:t xml:space="preserve">, а также реализуют </w:t>
+      </w:r>
+      <w:r>
+        <w:rPr>
+          <w:lang w:val="en-US"/>
+        </w:rPr>
+        <w:t>Intel</w:t>
+      </w:r>
+      <w:r>
+        <w:t xml:space="preserve">® </w:t>
+      </w:r>
+      <w:r>
+        <w:rPr>
+          <w:lang w:val="en-US"/>
+        </w:rPr>
+        <w:t>OPA</w:t>
+      </w:r>
+      <w:r>
+        <w:t xml:space="preserve"> </w:t>
+      </w:r>
+      <w:r>
+        <w:t>функциональности по управлению перегрузками (</w:t>
+      </w:r>
+      <w:r>
+        <w:rPr>
+          <w:lang w:val="en-US"/>
+        </w:rPr>
+        <w:t>congestion</w:t>
+      </w:r>
+      <w:r>
+        <w:t xml:space="preserve"> </w:t>
+      </w:r>
+      <w:r>
+        <w:rPr>
+          <w:lang w:val="en-US"/>
+        </w:rPr>
+        <w:t>management</w:t>
+      </w:r>
+      <w:r>
+        <w:t>)</w:t>
+      </w:r>
+      <w:r>
+        <w:t xml:space="preserve">. </w:t>
+      </w:r>
+      <w:r>
+        <w:t>Коммутаторы централизованно управляются ПО менеджера фабрики (</w:t>
+      </w:r>
+      <w:r>
+        <w:rPr>
+          <w:lang w:val="en-US"/>
+        </w:rPr>
+        <w:t>Fabric</w:t>
+      </w:r>
+      <w:r>
+        <w:t xml:space="preserve"> </w:t>
+      </w:r>
+      <w:r>
+        <w:rPr>
+          <w:lang w:val="en-US"/>
+        </w:rPr>
+        <w:t>Manager</w:t>
+      </w:r>
+      <w:r>
+        <w:t xml:space="preserve"> - </w:t>
+      </w:r>
+      <w:r>
+        <w:rPr>
+          <w:lang w:val="en-US"/>
+        </w:rPr>
+        <w:t>FM</w:t>
+      </w:r>
+      <w:r>
+        <w:t xml:space="preserve">) и каждый коммутатор включает </w:t>
+      </w:r>
+      <w:r>
+        <w:rPr>
+          <w:lang w:val="en-US"/>
+        </w:rPr>
+        <w:t>Management</w:t>
+      </w:r>
+      <w:r>
+        <w:t xml:space="preserve"> </w:t>
+      </w:r>
+      <w:r>
+        <w:rPr>
+          <w:lang w:val="en-US"/>
+        </w:rPr>
+        <w:t>Agent</w:t>
+      </w:r>
+      <w:r>
+        <w:t xml:space="preserve"> (</w:t>
+      </w:r>
+      <w:r>
+        <w:rPr>
+          <w:lang w:val="en-US"/>
+        </w:rPr>
+        <w:t>MA</w:t>
+      </w:r>
+      <w:r>
+        <w:t>)</w:t>
+      </w:r>
+      <w:r>
+        <w:t xml:space="preserve"> для обработки транзакций управления. Централизованное управление означает, что конфигурация каждого коммутатора настраивается менеджером фабрики, что вклоючает в себя настройку таблиц пересылки для поддержки специфичных топологий фабрики, конфигурирование </w:t>
+      </w:r>
+      <w:r>
+        <w:rPr>
+          <w:lang w:val="en-US"/>
+        </w:rPr>
+        <w:t>QoS</w:t>
+      </w:r>
+      <w:r>
+        <w:t xml:space="preserve"> </w:t>
+      </w:r>
+      <w:r>
+        <w:t>параметров и предоставление альтернативных маршрутов для адаптивной маршрутизации. Все</w:t>
+      </w:r>
+      <w:r>
+        <w:t xml:space="preserve"> </w:t>
+      </w:r>
+      <w:r>
+        <w:rPr>
+          <w:lang w:val="en-US"/>
+        </w:rPr>
+        <w:t>Intel</w:t>
+      </w:r>
+      <w:r>
+        <w:t>®</w:t>
+      </w:r>
+      <w:r>
+        <w:t xml:space="preserve"> </w:t>
+      </w:r>
+      <w:r>
+        <w:rPr>
+          <w:lang w:val="en-US"/>
+        </w:rPr>
+        <w:t>OPA</w:t>
+      </w:r>
+      <w:r>
+        <w:t xml:space="preserve"> </w:t>
+      </w:r>
+      <w:r>
+        <w:t xml:space="preserve">коммутаторы должны содержать </w:t>
+      </w:r>
+      <w:r>
+        <w:rPr>
+          <w:lang w:val="en-US"/>
+        </w:rPr>
+        <w:t>MA</w:t>
+      </w:r>
+      <w:r>
+        <w:t xml:space="preserve"> для поддержки коммуникаций с </w:t>
+      </w:r>
+      <w:r>
+        <w:rPr>
+          <w:lang w:val="en-US"/>
+        </w:rPr>
+        <w:t>Intel</w:t>
+      </w:r>
+      <w:r>
+        <w:t xml:space="preserve">® </w:t>
+      </w:r>
+      <w:r>
+        <w:rPr>
+          <w:lang w:val="en-US"/>
+        </w:rPr>
+        <w:t>OPA</w:t>
+      </w:r>
+      <w:r>
+        <w:t xml:space="preserve"> </w:t>
+      </w:r>
+      <w:r>
+        <w:rPr>
+          <w:lang w:val="en-US"/>
+        </w:rPr>
+        <w:t>FM</w:t>
+      </w:r>
+      <w:r>
+        <w:t>.</w:t>
+      </w:r>
+    </w:p>
+    <w:p>
+      <w:pPr>
+        <w:pStyle w:val="DiplomText"/>
+        <w:numPr>
+          <w:ilvl w:val="0"/>
+          <w:numId w:val="43"/>
+        </w:numPr>
+        <w:rPr>
+          <w:lang w:val="en-US"/>
+        </w:rPr>
+      </w:pPr>
+      <w:r>
+        <w:t>Менеджер</w:t>
+      </w:r>
+      <w:r>
+        <w:rPr>
+          <w:lang w:val="en-US"/>
+        </w:rPr>
+        <w:t xml:space="preserve"> </w:t>
+      </w:r>
+      <w:r>
+        <w:t>фабрики</w:t>
+      </w:r>
+      <w:r>
+        <w:rPr>
+          <w:lang w:val="en-US"/>
+        </w:rPr>
+        <w:t xml:space="preserve"> (</w:t>
+      </w:r>
+      <w:r>
+        <w:rPr>
+          <w:lang w:val="en-US"/>
+        </w:rPr>
+        <w:t>Fabric Manager</w:t>
+      </w:r>
+      <w:r>
+        <w:rPr>
+          <w:lang w:val="en-US"/>
+        </w:rPr>
+        <w:t>)</w:t>
+      </w:r>
+    </w:p>
+    <w:p>
+      <w:pPr>
+        <w:pStyle w:val="DiplomText"/>
+        <w:ind w:left="1069" w:firstLine="349"/>
+        <w:rPr>
+          <w:lang w:val="en-US"/>
+        </w:rPr>
+      </w:pPr>
+      <w:r>
+        <w:rPr>
+          <w:lang w:val="en-US"/>
+        </w:rPr>
+        <w:t>Intel</w:t>
+      </w:r>
+      <w:r>
+        <w:t xml:space="preserve">® </w:t>
+      </w:r>
+      <w:r>
+        <w:rPr>
+          <w:lang w:val="en-US"/>
+        </w:rPr>
+        <w:t>OPA</w:t>
+      </w:r>
+      <w:r>
+        <w:t xml:space="preserve"> </w:t>
+      </w:r>
+      <w:r>
+        <w:t>фабр</w:t>
+      </w:r>
+      <w:r>
+        <w:t>ика ц</w:t>
+      </w:r>
+      <w:r>
+        <w:t xml:space="preserve">ентрализованно управляется и поддерживает </w:t>
+      </w:r>
+      <w:r>
+        <w:t>модель избыточности (</w:t>
+      </w:r>
+      <w:r>
+        <w:rPr>
+          <w:lang w:val="en-US"/>
+        </w:rPr>
+        <w:t>redundant</w:t>
+      </w:r>
+      <w:r>
+        <w:t xml:space="preserve">) для менеджеров фабрики, которые управляют каждым устройством (то есть </w:t>
+      </w:r>
+      <w:r>
+        <w:rPr>
+          <w:lang w:val="en-US"/>
+        </w:rPr>
+        <w:t>HFI</w:t>
+      </w:r>
+      <w:r>
+        <w:t xml:space="preserve">, коммутаторыми) в фабрике через </w:t>
+      </w:r>
+      <w:r>
+        <w:rPr>
+          <w:lang w:val="en-US"/>
+        </w:rPr>
+        <w:t>MA</w:t>
+      </w:r>
+      <w:r>
+        <w:t xml:space="preserve">, которые ассоциируются с теми устройствами. Основная </w:t>
+      </w:r>
+      <w:r>
+        <w:rPr>
+          <w:lang w:val="en-US"/>
+        </w:rPr>
+        <w:t>FM</w:t>
+      </w:r>
+      <w:r>
+        <w:t xml:space="preserve"> </w:t>
+      </w:r>
+      <w:r>
+        <w:t xml:space="preserve">в модели избыточности выбирается во время процесса инициализации фабрики. Основная </w:t>
+      </w:r>
+      <w:r>
+        <w:rPr>
+          <w:lang w:val="en-US"/>
+        </w:rPr>
+        <w:t>FM</w:t>
+      </w:r>
+      <w:r>
+        <w:t xml:space="preserve"> </w:t>
+      </w:r>
+      <w:r>
+        <w:t>отвечает за</w:t>
+      </w:r>
+      <w:r>
+        <w:rPr>
+          <w:lang w:val="en-US"/>
+        </w:rPr>
+        <w:t>:</w:t>
+      </w:r>
+    </w:p>
+    <w:p>
+      <w:pPr>
+        <w:pStyle w:val="DiplomText"/>
+        <w:ind w:left="1069" w:firstLine="349"/>
+      </w:pPr>
+      <w:r>
+        <w:t xml:space="preserve">Фабрика управляется путем отправки пакетов управления через фабрику. Эти пакеты </w:t>
+      </w:r>
+      <w:r>
+        <w:t xml:space="preserve">являются внутриполосными, т.е. отправляются через те же самые физические среды, как и обычные сетевые пакеты, используя специально </w:t>
+      </w:r>
+      <w:r>
+        <w:lastRenderedPageBreak/>
+        <w:t xml:space="preserve">отведенные буфферы на специальной </w:t>
+      </w:r>
+      <w:r>
+        <w:rPr>
+          <w:lang w:val="en-US"/>
+        </w:rPr>
+        <w:t>VL</w:t>
+      </w:r>
+      <w:r>
+        <w:t xml:space="preserve"> (</w:t>
+      </w:r>
+      <w:r>
+        <w:rPr>
+          <w:lang w:val="en-US"/>
+        </w:rPr>
+        <w:t>VL</w:t>
+      </w:r>
+      <w:r>
+        <w:t xml:space="preserve">15). </w:t>
+      </w:r>
+      <w:r>
+        <w:t xml:space="preserve">Эта специальная </w:t>
+      </w:r>
+      <w:r>
+        <w:rPr>
+          <w:lang w:val="en-US"/>
+        </w:rPr>
+        <w:t>VL</w:t>
+      </w:r>
+      <w:r>
+        <w:t xml:space="preserve"> </w:t>
+      </w:r>
+      <w:r>
+        <w:t xml:space="preserve">для управления может быть сконфигурирована, чтобы функционировать с вклоюченным или выключенным управлением потока. Без </w:t>
+      </w:r>
+      <w:r>
+        <w:t>управлением потока</w:t>
+      </w:r>
+      <w:r>
+        <w:t>, пакеты управления будут откинуты, если ресурсы очереди не доступны на порту. Двухсторонние</w:t>
+      </w:r>
+      <w:r>
+        <w:t xml:space="preserve"> </w:t>
+      </w:r>
+      <w:r>
+        <w:t>протоколы, обеспечивающие надежность, используются для обнаружения откинутых пакетов.</w:t>
+      </w:r>
+      <w:bookmarkStart w:id="12" w:name="_GoBack"/>
+      <w:bookmarkEnd w:id="12"/>
+    </w:p>
+    <w:p>
+      <w:pPr>
+        <w:pStyle w:val="DiplomText"/>
+        <w:ind w:left="1069" w:firstLine="349"/>
+      </w:pPr>
+    </w:p>
+    <w:p>
+      <w:pPr>
+        <w:pStyle w:val="DiplomText"/>
+        <w:numPr>
+          <w:ilvl w:val="0"/>
+          <w:numId w:val="44"/>
+        </w:numPr>
+      </w:pPr>
+      <w:r>
+        <w:t>Обнаружение топологии фабрики</w:t>
+      </w:r>
+      <w:r>
+        <w:t>;</w:t>
+      </w:r>
+    </w:p>
+    <w:p>
+      <w:pPr>
+        <w:pStyle w:val="DiplomText"/>
+        <w:numPr>
+          <w:ilvl w:val="0"/>
+          <w:numId w:val="44"/>
+        </w:numPr>
+      </w:pPr>
+      <w:r>
+        <w:t>Установление индентификаторов фабрики и другие значения, необходимые для функционирования фабрики</w:t>
+      </w:r>
+      <w:r>
+        <w:t>;</w:t>
+      </w:r>
+    </w:p>
+    <w:p>
+      <w:pPr>
+        <w:pStyle w:val="DiplomText"/>
+        <w:numPr>
+          <w:ilvl w:val="0"/>
+          <w:numId w:val="44"/>
+        </w:numPr>
+      </w:pPr>
+      <w:r>
+        <w:t>Создание и заполнение таблицы перессылок коммутатора</w:t>
+      </w:r>
+      <w:r>
+        <w:t>;</w:t>
+      </w:r>
+    </w:p>
+    <w:p>
+      <w:pPr>
+        <w:pStyle w:val="DiplomText"/>
+        <w:numPr>
+          <w:ilvl w:val="0"/>
+          <w:numId w:val="44"/>
+        </w:numPr>
+      </w:pPr>
+      <w:r>
+        <w:t xml:space="preserve">Поддержание базы данных </w:t>
+      </w:r>
+      <w:r>
+        <w:rPr>
+          <w:lang w:val="en-US"/>
+        </w:rPr>
+        <w:t>Fabric</w:t>
+      </w:r>
+      <w:r>
+        <w:t xml:space="preserve"> </w:t>
+      </w:r>
+      <w:r>
+        <w:rPr>
+          <w:lang w:val="en-US"/>
+        </w:rPr>
+        <w:t>Management</w:t>
+      </w:r>
+      <w:r>
+        <w:t>;</w:t>
+      </w:r>
+    </w:p>
+    <w:p>
+      <w:pPr>
+        <w:pStyle w:val="DiplomText"/>
+        <w:numPr>
+          <w:ilvl w:val="0"/>
+          <w:numId w:val="44"/>
+        </w:numPr>
+      </w:pPr>
+      <w:r>
+        <w:t>Мониторинг использование фабрики, производительности и коэффициент ошибок.</w:t>
+      </w:r>
+    </w:p>
+    <w:p>
+      <w:pPr>
+        <w:pStyle w:val="DiplomText"/>
+        <w:jc w:val="center"/>
+        <w:rPr>
+          <w:lang w:val="en-US"/>
+        </w:rPr>
+      </w:pPr>
+      <w:r>
+        <w:rPr>
+          <w:noProof/>
+        </w:rPr>
+        <w:drawing>
+          <wp:inline distT="0" distB="0" distL="0" distR="0" wp14:anchorId="488BA6B1" wp14:editId="7A51CDB1">
+            <wp:extent cx="5390515" cy="3317240"/>
+            <wp:effectExtent l="0" t="0" r="635" b="0"/>
+            <wp:docPr id="6" name="Picture 6"/>
+            <wp:cNvGraphicFramePr>
+              <a:graphicFrameLocks xmlns:a="http://schemas.openxmlformats.org/drawingml/2006/main" noChangeAspect="1"/>
+            </wp:cNvGraphicFramePr>
+            <a:graphic xmlns:a="http://schemas.openxmlformats.org/drawingml/2006/main">
+              <a:graphicData uri="http://schemas.openxmlformats.org/drawingml/2006/picture">
+                <pic:pic xmlns:pic="http://schemas.openxmlformats.org/drawingml/2006/picture">
+                  <pic:nvPicPr>
+                    <pic:cNvPr id="0" name="Picture 3"/>
+                    <pic:cNvPicPr>
+                      <a:picLocks noChangeAspect="1" noChangeArrowheads="1"/>
+                    </pic:cNvPicPr>
+                  </pic:nvPicPr>
+                  <pic:blipFill>
+                    <a:blip r:embed="rId18">
+                      <a:extLst>
+                        <a:ext uri="{28A0092B-C50C-407E-A947-70E740481C1C}">
+                          <a14:useLocalDpi xmlns:a14="http://schemas.microsoft.com/office/drawing/2010/main" val="0"/>
+                        </a:ext>
+                      </a:extLst>
+                    </a:blip>
+                    <a:srcRect/>
+                    <a:stretch>
+                      <a:fillRect/>
+                    </a:stretch>
+                  </pic:blipFill>
+                  <pic:spPr bwMode="auto">
+                    <a:xfrm>
+                      <a:off x="0" y="0"/>
+                      <a:ext cx="5390515" cy="3317240"/>
+                    </a:xfrm>
+                    <a:prstGeom prst="rect">
+                      <a:avLst/>
+                    </a:prstGeom>
+                    <a:noFill/>
+                    <a:ln>
+                      <a:noFill/>
+                    </a:ln>
+                  </pic:spPr>
+                </pic:pic>
+              </a:graphicData>
+            </a:graphic>
+          </wp:inline>
+        </w:drawing>
+      </w:r>
+    </w:p>
+    <w:p>
+      <w:pPr>
         <w:pStyle w:val="DiplomaElemntDescription"/>
-        <w:jc w:val="left"/>
-      </w:pPr>
+        <w:rPr>
+          <w:lang w:val="en-US"/>
+        </w:rPr>
+      </w:pPr>
+      <w:r>
+        <w:t>Рис</w:t>
+      </w:r>
+      <w:r>
+        <w:rPr>
+          <w:lang w:val="en-US"/>
+        </w:rPr>
+        <w:t xml:space="preserve"> 7. </w:t>
+      </w:r>
+      <w:r>
+        <w:t>Элементы</w:t>
+      </w:r>
+      <w:r>
+        <w:rPr>
+          <w:lang w:val="en-US"/>
+        </w:rPr>
+        <w:t xml:space="preserve"> </w:t>
+      </w:r>
+      <w:r>
+        <w:rPr>
+          <w:lang w:val="en-US"/>
+        </w:rPr>
+        <w:t>Intel®</w:t>
+      </w:r>
+      <w:r>
+        <w:rPr>
+          <w:lang w:val="en-US"/>
+        </w:rPr>
+        <w:t xml:space="preserve"> </w:t>
+      </w:r>
+      <w:r>
+        <w:rPr>
+          <w:lang w:val="en-US"/>
+        </w:rPr>
+        <w:t>Omni</w:t>
+      </w:r>
+      <w:r>
+        <w:rPr>
+          <w:lang w:val="en-US"/>
+        </w:rPr>
+        <w:t>-</w:t>
+      </w:r>
+      <w:r>
+        <w:rPr>
+          <w:lang w:val="en-US"/>
+        </w:rPr>
+        <w:t>Path Architecture.</w:t>
+      </w:r>
     </w:p>
     <w:p>
       <w:pPr>
         <w:pStyle w:val="DiplomaTitleChapter"/>
       </w:pPr>
-      <w:bookmarkStart w:id="11" w:name="_Toc507838976"/>
+      <w:bookmarkStart w:id="13" w:name="_Toc508228718"/>
       <w:r>
         <w:lastRenderedPageBreak/>
         <w:t>Заключение</w:t>
       </w:r>
-      <w:bookmarkEnd w:id="11"/>
+      <w:bookmarkEnd w:id="13"/>
     </w:p>
     <w:p>
       <w:pPr>
@@ -7863,12 +9716,12 @@
       <w:pPr>
         <w:pStyle w:val="DiplomaTitleChapter"/>
       </w:pPr>
-      <w:bookmarkStart w:id="12" w:name="_Toc507838977"/>
+      <w:bookmarkStart w:id="14" w:name="_Toc508228719"/>
       <w:r>
         <w:lastRenderedPageBreak/>
         <w:t>Литература</w:t>
       </w:r>
-      <w:bookmarkEnd w:id="12"/>
+      <w:bookmarkEnd w:id="14"/>
     </w:p>
     <w:p>
       <w:pPr>
@@ -7935,7 +9788,7 @@
         </w:rPr>
         <w:t xml:space="preserve">OpenFabrics Interfaces Working Group - </w:t>
       </w:r>
-      <w:hyperlink r:id="rId18" w:history="1">
+      <w:hyperlink r:id="rId19" w:history="1">
         <w:r>
           <w:rPr>
             <w:rStyle w:val="Hyperlink"/>
@@ -7950,7 +9803,7 @@
         </w:rPr>
         <w:t xml:space="preserve">; </w:t>
       </w:r>
-      <w:hyperlink r:id="rId19" w:history="1">
+      <w:hyperlink r:id="rId20" w:history="1">
         <w:r>
           <w:rPr>
             <w:rStyle w:val="Hyperlink"/>
@@ -7983,7 +9836,7 @@
         </w:rPr>
         <w:t xml:space="preserve">Unified Communication X Working Group - </w:t>
       </w:r>
-      <w:hyperlink r:id="rId20" w:history="1">
+      <w:hyperlink r:id="rId21" w:history="1">
         <w:r>
           <w:rPr>
             <w:rStyle w:val="Hyperlink"/>
@@ -7998,7 +9851,7 @@
         </w:rPr>
         <w:t xml:space="preserve">; </w:t>
       </w:r>
-      <w:hyperlink r:id="rId21" w:history="1">
+      <w:hyperlink r:id="rId22" w:history="1">
         <w:r>
           <w:rPr>
             <w:rStyle w:val="Hyperlink"/>
@@ -10223,6 +12076,95 @@
     </w:lvl>
   </w:abstractNum>
   <w:abstractNum w:abstractNumId="22" w15:restartNumberingAfterBreak="0">
+    <w:nsid w:val="39FD53A5"/>
+    <w:multiLevelType w:val="hybridMultilevel"/>
+    <w:tmpl w:val="2C46CB56"/>
+    <w:lvl w:ilvl="0" w:tplc="6F70891A">
+      <w:start w:val="1"/>
+      <w:numFmt w:val="decimal"/>
+      <w:lvlText w:val="%1)"/>
+      <w:lvlJc w:val="left"/>
+      <w:pPr>
+        <w:ind w:left="1778" w:hanging="360"/>
+      </w:pPr>
+      <w:rPr>
+        <w:rFonts w:hint="default"/>
+      </w:rPr>
+    </w:lvl>
+    <w:lvl w:ilvl="1" w:tplc="04190019" w:tentative="1">
+      <w:start w:val="1"/>
+      <w:numFmt w:val="lowerLetter"/>
+      <w:lvlText w:val="%2."/>
+      <w:lvlJc w:val="left"/>
+      <w:pPr>
+        <w:ind w:left="2498" w:hanging="360"/>
+      </w:pPr>
+    </w:lvl>
+    <w:lvl w:ilvl="2" w:tplc="0419001B" w:tentative="1">
+      <w:start w:val="1"/>
+      <w:numFmt w:val="lowerRoman"/>
+      <w:lvlText w:val="%3."/>
+      <w:lvlJc w:val="right"/>
+      <w:pPr>
+        <w:ind w:left="3218" w:hanging="180"/>
+      </w:pPr>
+    </w:lvl>
+    <w:lvl w:ilvl="3" w:tplc="0419000F" w:tentative="1">
+      <w:start w:val="1"/>
+      <w:numFmt w:val="decimal"/>
+      <w:lvlText w:val="%4."/>
+      <w:lvlJc w:val="left"/>
+      <w:pPr>
+        <w:ind w:left="3938" w:hanging="360"/>
+      </w:pPr>
+    </w:lvl>
+    <w:lvl w:ilvl="4" w:tplc="04190019" w:tentative="1">
+      <w:start w:val="1"/>
+      <w:numFmt w:val="lowerLetter"/>
+      <w:lvlText w:val="%5."/>
+      <w:lvlJc w:val="left"/>
+      <w:pPr>
+        <w:ind w:left="4658" w:hanging="360"/>
+      </w:pPr>
+    </w:lvl>
+    <w:lvl w:ilvl="5" w:tplc="0419001B" w:tentative="1">
+      <w:start w:val="1"/>
+      <w:numFmt w:val="lowerRoman"/>
+      <w:lvlText w:val="%6."/>
+      <w:lvlJc w:val="right"/>
+      <w:pPr>
+        <w:ind w:left="5378" w:hanging="180"/>
+      </w:pPr>
+    </w:lvl>
+    <w:lvl w:ilvl="6" w:tplc="0419000F" w:tentative="1">
+      <w:start w:val="1"/>
+      <w:numFmt w:val="decimal"/>
+      <w:lvlText w:val="%7."/>
+      <w:lvlJc w:val="left"/>
+      <w:pPr>
+        <w:ind w:left="6098" w:hanging="360"/>
+      </w:pPr>
+    </w:lvl>
+    <w:lvl w:ilvl="7" w:tplc="04190019" w:tentative="1">
+      <w:start w:val="1"/>
+      <w:numFmt w:val="lowerLetter"/>
+      <w:lvlText w:val="%8."/>
+      <w:lvlJc w:val="left"/>
+      <w:pPr>
+        <w:ind w:left="6818" w:hanging="360"/>
+      </w:pPr>
+    </w:lvl>
+    <w:lvl w:ilvl="8" w:tplc="0419001B" w:tentative="1">
+      <w:start w:val="1"/>
+      <w:numFmt w:val="lowerRoman"/>
+      <w:lvlText w:val="%9."/>
+      <w:lvlJc w:val="right"/>
+      <w:pPr>
+        <w:ind w:left="7538" w:hanging="180"/>
+      </w:pPr>
+    </w:lvl>
+  </w:abstractNum>
+  <w:abstractNum w:abstractNumId="23" w15:restartNumberingAfterBreak="0">
     <w:nsid w:val="3BE44E58"/>
     <w:multiLevelType w:val="multilevel"/>
     <w:tmpl w:val="B8B8F2FE"/>
@@ -10371,7 +12313,7 @@
       </w:rPr>
     </w:lvl>
   </w:abstractNum>
-  <w:abstractNum w:abstractNumId="23" w15:restartNumberingAfterBreak="0">
+  <w:abstractNum w:abstractNumId="24" w15:restartNumberingAfterBreak="0">
     <w:nsid w:val="3E4A70A5"/>
     <w:multiLevelType w:val="hybridMultilevel"/>
     <w:tmpl w:val="551EFC38"/>
@@ -10483,7 +12425,7 @@
       </w:rPr>
     </w:lvl>
   </w:abstractNum>
-  <w:abstractNum w:abstractNumId="24" w15:restartNumberingAfterBreak="0">
+  <w:abstractNum w:abstractNumId="25" w15:restartNumberingAfterBreak="0">
     <w:nsid w:val="3F5C778A"/>
     <w:multiLevelType w:val="hybridMultilevel"/>
     <w:tmpl w:val="D29669A6"/>
@@ -10595,7 +12537,7 @@
       </w:rPr>
     </w:lvl>
   </w:abstractNum>
-  <w:abstractNum w:abstractNumId="25" w15:restartNumberingAfterBreak="0">
+  <w:abstractNum w:abstractNumId="26" w15:restartNumberingAfterBreak="0">
     <w:nsid w:val="414E150E"/>
     <w:multiLevelType w:val="hybridMultilevel"/>
     <w:tmpl w:val="7464BD5C"/>
@@ -10708,7 +12650,7 @@
       </w:rPr>
     </w:lvl>
   </w:abstractNum>
-  <w:abstractNum w:abstractNumId="26" w15:restartNumberingAfterBreak="0">
+  <w:abstractNum w:abstractNumId="27" w15:restartNumberingAfterBreak="0">
     <w:nsid w:val="43792E8F"/>
     <w:multiLevelType w:val="hybridMultilevel"/>
     <w:tmpl w:val="0ACC8D84"/>
@@ -10797,7 +12739,7 @@
       </w:pPr>
     </w:lvl>
   </w:abstractNum>
-  <w:abstractNum w:abstractNumId="27" w15:restartNumberingAfterBreak="0">
+  <w:abstractNum w:abstractNumId="28" w15:restartNumberingAfterBreak="0">
     <w:nsid w:val="49A91ED5"/>
     <w:multiLevelType w:val="hybridMultilevel"/>
     <w:tmpl w:val="6E3C6B3C"/>
@@ -10886,7 +12828,7 @@
       </w:pPr>
     </w:lvl>
   </w:abstractNum>
-  <w:abstractNum w:abstractNumId="28" w15:restartNumberingAfterBreak="0">
+  <w:abstractNum w:abstractNumId="29" w15:restartNumberingAfterBreak="0">
     <w:nsid w:val="49F2136B"/>
     <w:multiLevelType w:val="hybridMultilevel"/>
     <w:tmpl w:val="6BF86154"/>
@@ -10975,7 +12917,7 @@
       </w:pPr>
     </w:lvl>
   </w:abstractNum>
-  <w:abstractNum w:abstractNumId="29" w15:restartNumberingAfterBreak="0">
+  <w:abstractNum w:abstractNumId="30" w15:restartNumberingAfterBreak="0">
     <w:nsid w:val="4A7238AC"/>
     <w:multiLevelType w:val="hybridMultilevel"/>
     <w:tmpl w:val="A45E4D14"/>
@@ -11064,7 +13006,7 @@
       </w:pPr>
     </w:lvl>
   </w:abstractNum>
-  <w:abstractNum w:abstractNumId="30" w15:restartNumberingAfterBreak="0">
+  <w:abstractNum w:abstractNumId="31" w15:restartNumberingAfterBreak="0">
     <w:nsid w:val="4AD041FA"/>
     <w:multiLevelType w:val="hybridMultilevel"/>
     <w:tmpl w:val="30741898"/>
@@ -11150,7 +13092,7 @@
       </w:pPr>
     </w:lvl>
   </w:abstractNum>
-  <w:abstractNum w:abstractNumId="31" w15:restartNumberingAfterBreak="0">
+  <w:abstractNum w:abstractNumId="32" w15:restartNumberingAfterBreak="0">
     <w:nsid w:val="4C924706"/>
     <w:multiLevelType w:val="hybridMultilevel"/>
     <w:tmpl w:val="294CACCE"/>
@@ -11263,7 +13205,7 @@
       </w:rPr>
     </w:lvl>
   </w:abstractNum>
-  <w:abstractNum w:abstractNumId="32" w15:restartNumberingAfterBreak="0">
+  <w:abstractNum w:abstractNumId="33" w15:restartNumberingAfterBreak="0">
     <w:nsid w:val="4DCD7367"/>
     <w:multiLevelType w:val="hybridMultilevel"/>
     <w:tmpl w:val="D4C63428"/>
@@ -11349,7 +13291,7 @@
       </w:pPr>
     </w:lvl>
   </w:abstractNum>
-  <w:abstractNum w:abstractNumId="33" w15:restartNumberingAfterBreak="0">
+  <w:abstractNum w:abstractNumId="34" w15:restartNumberingAfterBreak="0">
     <w:nsid w:val="4E2E710C"/>
     <w:multiLevelType w:val="hybridMultilevel"/>
     <w:tmpl w:val="567655B4"/>
@@ -11439,7 +13381,7 @@
       </w:pPr>
     </w:lvl>
   </w:abstractNum>
-  <w:abstractNum w:abstractNumId="34" w15:restartNumberingAfterBreak="0">
+  <w:abstractNum w:abstractNumId="35" w15:restartNumberingAfterBreak="0">
     <w:nsid w:val="51265A69"/>
     <w:multiLevelType w:val="hybridMultilevel"/>
     <w:tmpl w:val="831677E4"/>
@@ -11528,7 +13470,7 @@
       </w:pPr>
     </w:lvl>
   </w:abstractNum>
-  <w:abstractNum w:abstractNumId="35" w15:restartNumberingAfterBreak="0">
+  <w:abstractNum w:abstractNumId="36" w15:restartNumberingAfterBreak="0">
     <w:nsid w:val="52C64DEA"/>
     <w:multiLevelType w:val="hybridMultilevel"/>
     <w:tmpl w:val="DF80AF32"/>
@@ -11617,7 +13559,7 @@
       </w:pPr>
     </w:lvl>
   </w:abstractNum>
-  <w:abstractNum w:abstractNumId="36" w15:restartNumberingAfterBreak="0">
+  <w:abstractNum w:abstractNumId="37" w15:restartNumberingAfterBreak="0">
     <w:nsid w:val="53994A39"/>
     <w:multiLevelType w:val="hybridMultilevel"/>
     <w:tmpl w:val="67AEDB04"/>
@@ -11706,7 +13648,7 @@
       </w:pPr>
     </w:lvl>
   </w:abstractNum>
-  <w:abstractNum w:abstractNumId="37" w15:restartNumberingAfterBreak="0">
+  <w:abstractNum w:abstractNumId="38" w15:restartNumberingAfterBreak="0">
     <w:nsid w:val="5E2A43DC"/>
     <w:multiLevelType w:val="multilevel"/>
     <w:tmpl w:val="B8B8F2FE"/>
@@ -11855,7 +13797,7 @@
       </w:rPr>
     </w:lvl>
   </w:abstractNum>
-  <w:abstractNum w:abstractNumId="38" w15:restartNumberingAfterBreak="0">
+  <w:abstractNum w:abstractNumId="39" w15:restartNumberingAfterBreak="0">
     <w:nsid w:val="620244E9"/>
     <w:multiLevelType w:val="hybridMultilevel"/>
     <w:tmpl w:val="6682F344"/>
@@ -11944,7 +13886,7 @@
       </w:pPr>
     </w:lvl>
   </w:abstractNum>
-  <w:abstractNum w:abstractNumId="39" w15:restartNumberingAfterBreak="0">
+  <w:abstractNum w:abstractNumId="40" w15:restartNumberingAfterBreak="0">
     <w:nsid w:val="66644E5C"/>
     <w:multiLevelType w:val="hybridMultilevel"/>
     <w:tmpl w:val="7A50CB50"/>
@@ -12033,7 +13975,7 @@
       </w:pPr>
     </w:lvl>
   </w:abstractNum>
-  <w:abstractNum w:abstractNumId="40" w15:restartNumberingAfterBreak="0">
+  <w:abstractNum w:abstractNumId="41" w15:restartNumberingAfterBreak="0">
     <w:nsid w:val="6FAD03DD"/>
     <w:multiLevelType w:val="hybridMultilevel"/>
     <w:tmpl w:val="EE7825E8"/>
@@ -12122,7 +14064,7 @@
       </w:pPr>
     </w:lvl>
   </w:abstractNum>
-  <w:abstractNum w:abstractNumId="41" w15:restartNumberingAfterBreak="0">
+  <w:abstractNum w:abstractNumId="42" w15:restartNumberingAfterBreak="0">
     <w:nsid w:val="77A67C20"/>
     <w:multiLevelType w:val="hybridMultilevel"/>
     <w:tmpl w:val="6BC0FE4C"/>
@@ -12208,7 +14150,7 @@
       </w:pPr>
     </w:lvl>
   </w:abstractNum>
-  <w:abstractNum w:abstractNumId="42" w15:restartNumberingAfterBreak="0">
+  <w:abstractNum w:abstractNumId="43" w15:restartNumberingAfterBreak="0">
     <w:nsid w:val="789E1046"/>
     <w:multiLevelType w:val="hybridMultilevel"/>
     <w:tmpl w:val="6B5885CE"/>
@@ -12298,7 +14240,7 @@
     </w:lvl>
   </w:abstractNum>
   <w:num w:numId="1">
-    <w:abstractNumId w:val="36"/>
+    <w:abstractNumId w:val="37"/>
   </w:num>
   <w:num w:numId="2">
     <w:abstractNumId w:val="9"/>
@@ -12307,22 +14249,22 @@
     <w:abstractNumId w:val="17"/>
   </w:num>
   <w:num w:numId="4">
-    <w:abstractNumId w:val="25"/>
+    <w:abstractNumId w:val="26"/>
   </w:num>
   <w:num w:numId="5">
     <w:abstractNumId w:val="2"/>
   </w:num>
   <w:num w:numId="6">
-    <w:abstractNumId w:val="31"/>
+    <w:abstractNumId w:val="32"/>
   </w:num>
   <w:num w:numId="7">
-    <w:abstractNumId w:val="42"/>
+    <w:abstractNumId w:val="43"/>
   </w:num>
   <w:num w:numId="8">
     <w:abstractNumId w:val="15"/>
   </w:num>
   <w:num w:numId="9">
-    <w:abstractNumId w:val="39"/>
+    <w:abstractNumId w:val="40"/>
   </w:num>
   <w:num w:numId="10">
     <w:abstractNumId w:val="4"/>
@@ -12355,7 +14297,7 @@
     </w:lvlOverride>
   </w:num>
   <w:num w:numId="11">
-    <w:abstractNumId w:val="38"/>
+    <w:abstractNumId w:val="39"/>
     <w:lvlOverride w:ilvl="0">
       <w:startOverride w:val="1"/>
     </w:lvlOverride>
@@ -12385,7 +14327,7 @@
     </w:lvlOverride>
   </w:num>
   <w:num w:numId="12">
-    <w:abstractNumId w:val="26"/>
+    <w:abstractNumId w:val="27"/>
   </w:num>
   <w:num w:numId="13">
     <w:abstractNumId w:val="19"/>
@@ -12400,10 +14342,10 @@
     <w:abstractNumId w:val="0"/>
   </w:num>
   <w:num w:numId="17">
-    <w:abstractNumId w:val="33"/>
+    <w:abstractNumId w:val="34"/>
   </w:num>
   <w:num w:numId="18">
-    <w:abstractNumId w:val="30"/>
+    <w:abstractNumId w:val="31"/>
     <w:lvlOverride w:ilvl="0">
       <w:startOverride w:val="1"/>
     </w:lvlOverride>
@@ -12433,16 +14375,16 @@
     </w:lvlOverride>
   </w:num>
   <w:num w:numId="19">
-    <w:abstractNumId w:val="23"/>
+    <w:abstractNumId w:val="24"/>
   </w:num>
   <w:num w:numId="20">
     <w:abstractNumId w:val="8"/>
   </w:num>
   <w:num w:numId="21">
-    <w:abstractNumId w:val="35"/>
+    <w:abstractNumId w:val="36"/>
   </w:num>
   <w:num w:numId="22">
-    <w:abstractNumId w:val="27"/>
+    <w:abstractNumId w:val="28"/>
   </w:num>
   <w:num w:numId="23">
     <w:abstractNumId w:val="14"/>
@@ -12457,13 +14399,13 @@
     <w:abstractNumId w:val="20"/>
   </w:num>
   <w:num w:numId="27">
-    <w:abstractNumId w:val="22"/>
+    <w:abstractNumId w:val="23"/>
   </w:num>
   <w:num w:numId="28">
-    <w:abstractNumId w:val="37"/>
+    <w:abstractNumId w:val="38"/>
   </w:num>
   <w:num w:numId="29">
-    <w:abstractNumId w:val="40"/>
+    <w:abstractNumId w:val="41"/>
   </w:num>
   <w:num w:numId="30">
     <w:abstractNumId w:val="5"/>
@@ -12472,10 +14414,10 @@
     <w:abstractNumId w:val="21"/>
   </w:num>
   <w:num w:numId="32">
-    <w:abstractNumId w:val="32"/>
+    <w:abstractNumId w:val="33"/>
   </w:num>
   <w:num w:numId="33">
-    <w:abstractNumId w:val="29"/>
+    <w:abstractNumId w:val="30"/>
   </w:num>
   <w:num w:numId="34">
     <w:abstractNumId w:val="16"/>
@@ -12484,10 +14426,10 @@
     <w:abstractNumId w:val="7"/>
   </w:num>
   <w:num w:numId="36">
-    <w:abstractNumId w:val="34"/>
+    <w:abstractNumId w:val="35"/>
   </w:num>
   <w:num w:numId="37">
-    <w:abstractNumId w:val="28"/>
+    <w:abstractNumId w:val="29"/>
   </w:num>
   <w:num w:numId="38">
     <w:abstractNumId w:val="18"/>
@@ -12499,13 +14441,16 @@
     <w:abstractNumId w:val="10"/>
   </w:num>
   <w:num w:numId="41">
-    <w:abstractNumId w:val="41"/>
+    <w:abstractNumId w:val="42"/>
   </w:num>
   <w:num w:numId="42">
     <w:abstractNumId w:val="11"/>
   </w:num>
   <w:num w:numId="43">
-    <w:abstractNumId w:val="24"/>
+    <w:abstractNumId w:val="25"/>
+  </w:num>
+  <w:num w:numId="44">
+    <w:abstractNumId w:val="22"/>
   </w:num>
 </w:numbering>
 </file>
@@ -13972,7 +15917,7 @@
 </file>
 
 <file path=customXml/itemProps1.xml><?xml version="1.0" encoding="utf-8"?>
-<ds:datastoreItem xmlns:ds="http://schemas.openxmlformats.org/officeDocument/2006/customXml" ds:itemID="{A5A932EA-6B97-48A1-A111-98E76C8ECD2F}">
+<ds:datastoreItem xmlns:ds="http://schemas.openxmlformats.org/officeDocument/2006/customXml" ds:itemID="{9ED14CCF-A0E8-4618-9B03-9FF346D467FA}">
   <ds:schemaRefs>
     <ds:schemaRef ds:uri="http://schemas.openxmlformats.org/officeDocument/2006/bibliography"/>
   </ds:schemaRefs>

</xml_diff>

<commit_message>
Add Link Layer of OPA
Signed-off-by: Dmitry Gladkov <dmitry.gladkov@intel.com>
</commit_message>
<xml_diff>
--- a/diploma.docx
+++ b/diploma.docx
@@ -1516,25 +1516,7 @@
             <w:noProof/>
             <w:lang w:val="en-US"/>
           </w:rPr>
-          <w:t>Intel® Omni-Path Arc</w:t>
-        </w:r>
-        <w:r>
-          <w:rPr>
-            <w:rStyle w:val="Hyperlink"/>
-            <w:rFonts w:eastAsiaTheme="majorEastAsia"/>
-            <w:noProof/>
-            <w:lang w:val="en-US"/>
-          </w:rPr>
-          <w:t>h</w:t>
-        </w:r>
-        <w:r>
-          <w:rPr>
-            <w:rStyle w:val="Hyperlink"/>
-            <w:rFonts w:eastAsiaTheme="majorEastAsia"/>
-            <w:noProof/>
-            <w:lang w:val="en-US"/>
-          </w:rPr>
-          <w:t>itecture</w:t>
+          <w:t>Intel® Omni-Path Architecture</w:t>
         </w:r>
         <w:r>
           <w:rPr>
@@ -4051,7 +4033,7 @@
             <v:path o:extrusionok="f" gradientshapeok="t" o:connecttype="rect"/>
             <o:lock v:ext="edit" aspectratio="t"/>
           </v:shapetype>
-          <v:shape id="_x0000_i1025" type="#_x0000_t75" style="width:418.6pt;height:280.45pt">
+          <v:shape id="_x0000_i1025" type="#_x0000_t75" style="width:418.65pt;height:280.65pt">
             <v:imagedata r:id="rId11" o:title="rendez_eager"/>
           </v:shape>
         </w:pict>
@@ -4554,7 +4536,7 @@
       </w:pPr>
       <w:r>
         <w:pict w14:anchorId="7DFFC16D">
-          <v:shape id="_x0000_i1026" type="#_x0000_t75" style="width:386.8pt;height:272.95pt">
+          <v:shape id="_x0000_i1026" type="#_x0000_t75" style="width:386.65pt;height:272.65pt">
             <v:imagedata r:id="rId12" o:title="IBA"/>
           </v:shape>
         </w:pict>
@@ -8601,6 +8583,9 @@
     <w:p>
       <w:pPr>
         <w:pStyle w:val="DiplomaSubTitle"/>
+        <w:rPr>
+          <w:lang w:val="ru-RU"/>
+        </w:rPr>
       </w:pPr>
       <w:bookmarkStart w:id="11" w:name="_Toc508228717"/>
       <w:r>
@@ -8610,16 +8595,47 @@
         <w:t>Элементы</w:t>
       </w:r>
       <w:r>
-        <w:t xml:space="preserve"> Intel</w:t>
+        <w:rPr>
+          <w:lang w:val="ru-RU"/>
+        </w:rPr>
+        <w:t xml:space="preserve"> </w:t>
+      </w:r>
+      <w:r>
+        <w:t>Intel</w:t>
       </w:r>
       <w:r>
         <w:rPr>
           <w:rFonts w:cs="Times New Roman"/>
+          <w:lang w:val="ru-RU"/>
         </w:rPr>
         <w:t>®</w:t>
       </w:r>
       <w:r>
-        <w:t xml:space="preserve"> Omni-Path Architecture</w:t>
+        <w:rPr>
+          <w:lang w:val="ru-RU"/>
+        </w:rPr>
+        <w:t xml:space="preserve"> </w:t>
+      </w:r>
+      <w:r>
+        <w:t>Omni</w:t>
+      </w:r>
+      <w:r>
+        <w:rPr>
+          <w:lang w:val="ru-RU"/>
+        </w:rPr>
+        <w:t>-</w:t>
+      </w:r>
+      <w:r>
+        <w:t>Path</w:t>
+      </w:r>
+      <w:r>
+        <w:rPr>
+          <w:lang w:val="ru-RU"/>
+        </w:rPr>
+        <w:t xml:space="preserve"> </w:t>
+      </w:r>
+      <w:r>
+        <w:t>Architecture</w:t>
       </w:r>
       <w:bookmarkEnd w:id="11"/>
     </w:p>
@@ -8770,10 +8786,7 @@
         <w:ind w:left="1069" w:firstLine="349"/>
       </w:pPr>
       <w:r>
-        <w:t>К</w:t>
-      </w:r>
-      <w:r>
-        <w:t>оммутаторы</w:t>
+        <w:t>Коммутаторы</w:t>
       </w:r>
       <w:r>
         <w:t xml:space="preserve"> </w:t>
@@ -8818,10 +8831,7 @@
         <w:t>Intel</w:t>
       </w:r>
       <w:r>
-        <w:t>®</w:t>
-      </w:r>
-      <w:r>
-        <w:t xml:space="preserve"> </w:t>
+        <w:t xml:space="preserve">® </w:t>
       </w:r>
       <w:r>
         <w:rPr>
@@ -9158,9 +9168,6 @@
       <w:pPr>
         <w:pStyle w:val="DiplomText"/>
         <w:ind w:left="1069" w:firstLine="349"/>
-        <w:rPr>
-          <w:lang w:val="en-US"/>
-        </w:rPr>
       </w:pPr>
       <w:r>
         <w:rPr>
@@ -9229,7 +9236,13 @@
         <w:t xml:space="preserve"> </w:t>
       </w:r>
       <w:r>
-        <w:t xml:space="preserve">в модели избыточности выбирается во время процесса инициализации фабрики. Основная </w:t>
+        <w:t xml:space="preserve">в модели избыточности выбирается во время процесса инициализации фабрики. </w:t>
+      </w:r>
+      <w:r>
+        <w:t>Основной</w:t>
+      </w:r>
+      <w:r>
+        <w:t xml:space="preserve"> </w:t>
       </w:r>
       <w:r>
         <w:rPr>
@@ -9244,80 +9257,8 @@
         <w:t>отвечает за</w:t>
       </w:r>
       <w:r>
-        <w:rPr>
-          <w:lang w:val="en-US"/>
-        </w:rPr>
         <w:t>:</w:t>
       </w:r>
-    </w:p>
-    <w:p>
-      <w:pPr>
-        <w:pStyle w:val="DiplomText"/>
-        <w:ind w:left="1069" w:firstLine="349"/>
-      </w:pPr>
-      <w:r>
-        <w:t xml:space="preserve">Фабрика управляется путем отправки пакетов управления через фабрику. Эти пакеты </w:t>
-      </w:r>
-      <w:r>
-        <w:t xml:space="preserve">являются внутриполосными, т.е. отправляются через те же самые физические среды, как и обычные сетевые пакеты, используя специально </w:t>
-      </w:r>
-      <w:r>
-        <w:lastRenderedPageBreak/>
-        <w:t xml:space="preserve">отведенные буфферы на специальной </w:t>
-      </w:r>
-      <w:r>
-        <w:rPr>
-          <w:lang w:val="en-US"/>
-        </w:rPr>
-        <w:t>VL</w:t>
-      </w:r>
-      <w:r>
-        <w:t xml:space="preserve"> (</w:t>
-      </w:r>
-      <w:r>
-        <w:rPr>
-          <w:lang w:val="en-US"/>
-        </w:rPr>
-        <w:t>VL</w:t>
-      </w:r>
-      <w:r>
-        <w:t xml:space="preserve">15). </w:t>
-      </w:r>
-      <w:r>
-        <w:t xml:space="preserve">Эта специальная </w:t>
-      </w:r>
-      <w:r>
-        <w:rPr>
-          <w:lang w:val="en-US"/>
-        </w:rPr>
-        <w:t>VL</w:t>
-      </w:r>
-      <w:r>
-        <w:t xml:space="preserve"> </w:t>
-      </w:r>
-      <w:r>
-        <w:t xml:space="preserve">для управления может быть сконфигурирована, чтобы функционировать с вклоюченным или выключенным управлением потока. Без </w:t>
-      </w:r>
-      <w:r>
-        <w:t>управлением потока</w:t>
-      </w:r>
-      <w:r>
-        <w:t>, пакеты управления будут откинуты, если ресурсы очереди не доступны на порту. Двухсторонние</w:t>
-      </w:r>
-      <w:r>
-        <w:t xml:space="preserve"> </w:t>
-      </w:r>
-      <w:r>
-        <w:t>протоколы, обеспечивающие надежность, используются для обнаружения откинутых пакетов.</w:t>
-      </w:r>
-      <w:bookmarkStart w:id="12" w:name="_GoBack"/>
-      <w:bookmarkEnd w:id="12"/>
-    </w:p>
-    <w:p>
-      <w:pPr>
-        <w:pStyle w:val="DiplomText"/>
-        <w:ind w:left="1069" w:firstLine="349"/>
-      </w:pPr>
     </w:p>
     <w:p>
       <w:pPr>
@@ -9358,6 +9299,7 @@
         </w:numPr>
       </w:pPr>
       <w:r>
+        <w:lastRenderedPageBreak/>
         <w:t>Создание и заполнение таблицы перессылок коммутатора</w:t>
       </w:r>
       <w:r>
@@ -9404,6 +9346,84 @@
       </w:pPr>
       <w:r>
         <w:t>Мониторинг использование фабрики, производительности и коэффициент ошибок.</w:t>
+      </w:r>
+    </w:p>
+    <w:p>
+      <w:pPr>
+        <w:pStyle w:val="DiplomText"/>
+        <w:ind w:left="1069" w:firstLine="349"/>
+      </w:pPr>
+      <w:r>
+        <w:t xml:space="preserve">Фабрика управляется путем отправки пакетов управления через фабрику. Эти пакеты являются внутриполосными, т.е. отправляются через те же самые физические среды, как и обычные сетевые пакеты, используя специально отведенные буфферы на специальной </w:t>
+      </w:r>
+      <w:r>
+        <w:rPr>
+          <w:lang w:val="en-US"/>
+        </w:rPr>
+        <w:t>VL</w:t>
+      </w:r>
+      <w:r>
+        <w:t xml:space="preserve"> (</w:t>
+      </w:r>
+      <w:r>
+        <w:rPr>
+          <w:lang w:val="en-US"/>
+        </w:rPr>
+        <w:t>VL</w:t>
+      </w:r>
+      <w:r>
+        <w:t xml:space="preserve">15). </w:t>
+      </w:r>
+      <w:r>
+        <w:t xml:space="preserve">Эта специальная </w:t>
+      </w:r>
+      <w:r>
+        <w:rPr>
+          <w:lang w:val="en-US"/>
+        </w:rPr>
+        <w:t>VL</w:t>
+      </w:r>
+      <w:r>
+        <w:t xml:space="preserve"> </w:t>
+      </w:r>
+      <w:r>
+        <w:t>для управления может быть сконфигурирована, чтобы функционировать с вклоюченным или выключенным упр</w:t>
+      </w:r>
+      <w:r>
+        <w:t>авлением потока. Без управления</w:t>
+      </w:r>
+      <w:r>
+        <w:t xml:space="preserve"> потока, </w:t>
+      </w:r>
+      <w:r>
+        <w:t>пакеты управления не будут обработаны</w:t>
+      </w:r>
+      <w:r>
+        <w:t>, если ресурс</w:t>
+      </w:r>
+      <w:r>
+        <w:t xml:space="preserve">ы очереди не доступны на порту. </w:t>
+      </w:r>
+      <w:r>
+        <w:t>Двухсторонние</w:t>
+      </w:r>
+      <w:r>
+        <w:t xml:space="preserve"> </w:t>
+      </w:r>
+      <w:r>
+        <w:t>протоколы, обеспечивающие надежность</w:t>
+      </w:r>
+      <w:r>
+        <w:t xml:space="preserve"> передачи данных</w:t>
+      </w:r>
+      <w:r>
+        <w:t>, исполь</w:t>
+      </w:r>
+      <w:r>
+        <w:t>зуются для обнаружения потерянных пакетов</w:t>
+      </w:r>
+      <w:r>
+        <w:t>.</w:t>
       </w:r>
     </w:p>
     <w:p>
@@ -9526,6 +9546,2655 @@
     </w:p>
     <w:p>
       <w:pPr>
+        <w:pStyle w:val="DiplomaSubTitle"/>
+        <w:rPr>
+          <w:lang w:val="ru-RU"/>
+        </w:rPr>
+      </w:pPr>
+      <w:r>
+        <w:rPr>
+          <w:lang w:val="ru-RU"/>
+        </w:rPr>
+        <w:lastRenderedPageBreak/>
+        <w:t xml:space="preserve">Уровни </w:t>
+      </w:r>
+      <w:r>
+        <w:t>Intel</w:t>
+      </w:r>
+      <w:r>
+        <w:rPr>
+          <w:rFonts w:cs="Times New Roman"/>
+          <w:lang w:val="ru-RU"/>
+        </w:rPr>
+        <w:t>®</w:t>
+      </w:r>
+      <w:r>
+        <w:rPr>
+          <w:lang w:val="ru-RU"/>
+        </w:rPr>
+        <w:t xml:space="preserve"> </w:t>
+      </w:r>
+      <w:r>
+        <w:t>Omni</w:t>
+      </w:r>
+      <w:r>
+        <w:rPr>
+          <w:lang w:val="ru-RU"/>
+        </w:rPr>
+        <w:t>-</w:t>
+      </w:r>
+      <w:r>
+        <w:t>Path</w:t>
+      </w:r>
+      <w:r>
+        <w:rPr>
+          <w:lang w:val="ru-RU"/>
+        </w:rPr>
+        <w:t xml:space="preserve"> </w:t>
+      </w:r>
+      <w:r>
+        <w:t>Architecture</w:t>
+      </w:r>
+    </w:p>
+    <w:p>
+      <w:pPr>
+        <w:pStyle w:val="DiplomText"/>
+      </w:pPr>
+      <w:r>
+        <w:rPr>
+          <w:lang w:val="en-US"/>
+        </w:rPr>
+        <w:t>Omni</w:t>
+      </w:r>
+      <w:r>
+        <w:t>-</w:t>
+      </w:r>
+      <w:r>
+        <w:rPr>
+          <w:lang w:val="en-US"/>
+        </w:rPr>
+        <w:t>Path</w:t>
+      </w:r>
+      <w:r>
+        <w:t xml:space="preserve"> </w:t>
+      </w:r>
+      <w:r>
+        <w:rPr>
+          <w:lang w:val="en-US"/>
+        </w:rPr>
+        <w:t>Architecture</w:t>
+      </w:r>
+      <w:r>
+        <w:t xml:space="preserve"> </w:t>
+      </w:r>
+      <w:r>
+        <w:t>разбивается на несколько уровней, где каждый уровень работает независимо от других.</w:t>
+      </w:r>
+      <w:r>
+        <w:t xml:space="preserve"> С сетевой точки зрения Omni-Path достаточно точно вписывается в эталонную модель OSI с одним небольшим нюансом: в описании протокола используется те</w:t>
+      </w:r>
+      <w:r>
+        <w:t>рмин «полуторный уровень»</w:t>
+      </w:r>
+      <w:r>
+        <w:t>, отвечающий за надежную доставку объектов второго уровня, контроль потока и соединения. В ведении второго уровня остается адресация, коммутация и выделение ресурсов.</w:t>
+      </w:r>
+    </w:p>
+    <w:p>
+      <w:pPr>
+        <w:pStyle w:val="DiplomText"/>
+        <w:numPr>
+          <w:ilvl w:val="0"/>
+          <w:numId w:val="45"/>
+        </w:numPr>
+        <w:rPr>
+          <w:lang w:val="en-US"/>
+        </w:rPr>
+      </w:pPr>
+      <w:r>
+        <w:t>Физический уровень (</w:t>
+      </w:r>
+      <w:r>
+        <w:rPr>
+          <w:lang w:val="en-US"/>
+        </w:rPr>
+        <w:t>Layer 1</w:t>
+      </w:r>
+      <w:r>
+        <w:t>)</w:t>
+      </w:r>
+    </w:p>
+    <w:p>
+      <w:pPr>
+        <w:pStyle w:val="DiplomText"/>
+        <w:ind w:left="1429" w:firstLine="698"/>
+      </w:pPr>
+      <w:r>
+        <w:t xml:space="preserve">Использует существующие </w:t>
+      </w:r>
+      <w:r>
+        <w:rPr>
+          <w:lang w:val="en-US"/>
+        </w:rPr>
+        <w:t>Ethernet</w:t>
+      </w:r>
+      <w:r>
+        <w:t xml:space="preserve"> </w:t>
+      </w:r>
+      <w:r>
+        <w:t xml:space="preserve">и </w:t>
+      </w:r>
+      <w:r>
+        <w:rPr>
+          <w:lang w:val="en-US"/>
+        </w:rPr>
+        <w:t>InfiniBand</w:t>
+      </w:r>
+      <w:r>
+        <w:t xml:space="preserve"> </w:t>
+      </w:r>
+      <w:r>
+        <w:t>стандарты физического уровня.</w:t>
+      </w:r>
+    </w:p>
+    <w:p>
+      <w:pPr>
+        <w:pStyle w:val="DiplomText"/>
+        <w:numPr>
+          <w:ilvl w:val="0"/>
+          <w:numId w:val="45"/>
+        </w:numPr>
+      </w:pPr>
+      <w:r>
+        <w:t>Уровень канальной передачи (</w:t>
+      </w:r>
+      <w:r>
+        <w:rPr>
+          <w:lang w:val="en-US"/>
+        </w:rPr>
+        <w:t>Layer 1.5</w:t>
+      </w:r>
+      <w:r>
+        <w:t>)</w:t>
+      </w:r>
+    </w:p>
+    <w:p>
+      <w:pPr>
+        <w:pStyle w:val="DiplomText"/>
+        <w:ind w:left="1429" w:firstLine="698"/>
+      </w:pPr>
+      <w:r>
+        <w:t>Уровень канальной передачи (</w:t>
+      </w:r>
+      <w:r>
+        <w:rPr>
+          <w:lang w:val="en-US"/>
+        </w:rPr>
+        <w:t>LT</w:t>
+      </w:r>
+      <w:r>
+        <w:t xml:space="preserve">, </w:t>
+      </w:r>
+      <w:r>
+        <w:rPr>
+          <w:lang w:val="en-US"/>
+        </w:rPr>
+        <w:t>Link</w:t>
+      </w:r>
+      <w:r>
+        <w:t xml:space="preserve"> </w:t>
+      </w:r>
+      <w:r>
+        <w:rPr>
+          <w:lang w:val="en-US"/>
+        </w:rPr>
+        <w:t>Transfer</w:t>
+      </w:r>
+      <w:r>
+        <w:t>)</w:t>
+      </w:r>
+      <w:r>
+        <w:t xml:space="preserve"> </w:t>
+      </w:r>
+      <w:r>
+        <w:t xml:space="preserve">служит интерфейсов между Физическим и Канальным уровнями. </w:t>
+      </w:r>
+      <w:r>
+        <w:rPr>
+          <w:lang w:val="en-US"/>
+        </w:rPr>
+        <w:t>LT</w:t>
+      </w:r>
+      <w:r>
+        <w:t xml:space="preserve"> </w:t>
+      </w:r>
+      <w:r>
+        <w:t>уровень сегментирует пакеты фабрики (</w:t>
+      </w:r>
+      <w:r>
+        <w:rPr>
+          <w:lang w:val="en-US"/>
+        </w:rPr>
+        <w:t>FP</w:t>
+      </w:r>
+      <w:r>
+        <w:t xml:space="preserve">, </w:t>
+      </w:r>
+      <w:r>
+        <w:rPr>
+          <w:lang w:val="en-US"/>
+        </w:rPr>
+        <w:t>Fabric</w:t>
+      </w:r>
+      <w:r>
+        <w:t xml:space="preserve"> </w:t>
+      </w:r>
+      <w:r>
+        <w:rPr>
+          <w:lang w:val="en-US"/>
+        </w:rPr>
+        <w:t>Packets</w:t>
+      </w:r>
+      <w:r>
+        <w:t>)</w:t>
+      </w:r>
+      <w:r>
+        <w:t xml:space="preserve"> </w:t>
+      </w:r>
+      <w:r>
+        <w:t>на 64-битные сегменты, к ним просоединяется бит типа (65-ый бит) и получается, так называемый, флит (</w:t>
+      </w:r>
+      <w:r>
+        <w:rPr>
+          <w:lang w:val="en-US"/>
+        </w:rPr>
+        <w:t>FLIT</w:t>
+      </w:r>
+      <w:r>
+        <w:t xml:space="preserve">, </w:t>
+      </w:r>
+      <w:r>
+        <w:t>Flow</w:t>
+      </w:r>
+      <w:r>
+        <w:t xml:space="preserve"> </w:t>
+      </w:r>
+      <w:r>
+        <w:t xml:space="preserve">Control Digits). Затем 16 </w:t>
+      </w:r>
+      <w:r>
+        <w:rPr>
+          <w:lang w:val="en-US"/>
+        </w:rPr>
+        <w:t>FLITs</w:t>
+      </w:r>
+      <w:r>
+        <w:t xml:space="preserve"> группируются в пакеты канальной передачи </w:t>
+      </w:r>
+      <w:r>
+        <w:t>(</w:t>
+      </w:r>
+      <w:r>
+        <w:rPr>
+          <w:lang w:val="en-US"/>
+        </w:rPr>
+        <w:t>LTP</w:t>
+      </w:r>
+      <w:r>
+        <w:t xml:space="preserve">, </w:t>
+      </w:r>
+      <w:r>
+        <w:rPr>
+          <w:lang w:val="en-US"/>
+        </w:rPr>
+        <w:t>Link</w:t>
+      </w:r>
+      <w:r>
+        <w:t xml:space="preserve"> </w:t>
+      </w:r>
+      <w:r>
+        <w:rPr>
+          <w:lang w:val="en-US"/>
+        </w:rPr>
+        <w:t>Transfer</w:t>
+      </w:r>
+      <w:r>
+        <w:t xml:space="preserve"> </w:t>
+      </w:r>
+      <w:r>
+        <w:rPr>
+          <w:lang w:val="en-US"/>
+        </w:rPr>
+        <w:t>Packet</w:t>
+      </w:r>
+      <w:r>
+        <w:t xml:space="preserve">) </w:t>
+      </w:r>
+      <w:r>
+        <w:t>для обеспечения надежности транспортировки</w:t>
+      </w:r>
+      <w:r>
+        <w:t xml:space="preserve"> 16 FLIT</w:t>
+      </w:r>
+      <w:r>
+        <w:rPr>
+          <w:lang w:val="en-US"/>
+        </w:rPr>
+        <w:t>s</w:t>
+      </w:r>
+      <w:r>
+        <w:t xml:space="preserve">, на которые был разбит </w:t>
+      </w:r>
+      <w:r>
+        <w:rPr>
+          <w:lang w:val="en-US"/>
+        </w:rPr>
+        <w:t>FP</w:t>
+      </w:r>
+      <w:r>
+        <w:t>,</w:t>
+      </w:r>
+      <w:r>
+        <w:t xml:space="preserve"> и контрольной информации по каналу. Каждый </w:t>
+      </w:r>
+      <w:r>
+        <w:rPr>
+          <w:lang w:val="en-US"/>
+        </w:rPr>
+        <w:t>LTP</w:t>
+      </w:r>
+      <w:r>
+        <w:t xml:space="preserve"> </w:t>
+      </w:r>
+      <w:r>
+        <w:t xml:space="preserve">пакет </w:t>
+      </w:r>
+      <w:r>
+        <w:t xml:space="preserve">защищен с помощью канального </w:t>
+      </w:r>
+      <w:r>
+        <w:rPr>
+          <w:lang w:val="en-US"/>
+        </w:rPr>
+        <w:t>LCRC</w:t>
+      </w:r>
+      <w:r>
+        <w:t xml:space="preserve"> (</w:t>
+      </w:r>
+      <w:r>
+        <w:rPr>
+          <w:lang w:val="en-US"/>
+        </w:rPr>
+        <w:t>Link</w:t>
+      </w:r>
+      <w:r>
+        <w:t xml:space="preserve"> </w:t>
+      </w:r>
+      <w:r>
+        <w:rPr>
+          <w:lang w:val="en-US"/>
+        </w:rPr>
+        <w:t>Cyclic</w:t>
+      </w:r>
+      <w:r>
+        <w:t xml:space="preserve"> </w:t>
+      </w:r>
+      <w:r>
+        <w:rPr>
+          <w:lang w:val="en-US"/>
+        </w:rPr>
+        <w:t>Redundancy</w:t>
+      </w:r>
+      <w:r>
+        <w:t xml:space="preserve"> </w:t>
+      </w:r>
+      <w:r>
+        <w:rPr>
+          <w:lang w:val="en-US"/>
+        </w:rPr>
+        <w:t>C</w:t>
+      </w:r>
+      <w:r>
+        <w:rPr>
+          <w:lang w:val="en-US"/>
+        </w:rPr>
+        <w:t>heck</w:t>
+      </w:r>
+      <w:r>
+        <w:t>)</w:t>
+      </w:r>
+      <w:r>
+        <w:t>, и выполняется</w:t>
+      </w:r>
+      <w:r>
+        <w:t xml:space="preserve"> повторная отправка</w:t>
+      </w:r>
+      <w:r>
+        <w:t xml:space="preserve"> </w:t>
+      </w:r>
+      <w:r>
+        <w:rPr>
+          <w:lang w:val="en-US"/>
+        </w:rPr>
+        <w:t>LTP</w:t>
+      </w:r>
+      <w:r>
+        <w:t xml:space="preserve"> пакетов</w:t>
+      </w:r>
+      <w:r>
+        <w:t xml:space="preserve">, когда присходят ошибки. </w:t>
+      </w:r>
+      <w:r>
+        <w:rPr>
+          <w:lang w:val="en-US"/>
+        </w:rPr>
+        <w:t>LTP</w:t>
+      </w:r>
+      <w:r>
+        <w:t xml:space="preserve"> пакет</w:t>
+      </w:r>
+      <w:r>
+        <w:t xml:space="preserve"> </w:t>
+      </w:r>
+      <w:r>
+        <w:t>может</w:t>
+      </w:r>
+      <w:r>
+        <w:t xml:space="preserve"> содержать </w:t>
+      </w:r>
+      <w:r>
+        <w:rPr>
+          <w:lang w:val="en-US"/>
+        </w:rPr>
+        <w:t>FLITs</w:t>
+      </w:r>
+      <w:r>
+        <w:t xml:space="preserve"> с нескольких </w:t>
+      </w:r>
+      <w:r>
+        <w:rPr>
+          <w:lang w:val="en-US"/>
+        </w:rPr>
+        <w:t>FP</w:t>
+      </w:r>
+      <w:r>
+        <w:t xml:space="preserve">. </w:t>
+      </w:r>
+      <w:r>
+        <w:t xml:space="preserve">Каждый </w:t>
+      </w:r>
+      <w:r>
+        <w:rPr>
+          <w:lang w:val="en-US"/>
+        </w:rPr>
+        <w:t>LTP</w:t>
+      </w:r>
+      <w:r>
+        <w:t xml:space="preserve"> пакет </w:t>
+      </w:r>
+      <w:r>
+        <w:t xml:space="preserve">может быть отправлен по одной из четерех </w:t>
+      </w:r>
+      <w:r>
+        <w:t>полос, которые предоставляются Физическим уровнем.</w:t>
+      </w:r>
+    </w:p>
+    <w:p>
+      <w:pPr>
+        <w:pStyle w:val="DiplomText"/>
+        <w:ind w:left="1429" w:firstLine="698"/>
+      </w:pPr>
+      <w:r>
+        <w:t>Контрольные (</w:t>
+      </w:r>
+      <w:r>
+        <w:rPr>
+          <w:lang w:val="en-US"/>
+        </w:rPr>
+        <w:t>Control</w:t>
+      </w:r>
+      <w:r>
+        <w:t>)</w:t>
+      </w:r>
+      <w:r>
+        <w:t xml:space="preserve"> </w:t>
+      </w:r>
+      <w:r>
+        <w:rPr>
+          <w:lang w:val="en-US"/>
+        </w:rPr>
+        <w:t>FLIT</w:t>
+      </w:r>
+      <w:r>
+        <w:rPr>
+          <w:lang w:val="en-US"/>
+        </w:rPr>
+        <w:t>s</w:t>
+      </w:r>
+      <w:r>
+        <w:t xml:space="preserve"> </w:t>
+      </w:r>
+      <w:r>
+        <w:t>используются для управления протоколом повторной отправки. Командные (</w:t>
+      </w:r>
+      <w:r>
+        <w:rPr>
+          <w:lang w:val="en-US"/>
+        </w:rPr>
+        <w:t>Command</w:t>
+      </w:r>
+      <w:r>
+        <w:t>)</w:t>
+      </w:r>
+      <w:r>
+        <w:t xml:space="preserve"> </w:t>
+      </w:r>
+      <w:r>
+        <w:rPr>
+          <w:lang w:val="en-US"/>
+        </w:rPr>
+        <w:t>FLITs</w:t>
+      </w:r>
+      <w:r>
+        <w:t xml:space="preserve"> </w:t>
+      </w:r>
+      <w:r>
+        <w:t>ис</w:t>
+      </w:r>
+      <w:r>
+        <w:t>пользуются для возврата кредитов</w:t>
+      </w:r>
+      <w:r>
+        <w:t xml:space="preserve"> управления потока </w:t>
+      </w:r>
+      <w:r>
+        <w:rPr>
+          <w:lang w:val="en-US"/>
+        </w:rPr>
+        <w:t>VL</w:t>
+      </w:r>
+      <w:r>
+        <w:t xml:space="preserve"> передающей стороне.</w:t>
+      </w:r>
+    </w:p>
+    <w:p>
+      <w:pPr>
+        <w:pStyle w:val="DiplomText"/>
+        <w:ind w:left="1429" w:firstLine="698"/>
+      </w:pPr>
+      <w:r>
+        <w:rPr>
+          <w:lang w:val="en-US"/>
+        </w:rPr>
+        <w:lastRenderedPageBreak/>
+        <w:t>FP</w:t>
+      </w:r>
+      <w:r>
+        <w:t xml:space="preserve"> </w:t>
+      </w:r>
+      <w:r>
+        <w:rPr>
+          <w:lang w:val="en-US"/>
+        </w:rPr>
+        <w:t>FLITs</w:t>
+      </w:r>
+      <w:r>
+        <w:t xml:space="preserve"> </w:t>
+      </w:r>
+      <w:r>
+        <w:t xml:space="preserve">и Командные </w:t>
+      </w:r>
+      <w:r>
+        <w:rPr>
+          <w:lang w:val="en-US"/>
+        </w:rPr>
+        <w:t>FLITs</w:t>
+      </w:r>
+      <w:r>
+        <w:t xml:space="preserve"> </w:t>
+      </w:r>
+      <w:r>
+        <w:t xml:space="preserve">могут быть отправлены в одном </w:t>
+      </w:r>
+      <w:r>
+        <w:rPr>
+          <w:lang w:val="en-US"/>
+        </w:rPr>
+        <w:t>LTP</w:t>
+      </w:r>
+      <w:r>
+        <w:t xml:space="preserve"> пакете</w:t>
+      </w:r>
+      <w:r>
+        <w:t xml:space="preserve">. </w:t>
+      </w:r>
+      <w:r>
+        <w:t xml:space="preserve">Контрольные </w:t>
+      </w:r>
+      <w:r>
+        <w:rPr>
+          <w:lang w:val="en-US"/>
+        </w:rPr>
+        <w:t>FLITs</w:t>
+      </w:r>
+      <w:r>
+        <w:t xml:space="preserve"> </w:t>
+      </w:r>
+      <w:r>
+        <w:t xml:space="preserve">могут быть отправлены только в специальных нулевых </w:t>
+      </w:r>
+      <w:r>
+        <w:rPr>
+          <w:lang w:val="en-US"/>
+        </w:rPr>
+        <w:t>LTP</w:t>
+      </w:r>
+      <w:r>
+        <w:t xml:space="preserve"> </w:t>
+      </w:r>
+      <w:r>
+        <w:t>пакетах и не являются частью какого-либо пакета фабрики. Холостые (</w:t>
+      </w:r>
+      <w:r>
+        <w:rPr>
+          <w:lang w:val="en-US"/>
+        </w:rPr>
+        <w:t>Idle</w:t>
+      </w:r>
+      <w:r>
+        <w:t>)</w:t>
+      </w:r>
+      <w:r>
+        <w:t xml:space="preserve"> </w:t>
+      </w:r>
+      <w:r>
+        <w:rPr>
+          <w:lang w:val="en-US"/>
+        </w:rPr>
+        <w:t>FLITs</w:t>
+      </w:r>
+      <w:r>
+        <w:t xml:space="preserve"> </w:t>
+      </w:r>
+      <w:r>
+        <w:t xml:space="preserve">вставляются в постоянно отправляемые </w:t>
+      </w:r>
+      <w:r>
+        <w:rPr>
+          <w:lang w:val="en-US"/>
+        </w:rPr>
+        <w:t>LTP</w:t>
+      </w:r>
+      <w:r>
+        <w:t xml:space="preserve"> </w:t>
+      </w:r>
+      <w:r>
+        <w:t xml:space="preserve">пакеты, когда нет, доступных для отправки, </w:t>
+      </w:r>
+      <w:r>
+        <w:rPr>
+          <w:lang w:val="en-US"/>
+        </w:rPr>
+        <w:t>FP</w:t>
+      </w:r>
+      <w:r>
+        <w:t xml:space="preserve"> </w:t>
+      </w:r>
+      <w:r>
+        <w:rPr>
+          <w:lang w:val="en-US"/>
+        </w:rPr>
+        <w:t>FLITs</w:t>
+      </w:r>
+      <w:r>
+        <w:t>.</w:t>
+      </w:r>
+    </w:p>
+    <w:p>
+      <w:pPr>
+        <w:pStyle w:val="DiplomText"/>
+        <w:ind w:left="1429" w:firstLine="698"/>
+      </w:pPr>
+      <w:r>
+        <w:rPr>
+          <w:lang w:val="en-US"/>
+        </w:rPr>
+        <w:t>LTP</w:t>
+      </w:r>
+      <w:r>
+        <w:t xml:space="preserve"> </w:t>
+      </w:r>
+      <w:r>
+        <w:t xml:space="preserve">пакеты содержат 16 </w:t>
+      </w:r>
+      <w:r>
+        <w:rPr>
+          <w:lang w:val="en-US"/>
+        </w:rPr>
+        <w:t>FLITs</w:t>
+      </w:r>
+      <w:r>
+        <w:t xml:space="preserve"> </w:t>
+      </w:r>
+      <w:r>
+        <w:t xml:space="preserve">и, ассоциируемые с каждым </w:t>
+      </w:r>
+      <w:r>
+        <w:rPr>
+          <w:lang w:val="en-US"/>
+        </w:rPr>
+        <w:t>FLIT</w:t>
+      </w:r>
+      <w:r>
+        <w:t>, биты</w:t>
+      </w:r>
+      <w:r>
+        <w:t xml:space="preserve"> </w:t>
+      </w:r>
+      <w:r>
+        <w:t xml:space="preserve">типа для отправки по каналу. В дополнении к 16 </w:t>
+      </w:r>
+      <w:r>
+        <w:rPr>
+          <w:lang w:val="en-US"/>
+        </w:rPr>
+        <w:t>FLITs</w:t>
+      </w:r>
+      <w:r>
+        <w:t xml:space="preserve"> </w:t>
+      </w:r>
+      <w:r>
+        <w:t xml:space="preserve">каждый </w:t>
+      </w:r>
+      <w:r>
+        <w:rPr>
+          <w:lang w:val="en-US"/>
+        </w:rPr>
+        <w:t>LTP</w:t>
+      </w:r>
+      <w:r>
+        <w:t xml:space="preserve"> </w:t>
+      </w:r>
+      <w:r>
+        <w:t xml:space="preserve">имеет два бита кредита канала </w:t>
+      </w:r>
+      <w:r>
+        <w:rPr>
+          <w:lang w:val="en-US"/>
+        </w:rPr>
+        <w:t>VL</w:t>
+      </w:r>
+      <w:r>
+        <w:t xml:space="preserve"> и 14 битов </w:t>
+      </w:r>
+      <w:r>
+        <w:rPr>
+          <w:lang w:val="en-US"/>
+        </w:rPr>
+        <w:t>LCRC</w:t>
+      </w:r>
+      <w:r>
+        <w:t xml:space="preserve">, который охватывает весь контент </w:t>
+      </w:r>
+      <w:r>
+        <w:t xml:space="preserve">всего </w:t>
+      </w:r>
+      <w:r>
+        <w:rPr>
+          <w:lang w:val="en-US"/>
+        </w:rPr>
+        <w:t>LTP</w:t>
+      </w:r>
+      <w:r>
+        <w:t xml:space="preserve"> </w:t>
+      </w:r>
+      <w:r>
+        <w:t xml:space="preserve">пакета. Общий размер </w:t>
+      </w:r>
+      <w:r>
+        <w:rPr>
+          <w:lang w:val="en-US"/>
+        </w:rPr>
+        <w:t>LTP</w:t>
+      </w:r>
+      <w:r>
+        <w:t xml:space="preserve"> пакета</w:t>
+      </w:r>
+      <w:r>
+        <w:t xml:space="preserve"> </w:t>
+      </w:r>
+      <w:r>
+        <w:t xml:space="preserve">составляет 128 байт полезной нагрузки (16 </w:t>
+      </w:r>
+      <w:r>
+        <w:rPr>
+          <w:lang w:val="en-US"/>
+        </w:rPr>
+        <w:t>FLITs</w:t>
+      </w:r>
+      <w:r>
+        <w:t>)</w:t>
+      </w:r>
+      <w:r>
+        <w:t xml:space="preserve"> </w:t>
+      </w:r>
+      <w:r>
+        <w:t>и дополнительные 4 байта (</w:t>
+      </w:r>
+      <w:r>
+        <w:t xml:space="preserve">16 битов типа для каждого </w:t>
+      </w:r>
+      <w:r>
+        <w:rPr>
+          <w:lang w:val="en-US"/>
+        </w:rPr>
+        <w:t>FLIT</w:t>
+      </w:r>
+      <w:r>
+        <w:t xml:space="preserve">, 14-битный </w:t>
+      </w:r>
+      <w:r>
+        <w:rPr>
+          <w:lang w:val="en-US"/>
+        </w:rPr>
+        <w:t>CRC</w:t>
+      </w:r>
+      <w:r>
+        <w:t xml:space="preserve"> и 2 бита для кредита </w:t>
+      </w:r>
+      <w:r>
+        <w:rPr>
+          <w:lang w:val="en-US"/>
+        </w:rPr>
+        <w:t>VL</w:t>
+      </w:r>
+      <w:r>
+        <w:t>)</w:t>
+      </w:r>
+      <w:r>
+        <w:t>, что обеспечивает эффективность передачи данных, равную 64</w:t>
+      </w:r>
+      <w:r>
+        <w:t xml:space="preserve">/66. </w:t>
+      </w:r>
+      <w:r>
+        <w:t xml:space="preserve">Имеется два типа </w:t>
+      </w:r>
+      <w:r>
+        <w:rPr>
+          <w:lang w:val="en-US"/>
+        </w:rPr>
+        <w:t>LTP</w:t>
+      </w:r>
+      <w:r>
+        <w:t xml:space="preserve"> пакетов</w:t>
+      </w:r>
+      <w:r>
+        <w:t>.</w:t>
+      </w:r>
+      <w:r>
+        <w:t xml:space="preserve"> Надежные </w:t>
+      </w:r>
+      <w:r>
+        <w:rPr>
+          <w:lang w:val="en-US"/>
+        </w:rPr>
+        <w:t>LTP</w:t>
+      </w:r>
+      <w:r>
+        <w:t xml:space="preserve"> пакеты содержат </w:t>
+      </w:r>
+      <w:r>
+        <w:rPr>
+          <w:lang w:val="en-US"/>
+        </w:rPr>
+        <w:t>FP</w:t>
+      </w:r>
+      <w:r>
+        <w:t xml:space="preserve"> </w:t>
+      </w:r>
+      <w:r>
+        <w:rPr>
+          <w:lang w:val="en-US"/>
+        </w:rPr>
+        <w:t>FLITs</w:t>
+      </w:r>
+      <w:r>
+        <w:t xml:space="preserve"> </w:t>
+      </w:r>
+      <w:r>
+        <w:t xml:space="preserve">и </w:t>
+      </w:r>
+      <w:r>
+        <w:rPr>
+          <w:lang w:val="en-US"/>
+        </w:rPr>
+        <w:t>VL</w:t>
+      </w:r>
+      <w:r>
+        <w:t xml:space="preserve"> </w:t>
+      </w:r>
+      <w:r>
+        <w:t xml:space="preserve">кредиты вернувшихся </w:t>
+      </w:r>
+      <w:r>
+        <w:rPr>
+          <w:lang w:val="en-US"/>
+        </w:rPr>
+        <w:t>FLITs</w:t>
+      </w:r>
+      <w:r>
+        <w:t xml:space="preserve"> и хранятся в буффере повторной отправки в течение периода времени, который достаточно длинный, чтобы гарантировать, что отсутствие запроса повторной отправки означает, что он был успешно принят удаленной стороной. Нулевые </w:t>
+      </w:r>
+      <w:r>
+        <w:rPr>
+          <w:lang w:val="en-US"/>
+        </w:rPr>
+        <w:t>LTPs</w:t>
+      </w:r>
+      <w:r>
+        <w:t xml:space="preserve"> не </w:t>
+      </w:r>
+      <w:r>
+        <w:t xml:space="preserve">потребляют буффер повторной отправки и никогда не передаются повторно. Они различаются с помощью Контрольного </w:t>
+      </w:r>
+      <w:r>
+        <w:rPr>
+          <w:lang w:val="en-US"/>
+        </w:rPr>
+        <w:t>FLIT</w:t>
+      </w:r>
+      <w:r>
+        <w:t>, который задает конкретную операцию в протоколе повторной передачи.</w:t>
+      </w:r>
+    </w:p>
+    <w:p>
+      <w:pPr>
+        <w:pStyle w:val="DiplomText"/>
+        <w:ind w:left="1429" w:firstLine="698"/>
+        <w:rPr>
+          <w:lang w:val="en-US"/>
+        </w:rPr>
+      </w:pPr>
+      <w:r>
+        <w:t>Механизмы</w:t>
+      </w:r>
+      <w:r>
+        <w:t>, реализованные на Уровне 1.5</w:t>
+      </w:r>
+      <w:r>
+        <w:rPr>
+          <w:lang w:val="en-US"/>
+        </w:rPr>
+        <w:t>:</w:t>
+      </w:r>
+    </w:p>
+    <w:p>
+      <w:pPr>
+        <w:pStyle w:val="DiplomText"/>
+        <w:numPr>
+          <w:ilvl w:val="0"/>
+          <w:numId w:val="48"/>
+        </w:numPr>
+        <w:rPr>
+          <w:lang w:val="en-US"/>
+        </w:rPr>
+      </w:pPr>
+      <w:r>
+        <w:rPr>
+          <w:lang w:val="en-US"/>
+        </w:rPr>
+        <w:t>Intel® Omni-Path Packet Integrity Protection (PIP) - Защита целостности пакетов</w:t>
+      </w:r>
+    </w:p>
+    <w:p>
+      <w:pPr>
+        <w:pStyle w:val="DiplomText"/>
+        <w:ind w:left="2487" w:firstLine="349"/>
+      </w:pPr>
+      <w:r>
+        <w:rPr>
+          <w:lang w:val="en-US"/>
+        </w:rPr>
+        <w:t>Intel</w:t>
+      </w:r>
+      <w:r>
+        <w:t xml:space="preserve">® </w:t>
+      </w:r>
+      <w:r>
+        <w:rPr>
+          <w:lang w:val="en-US"/>
+        </w:rPr>
+        <w:t>Omni</w:t>
+      </w:r>
+      <w:r>
+        <w:t>-</w:t>
+      </w:r>
+      <w:r>
+        <w:rPr>
+          <w:lang w:val="en-US"/>
+        </w:rPr>
+        <w:t>Path</w:t>
+      </w:r>
+      <w:r>
+        <w:t xml:space="preserve"> </w:t>
+      </w:r>
+      <w:r>
+        <w:rPr>
+          <w:lang w:val="en-US"/>
+        </w:rPr>
+        <w:t>PIP</w:t>
+      </w:r>
+      <w:r>
+        <w:t xml:space="preserve"> </w:t>
+      </w:r>
+      <w:r>
+        <w:t xml:space="preserve">используется для улучшения надежности передачи данных по каналу. Когда возникает ошибка </w:t>
+      </w:r>
+      <w:r>
+        <w:rPr>
+          <w:lang w:val="en-US"/>
+        </w:rPr>
+        <w:t>CRC</w:t>
+      </w:r>
+      <w:r>
+        <w:t xml:space="preserve"> </w:t>
+      </w:r>
+      <w:r>
+        <w:t>проверки, запрос на повторную отправку</w:t>
+      </w:r>
+      <w:r>
+        <w:t>,</w:t>
+      </w:r>
+      <w:r>
+        <w:t xml:space="preserve"> </w:t>
+      </w:r>
+      <w:r>
+        <w:t xml:space="preserve">содержащий </w:t>
+      </w:r>
+      <w:r>
+        <w:lastRenderedPageBreak/>
+        <w:t xml:space="preserve">последовательный номер </w:t>
+      </w:r>
+      <w:r>
+        <w:rPr>
+          <w:lang w:val="en-US"/>
+        </w:rPr>
+        <w:t>LTP</w:t>
+      </w:r>
+      <w:r>
+        <w:t xml:space="preserve"> </w:t>
+      </w:r>
+      <w:r>
+        <w:t xml:space="preserve">пакета с ошибкой, отправляется на удаленную сторону, информируя ее о повторной отправке указанного </w:t>
+      </w:r>
+      <w:r>
+        <w:rPr>
+          <w:lang w:val="en-US"/>
+        </w:rPr>
+        <w:t>LT</w:t>
+      </w:r>
+      <w:r>
+        <w:t xml:space="preserve">P пакета с ошибкой и всех последующих </w:t>
+      </w:r>
+      <w:r>
+        <w:rPr>
+          <w:lang w:val="en-US"/>
+        </w:rPr>
+        <w:t>LTP</w:t>
+      </w:r>
+      <w:r>
+        <w:t xml:space="preserve"> </w:t>
+      </w:r>
+      <w:r>
+        <w:t>пакетов.</w:t>
+      </w:r>
+      <w:r>
+        <w:t xml:space="preserve"> </w:t>
+      </w:r>
+      <w:r>
+        <w:t xml:space="preserve">Принимающая сторона отбрасывает все </w:t>
+      </w:r>
+      <w:r>
+        <w:rPr>
+          <w:lang w:val="en-US"/>
+        </w:rPr>
+        <w:t>LTP</w:t>
+      </w:r>
+      <w:r>
+        <w:t xml:space="preserve"> </w:t>
+      </w:r>
+      <w:r>
+        <w:t xml:space="preserve">пакеты, пока не начнется прием пакетов повторной передачи, который указан в нулевом </w:t>
+      </w:r>
+      <w:r>
+        <w:rPr>
+          <w:lang w:val="en-US"/>
+        </w:rPr>
+        <w:t>LTP</w:t>
+      </w:r>
+      <w:r>
+        <w:t xml:space="preserve"> </w:t>
+      </w:r>
+      <w:r>
+        <w:t>пакете, который запрашивает повторную передачу. Буфера повторной отправки испол</w:t>
+      </w:r>
+      <w:r>
+        <w:t>ьзуются для предоставления достаточного по размеру временного</w:t>
+      </w:r>
+      <w:r>
+        <w:t xml:space="preserve"> </w:t>
+      </w:r>
+      <w:r>
+        <w:t>хранилища, покрытить время</w:t>
+      </w:r>
+      <w:r>
+        <w:t xml:space="preserve"> прохождения</w:t>
+      </w:r>
+      <w:r>
+        <w:t xml:space="preserve"> пакета</w:t>
+      </w:r>
+      <w:r>
+        <w:t xml:space="preserve"> в оба конца</w:t>
+      </w:r>
+      <w:r>
+        <w:t xml:space="preserve"> (</w:t>
+      </w:r>
+      <w:r>
+        <w:t>round trip time</w:t>
+      </w:r>
+      <w:r>
+        <w:t>)</w:t>
+      </w:r>
+      <w:r>
+        <w:t xml:space="preserve"> кабеля максимальной длины</w:t>
+      </w:r>
+      <w:r>
+        <w:t xml:space="preserve">. В протоколе повторной передачи используются подразумеваемые подтверждения для уменьшения накладных расходов. После инициализации канала, отправитель посылает спецаильный маркер о повторной отправе в нулевой </w:t>
+      </w:r>
+      <w:r>
+        <w:rPr>
+          <w:lang w:val="en-US"/>
+        </w:rPr>
+        <w:t>LTP</w:t>
+      </w:r>
+      <w:r>
+        <w:t xml:space="preserve"> </w:t>
+      </w:r>
+      <w:r>
+        <w:t xml:space="preserve">пакете, который означает, что посылка надеждых </w:t>
+      </w:r>
+      <w:r>
+        <w:rPr>
+          <w:lang w:val="en-US"/>
+        </w:rPr>
+        <w:t>LTP</w:t>
+      </w:r>
+      <w:r>
+        <w:t xml:space="preserve"> </w:t>
+      </w:r>
+      <w:r>
+        <w:t>пакетов начнется немедленно. В ответ, удаленная сторона пос</w:t>
+      </w:r>
+      <w:r>
+        <w:t xml:space="preserve">ылает </w:t>
+      </w:r>
+      <w:r>
+        <w:t>специальный о</w:t>
+      </w:r>
+      <w:r>
+        <w:t xml:space="preserve">дноразовый </w:t>
+      </w:r>
+      <w:r>
+        <w:rPr>
+          <w:lang w:val="en-US"/>
+        </w:rPr>
+        <w:t>round</w:t>
+      </w:r>
+      <w:r>
+        <w:t>-</w:t>
+      </w:r>
+      <w:r>
+        <w:rPr>
+          <w:lang w:val="en-US"/>
+        </w:rPr>
+        <w:t>trip</w:t>
+      </w:r>
+      <w:r>
+        <w:t xml:space="preserve"> </w:t>
+      </w:r>
+      <w:r>
+        <w:t xml:space="preserve">маркер в нулевом </w:t>
+      </w:r>
+      <w:r>
+        <w:rPr>
+          <w:lang w:val="en-US"/>
+        </w:rPr>
+        <w:t>LTP</w:t>
+      </w:r>
+      <w:r>
+        <w:t>, чтобы сообщить отправителю о завершении приема</w:t>
+      </w:r>
+      <w:r>
+        <w:t xml:space="preserve"> </w:t>
+      </w:r>
+      <w:r>
+        <w:t xml:space="preserve">первого </w:t>
+      </w:r>
+      <w:r>
+        <w:rPr>
+          <w:lang w:val="en-US"/>
+        </w:rPr>
+        <w:t>round</w:t>
+      </w:r>
+      <w:r>
+        <w:t>-</w:t>
+      </w:r>
+      <w:r>
+        <w:rPr>
+          <w:lang w:val="en-US"/>
+        </w:rPr>
+        <w:t>trip</w:t>
+      </w:r>
+      <w:r>
+        <w:t>. До тех пора пока запрос о повторной отправке не получен, все пакеты считаются успешно принятыми удаленной стороной. Протокол поддреживает время полного прохождение пакета</w:t>
+      </w:r>
+      <w:r>
+        <w:t xml:space="preserve"> </w:t>
+      </w:r>
+      <w:r>
+        <w:t xml:space="preserve">в оба конца </w:t>
+      </w:r>
+      <w:r>
+        <w:t>(</w:t>
+      </w:r>
+      <w:r>
+        <w:rPr>
+          <w:lang w:val="en-US"/>
+        </w:rPr>
+        <w:t>round</w:t>
+      </w:r>
+      <w:r>
+        <w:t xml:space="preserve"> </w:t>
+      </w:r>
+      <w:r>
+        <w:rPr>
+          <w:lang w:val="en-US"/>
+        </w:rPr>
+        <w:t>trip</w:t>
+      </w:r>
+      <w:r>
+        <w:t xml:space="preserve"> </w:t>
+      </w:r>
+      <w:r>
+        <w:rPr>
+          <w:lang w:val="en-US"/>
+        </w:rPr>
+        <w:t>time</w:t>
+      </w:r>
+      <w:r>
+        <w:t>)</w:t>
+      </w:r>
+      <w:r>
+        <w:t xml:space="preserve">, который превышает глубину буфера повторной отправки, путем отправки пустых нулевых </w:t>
+      </w:r>
+      <w:r>
+        <w:rPr>
+          <w:lang w:val="en-US"/>
+        </w:rPr>
+        <w:t>LTP</w:t>
+      </w:r>
+      <w:r>
+        <w:t>, когда буфер заполнен. Врея полного прохождения пакета в оба конца (</w:t>
+      </w:r>
+      <w:r>
+        <w:rPr>
+          <w:lang w:val="en-US"/>
+        </w:rPr>
+        <w:t>round</w:t>
+      </w:r>
+      <w:r>
+        <w:t xml:space="preserve"> </w:t>
+      </w:r>
+      <w:r>
+        <w:rPr>
+          <w:lang w:val="en-US"/>
+        </w:rPr>
+        <w:t>trip</w:t>
+      </w:r>
+      <w:r>
+        <w:t xml:space="preserve"> </w:t>
+      </w:r>
+      <w:r>
+        <w:rPr>
+          <w:lang w:val="en-US"/>
+        </w:rPr>
+        <w:t>time</w:t>
+      </w:r>
+      <w:r>
+        <w:t>)</w:t>
+      </w:r>
+      <w:r>
+        <w:t xml:space="preserve"> </w:t>
+      </w:r>
+      <w:r>
+        <w:t xml:space="preserve">устанавливается путем посдчета </w:t>
+      </w:r>
+      <w:r>
+        <w:rPr>
+          <w:lang w:val="en-US"/>
+        </w:rPr>
+        <w:t>LTP</w:t>
+      </w:r>
+      <w:r>
+        <w:t xml:space="preserve"> </w:t>
+      </w:r>
+      <w:r>
+        <w:t xml:space="preserve">пакетов во время ожидания начального </w:t>
+      </w:r>
+      <w:r>
+        <w:rPr>
+          <w:lang w:val="en-US"/>
+        </w:rPr>
+        <w:t>round</w:t>
+      </w:r>
+      <w:r>
+        <w:t>-trip маркера</w:t>
+      </w:r>
+      <w:r>
+        <w:t>.</w:t>
+      </w:r>
+    </w:p>
+    <w:p>
+      <w:pPr>
+        <w:pStyle w:val="DiplomText"/>
+        <w:numPr>
+          <w:ilvl w:val="0"/>
+          <w:numId w:val="48"/>
+        </w:numPr>
+        <w:rPr>
+          <w:lang w:val="en-US"/>
+        </w:rPr>
+      </w:pPr>
+      <w:r>
+        <w:rPr>
+          <w:lang w:val="en-US"/>
+        </w:rPr>
+        <w:lastRenderedPageBreak/>
+        <w:t>Intel® Omni-Path Traffic Flow Optimization (TFO) and Interleave</w:t>
+      </w:r>
+      <w:r>
+        <w:rPr>
+          <w:lang w:val="en-US"/>
+        </w:rPr>
+        <w:t xml:space="preserve"> – </w:t>
+      </w:r>
+      <w:r>
+        <w:t>Оптимизация</w:t>
+      </w:r>
+      <w:r>
+        <w:rPr>
+          <w:lang w:val="en-US"/>
+        </w:rPr>
+        <w:t xml:space="preserve"> </w:t>
+      </w:r>
+      <w:r>
+        <w:t>контроля</w:t>
+      </w:r>
+      <w:r>
+        <w:rPr>
+          <w:lang w:val="en-US"/>
+        </w:rPr>
+        <w:t xml:space="preserve"> </w:t>
+      </w:r>
+      <w:r>
+        <w:t>трафика</w:t>
+      </w:r>
+      <w:r>
+        <w:rPr>
+          <w:lang w:val="en-US"/>
+        </w:rPr>
+        <w:t xml:space="preserve"> </w:t>
+      </w:r>
+      <w:r>
+        <w:t>и</w:t>
+      </w:r>
+      <w:r>
+        <w:rPr>
+          <w:lang w:val="en-US"/>
+        </w:rPr>
+        <w:t xml:space="preserve"> </w:t>
+      </w:r>
+      <w:r>
+        <w:t>чередование</w:t>
+      </w:r>
+    </w:p>
+    <w:p>
+      <w:pPr>
+        <w:pStyle w:val="DiplomText"/>
+        <w:ind w:left="2487" w:firstLine="349"/>
+      </w:pPr>
+      <w:r>
+        <w:rPr>
+          <w:lang w:val="en-US"/>
+        </w:rPr>
+        <w:t>Link</w:t>
+      </w:r>
+      <w:r>
+        <w:t xml:space="preserve"> </w:t>
+      </w:r>
+      <w:r>
+        <w:rPr>
+          <w:lang w:val="en-US"/>
+        </w:rPr>
+        <w:t>Transfer</w:t>
+      </w:r>
+      <w:r>
+        <w:t xml:space="preserve"> </w:t>
+      </w:r>
+      <w:r>
+        <w:rPr>
+          <w:lang w:val="en-US"/>
+        </w:rPr>
+        <w:t>Layer</w:t>
+      </w:r>
+      <w:r>
+        <w:t xml:space="preserve"> </w:t>
+      </w:r>
+      <w:r>
+        <w:t>разрешает</w:t>
+      </w:r>
+      <w:r>
+        <w:t xml:space="preserve">, </w:t>
+      </w:r>
+      <w:r>
+        <w:t>чтобы</w:t>
+      </w:r>
+      <w:r>
+        <w:t xml:space="preserve"> </w:t>
+      </w:r>
+      <w:r>
+        <w:rPr>
+          <w:lang w:val="en-US"/>
+        </w:rPr>
+        <w:t>FLITs</w:t>
+      </w:r>
+      <w:r>
+        <w:t xml:space="preserve"> </w:t>
+      </w:r>
+      <w:r>
+        <w:t>из</w:t>
+      </w:r>
+      <w:r>
+        <w:t xml:space="preserve"> </w:t>
+      </w:r>
+      <w:r>
+        <w:t xml:space="preserve">различных пакетов на различных </w:t>
+      </w:r>
+      <w:r>
+        <w:rPr>
+          <w:lang w:val="en-US"/>
+        </w:rPr>
+        <w:t>VLs</w:t>
+      </w:r>
+      <w:r>
+        <w:t xml:space="preserve"> </w:t>
+      </w:r>
+      <w:r>
+        <w:t xml:space="preserve">чередовались внутри </w:t>
+      </w:r>
+      <w:r>
+        <w:rPr>
+          <w:lang w:val="en-US"/>
+        </w:rPr>
+        <w:t>LT</w:t>
+      </w:r>
+      <w:r>
+        <w:rPr>
+          <w:lang w:val="en-US"/>
+        </w:rPr>
+        <w:t>P</w:t>
+      </w:r>
+      <w:r>
+        <w:t xml:space="preserve"> </w:t>
+      </w:r>
+      <w:r>
+        <w:t xml:space="preserve">пакета и между </w:t>
+      </w:r>
+      <w:r>
+        <w:rPr>
+          <w:lang w:val="en-US"/>
+        </w:rPr>
+        <w:t>LTP</w:t>
+      </w:r>
+      <w:r>
+        <w:t xml:space="preserve"> па</w:t>
+      </w:r>
+      <w:r>
+        <w:t xml:space="preserve">кетами, когда они отправляются по каналу. </w:t>
+      </w:r>
+      <w:r>
+        <w:t xml:space="preserve">Это дает более лучшее использование канала, меньшие задержки для высокоприоритетных пакетов. </w:t>
+      </w:r>
+      <w:r>
+        <w:rPr>
+          <w:lang w:val="en-US"/>
+        </w:rPr>
+        <w:t>FP</w:t>
+      </w:r>
+      <w:r>
+        <w:t xml:space="preserve">, </w:t>
+      </w:r>
+      <w:r>
+        <w:t xml:space="preserve">использующий высокоприоритетный </w:t>
+      </w:r>
+      <w:r>
+        <w:rPr>
+          <w:lang w:val="en-US"/>
+        </w:rPr>
+        <w:t>VL</w:t>
+      </w:r>
+      <w:r>
+        <w:t xml:space="preserve"> и </w:t>
+      </w:r>
+      <w:r>
+        <w:t xml:space="preserve">поступающий на точку выхода </w:t>
+      </w:r>
+      <w:r>
+        <w:t xml:space="preserve">канала, может вытеснить незавершенный </w:t>
+      </w:r>
+      <w:r>
+        <w:rPr>
+          <w:lang w:val="en-US"/>
+        </w:rPr>
+        <w:t>FP</w:t>
+      </w:r>
+      <w:r>
+        <w:t xml:space="preserve">, чтобы минимизировать задержку приоритетного </w:t>
+      </w:r>
+      <w:r>
+        <w:rPr>
+          <w:lang w:val="en-US"/>
+        </w:rPr>
+        <w:t>FP</w:t>
+      </w:r>
+      <w:r>
+        <w:t xml:space="preserve">, то есть, незавершенная передача </w:t>
+      </w:r>
+      <w:r>
+        <w:rPr>
+          <w:lang w:val="en-US"/>
+        </w:rPr>
+        <w:t>FP</w:t>
+      </w:r>
+      <w:r>
+        <w:t xml:space="preserve"> </w:t>
+      </w:r>
+      <w:r>
+        <w:t xml:space="preserve">приостанавливается, чтобы обеспечить передачу пакета  с более высоким приоритетом. Как только </w:t>
+      </w:r>
+      <w:r>
+        <w:rPr>
+          <w:lang w:val="en-US"/>
+        </w:rPr>
+        <w:t>FP</w:t>
+      </w:r>
+      <w:r>
+        <w:t xml:space="preserve"> </w:t>
+      </w:r>
+      <w:r>
+        <w:t xml:space="preserve">с более высоким приоритетом будет передан, передача приостоновленного пакета возобновляется. </w:t>
+      </w:r>
+      <w:r>
+        <w:rPr>
+          <w:lang w:val="en-US"/>
+        </w:rPr>
+        <w:t>FP</w:t>
+      </w:r>
+      <w:r>
+        <w:t xml:space="preserve"> </w:t>
+      </w:r>
+      <w:r>
+        <w:t xml:space="preserve">с низким приоритетом может быть выгружен несколько в </w:t>
+      </w:r>
+      <w:r>
+        <w:t xml:space="preserve">точке выхода канала. Точка выхода канала контролирует общее время, в течение которого </w:t>
+      </w:r>
+      <w:r>
+        <w:rPr>
+          <w:lang w:val="en-US"/>
+        </w:rPr>
+        <w:t>FP</w:t>
+      </w:r>
+      <w:r>
+        <w:t xml:space="preserve"> с низким приоритетом задерживается путем приоритетного прерывания несколькими высокоприоритетными </w:t>
+      </w:r>
+      <w:r>
+        <w:rPr>
+          <w:lang w:val="en-US"/>
+        </w:rPr>
+        <w:t>FPs</w:t>
+      </w:r>
+      <w:r>
+        <w:t xml:space="preserve">, </w:t>
+      </w:r>
+      <w:r>
+        <w:t xml:space="preserve">и позволяет выполнить </w:t>
+      </w:r>
+      <w:r>
+        <w:rPr>
+          <w:lang w:val="en-US"/>
+        </w:rPr>
+        <w:t>FP</w:t>
+      </w:r>
+      <w:r>
+        <w:t xml:space="preserve"> </w:t>
+      </w:r>
+      <w:r>
+        <w:t xml:space="preserve">с низким приоритетом, если превышен лимит, если превышен лимит, настроенный менеджером фабрики. Пузыри в </w:t>
+      </w:r>
+      <w:r>
+        <w:rPr>
+          <w:lang w:val="en-US"/>
+        </w:rPr>
+        <w:t>FP</w:t>
+      </w:r>
+      <w:r>
+        <w:t xml:space="preserve"> определяются как отсуствие доступных </w:t>
+      </w:r>
+      <w:r>
+        <w:rPr>
+          <w:lang w:val="en-US"/>
+        </w:rPr>
+        <w:t>FLITs</w:t>
+      </w:r>
+      <w:r>
+        <w:t xml:space="preserve"> </w:t>
+      </w:r>
+      <w:r>
+        <w:t xml:space="preserve">для незавершенного </w:t>
+      </w:r>
+      <w:r>
+        <w:rPr>
+          <w:lang w:val="en-US"/>
+        </w:rPr>
+        <w:t>FP</w:t>
+      </w:r>
+      <w:r>
+        <w:t xml:space="preserve"> </w:t>
+      </w:r>
+      <w:r>
+        <w:t xml:space="preserve">в точке выхода канала. Если посылка </w:t>
+      </w:r>
+      <w:r>
+        <w:rPr>
+          <w:lang w:val="en-US"/>
+        </w:rPr>
+        <w:t>FP</w:t>
+      </w:r>
+      <w:r>
+        <w:t xml:space="preserve"> </w:t>
+      </w:r>
+      <w:r>
+        <w:t xml:space="preserve">по какой-либо причине прерывается пузырями, </w:t>
+      </w:r>
+      <w:r>
+        <w:rPr>
+          <w:lang w:val="en-US"/>
+        </w:rPr>
+        <w:t>FLITs</w:t>
+      </w:r>
+      <w:r>
+        <w:t xml:space="preserve"> </w:t>
+      </w:r>
+      <w:r>
+        <w:t xml:space="preserve">из второго пакета может использовать канал вместо </w:t>
+      </w:r>
+      <w:r>
+        <w:t xml:space="preserve">распространения </w:t>
+      </w:r>
+      <w:r>
+        <w:rPr>
+          <w:lang w:val="en-US"/>
+        </w:rPr>
+        <w:t>Idles</w:t>
+      </w:r>
+      <w:r>
+        <w:t xml:space="preserve"> </w:t>
+      </w:r>
+      <w:r>
+        <w:t xml:space="preserve">на канале. </w:t>
+      </w:r>
+      <w:r>
+        <w:t>В этом случае замещенный пакет может иметь одинаковую или более низкую приоритетность.</w:t>
+      </w:r>
+      <w:r>
+        <w:t xml:space="preserve"> Когда </w:t>
+      </w:r>
+      <w:r>
+        <w:rPr>
+          <w:lang w:val="en-US"/>
+        </w:rPr>
+        <w:t>FLITs</w:t>
+      </w:r>
+      <w:r>
+        <w:t xml:space="preserve"> </w:t>
+      </w:r>
+      <w:r>
+        <w:t xml:space="preserve">снова доступны для первого </w:t>
+      </w:r>
+      <w:r>
+        <w:lastRenderedPageBreak/>
+        <w:t xml:space="preserve">пакета, </w:t>
+      </w:r>
+      <w:r>
+        <w:t>точка выхода канала может вернуться к передаче первого пакета или дождаться завершения второго пакета.</w:t>
+      </w:r>
+    </w:p>
+    <w:p>
+      <w:pPr>
+        <w:pStyle w:val="DiplomText"/>
+        <w:numPr>
+          <w:ilvl w:val="0"/>
+          <w:numId w:val="48"/>
+        </w:numPr>
+      </w:pPr>
+      <w:r>
+        <w:rPr>
+          <w:lang w:val="en-US"/>
+        </w:rPr>
+        <w:t>Virtual</w:t>
+      </w:r>
+      <w:r>
+        <w:t xml:space="preserve"> </w:t>
+      </w:r>
+      <w:r>
+        <w:rPr>
+          <w:lang w:val="en-US"/>
+        </w:rPr>
+        <w:t>Lane</w:t>
+      </w:r>
+      <w:r>
+        <w:t xml:space="preserve"> </w:t>
+      </w:r>
+      <w:r>
+        <w:rPr>
+          <w:lang w:val="en-US"/>
+        </w:rPr>
+        <w:t>Credit</w:t>
+      </w:r>
+      <w:r>
+        <w:t xml:space="preserve"> </w:t>
+      </w:r>
+      <w:r>
+        <w:rPr>
+          <w:lang w:val="en-US"/>
+        </w:rPr>
+        <w:t>Management</w:t>
+      </w:r>
+      <w:r>
+        <w:t xml:space="preserve"> – </w:t>
+      </w:r>
+      <w:r>
+        <w:t>Управление</w:t>
+      </w:r>
+      <w:r>
+        <w:t xml:space="preserve"> </w:t>
+      </w:r>
+      <w:r>
+        <w:t>кредитам</w:t>
+      </w:r>
+      <w:r>
+        <w:t xml:space="preserve"> </w:t>
+      </w:r>
+      <w:r>
+        <w:t>вирутальных каналов</w:t>
+      </w:r>
+    </w:p>
+    <w:p>
+      <w:pPr>
+        <w:pStyle w:val="DiplomText"/>
+        <w:ind w:left="2487" w:firstLine="349"/>
+      </w:pPr>
+      <w:r>
+        <w:t>Сторона передачи канала информируется об общем пространстве</w:t>
+      </w:r>
+      <w:r>
+        <w:t xml:space="preserve"> физического буфера (информируемый размер - в </w:t>
+      </w:r>
+      <w:r>
+        <w:rPr>
+          <w:lang w:val="en-US"/>
+        </w:rPr>
+        <w:t>FLITs</w:t>
+      </w:r>
+      <w:r>
+        <w:t>) на удаленной стороне как часть процесса инициализации канала.</w:t>
+      </w:r>
+      <w:r>
+        <w:t xml:space="preserve"> </w:t>
+      </w:r>
+      <w:r>
+        <w:t>Сторона приема рассматривает пространство как единый пул для всех VL.</w:t>
+      </w:r>
+      <w:r>
+        <w:t xml:space="preserve"> </w:t>
+      </w:r>
+      <w:r>
+        <w:t>Передающая сторона управляет этим пространством на основе VL.</w:t>
+      </w:r>
+      <w:r>
+        <w:t xml:space="preserve"> </w:t>
+      </w:r>
+      <w:r>
+        <w:t>В дополнение к одному VL упра</w:t>
+      </w:r>
+      <w:r>
+        <w:t xml:space="preserve">вления поддерживается </w:t>
+      </w:r>
+      <w:r>
+        <w:t>до 31 FP VL.</w:t>
+      </w:r>
+      <w:r>
+        <w:t xml:space="preserve"> </w:t>
+      </w:r>
+      <w:r>
+        <w:t>Для каждого VL поддерживается выделенное пространство, а также общее пространство для всех VL.</w:t>
+      </w:r>
+      <w:r>
+        <w:t xml:space="preserve"> </w:t>
+      </w:r>
+      <w:r>
+        <w:t>С</w:t>
+      </w:r>
+      <w:r>
+        <w:t>оотношение фиксированного к общему пространству</w:t>
+      </w:r>
+      <w:r>
+        <w:t xml:space="preserve"> и выделенным размером прос</w:t>
+      </w:r>
+      <w:r>
+        <w:t>транства VL может быть динамически изменено</w:t>
+      </w:r>
+      <w:r>
+        <w:t xml:space="preserve"> менеджером</w:t>
+      </w:r>
+      <w:r>
+        <w:t xml:space="preserve"> фабрики</w:t>
+      </w:r>
+      <w:r>
+        <w:t>.</w:t>
+      </w:r>
+      <w:r>
+        <w:t xml:space="preserve"> </w:t>
+      </w:r>
+      <w:r>
+        <w:t xml:space="preserve">Для каждого </w:t>
+      </w:r>
+      <w:r>
+        <w:rPr>
+          <w:lang w:val="en-US"/>
+        </w:rPr>
+        <w:t>VL</w:t>
+      </w:r>
+      <w:r>
+        <w:t xml:space="preserve"> </w:t>
+      </w:r>
+      <w:r>
+        <w:t xml:space="preserve">подтверждения возвращаются в единицах по 8 </w:t>
+      </w:r>
+      <w:r>
+        <w:rPr>
+          <w:lang w:val="en-US"/>
+        </w:rPr>
+        <w:t>FLITs</w:t>
+      </w:r>
+      <w:r>
+        <w:t xml:space="preserve"> </w:t>
+      </w:r>
+      <w:r>
+        <w:t xml:space="preserve">как только они удаляются из </w:t>
+      </w:r>
+      <w:r>
+        <w:t xml:space="preserve">пула буферов для конкретного </w:t>
+      </w:r>
+      <w:r>
+        <w:rPr>
+          <w:lang w:val="en-US"/>
+        </w:rPr>
+        <w:t>VL</w:t>
+      </w:r>
+      <w:r>
+        <w:t xml:space="preserve">. Эти подтверждения перемещаются по </w:t>
+      </w:r>
+      <w:r>
+        <w:t xml:space="preserve">каналу </w:t>
+      </w:r>
+      <w:r>
+        <w:t>в 2-битном поле VL-кредитования в каждом LTP.</w:t>
+      </w:r>
+      <w:r>
+        <w:t xml:space="preserve"> </w:t>
+      </w:r>
+      <w:r>
+        <w:t xml:space="preserve">2 бита из 4 последовательных LTP объединяются в 8-битное поле, которое используется для указания VL и </w:t>
+      </w:r>
+      <w:r>
+        <w:t xml:space="preserve">номер 8 возвращаемых </w:t>
+      </w:r>
+      <w:r>
+        <w:t>FLIT</w:t>
+      </w:r>
+      <w:r>
+        <w:rPr>
+          <w:lang w:val="en-US"/>
+        </w:rPr>
+        <w:t>s</w:t>
+      </w:r>
+      <w:r>
+        <w:t xml:space="preserve">. </w:t>
+      </w:r>
+      <w:r>
+        <w:t xml:space="preserve">Существуют также дополнительные </w:t>
+      </w:r>
+      <w:r>
+        <w:rPr>
+          <w:lang w:val="en-US"/>
+        </w:rPr>
+        <w:t>Command</w:t>
+      </w:r>
+      <w:r>
+        <w:t xml:space="preserve"> FLIT</w:t>
+      </w:r>
+      <w:r>
+        <w:rPr>
+          <w:lang w:val="en-US"/>
+        </w:rPr>
+        <w:t>s</w:t>
+      </w:r>
+      <w:r>
+        <w:t>, которые могут использоваться дл</w:t>
+      </w:r>
+      <w:r>
+        <w:t>я возврата занчения кредитов VL по каналу</w:t>
+      </w:r>
+      <w:r>
+        <w:t>.</w:t>
+      </w:r>
+      <w:r>
+        <w:t xml:space="preserve"> </w:t>
+      </w:r>
+      <w:r>
+        <w:t>2-битное поле кредита VL LTP и</w:t>
+      </w:r>
+      <w:r>
+        <w:t xml:space="preserve"> </w:t>
+      </w:r>
+      <w:r>
+        <w:rPr>
+          <w:lang w:val="en-US"/>
+        </w:rPr>
+        <w:t>Command</w:t>
+      </w:r>
+      <w:r>
+        <w:t xml:space="preserve"> </w:t>
+      </w:r>
+      <w:r>
+        <w:rPr>
+          <w:lang w:val="en-US"/>
+        </w:rPr>
+        <w:t>FLITs</w:t>
+      </w:r>
+      <w:r>
+        <w:t xml:space="preserve"> </w:t>
+      </w:r>
+      <w:r>
+        <w:t>передаются во время</w:t>
+      </w:r>
+      <w:r>
+        <w:t xml:space="preserve"> последовательности повторных передач, так что инкрементные </w:t>
+      </w:r>
+      <w:r>
+        <w:lastRenderedPageBreak/>
+        <w:t xml:space="preserve">значения кредита </w:t>
+      </w:r>
+      <w:r>
+        <w:rPr>
+          <w:lang w:val="en-US"/>
+        </w:rPr>
+        <w:t>VL</w:t>
+      </w:r>
+      <w:r>
+        <w:t xml:space="preserve"> </w:t>
+      </w:r>
+      <w:r>
+        <w:t>не теряются, когда возникают ошибки канала передачи.</w:t>
+      </w:r>
+    </w:p>
+    <w:p>
+      <w:pPr>
+        <w:pStyle w:val="DiplomText"/>
+        <w:ind w:firstLine="0"/>
+        <w:jc w:val="center"/>
+      </w:pPr>
+      <w:r>
+        <w:pict w14:anchorId="0BBA9198">
+          <v:shape id="_x0000_i1027" type="#_x0000_t75" style="width:467.35pt;height:188pt">
+            <v:imagedata r:id="rId19" o:title="ltp"/>
+          </v:shape>
+        </w:pict>
+      </w:r>
+    </w:p>
+    <w:p>
+      <w:pPr>
+        <w:pStyle w:val="DiplomaElemntDescription"/>
+        <w:rPr>
+          <w:lang w:val="en-US"/>
+        </w:rPr>
+      </w:pPr>
+      <w:r>
+        <w:t>Рис</w:t>
+      </w:r>
+      <w:r>
+        <w:rPr>
+          <w:lang w:val="en-US"/>
+        </w:rPr>
+        <w:t xml:space="preserve"> 8</w:t>
+      </w:r>
+      <w:r>
+        <w:rPr>
+          <w:lang w:val="en-US"/>
+        </w:rPr>
+        <w:t xml:space="preserve">. </w:t>
+      </w:r>
+      <w:r>
+        <w:t>Сегментация</w:t>
+      </w:r>
+      <w:r>
+        <w:rPr>
+          <w:lang w:val="en-US"/>
+        </w:rPr>
+        <w:t xml:space="preserve"> </w:t>
+      </w:r>
+      <w:r>
+        <w:rPr>
+          <w:lang w:val="en-US"/>
+        </w:rPr>
+        <w:t>FP –</w:t>
+      </w:r>
+      <w:r>
+        <w:rPr>
+          <w:lang w:val="en-US"/>
+        </w:rPr>
+        <w:t xml:space="preserve"> </w:t>
+      </w:r>
+      <w:r>
+        <w:rPr>
+          <w:lang w:val="en-US"/>
+        </w:rPr>
+        <w:t xml:space="preserve">FLITs - LTP </w:t>
+      </w:r>
+      <w:r>
+        <w:rPr>
+          <w:lang w:val="en-US"/>
+        </w:rPr>
+        <w:t xml:space="preserve"> </w:t>
+      </w:r>
+      <w:r>
+        <w:rPr>
+          <w:lang w:val="en-US"/>
+        </w:rPr>
+        <w:t>Intel®</w:t>
+      </w:r>
+      <w:r>
+        <w:rPr>
+          <w:lang w:val="en-US"/>
+        </w:rPr>
+        <w:t xml:space="preserve"> </w:t>
+      </w:r>
+      <w:r>
+        <w:rPr>
+          <w:lang w:val="en-US"/>
+        </w:rPr>
+        <w:t>Omni</w:t>
+      </w:r>
+      <w:r>
+        <w:rPr>
+          <w:lang w:val="en-US"/>
+        </w:rPr>
+        <w:t>-</w:t>
+      </w:r>
+      <w:r>
+        <w:rPr>
+          <w:lang w:val="en-US"/>
+        </w:rPr>
+        <w:t>Path Architecture.</w:t>
+      </w:r>
+    </w:p>
+    <w:p>
+      <w:pPr>
+        <w:pStyle w:val="DiplomText"/>
+        <w:numPr>
+          <w:ilvl w:val="0"/>
+          <w:numId w:val="45"/>
+        </w:numPr>
+        <w:rPr>
+          <w:lang w:val="en-US"/>
+        </w:rPr>
+      </w:pPr>
+      <w:r>
+        <w:t>Канальный уровень</w:t>
+      </w:r>
+      <w:r>
+        <w:t xml:space="preserve"> (</w:t>
+      </w:r>
+      <w:r>
+        <w:rPr>
+          <w:lang w:val="en-US"/>
+        </w:rPr>
+        <w:t>Layer 2</w:t>
+      </w:r>
+      <w:r>
+        <w:t>)</w:t>
+      </w:r>
+    </w:p>
+    <w:p>
+      <w:pPr>
+        <w:pStyle w:val="DiplomText"/>
+        <w:ind w:left="1429" w:firstLine="698"/>
+      </w:pPr>
+      <w:r>
+        <w:rPr>
+          <w:lang w:val="en-US"/>
+        </w:rPr>
+        <w:t>Intel</w:t>
+      </w:r>
+      <w:r>
+        <w:t xml:space="preserve">® </w:t>
+      </w:r>
+      <w:r>
+        <w:rPr>
+          <w:lang w:val="en-US"/>
+        </w:rPr>
+        <w:t>OPA</w:t>
+      </w:r>
+      <w:r>
+        <w:t xml:space="preserve"> </w:t>
+      </w:r>
+      <w:r>
+        <w:t xml:space="preserve">Канальный уровень разработан для огромных масштабируемых систем. Пакеты канального уровня используют 24-битную адресацию, а также оптимизированные форматы для небольших систем. До 10 киллобайт может быть передано в одно пакете после учета самого большого заголовка транспортного уровня. </w:t>
+      </w:r>
+      <w:r>
+        <w:rPr>
+          <w:lang w:val="en-US"/>
+        </w:rPr>
+        <w:t>Service</w:t>
+      </w:r>
+      <w:r>
+        <w:t xml:space="preserve"> </w:t>
+      </w:r>
+      <w:r>
+        <w:rPr>
+          <w:lang w:val="en-US"/>
+        </w:rPr>
+        <w:t>Channels</w:t>
+      </w:r>
+      <w:r>
+        <w:t xml:space="preserve"> (</w:t>
+      </w:r>
+      <w:r>
+        <w:rPr>
+          <w:lang w:val="en-US"/>
+        </w:rPr>
+        <w:t>SCs</w:t>
+      </w:r>
+      <w:r>
+        <w:t>)</w:t>
+      </w:r>
+      <w:r>
+        <w:t xml:space="preserve"> и </w:t>
+      </w:r>
+      <w:r>
+        <w:rPr>
+          <w:lang w:val="en-US"/>
+        </w:rPr>
+        <w:t>Virtual</w:t>
+      </w:r>
+      <w:r>
+        <w:t xml:space="preserve"> </w:t>
+      </w:r>
+      <w:r>
+        <w:rPr>
+          <w:lang w:val="en-US"/>
+        </w:rPr>
+        <w:t>Lanes</w:t>
+      </w:r>
+      <w:r>
+        <w:t xml:space="preserve"> (</w:t>
+      </w:r>
+      <w:r>
+        <w:rPr>
+          <w:lang w:val="en-US"/>
+        </w:rPr>
+        <w:t>VLs</w:t>
+      </w:r>
+      <w:r>
+        <w:t>)</w:t>
+      </w:r>
+      <w:r>
+        <w:t xml:space="preserve"> предосставляют строительные блоки для поддержки широкого класса топологий, а также для реализации </w:t>
+      </w:r>
+      <w:r>
+        <w:rPr>
+          <w:lang w:val="en-US"/>
+        </w:rPr>
+        <w:t>Q</w:t>
+      </w:r>
+      <w:r>
+        <w:rPr>
+          <w:lang w:val="en-US"/>
+        </w:rPr>
+        <w:t>uality</w:t>
+      </w:r>
+      <w:r>
+        <w:t xml:space="preserve"> </w:t>
+      </w:r>
+      <w:r>
+        <w:rPr>
+          <w:lang w:val="en-US"/>
+        </w:rPr>
+        <w:t>of</w:t>
+      </w:r>
+      <w:r>
+        <w:t xml:space="preserve"> </w:t>
+      </w:r>
+      <w:r>
+        <w:rPr>
+          <w:lang w:val="en-US"/>
+        </w:rPr>
+        <w:t>Service</w:t>
+      </w:r>
+      <w:r>
+        <w:t xml:space="preserve"> (</w:t>
+      </w:r>
+      <w:r>
+        <w:rPr>
+          <w:lang w:val="en-US"/>
+        </w:rPr>
+        <w:t>QoS</w:t>
+      </w:r>
+      <w:r>
+        <w:t xml:space="preserve">) </w:t>
+      </w:r>
+      <w:r>
+        <w:t>функциональностей.</w:t>
+      </w:r>
+    </w:p>
+    <w:p>
+      <w:pPr>
+        <w:pStyle w:val="DiplomText"/>
+        <w:ind w:left="1429" w:firstLine="698"/>
+      </w:pPr>
+      <w:r>
+        <w:t xml:space="preserve">В рамках </w:t>
+      </w:r>
+      <w:r>
+        <w:rPr>
+          <w:lang w:val="en-US"/>
+        </w:rPr>
+        <w:t>Intel</w:t>
+      </w:r>
+      <w:r>
+        <w:t xml:space="preserve">® </w:t>
+      </w:r>
+      <w:r>
+        <w:rPr>
+          <w:lang w:val="en-US"/>
+        </w:rPr>
+        <w:t>OPA</w:t>
+      </w:r>
+      <w:r>
+        <w:t xml:space="preserve"> </w:t>
+      </w:r>
+      <w:r>
+        <w:t xml:space="preserve">фабрики </w:t>
+      </w:r>
+      <w:r>
+        <w:rPr>
+          <w:lang w:val="en-US"/>
+        </w:rPr>
+        <w:t>QoS</w:t>
+      </w:r>
+      <w:r>
+        <w:t xml:space="preserve"> </w:t>
+      </w:r>
+      <w:r>
+        <w:t>предоставляет ряд возможностей, в том числе разделение задач</w:t>
+      </w:r>
+      <w:r>
+        <w:t>/</w:t>
+      </w:r>
+      <w:r>
+        <w:t>распределение ресурсов</w:t>
+      </w:r>
+      <w:r>
+        <w:t xml:space="preserve">; </w:t>
+      </w:r>
+      <w:r>
+        <w:t>разделение услуг/распределение ресурсов</w:t>
+      </w:r>
+      <w:r>
+        <w:t xml:space="preserve">; </w:t>
+      </w:r>
+      <w:r>
+        <w:t>разделение трафика приложений в рамках данной задачи</w:t>
+      </w:r>
+      <w:r>
+        <w:t xml:space="preserve">; </w:t>
+      </w:r>
+      <w:r>
+        <w:t>протокол (то есть, запрос</w:t>
+      </w:r>
+      <w:r>
+        <w:t>/</w:t>
+      </w:r>
+      <w:r>
+        <w:t>ответ)</w:t>
+      </w:r>
+      <w:r>
+        <w:t xml:space="preserve">; </w:t>
+      </w:r>
+      <w:r>
+        <w:t>механизм избегания взаимобокировки</w:t>
+      </w:r>
+      <w:r>
+        <w:t xml:space="preserve">; </w:t>
+      </w:r>
+      <w:r>
+        <w:t>приоритезация трафика и распределение полосы пропускания</w:t>
+      </w:r>
+      <w:r>
+        <w:t xml:space="preserve">; </w:t>
+      </w:r>
+      <w:r>
+        <w:t>оптимизация дрожания задержки путем приоритизации трафика.</w:t>
+      </w:r>
+    </w:p>
+    <w:p>
+      <w:pPr>
+        <w:pStyle w:val="DiplomText"/>
+        <w:ind w:left="1429" w:firstLine="698"/>
+      </w:pPr>
+      <w:r>
+        <w:rPr>
+          <w:lang w:val="en-US"/>
+        </w:rPr>
+        <w:lastRenderedPageBreak/>
+        <w:t>Intel</w:t>
+      </w:r>
+      <w:r>
+        <w:t xml:space="preserve">® </w:t>
+      </w:r>
+      <w:r>
+        <w:rPr>
+          <w:lang w:val="en-US"/>
+        </w:rPr>
+        <w:t>OPA</w:t>
+      </w:r>
+      <w:r>
+        <w:t xml:space="preserve"> </w:t>
+      </w:r>
+      <w:r>
+        <w:t>предоставляет</w:t>
+      </w:r>
+      <w:r>
+        <w:t xml:space="preserve"> </w:t>
+      </w:r>
+      <w:r>
+        <w:t>очень</w:t>
+      </w:r>
+      <w:r>
+        <w:t xml:space="preserve"> </w:t>
+      </w:r>
+      <w:r>
+        <w:t>гибкие</w:t>
+      </w:r>
+      <w:r>
+        <w:t xml:space="preserve"> </w:t>
+      </w:r>
+      <w:r>
+        <w:t>механизмы</w:t>
+      </w:r>
+      <w:r>
+        <w:t xml:space="preserve"> </w:t>
+      </w:r>
+      <w:r>
+        <w:t>для</w:t>
+      </w:r>
+      <w:r>
+        <w:t xml:space="preserve"> </w:t>
+      </w:r>
+      <w:r>
+        <w:rPr>
+          <w:lang w:val="en-US"/>
+        </w:rPr>
+        <w:t>QoS</w:t>
+      </w:r>
+      <w:r>
+        <w:t xml:space="preserve"> </w:t>
+      </w:r>
+      <w:r>
+        <w:t>через</w:t>
+      </w:r>
+      <w:r>
+        <w:t xml:space="preserve"> </w:t>
+      </w:r>
+      <w:r>
+        <w:t>Виртуальные Фабрики (</w:t>
+      </w:r>
+      <w:r>
+        <w:rPr>
+          <w:lang w:val="en-US"/>
+        </w:rPr>
+        <w:t>vFabrics</w:t>
+      </w:r>
+      <w:r>
+        <w:t xml:space="preserve">, </w:t>
+      </w:r>
+      <w:r>
+        <w:rPr>
+          <w:lang w:val="en-US"/>
+        </w:rPr>
+        <w:t>Virtual</w:t>
+      </w:r>
+      <w:r>
+        <w:t xml:space="preserve"> </w:t>
+      </w:r>
+      <w:r>
+        <w:rPr>
+          <w:lang w:val="en-US"/>
+        </w:rPr>
+        <w:t>Fabrics</w:t>
+      </w:r>
+      <w:r>
+        <w:t xml:space="preserve">), </w:t>
+      </w:r>
+      <w:r>
+        <w:t xml:space="preserve">Классы Трафика </w:t>
+      </w:r>
+      <w:r>
+        <w:t>(</w:t>
+      </w:r>
+      <w:r>
+        <w:rPr>
+          <w:lang w:val="en-US"/>
+        </w:rPr>
+        <w:t>TCs</w:t>
+      </w:r>
+      <w:r>
+        <w:t xml:space="preserve">, </w:t>
+      </w:r>
+      <w:r>
+        <w:rPr>
+          <w:lang w:val="en-US"/>
+        </w:rPr>
+        <w:t>Traffic</w:t>
+      </w:r>
+      <w:r>
+        <w:t xml:space="preserve"> </w:t>
+      </w:r>
+      <w:r>
+        <w:rPr>
+          <w:lang w:val="en-US"/>
+        </w:rPr>
+        <w:t>Classes</w:t>
+      </w:r>
+      <w:r>
+        <w:t xml:space="preserve">), </w:t>
+      </w:r>
+      <w:r>
+        <w:t>Уровни Сервиса (</w:t>
+      </w:r>
+      <w:r>
+        <w:rPr>
+          <w:lang w:val="en-US"/>
+        </w:rPr>
+        <w:t>SLs</w:t>
+      </w:r>
+      <w:r>
+        <w:t xml:space="preserve">, </w:t>
+      </w:r>
+      <w:r>
+        <w:rPr>
+          <w:lang w:val="en-US"/>
+        </w:rPr>
+        <w:t>Service</w:t>
+      </w:r>
+      <w:r>
+        <w:t xml:space="preserve"> </w:t>
+      </w:r>
+      <w:r>
+        <w:rPr>
+          <w:lang w:val="en-US"/>
+        </w:rPr>
+        <w:t>Levels</w:t>
+      </w:r>
+      <w:r>
+        <w:t>)</w:t>
+      </w:r>
+      <w:r>
+        <w:t xml:space="preserve"> и Виртулаьные Полосы (</w:t>
+      </w:r>
+      <w:r>
+        <w:rPr>
+          <w:lang w:val="en-US"/>
+        </w:rPr>
+        <w:t>VLs</w:t>
+      </w:r>
+      <w:r>
+        <w:t xml:space="preserve">, </w:t>
+      </w:r>
+      <w:r>
+        <w:rPr>
+          <w:lang w:val="en-US"/>
+        </w:rPr>
+        <w:t>Virtual</w:t>
+      </w:r>
+      <w:r>
+        <w:t xml:space="preserve"> </w:t>
+      </w:r>
+      <w:r>
+        <w:rPr>
+          <w:lang w:val="en-US"/>
+        </w:rPr>
+        <w:t>Lanes</w:t>
+      </w:r>
+      <w:r>
+        <w:t>)</w:t>
+      </w:r>
+      <w:r>
+        <w:t xml:space="preserve">. </w:t>
+      </w:r>
+      <w:r>
+        <w:t xml:space="preserve">В сердце </w:t>
+      </w:r>
+      <w:r>
+        <w:rPr>
+          <w:lang w:val="en-US"/>
+        </w:rPr>
+        <w:t>QoS</w:t>
+      </w:r>
+      <w:r>
+        <w:t xml:space="preserve"> </w:t>
+      </w:r>
+      <w:r>
+        <w:t xml:space="preserve">лежит </w:t>
+      </w:r>
+      <w:r>
+        <w:rPr>
+          <w:lang w:val="en-US"/>
+        </w:rPr>
+        <w:t>SC</w:t>
+      </w:r>
+      <w:r>
+        <w:t xml:space="preserve"> </w:t>
+      </w:r>
+      <w:r>
+        <w:t>механизм, который используется для дифференцирования пакетов (</w:t>
+      </w:r>
+      <w:r>
+        <w:rPr>
+          <w:lang w:val="en-US"/>
+        </w:rPr>
+        <w:t>FP</w:t>
+      </w:r>
+      <w:r>
+        <w:t xml:space="preserve">) в рамках фабрики. Для поддержки широкого спектра топологий фабрики и конфигураций, назначение </w:t>
+      </w:r>
+      <w:r>
+        <w:rPr>
+          <w:lang w:val="en-US"/>
+        </w:rPr>
+        <w:t>SC</w:t>
+      </w:r>
+      <w:r>
+        <w:t xml:space="preserve"> </w:t>
+      </w:r>
+      <w:r>
+        <w:t xml:space="preserve">управляется с помощью менеджера фабрики и </w:t>
+      </w:r>
+      <w:r>
+        <w:rPr>
+          <w:lang w:val="en-US"/>
+        </w:rPr>
+        <w:t>SC</w:t>
+      </w:r>
+      <w:r>
+        <w:t xml:space="preserve"> </w:t>
+      </w:r>
+      <w:r>
+        <w:t xml:space="preserve">конкретного пакета фабрики может изменится по мере прохождения </w:t>
+      </w:r>
+      <w:r>
+        <w:t>фабрики для маршрутизации в зависимости от возникновения тупиков</w:t>
+      </w:r>
+      <w:bookmarkStart w:id="12" w:name="_GoBack"/>
+      <w:bookmarkEnd w:id="12"/>
+      <w:r>
+        <w:t>.</w:t>
+      </w:r>
+    </w:p>
+    <w:p>
+      <w:pPr>
+        <w:pStyle w:val="DiplomText"/>
+        <w:numPr>
+          <w:ilvl w:val="0"/>
+          <w:numId w:val="45"/>
+        </w:numPr>
+      </w:pPr>
+    </w:p>
+    <w:p>
+      <w:pPr>
         <w:pStyle w:val="DiplomaTitleChapter"/>
       </w:pPr>
       <w:bookmarkStart w:id="13" w:name="_Toc508228718"/>
@@ -9788,7 +12457,7 @@
         </w:rPr>
         <w:t xml:space="preserve">OpenFabrics Interfaces Working Group - </w:t>
       </w:r>
-      <w:hyperlink r:id="rId19" w:history="1">
+      <w:hyperlink r:id="rId20" w:history="1">
         <w:r>
           <w:rPr>
             <w:rStyle w:val="Hyperlink"/>
@@ -9803,7 +12472,7 @@
         </w:rPr>
         <w:t xml:space="preserve">; </w:t>
       </w:r>
-      <w:hyperlink r:id="rId20" w:history="1">
+      <w:hyperlink r:id="rId21" w:history="1">
         <w:r>
           <w:rPr>
             <w:rStyle w:val="Hyperlink"/>
@@ -9836,7 +12505,7 @@
         </w:rPr>
         <w:t xml:space="preserve">Unified Communication X Working Group - </w:t>
       </w:r>
-      <w:hyperlink r:id="rId21" w:history="1">
+      <w:hyperlink r:id="rId22" w:history="1">
         <w:r>
           <w:rPr>
             <w:rStyle w:val="Hyperlink"/>
@@ -9851,7 +12520,7 @@
         </w:rPr>
         <w:t xml:space="preserve">; </w:t>
       </w:r>
-      <w:hyperlink r:id="rId22" w:history="1">
+      <w:hyperlink r:id="rId23" w:history="1">
         <w:r>
           <w:rPr>
             <w:rStyle w:val="Hyperlink"/>
@@ -12165,6 +14834,95 @@
     </w:lvl>
   </w:abstractNum>
   <w:abstractNum w:abstractNumId="23" w15:restartNumberingAfterBreak="0">
+    <w:nsid w:val="3B7072EB"/>
+    <w:multiLevelType w:val="hybridMultilevel"/>
+    <w:tmpl w:val="8C6C8874"/>
+    <w:lvl w:ilvl="0" w:tplc="9E44231E">
+      <w:start w:val="1"/>
+      <w:numFmt w:val="decimal"/>
+      <w:lvlText w:val="%1."/>
+      <w:lvlJc w:val="left"/>
+      <w:pPr>
+        <w:ind w:left="2494" w:hanging="360"/>
+      </w:pPr>
+      <w:rPr>
+        <w:rFonts w:hint="default"/>
+      </w:rPr>
+    </w:lvl>
+    <w:lvl w:ilvl="1" w:tplc="04190019" w:tentative="1">
+      <w:start w:val="1"/>
+      <w:numFmt w:val="lowerLetter"/>
+      <w:lvlText w:val="%2."/>
+      <w:lvlJc w:val="left"/>
+      <w:pPr>
+        <w:ind w:left="3214" w:hanging="360"/>
+      </w:pPr>
+    </w:lvl>
+    <w:lvl w:ilvl="2" w:tplc="0419001B" w:tentative="1">
+      <w:start w:val="1"/>
+      <w:numFmt w:val="lowerRoman"/>
+      <w:lvlText w:val="%3."/>
+      <w:lvlJc w:val="right"/>
+      <w:pPr>
+        <w:ind w:left="3934" w:hanging="180"/>
+      </w:pPr>
+    </w:lvl>
+    <w:lvl w:ilvl="3" w:tplc="0419000F" w:tentative="1">
+      <w:start w:val="1"/>
+      <w:numFmt w:val="decimal"/>
+      <w:lvlText w:val="%4."/>
+      <w:lvlJc w:val="left"/>
+      <w:pPr>
+        <w:ind w:left="4654" w:hanging="360"/>
+      </w:pPr>
+    </w:lvl>
+    <w:lvl w:ilvl="4" w:tplc="04190019" w:tentative="1">
+      <w:start w:val="1"/>
+      <w:numFmt w:val="lowerLetter"/>
+      <w:lvlText w:val="%5."/>
+      <w:lvlJc w:val="left"/>
+      <w:pPr>
+        <w:ind w:left="5374" w:hanging="360"/>
+      </w:pPr>
+    </w:lvl>
+    <w:lvl w:ilvl="5" w:tplc="0419001B" w:tentative="1">
+      <w:start w:val="1"/>
+      <w:numFmt w:val="lowerRoman"/>
+      <w:lvlText w:val="%6."/>
+      <w:lvlJc w:val="right"/>
+      <w:pPr>
+        <w:ind w:left="6094" w:hanging="180"/>
+      </w:pPr>
+    </w:lvl>
+    <w:lvl w:ilvl="6" w:tplc="0419000F" w:tentative="1">
+      <w:start w:val="1"/>
+      <w:numFmt w:val="decimal"/>
+      <w:lvlText w:val="%7."/>
+      <w:lvlJc w:val="left"/>
+      <w:pPr>
+        <w:ind w:left="6814" w:hanging="360"/>
+      </w:pPr>
+    </w:lvl>
+    <w:lvl w:ilvl="7" w:tplc="04190019" w:tentative="1">
+      <w:start w:val="1"/>
+      <w:numFmt w:val="lowerLetter"/>
+      <w:lvlText w:val="%8."/>
+      <w:lvlJc w:val="left"/>
+      <w:pPr>
+        <w:ind w:left="7534" w:hanging="360"/>
+      </w:pPr>
+    </w:lvl>
+    <w:lvl w:ilvl="8" w:tplc="0419001B" w:tentative="1">
+      <w:start w:val="1"/>
+      <w:numFmt w:val="lowerRoman"/>
+      <w:lvlText w:val="%9."/>
+      <w:lvlJc w:val="right"/>
+      <w:pPr>
+        <w:ind w:left="8254" w:hanging="180"/>
+      </w:pPr>
+    </w:lvl>
+  </w:abstractNum>
+  <w:abstractNum w:abstractNumId="24" w15:restartNumberingAfterBreak="0">
     <w:nsid w:val="3BE44E58"/>
     <w:multiLevelType w:val="multilevel"/>
     <w:tmpl w:val="B8B8F2FE"/>
@@ -12313,7 +15071,7 @@
       </w:rPr>
     </w:lvl>
   </w:abstractNum>
-  <w:abstractNum w:abstractNumId="24" w15:restartNumberingAfterBreak="0">
+  <w:abstractNum w:abstractNumId="25" w15:restartNumberingAfterBreak="0">
     <w:nsid w:val="3E4A70A5"/>
     <w:multiLevelType w:val="hybridMultilevel"/>
     <w:tmpl w:val="551EFC38"/>
@@ -12425,7 +15183,7 @@
       </w:rPr>
     </w:lvl>
   </w:abstractNum>
-  <w:abstractNum w:abstractNumId="25" w15:restartNumberingAfterBreak="0">
+  <w:abstractNum w:abstractNumId="26" w15:restartNumberingAfterBreak="0">
     <w:nsid w:val="3F5C778A"/>
     <w:multiLevelType w:val="hybridMultilevel"/>
     <w:tmpl w:val="D29669A6"/>
@@ -12452,7 +15210,7 @@
         <w:rFonts w:ascii="Courier New" w:hAnsi="Courier New" w:cs="Courier New" w:hint="default"/>
       </w:rPr>
     </w:lvl>
-    <w:lvl w:ilvl="2" w:tplc="04190005" w:tentative="1">
+    <w:lvl w:ilvl="2" w:tplc="04190005">
       <w:start w:val="1"/>
       <w:numFmt w:val="bullet"/>
       <w:lvlText w:val=""/>
@@ -12537,7 +15295,96 @@
       </w:rPr>
     </w:lvl>
   </w:abstractNum>
-  <w:abstractNum w:abstractNumId="26" w15:restartNumberingAfterBreak="0">
+  <w:abstractNum w:abstractNumId="27" w15:restartNumberingAfterBreak="0">
+    <w:nsid w:val="3FF61073"/>
+    <w:multiLevelType w:val="hybridMultilevel"/>
+    <w:tmpl w:val="8BA01686"/>
+    <w:lvl w:ilvl="0" w:tplc="46DA9A8C">
+      <w:start w:val="1"/>
+      <w:numFmt w:val="decimal"/>
+      <w:lvlText w:val="%1."/>
+      <w:lvlJc w:val="left"/>
+      <w:pPr>
+        <w:ind w:left="2487" w:hanging="360"/>
+      </w:pPr>
+      <w:rPr>
+        <w:rFonts w:hint="default"/>
+      </w:rPr>
+    </w:lvl>
+    <w:lvl w:ilvl="1" w:tplc="04190019">
+      <w:start w:val="1"/>
+      <w:numFmt w:val="lowerLetter"/>
+      <w:lvlText w:val="%2."/>
+      <w:lvlJc w:val="left"/>
+      <w:pPr>
+        <w:ind w:left="3207" w:hanging="360"/>
+      </w:pPr>
+    </w:lvl>
+    <w:lvl w:ilvl="2" w:tplc="0419001B" w:tentative="1">
+      <w:start w:val="1"/>
+      <w:numFmt w:val="lowerRoman"/>
+      <w:lvlText w:val="%3."/>
+      <w:lvlJc w:val="right"/>
+      <w:pPr>
+        <w:ind w:left="3927" w:hanging="180"/>
+      </w:pPr>
+    </w:lvl>
+    <w:lvl w:ilvl="3" w:tplc="0419000F" w:tentative="1">
+      <w:start w:val="1"/>
+      <w:numFmt w:val="decimal"/>
+      <w:lvlText w:val="%4."/>
+      <w:lvlJc w:val="left"/>
+      <w:pPr>
+        <w:ind w:left="4647" w:hanging="360"/>
+      </w:pPr>
+    </w:lvl>
+    <w:lvl w:ilvl="4" w:tplc="04190019" w:tentative="1">
+      <w:start w:val="1"/>
+      <w:numFmt w:val="lowerLetter"/>
+      <w:lvlText w:val="%5."/>
+      <w:lvlJc w:val="left"/>
+      <w:pPr>
+        <w:ind w:left="5367" w:hanging="360"/>
+      </w:pPr>
+    </w:lvl>
+    <w:lvl w:ilvl="5" w:tplc="0419001B" w:tentative="1">
+      <w:start w:val="1"/>
+      <w:numFmt w:val="lowerRoman"/>
+      <w:lvlText w:val="%6."/>
+      <w:lvlJc w:val="right"/>
+      <w:pPr>
+        <w:ind w:left="6087" w:hanging="180"/>
+      </w:pPr>
+    </w:lvl>
+    <w:lvl w:ilvl="6" w:tplc="0419000F" w:tentative="1">
+      <w:start w:val="1"/>
+      <w:numFmt w:val="decimal"/>
+      <w:lvlText w:val="%7."/>
+      <w:lvlJc w:val="left"/>
+      <w:pPr>
+        <w:ind w:left="6807" w:hanging="360"/>
+      </w:pPr>
+    </w:lvl>
+    <w:lvl w:ilvl="7" w:tplc="04190019" w:tentative="1">
+      <w:start w:val="1"/>
+      <w:numFmt w:val="lowerLetter"/>
+      <w:lvlText w:val="%8."/>
+      <w:lvlJc w:val="left"/>
+      <w:pPr>
+        <w:ind w:left="7527" w:hanging="360"/>
+      </w:pPr>
+    </w:lvl>
+    <w:lvl w:ilvl="8" w:tplc="0419001B" w:tentative="1">
+      <w:start w:val="1"/>
+      <w:numFmt w:val="lowerRoman"/>
+      <w:lvlText w:val="%9."/>
+      <w:lvlJc w:val="right"/>
+      <w:pPr>
+        <w:ind w:left="8247" w:hanging="180"/>
+      </w:pPr>
+    </w:lvl>
+  </w:abstractNum>
+  <w:abstractNum w:abstractNumId="28" w15:restartNumberingAfterBreak="0">
     <w:nsid w:val="414E150E"/>
     <w:multiLevelType w:val="hybridMultilevel"/>
     <w:tmpl w:val="7464BD5C"/>
@@ -12650,7 +15497,7 @@
       </w:rPr>
     </w:lvl>
   </w:abstractNum>
-  <w:abstractNum w:abstractNumId="27" w15:restartNumberingAfterBreak="0">
+  <w:abstractNum w:abstractNumId="29" w15:restartNumberingAfterBreak="0">
     <w:nsid w:val="43792E8F"/>
     <w:multiLevelType w:val="hybridMultilevel"/>
     <w:tmpl w:val="0ACC8D84"/>
@@ -12739,7 +15586,7 @@
       </w:pPr>
     </w:lvl>
   </w:abstractNum>
-  <w:abstractNum w:abstractNumId="28" w15:restartNumberingAfterBreak="0">
+  <w:abstractNum w:abstractNumId="30" w15:restartNumberingAfterBreak="0">
     <w:nsid w:val="49A91ED5"/>
     <w:multiLevelType w:val="hybridMultilevel"/>
     <w:tmpl w:val="6E3C6B3C"/>
@@ -12828,7 +15675,7 @@
       </w:pPr>
     </w:lvl>
   </w:abstractNum>
-  <w:abstractNum w:abstractNumId="29" w15:restartNumberingAfterBreak="0">
+  <w:abstractNum w:abstractNumId="31" w15:restartNumberingAfterBreak="0">
     <w:nsid w:val="49F2136B"/>
     <w:multiLevelType w:val="hybridMultilevel"/>
     <w:tmpl w:val="6BF86154"/>
@@ -12917,7 +15764,7 @@
       </w:pPr>
     </w:lvl>
   </w:abstractNum>
-  <w:abstractNum w:abstractNumId="30" w15:restartNumberingAfterBreak="0">
+  <w:abstractNum w:abstractNumId="32" w15:restartNumberingAfterBreak="0">
     <w:nsid w:val="4A7238AC"/>
     <w:multiLevelType w:val="hybridMultilevel"/>
     <w:tmpl w:val="A45E4D14"/>
@@ -13006,7 +15853,7 @@
       </w:pPr>
     </w:lvl>
   </w:abstractNum>
-  <w:abstractNum w:abstractNumId="31" w15:restartNumberingAfterBreak="0">
+  <w:abstractNum w:abstractNumId="33" w15:restartNumberingAfterBreak="0">
     <w:nsid w:val="4AD041FA"/>
     <w:multiLevelType w:val="hybridMultilevel"/>
     <w:tmpl w:val="30741898"/>
@@ -13092,7 +15939,7 @@
       </w:pPr>
     </w:lvl>
   </w:abstractNum>
-  <w:abstractNum w:abstractNumId="32" w15:restartNumberingAfterBreak="0">
+  <w:abstractNum w:abstractNumId="34" w15:restartNumberingAfterBreak="0">
     <w:nsid w:val="4C924706"/>
     <w:multiLevelType w:val="hybridMultilevel"/>
     <w:tmpl w:val="294CACCE"/>
@@ -13205,7 +16052,7 @@
       </w:rPr>
     </w:lvl>
   </w:abstractNum>
-  <w:abstractNum w:abstractNumId="33" w15:restartNumberingAfterBreak="0">
+  <w:abstractNum w:abstractNumId="35" w15:restartNumberingAfterBreak="0">
     <w:nsid w:val="4DCD7367"/>
     <w:multiLevelType w:val="hybridMultilevel"/>
     <w:tmpl w:val="D4C63428"/>
@@ -13291,7 +16138,7 @@
       </w:pPr>
     </w:lvl>
   </w:abstractNum>
-  <w:abstractNum w:abstractNumId="34" w15:restartNumberingAfterBreak="0">
+  <w:abstractNum w:abstractNumId="36" w15:restartNumberingAfterBreak="0">
     <w:nsid w:val="4E2E710C"/>
     <w:multiLevelType w:val="hybridMultilevel"/>
     <w:tmpl w:val="567655B4"/>
@@ -13381,7 +16228,7 @@
       </w:pPr>
     </w:lvl>
   </w:abstractNum>
-  <w:abstractNum w:abstractNumId="35" w15:restartNumberingAfterBreak="0">
+  <w:abstractNum w:abstractNumId="37" w15:restartNumberingAfterBreak="0">
     <w:nsid w:val="51265A69"/>
     <w:multiLevelType w:val="hybridMultilevel"/>
     <w:tmpl w:val="831677E4"/>
@@ -13470,7 +16317,7 @@
       </w:pPr>
     </w:lvl>
   </w:abstractNum>
-  <w:abstractNum w:abstractNumId="36" w15:restartNumberingAfterBreak="0">
+  <w:abstractNum w:abstractNumId="38" w15:restartNumberingAfterBreak="0">
     <w:nsid w:val="52C64DEA"/>
     <w:multiLevelType w:val="hybridMultilevel"/>
     <w:tmpl w:val="DF80AF32"/>
@@ -13559,7 +16406,7 @@
       </w:pPr>
     </w:lvl>
   </w:abstractNum>
-  <w:abstractNum w:abstractNumId="37" w15:restartNumberingAfterBreak="0">
+  <w:abstractNum w:abstractNumId="39" w15:restartNumberingAfterBreak="0">
     <w:nsid w:val="53994A39"/>
     <w:multiLevelType w:val="hybridMultilevel"/>
     <w:tmpl w:val="67AEDB04"/>
@@ -13648,7 +16495,7 @@
       </w:pPr>
     </w:lvl>
   </w:abstractNum>
-  <w:abstractNum w:abstractNumId="38" w15:restartNumberingAfterBreak="0">
+  <w:abstractNum w:abstractNumId="40" w15:restartNumberingAfterBreak="0">
     <w:nsid w:val="5E2A43DC"/>
     <w:multiLevelType w:val="multilevel"/>
     <w:tmpl w:val="B8B8F2FE"/>
@@ -13797,7 +16644,7 @@
       </w:rPr>
     </w:lvl>
   </w:abstractNum>
-  <w:abstractNum w:abstractNumId="39" w15:restartNumberingAfterBreak="0">
+  <w:abstractNum w:abstractNumId="41" w15:restartNumberingAfterBreak="0">
     <w:nsid w:val="620244E9"/>
     <w:multiLevelType w:val="hybridMultilevel"/>
     <w:tmpl w:val="6682F344"/>
@@ -13886,7 +16733,96 @@
       </w:pPr>
     </w:lvl>
   </w:abstractNum>
-  <w:abstractNum w:abstractNumId="40" w15:restartNumberingAfterBreak="0">
+  <w:abstractNum w:abstractNumId="42" w15:restartNumberingAfterBreak="0">
+    <w:nsid w:val="631278FF"/>
+    <w:multiLevelType w:val="hybridMultilevel"/>
+    <w:tmpl w:val="B8B0CF40"/>
+    <w:lvl w:ilvl="0" w:tplc="4AC6095E">
+      <w:start w:val="1"/>
+      <w:numFmt w:val="decimal"/>
+      <w:lvlText w:val="%1."/>
+      <w:lvlJc w:val="left"/>
+      <w:pPr>
+        <w:ind w:left="1429" w:hanging="360"/>
+      </w:pPr>
+      <w:rPr>
+        <w:rFonts w:hint="default"/>
+      </w:rPr>
+    </w:lvl>
+    <w:lvl w:ilvl="1" w:tplc="04190019">
+      <w:start w:val="1"/>
+      <w:numFmt w:val="lowerLetter"/>
+      <w:lvlText w:val="%2."/>
+      <w:lvlJc w:val="left"/>
+      <w:pPr>
+        <w:ind w:left="2149" w:hanging="360"/>
+      </w:pPr>
+    </w:lvl>
+    <w:lvl w:ilvl="2" w:tplc="0419001B" w:tentative="1">
+      <w:start w:val="1"/>
+      <w:numFmt w:val="lowerRoman"/>
+      <w:lvlText w:val="%3."/>
+      <w:lvlJc w:val="right"/>
+      <w:pPr>
+        <w:ind w:left="2869" w:hanging="180"/>
+      </w:pPr>
+    </w:lvl>
+    <w:lvl w:ilvl="3" w:tplc="0419000F" w:tentative="1">
+      <w:start w:val="1"/>
+      <w:numFmt w:val="decimal"/>
+      <w:lvlText w:val="%4."/>
+      <w:lvlJc w:val="left"/>
+      <w:pPr>
+        <w:ind w:left="3589" w:hanging="360"/>
+      </w:pPr>
+    </w:lvl>
+    <w:lvl w:ilvl="4" w:tplc="04190019" w:tentative="1">
+      <w:start w:val="1"/>
+      <w:numFmt w:val="lowerLetter"/>
+      <w:lvlText w:val="%5."/>
+      <w:lvlJc w:val="left"/>
+      <w:pPr>
+        <w:ind w:left="4309" w:hanging="360"/>
+      </w:pPr>
+    </w:lvl>
+    <w:lvl w:ilvl="5" w:tplc="0419001B" w:tentative="1">
+      <w:start w:val="1"/>
+      <w:numFmt w:val="lowerRoman"/>
+      <w:lvlText w:val="%6."/>
+      <w:lvlJc w:val="right"/>
+      <w:pPr>
+        <w:ind w:left="5029" w:hanging="180"/>
+      </w:pPr>
+    </w:lvl>
+    <w:lvl w:ilvl="6" w:tplc="0419000F" w:tentative="1">
+      <w:start w:val="1"/>
+      <w:numFmt w:val="decimal"/>
+      <w:lvlText w:val="%7."/>
+      <w:lvlJc w:val="left"/>
+      <w:pPr>
+        <w:ind w:left="5749" w:hanging="360"/>
+      </w:pPr>
+    </w:lvl>
+    <w:lvl w:ilvl="7" w:tplc="04190019" w:tentative="1">
+      <w:start w:val="1"/>
+      <w:numFmt w:val="lowerLetter"/>
+      <w:lvlText w:val="%8."/>
+      <w:lvlJc w:val="left"/>
+      <w:pPr>
+        <w:ind w:left="6469" w:hanging="360"/>
+      </w:pPr>
+    </w:lvl>
+    <w:lvl w:ilvl="8" w:tplc="0419001B" w:tentative="1">
+      <w:start w:val="1"/>
+      <w:numFmt w:val="lowerRoman"/>
+      <w:lvlText w:val="%9."/>
+      <w:lvlJc w:val="right"/>
+      <w:pPr>
+        <w:ind w:left="7189" w:hanging="180"/>
+      </w:pPr>
+    </w:lvl>
+  </w:abstractNum>
+  <w:abstractNum w:abstractNumId="43" w15:restartNumberingAfterBreak="0">
     <w:nsid w:val="66644E5C"/>
     <w:multiLevelType w:val="hybridMultilevel"/>
     <w:tmpl w:val="7A50CB50"/>
@@ -13975,7 +16911,7 @@
       </w:pPr>
     </w:lvl>
   </w:abstractNum>
-  <w:abstractNum w:abstractNumId="41" w15:restartNumberingAfterBreak="0">
+  <w:abstractNum w:abstractNumId="44" w15:restartNumberingAfterBreak="0">
     <w:nsid w:val="6FAD03DD"/>
     <w:multiLevelType w:val="hybridMultilevel"/>
     <w:tmpl w:val="EE7825E8"/>
@@ -14064,7 +17000,96 @@
       </w:pPr>
     </w:lvl>
   </w:abstractNum>
-  <w:abstractNum w:abstractNumId="42" w15:restartNumberingAfterBreak="0">
+  <w:abstractNum w:abstractNumId="45" w15:restartNumberingAfterBreak="0">
+    <w:nsid w:val="74314094"/>
+    <w:multiLevelType w:val="hybridMultilevel"/>
+    <w:tmpl w:val="490A82BC"/>
+    <w:lvl w:ilvl="0" w:tplc="37B8059A">
+      <w:start w:val="1"/>
+      <w:numFmt w:val="decimal"/>
+      <w:lvlText w:val="%1."/>
+      <w:lvlJc w:val="left"/>
+      <w:pPr>
+        <w:ind w:left="1429" w:hanging="360"/>
+      </w:pPr>
+      <w:rPr>
+        <w:rFonts w:hint="default"/>
+      </w:rPr>
+    </w:lvl>
+    <w:lvl w:ilvl="1" w:tplc="04190019" w:tentative="1">
+      <w:start w:val="1"/>
+      <w:numFmt w:val="lowerLetter"/>
+      <w:lvlText w:val="%2."/>
+      <w:lvlJc w:val="left"/>
+      <w:pPr>
+        <w:ind w:left="2149" w:hanging="360"/>
+      </w:pPr>
+    </w:lvl>
+    <w:lvl w:ilvl="2" w:tplc="0419001B" w:tentative="1">
+      <w:start w:val="1"/>
+      <w:numFmt w:val="lowerRoman"/>
+      <w:lvlText w:val="%3."/>
+      <w:lvlJc w:val="right"/>
+      <w:pPr>
+        <w:ind w:left="2869" w:hanging="180"/>
+      </w:pPr>
+    </w:lvl>
+    <w:lvl w:ilvl="3" w:tplc="0419000F" w:tentative="1">
+      <w:start w:val="1"/>
+      <w:numFmt w:val="decimal"/>
+      <w:lvlText w:val="%4."/>
+      <w:lvlJc w:val="left"/>
+      <w:pPr>
+        <w:ind w:left="3589" w:hanging="360"/>
+      </w:pPr>
+    </w:lvl>
+    <w:lvl w:ilvl="4" w:tplc="04190019" w:tentative="1">
+      <w:start w:val="1"/>
+      <w:numFmt w:val="lowerLetter"/>
+      <w:lvlText w:val="%5."/>
+      <w:lvlJc w:val="left"/>
+      <w:pPr>
+        <w:ind w:left="4309" w:hanging="360"/>
+      </w:pPr>
+    </w:lvl>
+    <w:lvl w:ilvl="5" w:tplc="0419001B" w:tentative="1">
+      <w:start w:val="1"/>
+      <w:numFmt w:val="lowerRoman"/>
+      <w:lvlText w:val="%6."/>
+      <w:lvlJc w:val="right"/>
+      <w:pPr>
+        <w:ind w:left="5029" w:hanging="180"/>
+      </w:pPr>
+    </w:lvl>
+    <w:lvl w:ilvl="6" w:tplc="0419000F" w:tentative="1">
+      <w:start w:val="1"/>
+      <w:numFmt w:val="decimal"/>
+      <w:lvlText w:val="%7."/>
+      <w:lvlJc w:val="left"/>
+      <w:pPr>
+        <w:ind w:left="5749" w:hanging="360"/>
+      </w:pPr>
+    </w:lvl>
+    <w:lvl w:ilvl="7" w:tplc="04190019" w:tentative="1">
+      <w:start w:val="1"/>
+      <w:numFmt w:val="lowerLetter"/>
+      <w:lvlText w:val="%8."/>
+      <w:lvlJc w:val="left"/>
+      <w:pPr>
+        <w:ind w:left="6469" w:hanging="360"/>
+      </w:pPr>
+    </w:lvl>
+    <w:lvl w:ilvl="8" w:tplc="0419001B" w:tentative="1">
+      <w:start w:val="1"/>
+      <w:numFmt w:val="lowerRoman"/>
+      <w:lvlText w:val="%9."/>
+      <w:lvlJc w:val="right"/>
+      <w:pPr>
+        <w:ind w:left="7189" w:hanging="180"/>
+      </w:pPr>
+    </w:lvl>
+  </w:abstractNum>
+  <w:abstractNum w:abstractNumId="46" w15:restartNumberingAfterBreak="0">
     <w:nsid w:val="77A67C20"/>
     <w:multiLevelType w:val="hybridMultilevel"/>
     <w:tmpl w:val="6BC0FE4C"/>
@@ -14150,7 +17175,7 @@
       </w:pPr>
     </w:lvl>
   </w:abstractNum>
-  <w:abstractNum w:abstractNumId="43" w15:restartNumberingAfterBreak="0">
+  <w:abstractNum w:abstractNumId="47" w15:restartNumberingAfterBreak="0">
     <w:nsid w:val="789E1046"/>
     <w:multiLevelType w:val="hybridMultilevel"/>
     <w:tmpl w:val="6B5885CE"/>
@@ -14240,7 +17265,7 @@
     </w:lvl>
   </w:abstractNum>
   <w:num w:numId="1">
-    <w:abstractNumId w:val="37"/>
+    <w:abstractNumId w:val="39"/>
   </w:num>
   <w:num w:numId="2">
     <w:abstractNumId w:val="9"/>
@@ -14249,22 +17274,22 @@
     <w:abstractNumId w:val="17"/>
   </w:num>
   <w:num w:numId="4">
-    <w:abstractNumId w:val="26"/>
+    <w:abstractNumId w:val="28"/>
   </w:num>
   <w:num w:numId="5">
     <w:abstractNumId w:val="2"/>
   </w:num>
   <w:num w:numId="6">
-    <w:abstractNumId w:val="32"/>
+    <w:abstractNumId w:val="34"/>
   </w:num>
   <w:num w:numId="7">
-    <w:abstractNumId w:val="43"/>
+    <w:abstractNumId w:val="47"/>
   </w:num>
   <w:num w:numId="8">
     <w:abstractNumId w:val="15"/>
   </w:num>
   <w:num w:numId="9">
-    <w:abstractNumId w:val="40"/>
+    <w:abstractNumId w:val="43"/>
   </w:num>
   <w:num w:numId="10">
     <w:abstractNumId w:val="4"/>
@@ -14297,7 +17322,7 @@
     </w:lvlOverride>
   </w:num>
   <w:num w:numId="11">
-    <w:abstractNumId w:val="39"/>
+    <w:abstractNumId w:val="41"/>
     <w:lvlOverride w:ilvl="0">
       <w:startOverride w:val="1"/>
     </w:lvlOverride>
@@ -14327,7 +17352,7 @@
     </w:lvlOverride>
   </w:num>
   <w:num w:numId="12">
-    <w:abstractNumId w:val="27"/>
+    <w:abstractNumId w:val="29"/>
   </w:num>
   <w:num w:numId="13">
     <w:abstractNumId w:val="19"/>
@@ -14342,10 +17367,10 @@
     <w:abstractNumId w:val="0"/>
   </w:num>
   <w:num w:numId="17">
-    <w:abstractNumId w:val="34"/>
+    <w:abstractNumId w:val="36"/>
   </w:num>
   <w:num w:numId="18">
-    <w:abstractNumId w:val="31"/>
+    <w:abstractNumId w:val="33"/>
     <w:lvlOverride w:ilvl="0">
       <w:startOverride w:val="1"/>
     </w:lvlOverride>
@@ -14375,16 +17400,16 @@
     </w:lvlOverride>
   </w:num>
   <w:num w:numId="19">
-    <w:abstractNumId w:val="24"/>
+    <w:abstractNumId w:val="25"/>
   </w:num>
   <w:num w:numId="20">
     <w:abstractNumId w:val="8"/>
   </w:num>
   <w:num w:numId="21">
-    <w:abstractNumId w:val="36"/>
+    <w:abstractNumId w:val="38"/>
   </w:num>
   <w:num w:numId="22">
-    <w:abstractNumId w:val="28"/>
+    <w:abstractNumId w:val="30"/>
   </w:num>
   <w:num w:numId="23">
     <w:abstractNumId w:val="14"/>
@@ -14399,13 +17424,13 @@
     <w:abstractNumId w:val="20"/>
   </w:num>
   <w:num w:numId="27">
-    <w:abstractNumId w:val="23"/>
+    <w:abstractNumId w:val="24"/>
   </w:num>
   <w:num w:numId="28">
-    <w:abstractNumId w:val="38"/>
+    <w:abstractNumId w:val="40"/>
   </w:num>
   <w:num w:numId="29">
-    <w:abstractNumId w:val="41"/>
+    <w:abstractNumId w:val="44"/>
   </w:num>
   <w:num w:numId="30">
     <w:abstractNumId w:val="5"/>
@@ -14414,10 +17439,10 @@
     <w:abstractNumId w:val="21"/>
   </w:num>
   <w:num w:numId="32">
-    <w:abstractNumId w:val="33"/>
+    <w:abstractNumId w:val="35"/>
   </w:num>
   <w:num w:numId="33">
-    <w:abstractNumId w:val="30"/>
+    <w:abstractNumId w:val="32"/>
   </w:num>
   <w:num w:numId="34">
     <w:abstractNumId w:val="16"/>
@@ -14426,10 +17451,10 @@
     <w:abstractNumId w:val="7"/>
   </w:num>
   <w:num w:numId="36">
-    <w:abstractNumId w:val="35"/>
+    <w:abstractNumId w:val="37"/>
   </w:num>
   <w:num w:numId="37">
-    <w:abstractNumId w:val="29"/>
+    <w:abstractNumId w:val="31"/>
   </w:num>
   <w:num w:numId="38">
     <w:abstractNumId w:val="18"/>
@@ -14441,16 +17466,28 @@
     <w:abstractNumId w:val="10"/>
   </w:num>
   <w:num w:numId="41">
-    <w:abstractNumId w:val="42"/>
+    <w:abstractNumId w:val="46"/>
   </w:num>
   <w:num w:numId="42">
     <w:abstractNumId w:val="11"/>
   </w:num>
   <w:num w:numId="43">
-    <w:abstractNumId w:val="25"/>
+    <w:abstractNumId w:val="26"/>
   </w:num>
   <w:num w:numId="44">
     <w:abstractNumId w:val="22"/>
+  </w:num>
+  <w:num w:numId="45">
+    <w:abstractNumId w:val="42"/>
+  </w:num>
+  <w:num w:numId="46">
+    <w:abstractNumId w:val="45"/>
+  </w:num>
+  <w:num w:numId="47">
+    <w:abstractNumId w:val="23"/>
+  </w:num>
+  <w:num w:numId="48">
+    <w:abstractNumId w:val="27"/>
   </w:num>
 </w:numbering>
 </file>
@@ -15917,7 +18954,7 @@
 </file>
 
 <file path=customXml/itemProps1.xml><?xml version="1.0" encoding="utf-8"?>
-<ds:datastoreItem xmlns:ds="http://schemas.openxmlformats.org/officeDocument/2006/customXml" ds:itemID="{9ED14CCF-A0E8-4618-9B03-9FF346D467FA}">
+<ds:datastoreItem xmlns:ds="http://schemas.openxmlformats.org/officeDocument/2006/customXml" ds:itemID="{E2A9091B-725C-4FB8-AB27-77A0A064FE85}">
   <ds:schemaRefs>
     <ds:schemaRef ds:uri="http://schemas.openxmlformats.org/officeDocument/2006/bibliography"/>
   </ds:schemaRefs>

</xml_diff>

<commit_message>
New updates to OPA
Signed-off-by: Dmitry Gladkov <dmitry.gladkov@intel.com>
</commit_message>
<xml_diff>
--- a/diploma.docx
+++ b/diploma.docx
@@ -11683,10 +11683,7 @@
         </w:rPr>
       </w:pPr>
       <w:r>
-        <w:t>Канальный уровень</w:t>
-      </w:r>
-      <w:r>
-        <w:t xml:space="preserve"> (</w:t>
+        <w:t>Канальный уровень (</w:t>
       </w:r>
       <w:r>
         <w:rPr>
@@ -12116,72 +12113,192 @@
         <w:t xml:space="preserve">. </w:t>
       </w:r>
       <w:r>
-        <w:t xml:space="preserve">В сердце </w:t>
-      </w:r>
-      <w:r>
-        <w:rPr>
-          <w:lang w:val="en-US"/>
-        </w:rPr>
-        <w:t>QoS</w:t>
-      </w:r>
-      <w:r>
-        <w:t xml:space="preserve"> </w:t>
-      </w:r>
-      <w:r>
-        <w:t xml:space="preserve">лежит </w:t>
-      </w:r>
-      <w:r>
-        <w:rPr>
-          <w:lang w:val="en-US"/>
-        </w:rPr>
-        <w:t>SC</w:t>
-      </w:r>
-      <w:r>
-        <w:t xml:space="preserve"> </w:t>
-      </w:r>
-      <w:r>
-        <w:t>механизм, который используется для дифференцирования пакетов (</w:t>
-      </w:r>
-      <w:r>
-        <w:rPr>
-          <w:lang w:val="en-US"/>
-        </w:rPr>
-        <w:t>FP</w:t>
-      </w:r>
-      <w:r>
-        <w:t xml:space="preserve">) в рамках фабрики. Для поддержки широкого спектра топологий фабрики и конфигураций, назначение </w:t>
-      </w:r>
-      <w:r>
-        <w:rPr>
-          <w:lang w:val="en-US"/>
-        </w:rPr>
-        <w:t>SC</w:t>
-      </w:r>
-      <w:r>
-        <w:t xml:space="preserve"> </w:t>
-      </w:r>
-      <w:r>
-        <w:t xml:space="preserve">управляется с помощью менеджера фабрики и </w:t>
-      </w:r>
-      <w:r>
-        <w:rPr>
-          <w:lang w:val="en-US"/>
-        </w:rPr>
-        <w:t>SC</w:t>
-      </w:r>
-      <w:r>
-        <w:t xml:space="preserve"> </w:t>
-      </w:r>
-      <w:r>
-        <w:t xml:space="preserve">конкретного пакета фабрики может изменится по мере прохождения </w:t>
-      </w:r>
-      <w:r>
-        <w:t>фабрики для маршрутизации в зависимости от возникновения тупиков</w:t>
+        <w:t>В с</w:t>
       </w:r>
       <w:bookmarkStart w:id="12" w:name="_GoBack"/>
       <w:bookmarkEnd w:id="12"/>
       <w:r>
+        <w:t xml:space="preserve">ердце </w:t>
+      </w:r>
+      <w:r>
+        <w:rPr>
+          <w:lang w:val="en-US"/>
+        </w:rPr>
+        <w:t>QoS</w:t>
+      </w:r>
+      <w:r>
+        <w:t xml:space="preserve"> </w:t>
+      </w:r>
+      <w:r>
+        <w:t xml:space="preserve">лежит </w:t>
+      </w:r>
+      <w:r>
+        <w:rPr>
+          <w:lang w:val="en-US"/>
+        </w:rPr>
+        <w:t>SC</w:t>
+      </w:r>
+      <w:r>
+        <w:t xml:space="preserve"> </w:t>
+      </w:r>
+      <w:r>
+        <w:t>механизм, который используется для дифференцирования пакетов (</w:t>
+      </w:r>
+      <w:r>
+        <w:rPr>
+          <w:lang w:val="en-US"/>
+        </w:rPr>
+        <w:t>FP</w:t>
+      </w:r>
+      <w:r>
+        <w:t xml:space="preserve">) в рамках фабрики. Для поддержки широкого спектра топологий фабрики и конфигураций, назначение </w:t>
+      </w:r>
+      <w:r>
+        <w:rPr>
+          <w:lang w:val="en-US"/>
+        </w:rPr>
+        <w:t>SC</w:t>
+      </w:r>
+      <w:r>
+        <w:t xml:space="preserve"> </w:t>
+      </w:r>
+      <w:r>
+        <w:t xml:space="preserve">управляется с помощью менеджера фабрики и </w:t>
+      </w:r>
+      <w:r>
+        <w:rPr>
+          <w:lang w:val="en-US"/>
+        </w:rPr>
+        <w:t>SC</w:t>
+      </w:r>
+      <w:r>
+        <w:t xml:space="preserve"> </w:t>
+      </w:r>
+      <w:r>
+        <w:t xml:space="preserve">конкретного пакета фабрики может изменится по мере прохождения </w:t>
+      </w:r>
+      <w:r>
+        <w:t>фабрики для маршрутизации в зави</w:t>
+      </w:r>
+      <w:r>
+        <w:t>симости от возникновения взаимоблокировок</w:t>
+      </w:r>
+      <w:r>
         <w:t>.</w:t>
+      </w:r>
+    </w:p>
+    <w:p>
+      <w:pPr>
+        <w:pStyle w:val="DiplomText"/>
+        <w:ind w:left="1429" w:firstLine="698"/>
+        <w:rPr>
+          <w:lang w:val="en-US"/>
+        </w:rPr>
+      </w:pPr>
+      <w:r>
+        <w:t xml:space="preserve">Операции, выполняемые операция приложениями и системными администраторами, централизованы вокруг </w:t>
+      </w:r>
+      <w:r>
+        <w:rPr>
+          <w:lang w:val="en-US"/>
+        </w:rPr>
+        <w:t>vFabrics</w:t>
+      </w:r>
+      <w:r>
+        <w:t xml:space="preserve">. </w:t>
+      </w:r>
+      <w:r>
+        <w:rPr>
+          <w:lang w:val="en-US"/>
+        </w:rPr>
+        <w:t>vFabric</w:t>
+      </w:r>
+      <w:r>
+        <w:t xml:space="preserve"> </w:t>
+      </w:r>
+      <w:r>
+        <w:t xml:space="preserve">– это пересечение множества портов фабрики и один или более протоколов уровня приложений. Множество </w:t>
+      </w:r>
+      <w:r>
+        <w:rPr>
+          <w:lang w:val="en-US"/>
+        </w:rPr>
+        <w:t>QoS</w:t>
+      </w:r>
+      <w:r>
+        <w:t xml:space="preserve"> </w:t>
+      </w:r>
+      <w:r>
+        <w:t xml:space="preserve">функциональностей и политик безопасности устанавливается системным администратором для каждой </w:t>
+      </w:r>
+      <w:r>
+        <w:rPr>
+          <w:lang w:val="en-US"/>
+        </w:rPr>
+        <w:t>vFabric</w:t>
+      </w:r>
+      <w:r>
+        <w:t xml:space="preserve">. </w:t>
+      </w:r>
+      <w:r>
+        <w:t xml:space="preserve">Каждая </w:t>
+      </w:r>
+      <w:r>
+        <w:rPr>
+          <w:lang w:val="en-US"/>
+        </w:rPr>
+        <w:t>vFabric</w:t>
+      </w:r>
+      <w:r>
+        <w:t xml:space="preserve"> </w:t>
+      </w:r>
+      <w:r>
+        <w:t xml:space="preserve">ассоциируется с </w:t>
+      </w:r>
+      <w:r>
+        <w:rPr>
+          <w:lang w:val="en-US"/>
+        </w:rPr>
+        <w:t>Traffic</w:t>
+      </w:r>
+      <w:r>
+        <w:t xml:space="preserve"> </w:t>
+      </w:r>
+      <w:r>
+        <w:rPr>
+          <w:lang w:val="en-US"/>
+        </w:rPr>
+        <w:t>Class</w:t>
+      </w:r>
+      <w:r>
+        <w:t xml:space="preserve"> </w:t>
+      </w:r>
+      <w:r>
+        <w:t xml:space="preserve">для </w:t>
+      </w:r>
+      <w:r>
+        <w:rPr>
+          <w:lang w:val="en-US"/>
+        </w:rPr>
+        <w:t>QoS</w:t>
+      </w:r>
+      <w:r>
+        <w:t xml:space="preserve"> </w:t>
+      </w:r>
+      <w:r>
+        <w:t xml:space="preserve">и </w:t>
+      </w:r>
+      <w:r>
+        <w:rPr>
+          <w:lang w:val="en-US"/>
+        </w:rPr>
+        <w:t>Partition</w:t>
+      </w:r>
+      <w:r>
+        <w:t xml:space="preserve"> </w:t>
+      </w:r>
+      <w:r>
+        <w:t>для безопасности.</w:t>
       </w:r>
     </w:p>
     <w:p>
@@ -18954,7 +19071,7 @@
 </file>
 
 <file path=customXml/itemProps1.xml><?xml version="1.0" encoding="utf-8"?>
-<ds:datastoreItem xmlns:ds="http://schemas.openxmlformats.org/officeDocument/2006/customXml" ds:itemID="{E2A9091B-725C-4FB8-AB27-77A0A064FE85}">
+<ds:datastoreItem xmlns:ds="http://schemas.openxmlformats.org/officeDocument/2006/customXml" ds:itemID="{DD7CAFA5-8ED1-4EDE-8DA4-6356292739CE}">
   <ds:schemaRefs>
     <ds:schemaRef ds:uri="http://schemas.openxmlformats.org/officeDocument/2006/bibliography"/>
   </ds:schemaRefs>

</xml_diff>

<commit_message>
Fixed research adviser comments
Signed-off-by: Dmitry Gladkov <dmitry.gladkov@intel.com>
</commit_message>
<xml_diff>
--- a/diploma.docx
+++ b/diploma.docx
@@ -2515,1505 +2515,10 @@
     <w:p>
       <w:pPr>
         <w:pStyle w:val="DiplomaElemntDescription"/>
-        <w:rPr>
-          <w:lang w:val="en-US"/>
-        </w:rPr>
-      </w:pPr>
-      <w:r>
-        <w:rPr>
-          <w:noProof/>
-        </w:rPr>
-        <w:drawing>
-          <wp:inline distT="0" distB="0" distL="0" distR="0" wp14:anchorId="139C1EDA" wp14:editId="67585AD9">
-            <wp:extent cx="2863056" cy="2371725"/>
-            <wp:effectExtent l="0" t="0" r="0" b="0"/>
-            <wp:docPr id="190" name="Picture 190"/>
-            <wp:cNvGraphicFramePr>
-              <a:graphicFrameLocks xmlns:a="http://schemas.openxmlformats.org/drawingml/2006/main" noChangeAspect="1"/>
-            </wp:cNvGraphicFramePr>
-            <a:graphic xmlns:a="http://schemas.openxmlformats.org/drawingml/2006/main">
-              <a:graphicData uri="http://schemas.openxmlformats.org/drawingml/2006/picture">
-                <pic:pic xmlns:pic="http://schemas.openxmlformats.org/drawingml/2006/picture">
-                  <pic:nvPicPr>
-                    <pic:cNvPr id="0" name="Picture 11"/>
-                    <pic:cNvPicPr>
-                      <a:picLocks noChangeAspect="1" noChangeArrowheads="1"/>
-                    </pic:cNvPicPr>
-                  </pic:nvPicPr>
-                  <pic:blipFill>
-                    <a:blip r:embed="rId8" cstate="print">
-                      <a:extLst>
-                        <a:ext uri="{28A0092B-C50C-407E-A947-70E740481C1C}">
-                          <a14:useLocalDpi xmlns:a14="http://schemas.microsoft.com/office/drawing/2010/main" val="0"/>
-                        </a:ext>
-                      </a:extLst>
-                    </a:blip>
-                    <a:srcRect/>
-                    <a:stretch>
-                      <a:fillRect/>
-                    </a:stretch>
-                  </pic:blipFill>
-                  <pic:spPr bwMode="auto">
-                    <a:xfrm>
-                      <a:off x="0" y="0"/>
-                      <a:ext cx="2872068" cy="2379191"/>
-                    </a:xfrm>
-                    <a:prstGeom prst="rect">
-                      <a:avLst/>
-                    </a:prstGeom>
-                    <a:noFill/>
-                  </pic:spPr>
-                </pic:pic>
-              </a:graphicData>
-            </a:graphic>
-          </wp:inline>
-        </w:drawing>
-      </w:r>
-    </w:p>
-    <w:p>
-      <w:pPr>
-        <w:pStyle w:val="DiplomaElemntDescription"/>
-      </w:pPr>
-      <w:r>
-        <w:t>(а)</w:t>
-      </w:r>
-    </w:p>
-    <w:p>
-      <w:pPr>
-        <w:pStyle w:val="DiplomaElemntDescription"/>
-      </w:pPr>
-      <w:r>
-        <w:rPr>
-          <w:noProof/>
-        </w:rPr>
-        <w:drawing>
-          <wp:inline distT="0" distB="0" distL="0" distR="0" wp14:anchorId="43A225E0" wp14:editId="3E93E38F">
-            <wp:extent cx="2857500" cy="2367123"/>
-            <wp:effectExtent l="0" t="0" r="0" b="0"/>
-            <wp:docPr id="288" name="Picture 288"/>
-            <wp:cNvGraphicFramePr>
-              <a:graphicFrameLocks xmlns:a="http://schemas.openxmlformats.org/drawingml/2006/main" noChangeAspect="1"/>
-            </wp:cNvGraphicFramePr>
-            <a:graphic xmlns:a="http://schemas.openxmlformats.org/drawingml/2006/main">
-              <a:graphicData uri="http://schemas.openxmlformats.org/drawingml/2006/picture">
-                <pic:pic xmlns:pic="http://schemas.openxmlformats.org/drawingml/2006/picture">
-                  <pic:nvPicPr>
-                    <pic:cNvPr id="0" name="Picture 12"/>
-                    <pic:cNvPicPr>
-                      <a:picLocks noChangeAspect="1" noChangeArrowheads="1"/>
-                    </pic:cNvPicPr>
-                  </pic:nvPicPr>
-                  <pic:blipFill>
-                    <a:blip r:embed="rId9" cstate="print">
-                      <a:extLst>
-                        <a:ext uri="{28A0092B-C50C-407E-A947-70E740481C1C}">
-                          <a14:useLocalDpi xmlns:a14="http://schemas.microsoft.com/office/drawing/2010/main" val="0"/>
-                        </a:ext>
-                      </a:extLst>
-                    </a:blip>
-                    <a:srcRect/>
-                    <a:stretch>
-                      <a:fillRect/>
-                    </a:stretch>
-                  </pic:blipFill>
-                  <pic:spPr bwMode="auto">
-                    <a:xfrm>
-                      <a:off x="0" y="0"/>
-                      <a:ext cx="2885357" cy="2390200"/>
-                    </a:xfrm>
-                    <a:prstGeom prst="rect">
-                      <a:avLst/>
-                    </a:prstGeom>
-                    <a:noFill/>
-                  </pic:spPr>
-                </pic:pic>
-              </a:graphicData>
-            </a:graphic>
-          </wp:inline>
-        </w:drawing>
-      </w:r>
-    </w:p>
-    <w:p>
-      <w:pPr>
-        <w:pStyle w:val="DiplomaElemntDescription"/>
-      </w:pPr>
-      <w:r>
-        <w:t>(</w:t>
-      </w:r>
-      <w:r>
-        <w:rPr>
-          <w:lang w:val="en-US"/>
-        </w:rPr>
-        <w:t>b</w:t>
-      </w:r>
-      <w:r>
-        <w:t>)</w:t>
-      </w:r>
-    </w:p>
-    <w:p>
-      <w:pPr>
-        <w:pStyle w:val="DiplomaElemntDescription"/>
-      </w:pPr>
-      <w:r>
-        <w:rPr>
-          <w:noProof/>
-        </w:rPr>
+      </w:pPr>
+      <w:r>
         <w:lastRenderedPageBreak/>
-        <w:drawing>
-          <wp:inline distT="0" distB="0" distL="0" distR="0" wp14:anchorId="4A8DAEFA" wp14:editId="387E9858">
-            <wp:extent cx="2857500" cy="2363253"/>
-            <wp:effectExtent l="0" t="0" r="0" b="0"/>
-            <wp:docPr id="290" name="Picture 290"/>
-            <wp:cNvGraphicFramePr>
-              <a:graphicFrameLocks xmlns:a="http://schemas.openxmlformats.org/drawingml/2006/main" noChangeAspect="1"/>
-            </wp:cNvGraphicFramePr>
-            <a:graphic xmlns:a="http://schemas.openxmlformats.org/drawingml/2006/main">
-              <a:graphicData uri="http://schemas.openxmlformats.org/drawingml/2006/picture">
-                <pic:pic xmlns:pic="http://schemas.openxmlformats.org/drawingml/2006/picture">
-                  <pic:nvPicPr>
-                    <pic:cNvPr id="0" name="Picture 14"/>
-                    <pic:cNvPicPr>
-                      <a:picLocks noChangeAspect="1" noChangeArrowheads="1"/>
-                    </pic:cNvPicPr>
-                  </pic:nvPicPr>
-                  <pic:blipFill>
-                    <a:blip r:embed="rId10" cstate="print">
-                      <a:extLst>
-                        <a:ext uri="{28A0092B-C50C-407E-A947-70E740481C1C}">
-                          <a14:useLocalDpi xmlns:a14="http://schemas.microsoft.com/office/drawing/2010/main" val="0"/>
-                        </a:ext>
-                      </a:extLst>
-                    </a:blip>
-                    <a:srcRect/>
-                    <a:stretch>
-                      <a:fillRect/>
-                    </a:stretch>
-                  </pic:blipFill>
-                  <pic:spPr bwMode="auto">
-                    <a:xfrm>
-                      <a:off x="0" y="0"/>
-                      <a:ext cx="2873137" cy="2376185"/>
-                    </a:xfrm>
-                    <a:prstGeom prst="rect">
-                      <a:avLst/>
-                    </a:prstGeom>
-                    <a:noFill/>
-                  </pic:spPr>
-                </pic:pic>
-              </a:graphicData>
-            </a:graphic>
-          </wp:inline>
-        </w:drawing>
-      </w:r>
-    </w:p>
-    <w:p>
-      <w:pPr>
-        <w:pStyle w:val="DiplomaElemntDescription"/>
-      </w:pPr>
-      <w:r>
-        <w:t>(</w:t>
-      </w:r>
-      <w:r>
-        <w:rPr>
-          <w:lang w:val="en-US"/>
-        </w:rPr>
-        <w:t>c</w:t>
-      </w:r>
-      <w:r>
-        <w:t>)</w:t>
-      </w:r>
-    </w:p>
-    <w:p>
-      <w:pPr>
-        <w:pStyle w:val="DiplomaElemntDescription"/>
-      </w:pPr>
-      <w:r>
-        <w:t>Рис. 1</w:t>
-      </w:r>
-      <w:r>
-        <w:t>.</w:t>
-      </w:r>
-      <w:r>
-        <w:t xml:space="preserve"> Типичные коммуникационные среды</w:t>
-      </w:r>
-      <w:r>
-        <w:t xml:space="preserve"> </w:t>
-      </w:r>
-      <w:r>
-        <w:t>для распределенных и параллельных приложений</w:t>
-      </w:r>
-      <w:r>
-        <w:t>:</w:t>
-      </w:r>
-    </w:p>
-    <w:p>
-      <w:pPr>
-        <w:pStyle w:val="DiplomaElemntDescription"/>
-      </w:pPr>
-      <w:r>
-        <w:t>(</w:t>
-      </w:r>
-      <w:r>
-        <w:t>a</w:t>
-      </w:r>
-      <w:r>
-        <w:t>)</w:t>
-      </w:r>
-      <w:r>
-        <w:t xml:space="preserve"> Связь внутри локальной сети кластера</w:t>
-      </w:r>
-      <w:r>
-        <w:t>;</w:t>
-      </w:r>
-    </w:p>
-    <w:p>
-      <w:pPr>
-        <w:pStyle w:val="DiplomaElemntDescription"/>
-      </w:pPr>
-      <w:r>
-        <w:t>(</w:t>
-      </w:r>
-      <w:r>
-        <w:rPr>
-          <w:lang w:val="en-US"/>
-        </w:rPr>
-        <w:t>b</w:t>
-      </w:r>
-      <w:r>
-        <w:t>)</w:t>
-      </w:r>
-      <w:r>
-        <w:t xml:space="preserve"> </w:t>
-      </w:r>
-      <w:r>
-        <w:t xml:space="preserve">Межкластерная связь по </w:t>
-      </w:r>
-      <w:r>
-        <w:rPr>
-          <w:lang w:val="en-US"/>
-        </w:rPr>
-        <w:t>WAN</w:t>
-      </w:r>
-      <w:r>
-        <w:t>;</w:t>
-      </w:r>
-    </w:p>
-    <w:p>
-      <w:pPr>
-        <w:pStyle w:val="DiplomaElemntDescription"/>
-      </w:pPr>
-      <w:r>
-        <w:t>(</w:t>
-      </w:r>
-      <w:r>
-        <w:rPr>
-          <w:lang w:val="en-US"/>
-        </w:rPr>
-        <w:t>c</w:t>
-      </w:r>
-      <w:r>
-        <w:t xml:space="preserve">) </w:t>
-      </w:r>
-      <w:r>
-        <w:t>Межкластерная связь по высокоскоростной магистральной сети</w:t>
-      </w:r>
-      <w:r>
-        <w:t>.</w:t>
-      </w:r>
-    </w:p>
-    <w:p>
-      <w:pPr>
-        <w:pStyle w:val="DiplomText"/>
-      </w:pPr>
-      <w:r>
-        <w:t>За последние несколько лет, на рынке был представлен ряд высокоскоростных сетей, включая 1/10/40</w:t>
-      </w:r>
-      <w:r>
-        <w:t>/100</w:t>
-      </w:r>
-      <w:r>
-        <w:t xml:space="preserve">-гигабитный </w:t>
-      </w:r>
-      <w:r>
-        <w:rPr>
-          <w:lang w:val="en-US"/>
-        </w:rPr>
-        <w:t>Ethernet</w:t>
-      </w:r>
-      <w:r>
-        <w:t xml:space="preserve">, </w:t>
-      </w:r>
-      <w:r>
-        <w:rPr>
-          <w:lang w:val="en-US"/>
-        </w:rPr>
-        <w:t>InfiniBand</w:t>
-      </w:r>
-      <w:r>
-        <w:t xml:space="preserve">, </w:t>
-      </w:r>
-      <w:r>
-        <w:rPr>
-          <w:lang w:val="en-US"/>
-        </w:rPr>
-        <w:t>Myrinet</w:t>
-      </w:r>
-      <w:r>
-        <w:t xml:space="preserve">, </w:t>
-      </w:r>
-      <w:r>
-        <w:rPr>
-          <w:lang w:val="en-US"/>
-        </w:rPr>
-        <w:t>Omni</w:t>
-      </w:r>
-      <w:r>
-        <w:t>-</w:t>
-      </w:r>
-      <w:r>
-        <w:rPr>
-          <w:lang w:val="en-US"/>
-        </w:rPr>
-        <w:t>Path</w:t>
-      </w:r>
-      <w:r>
-        <w:t xml:space="preserve"> </w:t>
-      </w:r>
-      <w:r>
-        <w:t xml:space="preserve">и т.д. С появлением таких сетей, коммуникационные издержки в кластерных системах переходят от самой сети </w:t>
-      </w:r>
-      <w:r>
-        <w:t xml:space="preserve">к сетевым протоколам на стороне отправителя или получателя. Сетевые протоколы предыдущего поколения, такие как </w:t>
-      </w:r>
-      <w:r>
-        <w:rPr>
-          <w:lang w:val="en-US"/>
-        </w:rPr>
-        <w:t>TCP</w:t>
-      </w:r>
-      <w:r>
-        <w:t>/</w:t>
-      </w:r>
-      <w:r>
-        <w:rPr>
-          <w:lang w:val="en-US"/>
-        </w:rPr>
-        <w:t>IP</w:t>
-      </w:r>
-      <w:r>
-        <w:t>, полагаются на яд</w:t>
-      </w:r>
-      <w:r>
-        <w:t>р</w:t>
-      </w:r>
-      <w:r>
-        <w:t>о операционной системы для обработки сообщений. Это вызывает множество копирований и переключени</w:t>
-      </w:r>
-      <w:r>
-        <w:t>й контекста ядра на критическом</w:t>
-      </w:r>
-      <w:r>
-        <w:t xml:space="preserve"> пути обработки сообщения. Таким образом, накладные расходы на связь были высокими. В течение последних нескольких лет исследователи рассматривают альтернативы для увеличения производит</w:t>
-      </w:r>
-      <w:r>
-        <w:t>е</w:t>
-      </w:r>
-      <w:r>
-        <w:t xml:space="preserve">льности коммуникаций в кластерах, посредством разработки протоколов низкого уровня с низкими задержками и высокой пропускной способностью, таких как </w:t>
-      </w:r>
-      <w:r>
-        <w:rPr>
-          <w:lang w:val="en-US"/>
-        </w:rPr>
-        <w:t>FM</w:t>
-      </w:r>
-      <w:r>
-        <w:t xml:space="preserve"> </w:t>
-      </w:r>
-      <w:r>
-        <w:t xml:space="preserve">и </w:t>
-      </w:r>
-      <w:r>
-        <w:rPr>
-          <w:lang w:val="en-US"/>
-        </w:rPr>
-        <w:t>GM</w:t>
-      </w:r>
-      <w:r>
-        <w:t xml:space="preserve"> </w:t>
-      </w:r>
-      <w:r>
-        <w:t xml:space="preserve">для </w:t>
-      </w:r>
-      <w:r>
-        <w:rPr>
-          <w:lang w:val="en-US"/>
-        </w:rPr>
-        <w:t>Myrinet</w:t>
-      </w:r>
-      <w:r>
-        <w:t xml:space="preserve">, </w:t>
-      </w:r>
-      <w:r>
-        <w:rPr>
-          <w:lang w:val="en-US"/>
-        </w:rPr>
-        <w:t>EMP</w:t>
-      </w:r>
-      <w:r>
-        <w:t xml:space="preserve"> (</w:t>
-      </w:r>
-      <w:r>
-        <w:rPr>
-          <w:lang w:val="en-US"/>
-        </w:rPr>
-        <w:t>Ethernet</w:t>
-      </w:r>
-      <w:r>
-        <w:t xml:space="preserve"> </w:t>
-      </w:r>
-      <w:r>
-        <w:rPr>
-          <w:lang w:val="en-US"/>
-        </w:rPr>
-        <w:t>Message</w:t>
-      </w:r>
-      <w:r>
-        <w:t xml:space="preserve"> </w:t>
-      </w:r>
-      <w:r>
-        <w:rPr>
-          <w:lang w:val="en-US"/>
-        </w:rPr>
-        <w:t>Passing</w:t>
-      </w:r>
-      <w:r>
-        <w:t>)</w:t>
-      </w:r>
-      <w:r>
-        <w:t xml:space="preserve"> </w:t>
-      </w:r>
-      <w:r>
-        <w:t xml:space="preserve">для </w:t>
-      </w:r>
-      <w:r>
-        <w:rPr>
-          <w:lang w:val="en-US"/>
-        </w:rPr>
-        <w:t>Gigabit</w:t>
-      </w:r>
-      <w:r>
-        <w:t xml:space="preserve"> </w:t>
-      </w:r>
-      <w:r>
-        <w:rPr>
-          <w:lang w:val="en-US"/>
-        </w:rPr>
-        <w:t>Ethernet</w:t>
-      </w:r>
-      <w:r>
-        <w:t xml:space="preserve"> и т.д. Чтобы стандартиз</w:t>
-      </w:r>
-      <w:r>
-        <w:t>ир</w:t>
-      </w:r>
-      <w:r>
-        <w:t>овать эти решения, в конце 90-х годов была предложена архитектура виртуального интерфейса (</w:t>
-      </w:r>
-      <w:r>
-        <w:rPr>
-          <w:lang w:val="en-US"/>
-        </w:rPr>
-        <w:t>VIA</w:t>
-      </w:r>
-      <w:r>
-        <w:t>)</w:t>
-      </w:r>
-      <w:r>
-        <w:t>, но он не смог добиться успеха. В последние годы в индустрии была стандартиз</w:t>
-      </w:r>
-      <w:r>
-        <w:t>ир</w:t>
-      </w:r>
-      <w:r>
-        <w:t xml:space="preserve">ована </w:t>
-      </w:r>
-      <w:r>
-        <w:rPr>
-          <w:lang w:val="en-US"/>
-        </w:rPr>
-        <w:t>InfiniBand</w:t>
-      </w:r>
-      <w:r>
-        <w:t xml:space="preserve"> </w:t>
-      </w:r>
-      <w:r>
-        <w:rPr>
-          <w:lang w:val="en-US"/>
-        </w:rPr>
-        <w:t>Architecture</w:t>
-      </w:r>
-      <w:r>
-        <w:t xml:space="preserve"> </w:t>
-      </w:r>
-      <w:r>
-        <w:t xml:space="preserve">для разработки кластеров нового поколения. Все это приводит к сокращению </w:t>
-      </w:r>
-      <w:r>
-        <w:lastRenderedPageBreak/>
-        <w:t>отставания между функциональными возможностями физической сети и тем, что получают конечные пользователи.</w:t>
-      </w:r>
-    </w:p>
-    <w:p>
-      <w:pPr>
-        <w:pStyle w:val="DiplomText"/>
-      </w:pPr>
-      <w:r>
-        <w:t>Тем не менее, каждая новая сеть и проток</w:t>
-      </w:r>
-      <w:r>
-        <w:t>о</w:t>
-      </w:r>
-      <w:r>
-        <w:t xml:space="preserve">лы пользовательского уровня предоставляют пользователю новые </w:t>
-      </w:r>
-      <w:r>
-        <w:rPr>
-          <w:lang w:val="en-US"/>
-        </w:rPr>
-        <w:t>API</w:t>
-      </w:r>
-      <w:r>
-        <w:t xml:space="preserve"> (</w:t>
-      </w:r>
-      <w:r>
-        <w:rPr>
-          <w:lang w:val="en-US"/>
-        </w:rPr>
-        <w:t>Application</w:t>
-      </w:r>
-      <w:r>
-        <w:t xml:space="preserve"> </w:t>
-      </w:r>
-      <w:r>
-        <w:rPr>
-          <w:lang w:val="en-US"/>
-        </w:rPr>
-        <w:t>Programming</w:t>
-      </w:r>
-      <w:r>
-        <w:t xml:space="preserve"> </w:t>
-      </w:r>
-      <w:r>
-        <w:rPr>
-          <w:lang w:val="en-US"/>
-        </w:rPr>
-        <w:t>Interface</w:t>
-      </w:r>
-      <w:r>
-        <w:t xml:space="preserve">) </w:t>
-      </w:r>
-      <w:r>
-        <w:t xml:space="preserve">или </w:t>
-      </w:r>
-      <w:r>
-        <w:t>«</w:t>
-      </w:r>
-      <w:r>
-        <w:t>язык</w:t>
-      </w:r>
-      <w:r>
-        <w:t>»</w:t>
-      </w:r>
-      <w:r>
-        <w:t xml:space="preserve"> для взаимодействия с пользователем. Хотя эти новые </w:t>
-      </w:r>
-      <w:r>
-        <w:rPr>
-          <w:lang w:val="en-US"/>
-        </w:rPr>
-        <w:t>API</w:t>
-      </w:r>
-      <w:r>
-        <w:t xml:space="preserve"> </w:t>
-      </w:r>
-      <w:r>
-        <w:t>могут быть эффективно использованы для разработки новых приложений, они могут оказаться</w:t>
-      </w:r>
-      <w:r>
-        <w:t xml:space="preserve"> непригодными для уже существую</w:t>
-      </w:r>
-      <w:r>
-        <w:t>щих приложений, которые были разработаны несколько лет назад. Разработчики прил</w:t>
-      </w:r>
-      <w:r>
-        <w:t xml:space="preserve">ожений </w:t>
-      </w:r>
-      <w:r>
-        <w:t>нацелены на переносимость на различные будущие платформы и сети. Модел</w:t>
-      </w:r>
-      <w:r>
-        <w:t xml:space="preserve">ь параллельного программирования </w:t>
-      </w:r>
-      <w:r>
-        <w:rPr>
-          <w:lang w:val="en-US"/>
-        </w:rPr>
-        <w:t>MPI</w:t>
-      </w:r>
-      <w:r>
-        <w:t xml:space="preserve"> </w:t>
-      </w:r>
-      <w:r>
-        <w:t>широко признан</w:t>
-      </w:r>
-      <w:r>
-        <w:t>а</w:t>
-      </w:r>
-      <w:r>
-        <w:t xml:space="preserve"> в качестве приемлемого подхода для достижений такой переносимости</w:t>
-      </w:r>
-      <w:r>
-        <w:t xml:space="preserve"> и является де-факто стандартом для научных приложений</w:t>
-      </w:r>
-      <w:r>
-        <w:t>.</w:t>
-      </w:r>
-    </w:p>
-    <w:p>
-      <w:pPr>
-        <w:pStyle w:val="DiplomText"/>
-      </w:pPr>
-      <w:r>
-        <w:t>Для обеспечения переносимости</w:t>
-      </w:r>
-      <w:r>
-        <w:t xml:space="preserve"> основные реализации </w:t>
-      </w:r>
-      <w:r>
-        <w:rPr>
-          <w:lang w:val="en-US"/>
-        </w:rPr>
-        <w:t>MPI</w:t>
-      </w:r>
-      <w:r>
-        <w:t xml:space="preserve"> </w:t>
-      </w:r>
-      <w:r>
-        <w:t xml:space="preserve">основываются на широко используемом интерфейсе </w:t>
-      </w:r>
-      <w:r>
-        <w:rPr>
-          <w:lang w:val="en-US"/>
-        </w:rPr>
-        <w:t>Sockets</w:t>
-      </w:r>
-      <w:r>
-        <w:t xml:space="preserve">. Интерфейс </w:t>
-      </w:r>
-      <w:r>
-        <w:rPr>
-          <w:lang w:val="en-US"/>
-        </w:rPr>
-        <w:t>Sockets</w:t>
-      </w:r>
-      <w:r>
-        <w:t xml:space="preserve"> </w:t>
-      </w:r>
-      <w:r>
-        <w:t>является станд</w:t>
-      </w:r>
-      <w:r>
-        <w:t>а</w:t>
-      </w:r>
-      <w:r>
-        <w:t>ртом для написания сетевых приложений</w:t>
-      </w:r>
-      <w:r>
-        <w:t xml:space="preserve"> и поддерживается большим количеством современных системам</w:t>
-      </w:r>
-      <w:r>
-        <w:t>, но не позволяет в полной мере использовать коммуникационные возможнос</w:t>
-      </w:r>
-      <w:r>
-        <w:t>ти сети. Каждая операция с пользовательскими данными несет значительные накладные расходы для обеспечения надежности, правильной последовательности, которые перекрывают низкие затраты сетевого интерфейса.</w:t>
-      </w:r>
-    </w:p>
-    <w:p>
-      <w:pPr>
-        <w:pStyle w:val="DiplomaTitleChapter"/>
-      </w:pPr>
-      <w:bookmarkStart w:id="2" w:name="_Toc483333012"/>
-      <w:bookmarkStart w:id="3" w:name="_Toc508228710"/>
-      <w:r>
-        <w:lastRenderedPageBreak/>
-        <w:t>Цель работы</w:t>
-      </w:r>
-      <w:bookmarkEnd w:id="2"/>
-      <w:bookmarkEnd w:id="3"/>
-    </w:p>
-    <w:p>
-      <w:pPr>
-        <w:pStyle w:val="DiplomText"/>
-      </w:pPr>
-      <w:r>
-        <w:t>Имея ввиду поставленные проблемы</w:t>
-      </w:r>
-      <w:r>
-        <w:t xml:space="preserve"> </w:t>
-      </w:r>
-      <w:r>
-        <w:rPr>
-          <w:lang w:val="en-US"/>
-        </w:rPr>
-        <w:t>Sockets</w:t>
-      </w:r>
-      <w:r>
-        <w:t xml:space="preserve"> </w:t>
-      </w:r>
-      <w:r>
-        <w:t>интерфейса</w:t>
-      </w:r>
-      <w:r>
-        <w:t xml:space="preserve"> для построения высокоск</w:t>
-      </w:r>
-      <w:r>
-        <w:t>о</w:t>
-      </w:r>
-      <w:r>
-        <w:t>ростных коммуникаций между объектами сети</w:t>
-      </w:r>
-      <w:r>
-        <w:t>, которые не позволяют раск</w:t>
-      </w:r>
-      <w:r>
-        <w:t>рыть полностью возможности сетевого оборудования</w:t>
-      </w:r>
-      <w:r>
-        <w:t xml:space="preserve">, и проблемы специализированных </w:t>
-      </w:r>
-      <w:r>
-        <w:rPr>
-          <w:lang w:val="en-US"/>
-        </w:rPr>
-        <w:t>API</w:t>
-      </w:r>
-      <w:r>
-        <w:t>, разработанных для конкретных сетей, которые ограничивают переносимость приложений, в данном дипломном проекте предлагается рассмотреть перспективные подходы к созданию унифицированного интерфейса</w:t>
-      </w:r>
-      <w:r>
-        <w:t xml:space="preserve"> </w:t>
-      </w:r>
-      <w:r>
-        <w:t>для различных параллельных технологий со следующими возможностями</w:t>
-      </w:r>
-      <w:r>
-        <w:t>:</w:t>
-      </w:r>
-    </w:p>
-    <w:p>
-      <w:pPr>
-        <w:pStyle w:val="DiplomText"/>
-        <w:numPr>
-          <w:ilvl w:val="0"/>
-          <w:numId w:val="35"/>
-        </w:numPr>
-      </w:pPr>
-      <w:r>
-        <w:t>Позволять приложениям не только работать непосредственно в различных высокоскоростных сетях без каких-либо изменений, но также иметь возможность извлекать наилучшую производительность из сети.</w:t>
-      </w:r>
-    </w:p>
-    <w:p>
-      <w:pPr>
-        <w:pStyle w:val="DiplomText"/>
-        <w:numPr>
-          <w:ilvl w:val="0"/>
-          <w:numId w:val="35"/>
-        </w:numPr>
-      </w:pPr>
-      <w:r>
-        <w:t xml:space="preserve">Иметь возможность извлекать </w:t>
-      </w:r>
-      <w:r>
-        <w:t>выгоду от предоставляемых</w:t>
-      </w:r>
-      <w:r>
-        <w:t xml:space="preserve"> способностей сетей, не ограничи</w:t>
-      </w:r>
-      <w:r>
-        <w:t>вая производительность и переносимость при переходе на другие сетевые технологии.</w:t>
-      </w:r>
-    </w:p>
-    <w:p>
-      <w:pPr>
-        <w:pStyle w:val="DiplomText"/>
-        <w:numPr>
-          <w:ilvl w:val="0"/>
-          <w:numId w:val="35"/>
-        </w:numPr>
-      </w:pPr>
-      <w:r>
-        <w:t>Обеспечивать надежность передачи данных, высокую масштабируемость приложений.</w:t>
-      </w:r>
-    </w:p>
-    <w:p>
-      <w:pPr>
-        <w:pStyle w:val="DiplomText"/>
-      </w:pPr>
-      <w:r>
-        <w:t>Цели</w:t>
-      </w:r>
-      <w:r>
-        <w:t xml:space="preserve"> д</w:t>
-      </w:r>
-      <w:r>
-        <w:t>анной работы</w:t>
-      </w:r>
-      <w:r>
-        <w:t xml:space="preserve"> </w:t>
-      </w:r>
-      <w:r>
-        <w:t>состоят</w:t>
-      </w:r>
-      <w:r>
-        <w:t xml:space="preserve"> в том, чтобы</w:t>
-      </w:r>
-      <w:r>
-        <w:t>:</w:t>
-      </w:r>
-    </w:p>
-    <w:p>
-      <w:pPr>
-        <w:pStyle w:val="DiplomText"/>
-        <w:numPr>
-          <w:ilvl w:val="0"/>
-          <w:numId w:val="36"/>
-        </w:numPr>
-      </w:pPr>
-      <w:r>
-        <w:t>И</w:t>
-      </w:r>
-      <w:r>
-        <w:t>сследовать один из современных программных интерфейсов, который предоставляет высокопроизводительное, многофункциональное, переносимое промежуточное ПО для существующих параллельных моделей, используемых для высокопроизводительных вычислений</w:t>
-      </w:r>
-      <w:r>
-        <w:t xml:space="preserve">, таких как </w:t>
-      </w:r>
-      <w:r>
-        <w:rPr>
-          <w:lang w:val="en-US"/>
-        </w:rPr>
-        <w:t>MPI</w:t>
-      </w:r>
-      <w:r>
-        <w:t xml:space="preserve">, </w:t>
-      </w:r>
-      <w:r>
-        <w:rPr>
-          <w:lang w:val="en-US"/>
-        </w:rPr>
-        <w:t>GlobalArrays</w:t>
-      </w:r>
-      <w:r>
-        <w:t xml:space="preserve">, </w:t>
-      </w:r>
-      <w:r>
-        <w:rPr>
-          <w:lang w:val="en-US"/>
-        </w:rPr>
-        <w:t>SHMEM</w:t>
-      </w:r>
-      <w:r>
-        <w:t xml:space="preserve"> и другие.</w:t>
-      </w:r>
-    </w:p>
-    <w:p>
-      <w:pPr>
-        <w:pStyle w:val="DiplomText"/>
-        <w:numPr>
-          <w:ilvl w:val="0"/>
-          <w:numId w:val="36"/>
-        </w:numPr>
-      </w:pPr>
-      <w:r>
-        <w:t>Рассмотреть и предложить</w:t>
-      </w:r>
-      <w:r>
-        <w:t xml:space="preserve"> </w:t>
-      </w:r>
-      <w:r>
-        <w:t>возможные решения для текущих недостающих функциональных возможностей исследуемого ПО, которые мешают обеспечивать низкие задержки, высокую пропускную способность, требуемую масштабируемость на известных сетевых технологиях.</w:t>
-      </w:r>
-    </w:p>
-    <w:p>
-      <w:pPr>
-        <w:pStyle w:val="DiplomText"/>
-        <w:numPr>
-          <w:ilvl w:val="0"/>
-          <w:numId w:val="36"/>
-        </w:numPr>
-      </w:pPr>
-      <w:r>
-        <w:lastRenderedPageBreak/>
-        <w:t>Провести исследования, экспериментальные доказательства состоятельности и возможности дальнейшего применения п</w:t>
-      </w:r>
-      <w:r>
-        <w:t xml:space="preserve">редложенных решений на примере </w:t>
-      </w:r>
-      <w:r>
-        <w:t>широко используемого программного интерфейса программирования в</w:t>
-      </w:r>
-      <w:r>
-        <w:t>ысокопроизводительных приложений</w:t>
-      </w:r>
-      <w:r>
-        <w:t xml:space="preserve"> </w:t>
-      </w:r>
-      <w:r>
-        <w:rPr>
-          <w:lang w:val="en-US"/>
-        </w:rPr>
-        <w:t>MPI</w:t>
-      </w:r>
-      <w:r>
-        <w:t>.</w:t>
-      </w:r>
-    </w:p>
-    <w:p>
-      <w:pPr>
-        <w:pStyle w:val="DiplomaTitleChapter"/>
-      </w:pPr>
-      <w:bookmarkStart w:id="4" w:name="_Toc483333013"/>
-      <w:bookmarkStart w:id="5" w:name="_Toc508228711"/>
-      <w:r>
-        <w:lastRenderedPageBreak/>
-        <w:t>Обзор предметной области</w:t>
-      </w:r>
-      <w:bookmarkEnd w:id="4"/>
-      <w:bookmarkEnd w:id="5"/>
-    </w:p>
-    <w:p>
-      <w:pPr>
-        <w:pStyle w:val="DiplomText"/>
-      </w:pPr>
-      <w:r>
-        <w:t>Последние десятки</w:t>
-      </w:r>
-      <w:r>
-        <w:t xml:space="preserve"> лет, мощность вычислительных узлов увеличивается в два раза каждые 18 месяцев. В тоже время</w:t>
-      </w:r>
-      <w:r>
-        <w:t xml:space="preserve"> современные</w:t>
-      </w:r>
-      <w:r>
-        <w:t xml:space="preserve"> высокоскоростные сети, которые обеспечивают высокую пропускную способность и низкие задержки также являются неотъемлемой частью для построения выс</w:t>
-      </w:r>
-      <w:r>
-        <w:t>о</w:t>
-      </w:r>
-      <w:r>
-        <w:t>копроизводительных вычислительных сред. Как отмечалось ранее, современные высокопроизводительные системы создаются путем объединения вычислительных узлов</w:t>
-      </w:r>
-      <w:r>
-        <w:t xml:space="preserve"> посредством коммуникационных интерфейсов</w:t>
-      </w:r>
-      <w:r>
-        <w:t xml:space="preserve"> в кластерные системы</w:t>
-      </w:r>
-      <w:r>
-        <w:t xml:space="preserve">. Кластерные системы </w:t>
-      </w:r>
-      <w:r>
-        <w:t xml:space="preserve">зависят от вычислительных мощностей узлов и производительности сети. Таким образом </w:t>
-      </w:r>
-      <w:r>
-        <w:t>развитие сетевых интерфейсов и ПО, поставляемого вместе с сетевыми интерфейсами, влияет на эффективность кластерных систем.</w:t>
-      </w:r>
-    </w:p>
-    <w:p>
-      <w:pPr>
-        <w:pStyle w:val="DiplomText"/>
-      </w:pPr>
-      <w:r>
-        <w:t xml:space="preserve">Как отмечалось ранее, большинство научных приложений использует </w:t>
-      </w:r>
-      <w:r>
-        <w:rPr>
-          <w:lang w:val="en-US"/>
-        </w:rPr>
-        <w:t>MPI</w:t>
-      </w:r>
-      <w:r>
-        <w:t xml:space="preserve"> </w:t>
-      </w:r>
-      <w:r>
-        <w:t>для достижения распределенности вычислений, поэтому в данной работе основные ис</w:t>
-      </w:r>
-      <w:r>
-        <w:t>с</w:t>
-      </w:r>
-      <w:r>
-        <w:t xml:space="preserve">ледования связаны с </w:t>
-      </w:r>
-      <w:r>
-        <w:rPr>
-          <w:lang w:val="en-US"/>
-        </w:rPr>
-        <w:t>MPI</w:t>
-      </w:r>
-      <w:r>
-        <w:t>.</w:t>
-      </w:r>
-    </w:p>
-    <w:p>
-      <w:pPr>
-        <w:pStyle w:val="DiplomText"/>
-      </w:pPr>
-      <w:r>
-        <w:t xml:space="preserve">Стандарт </w:t>
-      </w:r>
-      <w:r>
-        <w:rPr>
-          <w:lang w:val="en-US"/>
-        </w:rPr>
-        <w:t>MPI</w:t>
-      </w:r>
-      <w:r>
-        <w:t xml:space="preserve"> </w:t>
-      </w:r>
-      <w:r>
-        <w:t>определяет четыре коммуникационных режима:</w:t>
-      </w:r>
-    </w:p>
-    <w:p>
-      <w:pPr>
-        <w:pStyle w:val="DiplomText"/>
-        <w:numPr>
-          <w:ilvl w:val="0"/>
-          <w:numId w:val="38"/>
-        </w:numPr>
-      </w:pPr>
-      <w:r>
-        <w:t>Стандартный (</w:t>
-      </w:r>
-      <w:r>
-        <w:rPr>
-          <w:lang w:val="en-US"/>
-        </w:rPr>
-        <w:t>Standard</w:t>
-      </w:r>
-      <w:r>
-        <w:t>)</w:t>
-      </w:r>
-      <w:r>
-        <w:t xml:space="preserve">. В этом режиме решение о том, будет ли исходящее сообщение буферизовано или нет, принимает </w:t>
-      </w:r>
-      <w:r>
-        <w:rPr>
-          <w:lang w:val="en-US"/>
-        </w:rPr>
-        <w:t>M</w:t>
-      </w:r>
-      <w:r>
-        <w:t>Р</w:t>
-      </w:r>
-      <w:r>
-        <w:rPr>
-          <w:lang w:val="en-US"/>
-        </w:rPr>
-        <w:t>I</w:t>
-      </w:r>
-      <w:r>
-        <w:t xml:space="preserve">. </w:t>
-      </w:r>
-      <w:r>
-        <w:rPr>
-          <w:lang w:val="en-US"/>
-        </w:rPr>
-        <w:t>M</w:t>
-      </w:r>
-      <w:r>
-        <w:t>Р</w:t>
-      </w:r>
-      <w:r>
-        <w:rPr>
-          <w:lang w:val="en-US"/>
-        </w:rPr>
-        <w:t>I</w:t>
-      </w:r>
-      <w:r>
-        <w:t xml:space="preserve"> может буферизовать исходящее сообщение. В таком случае операция посылки может завершиться до того, как будет вызван соответствующий прием. С другой стороны, буферное пространство может отсутствовать или </w:t>
-      </w:r>
-      <w:r>
-        <w:rPr>
-          <w:lang w:val="en-US"/>
-        </w:rPr>
-        <w:t>M</w:t>
-      </w:r>
-      <w:r>
-        <w:t>Р</w:t>
-      </w:r>
-      <w:r>
-        <w:rPr>
-          <w:lang w:val="en-US"/>
-        </w:rPr>
-        <w:t>I</w:t>
-      </w:r>
-      <w:r>
-        <w:t xml:space="preserve"> может отказаться от буферизации исходящего сообщения из-за ухудшения характерис</w:t>
-      </w:r>
-      <w:r>
-        <w:t>тик обмена. В этом случае операция отправки</w:t>
-      </w:r>
-      <w:r>
-        <w:t xml:space="preserve"> не будет завершен</w:t>
-      </w:r>
-      <w:r>
-        <w:t>а</w:t>
-      </w:r>
-      <w:r>
-        <w:t xml:space="preserve">, пока данные не будут </w:t>
-      </w:r>
-      <w:r>
-        <w:t xml:space="preserve">перемещены в процесс-получатель. </w:t>
-      </w:r>
-      <w:r>
-        <w:t xml:space="preserve">Следовательно, в стандартном режиме посылка может стартовать вне зависимости от того, выполнен ли соответствующий прием. Она </w:t>
-      </w:r>
-      <w:r>
-        <w:lastRenderedPageBreak/>
-        <w:t>может быть завершена до окончания приема. Посылка в стандартном режиме является нелокальной операцией: она может зависеть от условий</w:t>
-      </w:r>
-      <w:r>
-        <w:t xml:space="preserve"> приема.</w:t>
-      </w:r>
-    </w:p>
-    <w:p>
-      <w:pPr>
-        <w:pStyle w:val="DiplomText"/>
-        <w:numPr>
-          <w:ilvl w:val="0"/>
-          <w:numId w:val="38"/>
-        </w:numPr>
-      </w:pPr>
-      <w:r>
-        <w:t>Буферизованный (</w:t>
-      </w:r>
-      <w:r>
-        <w:rPr>
-          <w:lang w:val="en-US"/>
-        </w:rPr>
-        <w:t>Buffered</w:t>
-      </w:r>
-      <w:r>
-        <w:t xml:space="preserve">). Данный </w:t>
-      </w:r>
-      <w:r>
-        <w:t>режим операции посылки может стартовать вне зависимости от того, инициирован ли соответствующий прием. Однако, в отличие от стандартной посылки, эта операция является локальной и ее завершение не зависит от обстоятельств приема. Следовательно, если посылка выполнена и никакого соответствующего приема не инициировано, тогда MPI обязан буферизовать исходящее сообщение, чтобы п</w:t>
-      </w:r>
-      <w:r>
-        <w:t>озволить завершиться соотве</w:t>
-      </w:r>
-      <w:r>
-        <w:t>т</w:t>
-      </w:r>
-      <w:r>
-        <w:t>ствующему вызову операции отправки</w:t>
-      </w:r>
-      <w:r>
-        <w:t>. Если не имеется достаточного объема буферного пространства, возникнет ошибка. Объем буферного пространства задаетс</w:t>
-      </w:r>
-      <w:r>
-        <w:t>я пользователем</w:t>
-      </w:r>
-      <w:r>
-        <w:t>. Для того, чтобы буферизованный режим был эффективным, может потребоваться расп</w:t>
-      </w:r>
-      <w:r>
-        <w:t>ределение буферов пользователем</w:t>
-      </w:r>
-      <w:r>
-        <w:t>.</w:t>
-      </w:r>
-    </w:p>
-    <w:p>
-      <w:pPr>
-        <w:pStyle w:val="DiplomText"/>
-        <w:numPr>
-          <w:ilvl w:val="0"/>
-          <w:numId w:val="38"/>
-        </w:numPr>
-      </w:pPr>
-      <w:r>
-        <w:t>Синхронный (Synchronous)</w:t>
-      </w:r>
-      <w:r>
-        <w:t xml:space="preserve">. Посылка, которая использует синхронный </w:t>
-      </w:r>
-      <w:r>
-        <w:t>режим, может стартовать вне зависимости от того, был ли начат соответствующий прием. Однако, посылка будет завершена успешно, только если соответствующая операция приема стартовала. Следовательно, завершение синхронной передачи не только указывает, что буфер отправителя может быть повторно использован, но также и отмечает, что получатель достиг определенной точки в своей работе, а именно, что он начал выполнение приема. Если и посылка, и прием являются блокирующими операциями, тогда использование синхронного режима обеспечивает синхронную коммуникационную семантику: посылка не завершается на любой стороне обмена, пока оба процесса не выполнят</w:t>
-      </w:r>
-      <w:r>
-        <w:t xml:space="preserve"> синхронизацию (так называемый, рандеву)</w:t>
-      </w:r>
-      <w:r>
-        <w:t xml:space="preserve"> в процессе операции обмена. Выполнение обмена в э</w:t>
-      </w:r>
-      <w:r>
-        <w:t>том режиме является нелокальным</w:t>
-      </w:r>
-      <w:r>
-        <w:t>.</w:t>
-      </w:r>
-    </w:p>
-    <w:p>
-      <w:pPr>
-        <w:pStyle w:val="DiplomText"/>
-        <w:numPr>
-          <w:ilvl w:val="0"/>
-          <w:numId w:val="38"/>
-        </w:numPr>
-      </w:pPr>
-      <w:r>
-        <w:t>По готовности (</w:t>
-      </w:r>
-      <w:r>
-        <w:rPr>
-          <w:lang w:val="en-US"/>
-        </w:rPr>
-        <w:t>Ready</w:t>
-      </w:r>
-      <w:r>
-        <w:t>).</w:t>
-      </w:r>
-      <w:r>
-        <w:t xml:space="preserve"> </w:t>
-      </w:r>
-      <w:r>
-        <w:t>Посылка, которая использует режим обмена по готов</w:t>
-      </w:r>
-      <w:r>
-        <w:t>ности</w:t>
-      </w:r>
-      <w:r>
-        <w:t xml:space="preserve">, может быть запущена только тогда, когда прием уже инициирован. </w:t>
-      </w:r>
-      <w:r>
-        <w:lastRenderedPageBreak/>
-        <w:t xml:space="preserve">В противном случае операция является ошибочной и результат будет неопределенным. На некоторых системах обмен по готовности позволяет устранить необходимость в </w:t>
-      </w:r>
-      <w:r>
-        <w:t>синхронизации</w:t>
-      </w:r>
-      <w:r>
-        <w:t xml:space="preserve"> </w:t>
-      </w:r>
-      <w:r>
-        <w:t>(</w:t>
-      </w:r>
-      <w:r>
-        <w:t>рандеву</w:t>
-      </w:r>
-      <w:r>
-        <w:t>)</w:t>
-      </w:r>
-      <w:r>
-        <w:t>, что улучшает характеристики обмена. Завершение операции посылки не зависит от состояния приема и в основном указывает, что буфер посылки может быть повторно использован. Операция посылки, которая использует режим</w:t>
-      </w:r>
-      <w:r>
-        <w:t xml:space="preserve"> по</w:t>
-      </w:r>
-      <w:r>
-        <w:t xml:space="preserve"> готовности, имеет ту же семантику, как и станд</w:t>
-      </w:r>
-      <w:r>
-        <w:t>артная или синхронная передача. Э</w:t>
-      </w:r>
-      <w:r>
-        <w:t>то означает, что отправитель обеспечивает систему дополнительной информацией (а именно, что прием уже инициирован), которая мож</w:t>
-      </w:r>
-      <w:r>
-        <w:t>ет уменьшить накладные расходы.</w:t>
-      </w:r>
-    </w:p>
-    <w:p>
-      <w:pPr>
-        <w:pStyle w:val="DiplomText"/>
-      </w:pPr>
-      <w:r>
-        <w:t xml:space="preserve">Для разработки этих четырех коммуникационных режимов, обычно используются два внутренних протокола, </w:t>
-      </w:r>
-      <w:r>
-        <w:rPr>
-          <w:lang w:val="en-US"/>
-        </w:rPr>
-        <w:t>Eager</w:t>
-      </w:r>
-      <w:r>
-        <w:t xml:space="preserve"> </w:t>
-      </w:r>
-      <w:r>
-        <w:t xml:space="preserve">и </w:t>
-      </w:r>
-      <w:r>
-        <w:rPr>
-          <w:lang w:val="en-US"/>
-        </w:rPr>
-        <w:t>Rendezvous</w:t>
-      </w:r>
-      <w:r>
-        <w:t>. Эти протоколы обрабатываются</w:t>
-      </w:r>
-      <w:r>
-        <w:t xml:space="preserve"> </w:t>
-      </w:r>
-      <w:r>
-        <w:t xml:space="preserve">механизмом процессинга (компонента в реализации </w:t>
-      </w:r>
-      <w:r>
-        <w:rPr>
-          <w:lang w:val="en-US"/>
-        </w:rPr>
-        <w:t>MPI</w:t>
-      </w:r>
-      <w:r>
-        <w:t xml:space="preserve"> –</w:t>
-      </w:r>
-      <w:r>
-        <w:t xml:space="preserve"> </w:t>
-      </w:r>
-      <w:r>
-        <w:rPr>
-          <w:lang w:val="en-US"/>
-        </w:rPr>
-        <w:t>Progress</w:t>
-      </w:r>
-      <w:r>
-        <w:t xml:space="preserve"> </w:t>
-      </w:r>
-      <w:r>
-        <w:rPr>
-          <w:lang w:val="en-US"/>
-        </w:rPr>
-        <w:t>engine</w:t>
-      </w:r>
-      <w:r>
-        <w:t xml:space="preserve">). Реализация </w:t>
-      </w:r>
-      <w:r>
-        <w:rPr>
-          <w:lang w:val="en-US"/>
-        </w:rPr>
-        <w:t>Eager</w:t>
-      </w:r>
-      <w:r>
-        <w:t xml:space="preserve"> </w:t>
-      </w:r>
-      <w:r>
-        <w:t xml:space="preserve">протокола обеспечивает передачу сообщений на удаленную (принимающую) сторону независимо от ее состояния. В </w:t>
-      </w:r>
-      <w:r>
-        <w:rPr>
-          <w:lang w:val="en-US"/>
-        </w:rPr>
-        <w:t>Rendezvous</w:t>
-      </w:r>
-      <w:r>
-        <w:t xml:space="preserve"> </w:t>
-      </w:r>
-      <w:r>
-        <w:t>протоколе, принимающа</w:t>
-      </w:r>
-      <w:r>
-        <w:t>я</w:t>
-      </w:r>
-      <w:r>
-        <w:t xml:space="preserve"> и отправляющая сторон</w:t>
-      </w:r>
-      <w:r>
-        <w:t>ы</w:t>
-      </w:r>
-      <w:r>
-        <w:t xml:space="preserve"> участвуют в двухстороннем </w:t>
-      </w:r>
-      <w:r>
-        <w:t>“</w:t>
-      </w:r>
-      <w:r>
-        <w:t>рукопожатии</w:t>
-      </w:r>
-      <w:r>
-        <w:t>”</w:t>
-      </w:r>
-      <w:r>
-        <w:t xml:space="preserve"> (</w:t>
-      </w:r>
-      <w:r>
-        <w:rPr>
-          <w:lang w:val="en-US"/>
-        </w:rPr>
-        <w:t>handshake</w:t>
-      </w:r>
-      <w:r>
-        <w:t>) через специальные сервисные сообщения перед тем</w:t>
-      </w:r>
-      <w:r>
-        <w:t>,</w:t>
-      </w:r>
-      <w:r>
-        <w:t xml:space="preserve"> как данные будут переданы на принимающую сторону. Обычно, </w:t>
-      </w:r>
-      <w:r>
-        <w:rPr>
-          <w:lang w:val="en-US"/>
-        </w:rPr>
-        <w:t>Eager</w:t>
-      </w:r>
-      <w:r>
-        <w:t xml:space="preserve"> </w:t>
-      </w:r>
-      <w:r>
-        <w:t>протокол используется для маленьких сообщений (&lt; 16</w:t>
-      </w:r>
-      <w:r>
-        <w:t xml:space="preserve"> </w:t>
-      </w:r>
-      <w:r>
-        <w:t>килобайт)</w:t>
-      </w:r>
-      <w:r>
-        <w:t>,</w:t>
-      </w:r>
-      <w:r>
-        <w:t xml:space="preserve"> </w:t>
-      </w:r>
-      <w:r>
-        <w:t>а</w:t>
-      </w:r>
-      <w:r>
-        <w:t xml:space="preserve"> </w:t>
-      </w:r>
-      <w:r>
-        <w:rPr>
-          <w:lang w:val="en-US"/>
-        </w:rPr>
-        <w:t>Rendezvous</w:t>
-      </w:r>
-      <w:r>
-        <w:t xml:space="preserve"> </w:t>
-      </w:r>
-      <w:r>
-        <w:t>протокол используется для больших сообщений.</w:t>
-      </w:r>
-    </w:p>
-    <w:p>
-      <w:pPr>
-        <w:pStyle w:val="DiplomText"/>
-        <w:jc w:val="center"/>
-      </w:pPr>
-      <w:r>
-        <w:lastRenderedPageBreak/>
-        <w:pict w14:anchorId="6BA7348B">
+        <w:pict w14:anchorId="56EC0F06">
           <v:shapetype id="_x0000_t75" coordsize="21600,21600" o:spt="75" o:preferrelative="t" path="m@4@5l@4@11@9@11@9@5xe" filled="f" stroked="f">
             <v:stroke joinstyle="miter"/>
             <v:formulas>
@@ -4033,8 +2538,8 @@
             <v:path o:extrusionok="f" gradientshapeok="t" o:connecttype="rect"/>
             <o:lock v:ext="edit" aspectratio="t"/>
           </v:shapetype>
-          <v:shape id="_x0000_i1025" type="#_x0000_t75" style="width:418.65pt;height:280.65pt">
-            <v:imagedata r:id="rId11" o:title="rendez_eager"/>
+          <v:shape id="_x0000_i1028" type="#_x0000_t75" style="width:286.2pt;height:625.2pt">
+            <v:imagedata r:id="rId8" o:title="comm"/>
           </v:shape>
         </w:pict>
       </w:r>
@@ -4044,13 +2549,1205 @@
         <w:pStyle w:val="DiplomaElemntDescription"/>
       </w:pPr>
       <w:r>
-        <w:t>Рис. 2</w:t>
+        <w:t>Рис. 1</w:t>
       </w:r>
       <w:r>
         <w:t>.</w:t>
       </w:r>
       <w:r>
-        <w:t xml:space="preserve"> Типичная реализация </w:t>
+        <w:t xml:space="preserve"> Типичные коммуникационные среды</w:t>
+      </w:r>
+      <w:r>
+        <w:t xml:space="preserve"> </w:t>
+      </w:r>
+      <w:r>
+        <w:t>для распределенных и параллельных приложений</w:t>
+      </w:r>
+      <w:r>
+        <w:t>:</w:t>
+      </w:r>
+    </w:p>
+    <w:p>
+      <w:pPr>
+        <w:pStyle w:val="DiplomaElemntDescription"/>
+      </w:pPr>
+      <w:r>
+        <w:t>(</w:t>
+      </w:r>
+      <w:r>
+        <w:t>a</w:t>
+      </w:r>
+      <w:r>
+        <w:t>)</w:t>
+      </w:r>
+      <w:r>
+        <w:t xml:space="preserve"> Связь внутри локальной сети кластера</w:t>
+      </w:r>
+      <w:r>
+        <w:t>;</w:t>
+      </w:r>
+    </w:p>
+    <w:p>
+      <w:pPr>
+        <w:pStyle w:val="DiplomaElemntDescription"/>
+      </w:pPr>
+      <w:r>
+        <w:t>(</w:t>
+      </w:r>
+      <w:r>
+        <w:rPr>
+          <w:lang w:val="en-US"/>
+        </w:rPr>
+        <w:t>b</w:t>
+      </w:r>
+      <w:r>
+        <w:t>)</w:t>
+      </w:r>
+      <w:r>
+        <w:t xml:space="preserve"> </w:t>
+      </w:r>
+      <w:r>
+        <w:t xml:space="preserve">Межкластерная связь по </w:t>
+      </w:r>
+      <w:r>
+        <w:rPr>
+          <w:lang w:val="en-US"/>
+        </w:rPr>
+        <w:t>WAN</w:t>
+      </w:r>
+      <w:r>
+        <w:t>;</w:t>
+      </w:r>
+    </w:p>
+    <w:p>
+      <w:pPr>
+        <w:pStyle w:val="DiplomaElemntDescription"/>
+      </w:pPr>
+      <w:r>
+        <w:t>(</w:t>
+      </w:r>
+      <w:r>
+        <w:rPr>
+          <w:lang w:val="en-US"/>
+        </w:rPr>
+        <w:t>c</w:t>
+      </w:r>
+      <w:r>
+        <w:t xml:space="preserve">) </w:t>
+      </w:r>
+      <w:r>
+        <w:t>Межкластерная связь по высокоскоростной магистральной сети</w:t>
+      </w:r>
+      <w:r>
+        <w:t>.</w:t>
+      </w:r>
+    </w:p>
+    <w:p>
+      <w:pPr>
+        <w:pStyle w:val="DiplomText"/>
+      </w:pPr>
+      <w:r>
+        <w:lastRenderedPageBreak/>
+        <w:t>За последние несколько лет</w:t>
+      </w:r>
+      <w:r>
+        <w:t xml:space="preserve"> на рынке был представлен ряд высокоскоростных сетей, включая 1/10/40</w:t>
+      </w:r>
+      <w:r>
+        <w:t>/100</w:t>
+      </w:r>
+      <w:r>
+        <w:t xml:space="preserve">-гигабитный </w:t>
+      </w:r>
+      <w:r>
+        <w:rPr>
+          <w:lang w:val="en-US"/>
+        </w:rPr>
+        <w:t>Ethernet</w:t>
+      </w:r>
+      <w:r>
+        <w:t xml:space="preserve">, </w:t>
+      </w:r>
+      <w:r>
+        <w:rPr>
+          <w:lang w:val="en-US"/>
+        </w:rPr>
+        <w:t>InfiniBand</w:t>
+      </w:r>
+      <w:r>
+        <w:t xml:space="preserve">, </w:t>
+      </w:r>
+      <w:r>
+        <w:rPr>
+          <w:lang w:val="en-US"/>
+        </w:rPr>
+        <w:t>Myrinet</w:t>
+      </w:r>
+      <w:r>
+        <w:t xml:space="preserve">, </w:t>
+      </w:r>
+      <w:r>
+        <w:rPr>
+          <w:lang w:val="en-US"/>
+        </w:rPr>
+        <w:t>Omni</w:t>
+      </w:r>
+      <w:r>
+        <w:t>-</w:t>
+      </w:r>
+      <w:r>
+        <w:rPr>
+          <w:lang w:val="en-US"/>
+        </w:rPr>
+        <w:t>Path</w:t>
+      </w:r>
+      <w:r>
+        <w:t xml:space="preserve"> </w:t>
+      </w:r>
+      <w:r>
+        <w:t>и т.д. С появлением таких сетей</w:t>
+      </w:r>
+      <w:r>
+        <w:t xml:space="preserve"> коммуникационные издержки в кластерных системах переходят от самой сети </w:t>
+      </w:r>
+      <w:r>
+        <w:t xml:space="preserve">к сетевым протоколам на стороне отправителя или получателя. Сетевые протоколы предыдущего поколения, такие как </w:t>
+      </w:r>
+      <w:r>
+        <w:rPr>
+          <w:lang w:val="en-US"/>
+        </w:rPr>
+        <w:t>TCP</w:t>
+      </w:r>
+      <w:r>
+        <w:t>/</w:t>
+      </w:r>
+      <w:r>
+        <w:rPr>
+          <w:lang w:val="en-US"/>
+        </w:rPr>
+        <w:t>IP</w:t>
+      </w:r>
+      <w:r>
+        <w:t>, полагаются на яд</w:t>
+      </w:r>
+      <w:r>
+        <w:t>р</w:t>
+      </w:r>
+      <w:r>
+        <w:t>о операционной системы для обработки сообщений. Это вызывает множество копирований и переключени</w:t>
+      </w:r>
+      <w:r>
+        <w:t>й контекста ядра на критическом</w:t>
+      </w:r>
+      <w:r>
+        <w:t xml:space="preserve"> пути обработки сообщения. Таким образом, накладные расходы на связь были высокими. В течение последних нескольких лет исследователи рассматривают альтернативы для увеличения производит</w:t>
+      </w:r>
+      <w:r>
+        <w:t>е</w:t>
+      </w:r>
+      <w:r>
+        <w:t>л</w:t>
+      </w:r>
+      <w:r>
+        <w:t>ьности коммуникаций в кластерах</w:t>
+      </w:r>
+      <w:r>
+        <w:t xml:space="preserve"> посредством разработки протоколов низкого уровня с низкими задержками и высокой пропускной способностью, таких как </w:t>
+      </w:r>
+      <w:r>
+        <w:rPr>
+          <w:lang w:val="en-US"/>
+        </w:rPr>
+        <w:t>FM</w:t>
+      </w:r>
+      <w:r>
+        <w:t xml:space="preserve"> </w:t>
+      </w:r>
+      <w:r>
+        <w:t xml:space="preserve">и </w:t>
+      </w:r>
+      <w:r>
+        <w:rPr>
+          <w:lang w:val="en-US"/>
+        </w:rPr>
+        <w:t>GM</w:t>
+      </w:r>
+      <w:r>
+        <w:t xml:space="preserve"> </w:t>
+      </w:r>
+      <w:r>
+        <w:t xml:space="preserve">для </w:t>
+      </w:r>
+      <w:r>
+        <w:rPr>
+          <w:lang w:val="en-US"/>
+        </w:rPr>
+        <w:t>Myrinet</w:t>
+      </w:r>
+      <w:r>
+        <w:t xml:space="preserve">, </w:t>
+      </w:r>
+      <w:r>
+        <w:rPr>
+          <w:lang w:val="en-US"/>
+        </w:rPr>
+        <w:t>EMP</w:t>
+      </w:r>
+      <w:r>
+        <w:t xml:space="preserve"> (</w:t>
+      </w:r>
+      <w:r>
+        <w:rPr>
+          <w:lang w:val="en-US"/>
+        </w:rPr>
+        <w:t>Ethernet</w:t>
+      </w:r>
+      <w:r>
+        <w:t xml:space="preserve"> </w:t>
+      </w:r>
+      <w:r>
+        <w:rPr>
+          <w:lang w:val="en-US"/>
+        </w:rPr>
+        <w:t>Message</w:t>
+      </w:r>
+      <w:r>
+        <w:t xml:space="preserve"> </w:t>
+      </w:r>
+      <w:r>
+        <w:rPr>
+          <w:lang w:val="en-US"/>
+        </w:rPr>
+        <w:t>Passing</w:t>
+      </w:r>
+      <w:r>
+        <w:t>)</w:t>
+      </w:r>
+      <w:r>
+        <w:t xml:space="preserve"> </w:t>
+      </w:r>
+      <w:r>
+        <w:t xml:space="preserve">для </w:t>
+      </w:r>
+      <w:r>
+        <w:rPr>
+          <w:lang w:val="en-US"/>
+        </w:rPr>
+        <w:t>Gigabit</w:t>
+      </w:r>
+      <w:r>
+        <w:t xml:space="preserve"> </w:t>
+      </w:r>
+      <w:r>
+        <w:rPr>
+          <w:lang w:val="en-US"/>
+        </w:rPr>
+        <w:t>Ethernet</w:t>
+      </w:r>
+      <w:r>
+        <w:t xml:space="preserve"> и т.д. Чтобы стандартиз</w:t>
+      </w:r>
+      <w:r>
+        <w:t>ир</w:t>
+      </w:r>
+      <w:r>
+        <w:t>овать эти решения, в конце 90-х годов была предложена архитектура виртуального интерфейса (</w:t>
+      </w:r>
+      <w:r>
+        <w:rPr>
+          <w:lang w:val="en-US"/>
+        </w:rPr>
+        <w:t>VIA</w:t>
+      </w:r>
+      <w:r>
+        <w:t>)</w:t>
+      </w:r>
+      <w:r>
+        <w:t xml:space="preserve">, но </w:t>
+      </w:r>
+      <w:r>
+        <w:rPr>
+          <w:lang w:val="en-US"/>
+        </w:rPr>
+        <w:t>VIA</w:t>
+      </w:r>
+      <w:r>
+        <w:t xml:space="preserve"> не смог добиться успеха. В последние годы в индустрии была стандартиз</w:t>
+      </w:r>
+      <w:r>
+        <w:t>ир</w:t>
+      </w:r>
+      <w:r>
+        <w:t xml:space="preserve">ована </w:t>
+      </w:r>
+      <w:r>
+        <w:rPr>
+          <w:lang w:val="en-US"/>
+        </w:rPr>
+        <w:t>InfiniBand</w:t>
+      </w:r>
+      <w:r>
+        <w:t xml:space="preserve"> </w:t>
+      </w:r>
+      <w:r>
+        <w:rPr>
+          <w:lang w:val="en-US"/>
+        </w:rPr>
+        <w:t>Architecture</w:t>
+      </w:r>
+      <w:r>
+        <w:t xml:space="preserve"> </w:t>
+      </w:r>
+      <w:r>
+        <w:t>для разработки кластеров нового поколения. Все это приводит к сокращению отставания между функциональными возможностями физической сети и тем, что получают конечные пользователи.</w:t>
+      </w:r>
+    </w:p>
+    <w:p>
+      <w:pPr>
+        <w:pStyle w:val="DiplomText"/>
+      </w:pPr>
+      <w:r>
+        <w:t>Тем не менее, каждая новая сеть и проток</w:t>
+      </w:r>
+      <w:r>
+        <w:t>о</w:t>
+      </w:r>
+      <w:r>
+        <w:t xml:space="preserve">лы пользовательского уровня предоставляют пользователю </w:t>
+      </w:r>
+      <w:r>
+        <w:t>новый</w:t>
+      </w:r>
+      <w:r>
+        <w:t xml:space="preserve"> </w:t>
+      </w:r>
+      <w:r>
+        <w:rPr>
+          <w:lang w:val="en-US"/>
+        </w:rPr>
+        <w:t>API</w:t>
+      </w:r>
+      <w:r>
+        <w:t xml:space="preserve"> (</w:t>
+      </w:r>
+      <w:r>
+        <w:rPr>
+          <w:lang w:val="en-US"/>
+        </w:rPr>
+        <w:t>Application</w:t>
+      </w:r>
+      <w:r>
+        <w:t xml:space="preserve"> </w:t>
+      </w:r>
+      <w:r>
+        <w:rPr>
+          <w:lang w:val="en-US"/>
+        </w:rPr>
+        <w:t>Programming</w:t>
+      </w:r>
+      <w:r>
+        <w:t xml:space="preserve"> </w:t>
+      </w:r>
+      <w:r>
+        <w:rPr>
+          <w:lang w:val="en-US"/>
+        </w:rPr>
+        <w:t>Interface</w:t>
+      </w:r>
+      <w:r>
+        <w:t xml:space="preserve">) </w:t>
+      </w:r>
+      <w:r>
+        <w:t xml:space="preserve">или </w:t>
+      </w:r>
+      <w:r>
+        <w:t>«</w:t>
+      </w:r>
+      <w:r>
+        <w:t>язык</w:t>
+      </w:r>
+      <w:r>
+        <w:t>»</w:t>
+      </w:r>
+      <w:r>
+        <w:t xml:space="preserve"> для взаимодействия с пользователем. Хотя эти новые </w:t>
+      </w:r>
+      <w:r>
+        <w:rPr>
+          <w:lang w:val="en-US"/>
+        </w:rPr>
+        <w:t>API</w:t>
+      </w:r>
+      <w:r>
+        <w:t xml:space="preserve"> </w:t>
+      </w:r>
+      <w:r>
+        <w:t>могут быть эффективно использованы для разработки новых приложений, они могут оказаться</w:t>
+      </w:r>
+      <w:r>
+        <w:t xml:space="preserve"> непригодными для уже существую</w:t>
+      </w:r>
+      <w:r>
+        <w:t>щих приложений, которые были разработаны несколько лет назад. Разработчики прил</w:t>
+      </w:r>
+      <w:r>
+        <w:t xml:space="preserve">ожений </w:t>
+      </w:r>
+      <w:r>
+        <w:t>нацелены на переносимость на различные будущие платформы и сети. Модел</w:t>
+      </w:r>
+      <w:r>
+        <w:t xml:space="preserve">ь параллельного программирования </w:t>
+      </w:r>
+      <w:r>
+        <w:rPr>
+          <w:lang w:val="en-US"/>
+        </w:rPr>
+        <w:t>MPI</w:t>
+      </w:r>
+      <w:r>
+        <w:t xml:space="preserve"> </w:t>
+      </w:r>
+      <w:r>
+        <w:t>широко признан</w:t>
+      </w:r>
+      <w:r>
+        <w:t>а</w:t>
+      </w:r>
+      <w:r>
+        <w:t xml:space="preserve"> в качестве приемлемого подхода для достижений такой переносимости</w:t>
+      </w:r>
+      <w:r>
+        <w:t xml:space="preserve"> и является де-факто стандартом для научных приложений</w:t>
+      </w:r>
+      <w:r>
+        <w:t>.</w:t>
+      </w:r>
+    </w:p>
+    <w:p>
+      <w:pPr>
+        <w:pStyle w:val="DiplomText"/>
+      </w:pPr>
+      <w:r>
+        <w:lastRenderedPageBreak/>
+        <w:t>Для обеспечения переносимости</w:t>
+      </w:r>
+      <w:r>
+        <w:t xml:space="preserve"> основные реализации </w:t>
+      </w:r>
+      <w:r>
+        <w:rPr>
+          <w:lang w:val="en-US"/>
+        </w:rPr>
+        <w:t>MPI</w:t>
+      </w:r>
+      <w:r>
+        <w:t xml:space="preserve"> </w:t>
+      </w:r>
+      <w:r>
+        <w:t xml:space="preserve">основываются на широко используемом интерфейсе </w:t>
+      </w:r>
+      <w:r>
+        <w:rPr>
+          <w:lang w:val="en-US"/>
+        </w:rPr>
+        <w:t>Sockets</w:t>
+      </w:r>
+      <w:r>
+        <w:t xml:space="preserve">. Интерфейс </w:t>
+      </w:r>
+      <w:r>
+        <w:rPr>
+          <w:lang w:val="en-US"/>
+        </w:rPr>
+        <w:t>Sockets</w:t>
+      </w:r>
+      <w:r>
+        <w:t xml:space="preserve"> </w:t>
+      </w:r>
+      <w:r>
+        <w:t>является станд</w:t>
+      </w:r>
+      <w:r>
+        <w:t>а</w:t>
+      </w:r>
+      <w:r>
+        <w:t>ртом для написания сетевых приложений</w:t>
+      </w:r>
+      <w:r>
+        <w:t xml:space="preserve"> и поддерживается большим количеством современных системам</w:t>
+      </w:r>
+      <w:r>
+        <w:t>, но не позволяет в полной мере использовать коммуникационные возможнос</w:t>
+      </w:r>
+      <w:r>
+        <w:t>ти сети. Каждая операция с пользовательскими данными несет значительные накладные расходы для обеспечения надежности, правильной последовательности, которые перекрывают низкие затраты сетевого интерфейса.</w:t>
+      </w:r>
+    </w:p>
+    <w:p>
+      <w:pPr>
+        <w:pStyle w:val="DiplomaTitleChapter"/>
+      </w:pPr>
+      <w:bookmarkStart w:id="2" w:name="_Toc483333012"/>
+      <w:bookmarkStart w:id="3" w:name="_Toc508228710"/>
+      <w:r>
+        <w:lastRenderedPageBreak/>
+        <w:t>Цель работы</w:t>
+      </w:r>
+      <w:bookmarkEnd w:id="2"/>
+      <w:bookmarkEnd w:id="3"/>
+    </w:p>
+    <w:p>
+      <w:pPr>
+        <w:pStyle w:val="DiplomText"/>
+      </w:pPr>
+      <w:r>
+        <w:t>Имея ввиду поставленные проблемы</w:t>
+      </w:r>
+      <w:r>
+        <w:t xml:space="preserve"> интерфейса</w:t>
+      </w:r>
+      <w:r>
+        <w:t xml:space="preserve"> </w:t>
+      </w:r>
+      <w:r>
+        <w:rPr>
+          <w:lang w:val="en-US"/>
+        </w:rPr>
+        <w:t>Sockets</w:t>
+      </w:r>
+      <w:r>
+        <w:t xml:space="preserve"> для построения высокоск</w:t>
+      </w:r>
+      <w:r>
+        <w:t>о</w:t>
+      </w:r>
+      <w:r>
+        <w:t>ростных коммуникаций между объектами сети</w:t>
+      </w:r>
+      <w:r>
+        <w:t>, которые не позволяют раск</w:t>
+      </w:r>
+      <w:r>
+        <w:t>рыть полностью возможности сетевого оборудования</w:t>
+      </w:r>
+      <w:r>
+        <w:t xml:space="preserve">, и проблемы специализированных </w:t>
+      </w:r>
+      <w:r>
+        <w:rPr>
+          <w:lang w:val="en-US"/>
+        </w:rPr>
+        <w:t>API</w:t>
+      </w:r>
+      <w:r>
+        <w:t>, разработанных для конкретных сетей, которые ограничивают переносимость приложений, в данном дипломном проекте предлагается рассмотреть перспективные подходы к созданию унифицированного интерфейса</w:t>
+      </w:r>
+      <w:r>
+        <w:t xml:space="preserve"> </w:t>
+      </w:r>
+      <w:r>
+        <w:t>для различных параллельных технологий со следующими возможностями</w:t>
+      </w:r>
+      <w:r>
+        <w:t>:</w:t>
+      </w:r>
+    </w:p>
+    <w:p>
+      <w:pPr>
+        <w:pStyle w:val="DiplomText"/>
+        <w:numPr>
+          <w:ilvl w:val="0"/>
+          <w:numId w:val="35"/>
+        </w:numPr>
+      </w:pPr>
+      <w:r>
+        <w:t>Позволять приложения</w:t>
+      </w:r>
+      <w:r>
+        <w:t>м быть переносимыми на разные высокоскоростные сети без каких</w:t>
+      </w:r>
+      <w:r>
+        <w:t>-</w:t>
+      </w:r>
+      <w:r>
+        <w:t>либо изменений в программном продукте, имея</w:t>
+      </w:r>
+      <w:r>
+        <w:t xml:space="preserve"> возможность извлекать наилучшую производительность из сети.</w:t>
+      </w:r>
+    </w:p>
+    <w:p>
+      <w:pPr>
+        <w:pStyle w:val="DiplomText"/>
+        <w:numPr>
+          <w:ilvl w:val="0"/>
+          <w:numId w:val="35"/>
+        </w:numPr>
+      </w:pPr>
+      <w:r>
+        <w:t xml:space="preserve">Иметь возможность извлекать </w:t>
+      </w:r>
+      <w:r>
+        <w:t>выгоду от предоставляемых</w:t>
+      </w:r>
+      <w:r>
+        <w:t xml:space="preserve"> </w:t>
+      </w:r>
+      <w:r>
+        <w:t xml:space="preserve">функциональных </w:t>
+      </w:r>
+      <w:r>
+        <w:t>способностей сетей, не ограничи</w:t>
+      </w:r>
+      <w:r>
+        <w:t>вая производительность и переносимость при переходе на другие сетевые технологии.</w:t>
+      </w:r>
+    </w:p>
+    <w:p>
+      <w:pPr>
+        <w:pStyle w:val="DiplomText"/>
+        <w:numPr>
+          <w:ilvl w:val="0"/>
+          <w:numId w:val="35"/>
+        </w:numPr>
+      </w:pPr>
+      <w:r>
+        <w:t>Обеспечивать надежность передачи данных, высокую масштабируемость приложений.</w:t>
+      </w:r>
+    </w:p>
+    <w:p>
+      <w:pPr>
+        <w:pStyle w:val="DiplomText"/>
+      </w:pPr>
+      <w:r>
+        <w:t>Цели</w:t>
+      </w:r>
+      <w:r>
+        <w:t xml:space="preserve"> д</w:t>
+      </w:r>
+      <w:r>
+        <w:t>анной работы</w:t>
+      </w:r>
+      <w:r>
+        <w:t xml:space="preserve"> </w:t>
+      </w:r>
+      <w:r>
+        <w:t>состоят</w:t>
+      </w:r>
+      <w:r>
+        <w:t xml:space="preserve"> в том, чтобы</w:t>
+      </w:r>
+      <w:r>
+        <w:t>:</w:t>
+      </w:r>
+    </w:p>
+    <w:p>
+      <w:pPr>
+        <w:pStyle w:val="DiplomText"/>
+        <w:numPr>
+          <w:ilvl w:val="0"/>
+          <w:numId w:val="36"/>
+        </w:numPr>
+      </w:pPr>
+      <w:r>
+        <w:t>И</w:t>
+      </w:r>
+      <w:r>
+        <w:t xml:space="preserve">сследовать </w:t>
+      </w:r>
+      <w:r>
+        <w:rPr>
+          <w:lang w:val="en-US"/>
+        </w:rPr>
+        <w:t>Open</w:t>
+      </w:r>
+      <w:r>
+        <w:t xml:space="preserve"> </w:t>
+      </w:r>
+      <w:r>
+        <w:rPr>
+          <w:lang w:val="en-US"/>
+        </w:rPr>
+        <w:t>Fabric</w:t>
+      </w:r>
+      <w:r>
+        <w:t xml:space="preserve"> </w:t>
+      </w:r>
+      <w:r>
+        <w:rPr>
+          <w:lang w:val="en-US"/>
+        </w:rPr>
+        <w:t>Interface</w:t>
+      </w:r>
+      <w:r>
+        <w:t xml:space="preserve"> (</w:t>
+      </w:r>
+      <w:r>
+        <w:rPr>
+          <w:lang w:val="en-US"/>
+        </w:rPr>
+        <w:t>OFI</w:t>
+      </w:r>
+      <w:r>
+        <w:t>)</w:t>
+      </w:r>
+      <w:r>
+        <w:t>, который предоставляет высокопроизводительное, многофункциональное, переносимое промежуточное ПО для существующих параллельных моделей, используемых для высокопроизводительных вычислений</w:t>
+      </w:r>
+      <w:r>
+        <w:t xml:space="preserve">, таких как </w:t>
+      </w:r>
+      <w:r>
+        <w:rPr>
+          <w:lang w:val="en-US"/>
+        </w:rPr>
+        <w:t>MPI</w:t>
+      </w:r>
+      <w:r>
+        <w:t xml:space="preserve">, </w:t>
+      </w:r>
+      <w:r>
+        <w:rPr>
+          <w:lang w:val="en-US"/>
+        </w:rPr>
+        <w:t>GlobalArrays</w:t>
+      </w:r>
+      <w:r>
+        <w:t xml:space="preserve">, </w:t>
+      </w:r>
+      <w:r>
+        <w:rPr>
+          <w:lang w:val="en-US"/>
+        </w:rPr>
+        <w:t>SHMEM</w:t>
+      </w:r>
+      <w:r>
+        <w:t xml:space="preserve"> и другие.</w:t>
+      </w:r>
+    </w:p>
+    <w:p>
+      <w:pPr>
+        <w:pStyle w:val="DiplomText"/>
+        <w:numPr>
+          <w:ilvl w:val="0"/>
+          <w:numId w:val="36"/>
+        </w:numPr>
+      </w:pPr>
+      <w:r>
+        <w:t>Рассмотреть и предложить</w:t>
+      </w:r>
+      <w:r>
+        <w:t xml:space="preserve"> </w:t>
+      </w:r>
+      <w:r>
+        <w:t>возможные решения для текущих недостающих функциональ</w:t>
+      </w:r>
+      <w:r>
+        <w:t xml:space="preserve">ных возможностей </w:t>
+      </w:r>
+      <w:r>
+        <w:rPr>
+          <w:lang w:val="en-US"/>
+        </w:rPr>
+        <w:t>OFI</w:t>
+      </w:r>
+      <w:r>
+        <w:t>, которые мешают обеспечивать низкие задержки, высокую пропускную способность, требуемую масштабируемость на известных сетевых технологиях.</w:t>
+      </w:r>
+    </w:p>
+    <w:p>
+      <w:pPr>
+        <w:pStyle w:val="DiplomText"/>
+        <w:numPr>
+          <w:ilvl w:val="0"/>
+          <w:numId w:val="36"/>
+        </w:numPr>
+      </w:pPr>
+      <w:r>
+        <w:lastRenderedPageBreak/>
+        <w:t>Провести исследования, экспериментальные доказательства состоятельности и возможности дальнейшего применения п</w:t>
+      </w:r>
+      <w:r>
+        <w:t xml:space="preserve">редложенных решений на примере </w:t>
+      </w:r>
+      <w:r>
+        <w:t>широко используемого программного интерфейса программирования в</w:t>
+      </w:r>
+      <w:r>
+        <w:t>ысокопроизводительных приложений</w:t>
+      </w:r>
+      <w:r>
+        <w:t xml:space="preserve"> </w:t>
+      </w:r>
+      <w:r>
+        <w:rPr>
+          <w:lang w:val="en-US"/>
+        </w:rPr>
+        <w:t>MPI</w:t>
+      </w:r>
+      <w:r>
+        <w:t>.</w:t>
+      </w:r>
+    </w:p>
+    <w:p>
+      <w:pPr>
+        <w:pStyle w:val="DiplomaTitleChapter"/>
+      </w:pPr>
+      <w:bookmarkStart w:id="4" w:name="_Toc483333013"/>
+      <w:bookmarkStart w:id="5" w:name="_Toc508228711"/>
+      <w:r>
+        <w:lastRenderedPageBreak/>
+        <w:t>Обзор предметной области</w:t>
+      </w:r>
+      <w:bookmarkEnd w:id="4"/>
+      <w:bookmarkEnd w:id="5"/>
+    </w:p>
+    <w:p>
+      <w:pPr>
+        <w:pStyle w:val="DiplomText"/>
+      </w:pPr>
+      <w:r>
+        <w:t>Последние десятки</w:t>
+      </w:r>
+      <w:r>
+        <w:t xml:space="preserve"> лет производительность</w:t>
+      </w:r>
+      <w:r>
+        <w:t xml:space="preserve"> вычислительных узлов увеличивается в два раза каждые 18 месяцев. Как отмечалось ранее, современные высокопроизводительные системы создаются путем объединения вычислительных узлов</w:t>
+      </w:r>
+      <w:r>
+        <w:t xml:space="preserve"> посредством сетевых</w:t>
+      </w:r>
+      <w:r>
+        <w:t xml:space="preserve"> интерфейсов</w:t>
+      </w:r>
+      <w:r>
+        <w:t xml:space="preserve"> в кластерные системы</w:t>
+      </w:r>
+      <w:r>
+        <w:t xml:space="preserve">. Кластерные системы </w:t>
+      </w:r>
+      <w:r>
+        <w:t xml:space="preserve">зависят от вычислительных мощностей узлов и производительности сети. Таким образом </w:t>
+      </w:r>
+      <w:r>
+        <w:t>развитие сетевых интерфейсов и ПО, поставляемого вместе с сетевыми интерфейсами, влияет на эффективность кластерных систем.</w:t>
+      </w:r>
+    </w:p>
+    <w:p>
+      <w:pPr>
+        <w:pStyle w:val="DiplomText"/>
+      </w:pPr>
+      <w:r>
+        <w:t>В</w:t>
+      </w:r>
+      <w:r>
+        <w:t xml:space="preserve"> данной работе основные ис</w:t>
+      </w:r>
+      <w:r>
+        <w:t>с</w:t>
+      </w:r>
+      <w:r>
+        <w:t xml:space="preserve">ледования связаны с </w:t>
+      </w:r>
+      <w:r>
+        <w:rPr>
+          <w:lang w:val="en-US"/>
+        </w:rPr>
+        <w:t>MPI</w:t>
+      </w:r>
+      <w:r>
+        <w:t xml:space="preserve">, </w:t>
+      </w:r>
+      <w:r>
+        <w:t>поскольку большинство параллельных программ, разработанных для кластерных систем</w:t>
+      </w:r>
+      <w:r>
+        <w:t xml:space="preserve">, </w:t>
+      </w:r>
+      <w:r>
+        <w:t>использует именно эту технологию.</w:t>
+      </w:r>
+    </w:p>
+    <w:p>
+      <w:pPr>
+        <w:pStyle w:val="DiplomText"/>
+      </w:pPr>
+      <w:r>
+        <w:t xml:space="preserve">Стандарт </w:t>
+      </w:r>
+      <w:r>
+        <w:rPr>
+          <w:lang w:val="en-US"/>
+        </w:rPr>
+        <w:t>MPI</w:t>
+      </w:r>
+      <w:r>
+        <w:t xml:space="preserve"> </w:t>
+      </w:r>
+      <w:r>
+        <w:t>определяет четыре коммуникационных режима:</w:t>
+      </w:r>
+    </w:p>
+    <w:p>
+      <w:pPr>
+        <w:pStyle w:val="DiplomText"/>
+        <w:numPr>
+          <w:ilvl w:val="0"/>
+          <w:numId w:val="38"/>
+        </w:numPr>
+      </w:pPr>
+      <w:r>
+        <w:t>Стандартный (</w:t>
+      </w:r>
+      <w:r>
+        <w:rPr>
+          <w:lang w:val="en-US"/>
+        </w:rPr>
+        <w:t>Standard</w:t>
+      </w:r>
+      <w:r>
+        <w:t>)</w:t>
+      </w:r>
+      <w:r>
+        <w:t xml:space="preserve">. В этом режиме решение о том, будет ли исходящее сообщение буферизовано или нет, принимает </w:t>
+      </w:r>
+      <w:r>
+        <w:rPr>
+          <w:lang w:val="en-US"/>
+        </w:rPr>
+        <w:t>M</w:t>
+      </w:r>
+      <w:r>
+        <w:t>Р</w:t>
+      </w:r>
+      <w:r>
+        <w:rPr>
+          <w:lang w:val="en-US"/>
+        </w:rPr>
+        <w:t>I</w:t>
+      </w:r>
+      <w:r>
+        <w:t xml:space="preserve">. </w:t>
+      </w:r>
+      <w:r>
+        <w:rPr>
+          <w:lang w:val="en-US"/>
+        </w:rPr>
+        <w:t>M</w:t>
+      </w:r>
+      <w:r>
+        <w:t>Р</w:t>
+      </w:r>
+      <w:r>
+        <w:rPr>
+          <w:lang w:val="en-US"/>
+        </w:rPr>
+        <w:t>I</w:t>
+      </w:r>
+      <w:r>
+        <w:t xml:space="preserve"> может буферизовать исходящее сообщение. В таком случае операция посылки может завершиться до того, как будет вызван соответствующий прием. С другой стороны, буферное пространство может отсутствовать или </w:t>
+      </w:r>
+      <w:r>
+        <w:rPr>
+          <w:lang w:val="en-US"/>
+        </w:rPr>
+        <w:t>M</w:t>
+      </w:r>
+      <w:r>
+        <w:t>Р</w:t>
+      </w:r>
+      <w:r>
+        <w:rPr>
+          <w:lang w:val="en-US"/>
+        </w:rPr>
+        <w:t>I</w:t>
+      </w:r>
+      <w:r>
+        <w:t xml:space="preserve"> может отказаться от буферизации исходящего сообщения из-за ухудшения характерис</w:t>
+      </w:r>
+      <w:r>
+        <w:t>тик обмена. В этом случае операция отправки</w:t>
+      </w:r>
+      <w:r>
+        <w:t xml:space="preserve"> не будет завершен</w:t>
+      </w:r>
+      <w:r>
+        <w:t>а</w:t>
+      </w:r>
+      <w:r>
+        <w:t xml:space="preserve">, пока данные не будут </w:t>
+      </w:r>
+      <w:r>
+        <w:t xml:space="preserve">перемещены в процесс-получатель. </w:t>
+      </w:r>
+      <w:r>
+        <w:t>Следовательно, в стандартном режиме посылка может стартовать вне зависимости от того, выполнен ли соответствующий прием. Она может быть завершена до окончания приема. Посылка в стандартном режиме является нелокальной операцией: она может зависеть от условий</w:t>
+      </w:r>
+      <w:r>
+        <w:t xml:space="preserve"> приема.</w:t>
+      </w:r>
+    </w:p>
+    <w:p>
+      <w:pPr>
+        <w:pStyle w:val="DiplomText"/>
+        <w:numPr>
+          <w:ilvl w:val="0"/>
+          <w:numId w:val="38"/>
+        </w:numPr>
+      </w:pPr>
+      <w:r>
+        <w:t>Буферизованный (</w:t>
+      </w:r>
+      <w:r>
+        <w:rPr>
+          <w:lang w:val="en-US"/>
+        </w:rPr>
+        <w:t>Buffered</w:t>
+      </w:r>
+      <w:r>
+        <w:t xml:space="preserve">). Данный </w:t>
+      </w:r>
+      <w:r>
+        <w:t xml:space="preserve">режим операции посылки может стартовать вне зависимости от того, инициирован ли соответствующий прием. Однако, в </w:t>
+      </w:r>
+      <w:r>
+        <w:lastRenderedPageBreak/>
+        <w:t>отличие от стандартной посылки, эта операция является локальной и ее завершение не зависит от обстоятельств приема. Следовательно, если посылка выполнена и никакого соответствующего приема не инициировано, тогда MPI обязан буферизовать исходящее сообщение, чтобы п</w:t>
+      </w:r>
+      <w:r>
+        <w:t>озволить завершиться соотве</w:t>
+      </w:r>
+      <w:r>
+        <w:t>т</w:t>
+      </w:r>
+      <w:r>
+        <w:t>ствующему вызову операции отправки</w:t>
+      </w:r>
+      <w:r>
+        <w:t>. Если не имеется достаточного объема буферного пространства, возникнет ошибка. Объем буферного пространства задаетс</w:t>
+      </w:r>
+      <w:r>
+        <w:t>я пользователем</w:t>
+      </w:r>
+      <w:r>
+        <w:t>. Для того, чтобы буферизованный режим был эффективным, может потребоваться расп</w:t>
+      </w:r>
+      <w:r>
+        <w:t>ределение буферов пользователем</w:t>
+      </w:r>
+      <w:r>
+        <w:t>.</w:t>
+      </w:r>
+    </w:p>
+    <w:p>
+      <w:pPr>
+        <w:pStyle w:val="DiplomText"/>
+        <w:numPr>
+          <w:ilvl w:val="0"/>
+          <w:numId w:val="38"/>
+        </w:numPr>
+      </w:pPr>
+      <w:r>
+        <w:t>Синхронный (Synchronous)</w:t>
+      </w:r>
+      <w:r>
+        <w:t xml:space="preserve">. Посылка, которая использует синхронный </w:t>
+      </w:r>
+      <w:r>
+        <w:t>режим, может стартовать вне зависимости от того, был ли начат соответствующий прием. Однако, посылка будет завершена успешно, только если соответствующая операция приема стартовала. Следовательно, завершение синхронной передачи не только указывает, что буфер отправителя может быть повторно использован, но также и отмечает, что получатель достиг определенной точки в своей работе, а именно, что он начал выполнение приема. Если и посылка, и прием являются блокирующими операциями, тогда использование синхронного режима обеспечивает синхронную коммуникационную семантику: посылка не завершается на любой стороне обмена, пока оба процесса не выполнят</w:t>
+      </w:r>
+      <w:r>
+        <w:t xml:space="preserve"> синхронизацию (так называемый, рандеву)</w:t>
+      </w:r>
+      <w:r>
+        <w:t xml:space="preserve"> в процессе операции обмена. Выполнение обмена в э</w:t>
+      </w:r>
+      <w:r>
+        <w:t>том режиме является нелокальным</w:t>
+      </w:r>
+      <w:r>
+        <w:t>.</w:t>
+      </w:r>
+    </w:p>
+    <w:p>
+      <w:pPr>
+        <w:pStyle w:val="DiplomText"/>
+        <w:numPr>
+          <w:ilvl w:val="0"/>
+          <w:numId w:val="38"/>
+        </w:numPr>
+      </w:pPr>
+      <w:r>
+        <w:t>По готовности (</w:t>
+      </w:r>
+      <w:r>
+        <w:rPr>
+          <w:lang w:val="en-US"/>
+        </w:rPr>
+        <w:t>Ready</w:t>
+      </w:r>
+      <w:r>
+        <w:t>).</w:t>
+      </w:r>
+      <w:r>
+        <w:t xml:space="preserve"> </w:t>
+      </w:r>
+      <w:r>
+        <w:t>Посылка, которая использует режим обмена по готов</w:t>
+      </w:r>
+      <w:r>
+        <w:t>ности</w:t>
+      </w:r>
+      <w:r>
+        <w:t xml:space="preserve">, может быть запущена только тогда, когда прием уже инициирован. В противном случае операция является ошибочной и результат будет неопределенным. На некоторых системах обмен по готовности позволяет устранить необходимость в </w:t>
+      </w:r>
+      <w:r>
+        <w:t>синхронизации</w:t>
+      </w:r>
+      <w:r>
+        <w:t xml:space="preserve"> </w:t>
+      </w:r>
+      <w:r>
+        <w:t>(</w:t>
+      </w:r>
+      <w:r>
+        <w:t>рандеву</w:t>
+      </w:r>
+      <w:r>
+        <w:t>)</w:t>
+      </w:r>
+      <w:r>
+        <w:t xml:space="preserve">, что улучшает характеристики обмена. Завершение операции посылки не зависит от состояния </w:t>
+      </w:r>
+      <w:r>
+        <w:lastRenderedPageBreak/>
+        <w:t>приема и в основном указывает, что буфер посылки может быть повторно использован. Операция посылки, которая использует режим</w:t>
+      </w:r>
+      <w:r>
+        <w:t xml:space="preserve"> по</w:t>
+      </w:r>
+      <w:r>
+        <w:t xml:space="preserve"> готовности, имеет ту же семантику, как и станд</w:t>
+      </w:r>
+      <w:r>
+        <w:t>артная или синхронная передача. Э</w:t>
+      </w:r>
+      <w:r>
+        <w:t>то означает, что отправитель обеспечивает систему дополнительной информацией (а именно, что прием уже инициирован), которая мож</w:t>
+      </w:r>
+      <w:r>
+        <w:t>ет уменьшить накладные расходы.</w:t>
+      </w:r>
+    </w:p>
+    <w:p>
+      <w:pPr>
+        <w:pStyle w:val="DiplomText"/>
+      </w:pPr>
+      <w:r>
+        <w:t xml:space="preserve">Для разработки этих четырех коммуникационных режимов, обычно используются два внутренних протокола, </w:t>
       </w:r>
       <w:r>
         <w:rPr>
@@ -4071,93 +3768,88 @@
         <w:t>Rendezvous</w:t>
       </w:r>
       <w:r>
-        <w:t xml:space="preserve"> </w:t>
-      </w:r>
-      <w:r>
-        <w:t>протоколов</w:t>
-      </w:r>
-      <w:r>
-        <w:t>.</w:t>
-      </w:r>
-    </w:p>
-    <w:p>
-      <w:pPr>
-        <w:pStyle w:val="DiplomText"/>
-      </w:pPr>
-      <w:r>
-        <w:t>При передаче больших буферов с данными намного оптимальнее не выполнять дополнительных копирований данных</w:t>
-      </w:r>
-      <w:r>
-        <w:t>, возникающи</w:t>
-      </w:r>
-      <w:r>
-        <w:t>х</w:t>
-      </w:r>
-      <w:r>
-        <w:t xml:space="preserve"> при использовании </w:t>
-      </w:r>
-      <w:r>
-        <w:rPr>
-          <w:lang w:val="en-US"/>
-        </w:rPr>
-        <w:t>TCP</w:t>
-      </w:r>
-      <w:r>
-        <w:t>/</w:t>
-      </w:r>
-      <w:r>
-        <w:rPr>
-          <w:lang w:val="en-US"/>
-        </w:rPr>
-        <w:t>IP</w:t>
-      </w:r>
-      <w:r>
-        <w:t xml:space="preserve"> </w:t>
-      </w:r>
-      <w:r>
-        <w:t>стека, который копирует пользовательские данные в ядро операционной системы и обратно.</w:t>
-      </w:r>
-    </w:p>
-    <w:p>
-      <w:pPr>
-        <w:pStyle w:val="DiplomaTitle"/>
-      </w:pPr>
-      <w:bookmarkStart w:id="6" w:name="_Toc508228712"/>
-      <w:r>
-        <w:rPr>
-          <w:lang w:val="en-US"/>
-        </w:rPr>
-        <w:t>InfiniBand</w:t>
-      </w:r>
-      <w:r>
-        <w:t xml:space="preserve"> </w:t>
-      </w:r>
-      <w:r>
-        <w:rPr>
-          <w:lang w:val="en-US"/>
-        </w:rPr>
-        <w:t>Architecture</w:t>
-      </w:r>
-      <w:bookmarkEnd w:id="6"/>
-    </w:p>
-    <w:p>
-      <w:pPr>
-        <w:pStyle w:val="DiplomText"/>
-      </w:pPr>
-      <w:r>
-        <w:rPr>
-          <w:lang w:val="en-US"/>
-        </w:rPr>
-        <w:t>InfiniBand</w:t>
-      </w:r>
-      <w:r>
-        <w:t xml:space="preserve"> </w:t>
-      </w:r>
-      <w:r>
-        <w:rPr>
-          <w:lang w:val="en-US"/>
-        </w:rPr>
-        <w:t>Architecture</w:t>
+        <w:t>. Эти протоколы обрабатываются</w:t>
+      </w:r>
+      <w:r>
+        <w:t xml:space="preserve"> </w:t>
+      </w:r>
+      <w:r>
+        <w:t xml:space="preserve">механизмом процессинга (компонента в реализации </w:t>
+      </w:r>
+      <w:r>
+        <w:rPr>
+          <w:lang w:val="en-US"/>
+        </w:rPr>
+        <w:t>MPI</w:t>
+      </w:r>
+      <w:r>
+        <w:t xml:space="preserve"> –</w:t>
+      </w:r>
+      <w:r>
+        <w:t xml:space="preserve"> </w:t>
+      </w:r>
+      <w:r>
+        <w:rPr>
+          <w:lang w:val="en-US"/>
+        </w:rPr>
+        <w:t>Progress</w:t>
+      </w:r>
+      <w:r>
+        <w:t xml:space="preserve"> </w:t>
+      </w:r>
+      <w:r>
+        <w:rPr>
+          <w:lang w:val="en-US"/>
+        </w:rPr>
+        <w:t>engine</w:t>
+      </w:r>
+      <w:r>
+        <w:t xml:space="preserve">). Реализация </w:t>
+      </w:r>
+      <w:r>
+        <w:rPr>
+          <w:lang w:val="en-US"/>
+        </w:rPr>
+        <w:t>Eager</w:t>
+      </w:r>
+      <w:r>
+        <w:t xml:space="preserve"> </w:t>
+      </w:r>
+      <w:r>
+        <w:t xml:space="preserve">протокола обеспечивает передачу сообщений на удаленную (принимающую) сторону независимо от ее состояния. В </w:t>
+      </w:r>
+      <w:r>
+        <w:rPr>
+          <w:lang w:val="en-US"/>
+        </w:rPr>
+        <w:t>Rendezvous</w:t>
+      </w:r>
+      <w:r>
+        <w:t xml:space="preserve"> </w:t>
+      </w:r>
+      <w:r>
+        <w:t>протоколе, принимающа</w:t>
+      </w:r>
+      <w:r>
+        <w:t>я</w:t>
+      </w:r>
+      <w:r>
+        <w:t xml:space="preserve"> и отправляющая сторон</w:t>
+      </w:r>
+      <w:r>
+        <w:t>ы</w:t>
+      </w:r>
+      <w:r>
+        <w:t xml:space="preserve"> участвуют в двухстороннем </w:t>
+      </w:r>
+      <w:r>
+        <w:t>“</w:t>
+      </w:r>
+      <w:r>
+        <w:t>рукопожатии</w:t>
+      </w:r>
+      <w:r>
+        <w:t>”</w:t>
       </w:r>
       <w:r>
         <w:t xml:space="preserve"> (</w:t>
@@ -4166,364 +3858,67 @@
         <w:rPr>
           <w:lang w:val="en-US"/>
         </w:rPr>
-        <w:t>IBA</w:t>
-      </w:r>
-      <w:r>
-        <w:t>)</w:t>
-      </w:r>
-      <w:r>
-        <w:t xml:space="preserve"> </w:t>
-      </w:r>
-      <w:r>
-        <w:t xml:space="preserve">была предложена как следующее поколение для </w:t>
-      </w:r>
-      <w:r>
-        <w:rPr>
-          <w:lang w:val="en-US"/>
-        </w:rPr>
-        <w:t>I</w:t>
-      </w:r>
-      <w:r>
-        <w:t>/</w:t>
-      </w:r>
-      <w:r>
-        <w:rPr>
-          <w:lang w:val="en-US"/>
-        </w:rPr>
-        <w:t>O</w:t>
-      </w:r>
-      <w:r>
-        <w:t xml:space="preserve"> </w:t>
-      </w:r>
-      <w:r>
-        <w:t>и межпроцессных взаимодейст</w:t>
-      </w:r>
-      <w:r>
-        <w:t>в</w:t>
-      </w:r>
-      <w:r>
-        <w:t xml:space="preserve">ий. </w:t>
-      </w:r>
-      <w:r>
-        <w:rPr>
-          <w:lang w:val="en-US"/>
-        </w:rPr>
-        <w:t>InfiniBand</w:t>
-      </w:r>
-      <w:r>
-        <w:t>[1]</w:t>
-      </w:r>
-      <w:r>
-        <w:t xml:space="preserve"> </w:t>
-      </w:r>
-      <w:r>
-        <w:t xml:space="preserve">становится все более популярным для кластерных вычислений, благодаря открытому стандарту и высокой производительности. До недавнего времени </w:t>
-      </w:r>
-      <w:r>
-        <w:t>пар</w:t>
-      </w:r>
-      <w:r>
-        <w:t xml:space="preserve">аллельные технологии, такие как </w:t>
-      </w:r>
-      <w:r>
-        <w:rPr>
-          <w:lang w:val="en-US"/>
-        </w:rPr>
-        <w:t>MPI</w:t>
-      </w:r>
-      <w:r>
-        <w:t xml:space="preserve">, разрабатывались </w:t>
-      </w:r>
-      <w:r>
-        <w:t xml:space="preserve">поверх </w:t>
-      </w:r>
-      <w:r>
-        <w:rPr>
-          <w:lang w:val="en-US"/>
-        </w:rPr>
-        <w:t>Ethernet</w:t>
-      </w:r>
-      <w:r>
-        <w:t xml:space="preserve">, с использованием широко используемого </w:t>
-      </w:r>
-      <w:r>
-        <w:rPr>
-          <w:lang w:val="en-US"/>
-        </w:rPr>
-        <w:t>TCP</w:t>
-      </w:r>
-      <w:r>
-        <w:t>/</w:t>
-      </w:r>
-      <w:r>
-        <w:rPr>
-          <w:lang w:val="en-US"/>
-        </w:rPr>
-        <w:t>I</w:t>
-      </w:r>
-      <w:r>
-        <w:t xml:space="preserve">P стека. Но с развитием </w:t>
-      </w:r>
-      <w:r>
-        <w:rPr>
-          <w:lang w:val="en-US"/>
-        </w:rPr>
-        <w:t>IBA</w:t>
-      </w:r>
-      <w:r>
-        <w:t>, стали появляться</w:t>
-      </w:r>
-      <w:r>
-        <w:t xml:space="preserve"> </w:t>
-      </w:r>
-      <w:r>
-        <w:rPr>
-          <w:lang w:val="en-US"/>
-        </w:rPr>
-        <w:t>MPI</w:t>
-      </w:r>
-      <w:r>
-        <w:t xml:space="preserve"> </w:t>
-      </w:r>
-      <w:r>
-        <w:t xml:space="preserve">реализации, которые способны работать поверх </w:t>
-      </w:r>
-      <w:r>
-        <w:rPr>
-          <w:lang w:val="en-US"/>
-        </w:rPr>
-        <w:t>InfiniBand</w:t>
-      </w:r>
-      <w:r>
-        <w:t xml:space="preserve"> </w:t>
-      </w:r>
-      <w:r>
-        <w:t>для обеспечения высокой производительности взаимодействия процессов, развернутых на разных узлах.</w:t>
-      </w:r>
-    </w:p>
-    <w:p>
-      <w:pPr>
-        <w:pStyle w:val="DiplomText"/>
-      </w:pPr>
-      <w:r>
-        <w:rPr>
-          <w:lang w:val="en-US"/>
-        </w:rPr>
-        <w:t>InfiniBand</w:t>
-      </w:r>
-      <w:r>
-        <w:t xml:space="preserve"> </w:t>
-      </w:r>
-      <w:r>
-        <w:t xml:space="preserve">определяет сетевую фабрику для взаимодействия вычислительных и </w:t>
-      </w:r>
-      <w:r>
-        <w:rPr>
-          <w:lang w:val="en-US"/>
-        </w:rPr>
-        <w:t>I</w:t>
-      </w:r>
-      <w:r>
-        <w:t>/</w:t>
-      </w:r>
-      <w:r>
-        <w:rPr>
-          <w:lang w:val="en-US"/>
-        </w:rPr>
-        <w:t>O</w:t>
-      </w:r>
-      <w:r>
-        <w:t xml:space="preserve"> </w:t>
-      </w:r>
-      <w:r>
-        <w:t xml:space="preserve">узлов. Она предоставляет сетевую инфраструктуру и инфраструктуру управления для обеспечения межпроцессорного взаимодействия и </w:t>
-      </w:r>
-      <w:r>
-        <w:rPr>
-          <w:lang w:val="en-US"/>
-        </w:rPr>
-        <w:t>I</w:t>
-      </w:r>
-      <w:r>
-        <w:t>/</w:t>
-      </w:r>
-      <w:r>
-        <w:rPr>
-          <w:lang w:val="en-US"/>
-        </w:rPr>
-        <w:t>O</w:t>
-      </w:r>
-      <w:r>
-        <w:t xml:space="preserve">. </w:t>
-      </w:r>
-      <w:r>
-        <w:t xml:space="preserve">В </w:t>
-      </w:r>
-      <w:r>
-        <w:rPr>
-          <w:lang w:val="en-US"/>
-        </w:rPr>
-        <w:t>InfiniBand</w:t>
-      </w:r>
-      <w:r>
-        <w:t xml:space="preserve"> </w:t>
-      </w:r>
-      <w:r>
-        <w:t>сети</w:t>
-      </w:r>
-      <w:r>
-        <w:t xml:space="preserve"> вычислительные </w:t>
-      </w:r>
-      <w:r>
-        <w:lastRenderedPageBreak/>
-        <w:t xml:space="preserve">узлы и </w:t>
-      </w:r>
-      <w:r>
-        <w:rPr>
-          <w:lang w:val="en-US"/>
-        </w:rPr>
-        <w:t>I</w:t>
-      </w:r>
-      <w:r>
-        <w:t>/</w:t>
-      </w:r>
-      <w:r>
-        <w:rPr>
-          <w:lang w:val="en-US"/>
-        </w:rPr>
-        <w:t>O</w:t>
-      </w:r>
-      <w:r>
-        <w:t xml:space="preserve"> </w:t>
-      </w:r>
-      <w:r>
-        <w:t xml:space="preserve">узлы объединяются в фабрику посредством </w:t>
-      </w:r>
-      <w:r>
-        <w:rPr>
-          <w:lang w:val="en-US"/>
-        </w:rPr>
-        <w:t>Channe</w:t>
-      </w:r>
-      <w:r>
-        <w:t>l Ad</w:t>
-      </w:r>
-      <w:r>
-        <w:rPr>
-          <w:lang w:val="en-US"/>
-        </w:rPr>
-        <w:t>apters</w:t>
-      </w:r>
-      <w:r>
-        <w:t xml:space="preserve"> (</w:t>
-      </w:r>
-      <w:r>
-        <w:rPr>
-          <w:lang w:val="en-US"/>
-        </w:rPr>
-        <w:t>CA</w:t>
-      </w:r>
-      <w:r>
-        <w:t>)</w:t>
-      </w:r>
-      <w:r>
-        <w:t xml:space="preserve"> </w:t>
-      </w:r>
-      <w:r>
-        <w:t>–</w:t>
-      </w:r>
-      <w:r>
-        <w:t xml:space="preserve"> </w:t>
-      </w:r>
-      <w:r>
-        <w:t xml:space="preserve">это конечные узлы в </w:t>
-      </w:r>
-      <w:r>
-        <w:rPr>
-          <w:lang w:val="en-US"/>
-        </w:rPr>
-        <w:t>InfiniBand</w:t>
-      </w:r>
-      <w:r>
-        <w:t xml:space="preserve"> </w:t>
-      </w:r>
-      <w:r>
-        <w:t>подсети, задача которых состоит в создании и потреблении трафика</w:t>
-      </w:r>
-      <w:r>
-        <w:t xml:space="preserve">. </w:t>
-      </w:r>
-      <w:r>
-        <w:rPr>
-          <w:lang w:val="en-US"/>
-        </w:rPr>
-        <w:t>Host</w:t>
-      </w:r>
-      <w:r>
-        <w:t xml:space="preserve"> </w:t>
-      </w:r>
-      <w:r>
-        <w:rPr>
-          <w:lang w:val="en-US"/>
-        </w:rPr>
-        <w:t>Channel</w:t>
-      </w:r>
-      <w:r>
-        <w:t xml:space="preserve"> </w:t>
-      </w:r>
-      <w:r>
-        <w:rPr>
-          <w:lang w:val="en-US"/>
-        </w:rPr>
-        <w:t>Adapter</w:t>
-      </w:r>
-      <w:r>
-        <w:t xml:space="preserve"> </w:t>
-      </w:r>
-      <w:r>
-        <w:t>(</w:t>
-      </w:r>
-      <w:r>
-        <w:rPr>
-          <w:lang w:val="en-US"/>
-        </w:rPr>
-        <w:t>HCA</w:t>
-      </w:r>
-      <w:r>
-        <w:t>)</w:t>
-      </w:r>
-      <w:r>
-        <w:t xml:space="preserve"> – это </w:t>
-      </w:r>
-      <w:r>
-        <w:rPr>
-          <w:lang w:val="en-US"/>
-        </w:rPr>
-        <w:t>CA</w:t>
-      </w:r>
-      <w:r>
-        <w:t>, которые</w:t>
-      </w:r>
-      <w:r>
-        <w:t xml:space="preserve"> </w:t>
-      </w:r>
-      <w:r>
-        <w:t>располагаются на вычислительных узлах</w:t>
-      </w:r>
-      <w:r>
-        <w:t xml:space="preserve">, выполняет роль транспортного уровня и поодерживает </w:t>
-      </w:r>
-      <w:r>
-        <w:rPr>
-          <w:lang w:val="en-US"/>
-        </w:rPr>
-        <w:t>Verbs</w:t>
-      </w:r>
-      <w:r>
-        <w:t xml:space="preserve"> </w:t>
-      </w:r>
-      <w:r>
-        <w:t>интерфейс</w:t>
+        <w:t>handshake</w:t>
+      </w:r>
+      <w:r>
+        <w:t>) через специальные сервисные сообщения перед тем</w:t>
+      </w:r>
+      <w:r>
+        <w:t>,</w:t>
+      </w:r>
+      <w:r>
+        <w:t xml:space="preserve"> как данные будут переданы</w:t>
+      </w:r>
+      <w:r>
+        <w:t xml:space="preserve"> на принимающую сторону. Обычно</w:t>
+      </w:r>
+      <w:r>
+        <w:t xml:space="preserve"> </w:t>
+      </w:r>
+      <w:r>
+        <w:rPr>
+          <w:lang w:val="en-US"/>
+        </w:rPr>
+        <w:t>Eager</w:t>
+      </w:r>
+      <w:r>
+        <w:t xml:space="preserve"> </w:t>
+      </w:r>
+      <w:r>
+        <w:t>протокол используется для маленьких сообщений (&lt; 16</w:t>
+      </w:r>
+      <w:r>
+        <w:t xml:space="preserve"> </w:t>
+      </w:r>
+      <w:r>
+        <w:t>килобайт)</w:t>
+      </w:r>
+      <w:r>
+        <w:t>,</w:t>
+      </w:r>
+      <w:r>
+        <w:t xml:space="preserve"> </w:t>
+      </w:r>
+      <w:r>
+        <w:t>а</w:t>
+      </w:r>
+      <w:r>
+        <w:t xml:space="preserve"> </w:t>
+      </w:r>
+      <w:r>
+        <w:rPr>
+          <w:lang w:val="en-US"/>
+        </w:rPr>
+        <w:t>Rendezvous</w:t>
+      </w:r>
+      <w:r>
+        <w:t xml:space="preserve"> –</w:t>
+      </w:r>
+      <w:r>
+        <w:t xml:space="preserve"> д</w:t>
+      </w:r>
+      <w:r>
+        <w:t>ля больших</w:t>
       </w:r>
       <w:r>
         <w:t>.</w:t>
@@ -4535,19 +3930,529 @@
         <w:jc w:val="center"/>
       </w:pPr>
       <w:r>
-        <w:pict w14:anchorId="7DFFC16D">
-          <v:shape id="_x0000_i1026" type="#_x0000_t75" style="width:386.65pt;height:272.65pt">
-            <v:imagedata r:id="rId12" o:title="IBA"/>
+        <w:pict w14:anchorId="6BA7348B">
+          <v:shape id="_x0000_i1025" type="#_x0000_t75" style="width:418.8pt;height:280.7pt">
+            <v:imagedata r:id="rId9" o:title="rendez_eager"/>
           </v:shape>
         </w:pict>
       </w:r>
     </w:p>
     <w:p>
       <w:pPr>
+        <w:pStyle w:val="DiplomaElemntDescription"/>
+      </w:pPr>
+      <w:r>
+        <w:t>Рис. 2</w:t>
+      </w:r>
+      <w:r>
+        <w:t>.</w:t>
+      </w:r>
+      <w:r>
+        <w:t xml:space="preserve"> Типичная реализация </w:t>
+      </w:r>
+      <w:r>
+        <w:rPr>
+          <w:lang w:val="en-US"/>
+        </w:rPr>
+        <w:t>Eager</w:t>
+      </w:r>
+      <w:r>
+        <w:t xml:space="preserve"> </w:t>
+      </w:r>
+      <w:r>
+        <w:t xml:space="preserve">и </w:t>
+      </w:r>
+      <w:r>
+        <w:rPr>
+          <w:lang w:val="en-US"/>
+        </w:rPr>
+        <w:t>Rendezvous</w:t>
+      </w:r>
+      <w:r>
+        <w:t xml:space="preserve"> </w:t>
+      </w:r>
+      <w:r>
+        <w:t>протоколов</w:t>
+      </w:r>
+      <w:r>
+        <w:t>.</w:t>
+      </w:r>
+    </w:p>
+    <w:p>
+      <w:pPr>
+        <w:pStyle w:val="DiplomText"/>
+      </w:pPr>
+      <w:r>
+        <w:lastRenderedPageBreak/>
+        <w:t>При передаче больших буферов с данными намного оптимальнее не выполнять дополнительных копирований данных</w:t>
+      </w:r>
+      <w:r>
+        <w:t>, возникающи</w:t>
+      </w:r>
+      <w:r>
+        <w:t>х</w:t>
+      </w:r>
+      <w:r>
+        <w:t xml:space="preserve"> при использовании </w:t>
+      </w:r>
+      <w:r>
+        <w:rPr>
+          <w:lang w:val="en-US"/>
+        </w:rPr>
+        <w:t>TCP</w:t>
+      </w:r>
+      <w:r>
+        <w:t>/</w:t>
+      </w:r>
+      <w:r>
+        <w:rPr>
+          <w:lang w:val="en-US"/>
+        </w:rPr>
+        <w:t>IP</w:t>
+      </w:r>
+      <w:r>
+        <w:t xml:space="preserve"> </w:t>
+      </w:r>
+      <w:r>
+        <w:t>стека, который копирует пользовательские данные в ядро операционной системы и обратно.</w:t>
+      </w:r>
+    </w:p>
+    <w:p>
+      <w:pPr>
+        <w:pStyle w:val="DiplomaTitle"/>
+      </w:pPr>
+      <w:bookmarkStart w:id="6" w:name="_Toc508228712"/>
+      <w:r>
+        <w:rPr>
+          <w:lang w:val="en-US"/>
+        </w:rPr>
+        <w:t>InfiniBand</w:t>
+      </w:r>
+      <w:r>
+        <w:t xml:space="preserve"> </w:t>
+      </w:r>
+      <w:r>
+        <w:rPr>
+          <w:lang w:val="en-US"/>
+        </w:rPr>
+        <w:t>Architecture</w:t>
+      </w:r>
+      <w:bookmarkEnd w:id="6"/>
+    </w:p>
+    <w:p>
+      <w:pPr>
+        <w:pStyle w:val="DiplomText"/>
+      </w:pPr>
+      <w:r>
+        <w:rPr>
+          <w:lang w:val="en-US"/>
+        </w:rPr>
+        <w:t>InfiniBand</w:t>
+      </w:r>
+      <w:r>
+        <w:t xml:space="preserve"> </w:t>
+      </w:r>
+      <w:r>
+        <w:rPr>
+          <w:lang w:val="en-US"/>
+        </w:rPr>
+        <w:t>Architecture</w:t>
+      </w:r>
+      <w:r>
+        <w:t xml:space="preserve"> (</w:t>
+      </w:r>
+      <w:r>
+        <w:rPr>
+          <w:lang w:val="en-US"/>
+        </w:rPr>
+        <w:t>IBA</w:t>
+      </w:r>
+      <w:r>
+        <w:t>)</w:t>
+      </w:r>
+      <w:r>
+        <w:t xml:space="preserve"> </w:t>
+      </w:r>
+      <w:r>
+        <w:t xml:space="preserve">была предложена как следующее поколение для </w:t>
+      </w:r>
+      <w:r>
+        <w:rPr>
+          <w:lang w:val="en-US"/>
+        </w:rPr>
+        <w:t>I</w:t>
+      </w:r>
+      <w:r>
+        <w:t>/</w:t>
+      </w:r>
+      <w:r>
+        <w:rPr>
+          <w:lang w:val="en-US"/>
+        </w:rPr>
+        <w:t>O</w:t>
+      </w:r>
+      <w:r>
+        <w:t xml:space="preserve"> </w:t>
+      </w:r>
+      <w:r>
+        <w:t>и межпроцессных взаимодейст</w:t>
+      </w:r>
+      <w:r>
+        <w:t>в</w:t>
+      </w:r>
+      <w:r>
+        <w:t xml:space="preserve">ий. </w:t>
+      </w:r>
+      <w:r>
+        <w:rPr>
+          <w:lang w:val="en-US"/>
+        </w:rPr>
+        <w:t>InfiniBand</w:t>
+      </w:r>
+      <w:r>
+        <w:t xml:space="preserve"> </w:t>
+      </w:r>
+      <w:r>
+        <w:t>[1]</w:t>
+      </w:r>
+      <w:r>
+        <w:t xml:space="preserve"> </w:t>
+      </w:r>
+      <w:r>
+        <w:t xml:space="preserve">становится все более популярным для кластерных вычислений, благодаря открытому стандарту и высокой производительности. До недавнего времени </w:t>
+      </w:r>
+      <w:r>
+        <w:t>пар</w:t>
+      </w:r>
+      <w:r>
+        <w:t xml:space="preserve">аллельные технологии, такие как </w:t>
+      </w:r>
+      <w:r>
+        <w:rPr>
+          <w:lang w:val="en-US"/>
+        </w:rPr>
+        <w:t>MPI</w:t>
+      </w:r>
+      <w:r>
+        <w:t xml:space="preserve">, разрабатывались </w:t>
+      </w:r>
+      <w:r>
+        <w:t xml:space="preserve">поверх </w:t>
+      </w:r>
+      <w:r>
+        <w:rPr>
+          <w:lang w:val="en-US"/>
+        </w:rPr>
+        <w:t>Ethernet</w:t>
+      </w:r>
+      <w:r>
+        <w:t xml:space="preserve">, с использованием широко используемого </w:t>
+      </w:r>
+      <w:r>
+        <w:rPr>
+          <w:lang w:val="en-US"/>
+        </w:rPr>
+        <w:t>TCP</w:t>
+      </w:r>
+      <w:r>
+        <w:t>/</w:t>
+      </w:r>
+      <w:r>
+        <w:rPr>
+          <w:lang w:val="en-US"/>
+        </w:rPr>
+        <w:t>I</w:t>
+      </w:r>
+      <w:r>
+        <w:t xml:space="preserve">P стека. Но с развитием </w:t>
+      </w:r>
+      <w:r>
+        <w:rPr>
+          <w:lang w:val="en-US"/>
+        </w:rPr>
+        <w:t>IBA</w:t>
+      </w:r>
+      <w:r>
+        <w:t>, стали появляться</w:t>
+      </w:r>
+      <w:r>
+        <w:t xml:space="preserve"> </w:t>
+      </w:r>
+      <w:r>
+        <w:rPr>
+          <w:lang w:val="en-US"/>
+        </w:rPr>
+        <w:t>MPI</w:t>
+      </w:r>
+      <w:r>
+        <w:t xml:space="preserve"> </w:t>
+      </w:r>
+      <w:r>
+        <w:t xml:space="preserve">реализации, которые способны работать поверх </w:t>
+      </w:r>
+      <w:r>
+        <w:rPr>
+          <w:lang w:val="en-US"/>
+        </w:rPr>
+        <w:t>InfiniBand</w:t>
+      </w:r>
+      <w:r>
+        <w:t xml:space="preserve"> </w:t>
+      </w:r>
+      <w:r>
+        <w:t>для обеспечения высокой производительности взаимодействия процессов, развернутых на разных узлах.</w:t>
+      </w:r>
+    </w:p>
+    <w:p>
+      <w:pPr>
+        <w:pStyle w:val="DiplomText"/>
+      </w:pPr>
+      <w:r>
+        <w:rPr>
+          <w:lang w:val="en-US"/>
+        </w:rPr>
+        <w:t>InfiniBand</w:t>
+      </w:r>
+      <w:r>
+        <w:t xml:space="preserve"> </w:t>
+      </w:r>
+      <w:r>
+        <w:t xml:space="preserve">определяет сетевую фабрику для взаимодействия вычислительных и </w:t>
+      </w:r>
+      <w:r>
+        <w:rPr>
+          <w:lang w:val="en-US"/>
+        </w:rPr>
+        <w:t>I</w:t>
+      </w:r>
+      <w:r>
+        <w:t>/</w:t>
+      </w:r>
+      <w:r>
+        <w:rPr>
+          <w:lang w:val="en-US"/>
+        </w:rPr>
+        <w:t>O</w:t>
+      </w:r>
+      <w:r>
+        <w:t xml:space="preserve"> </w:t>
+      </w:r>
+      <w:r>
+        <w:t xml:space="preserve">узлов. Она предоставляет сетевую инфраструктуру и инфраструктуру управления для обеспечения межпроцессорного взаимодействия и </w:t>
+      </w:r>
+      <w:r>
+        <w:rPr>
+          <w:lang w:val="en-US"/>
+        </w:rPr>
+        <w:t>I</w:t>
+      </w:r>
+      <w:r>
+        <w:t>/</w:t>
+      </w:r>
+      <w:r>
+        <w:rPr>
+          <w:lang w:val="en-US"/>
+        </w:rPr>
+        <w:t>O</w:t>
+      </w:r>
+      <w:r>
+        <w:t xml:space="preserve">. </w:t>
+      </w:r>
+      <w:r>
+        <w:t xml:space="preserve">В </w:t>
+      </w:r>
+      <w:r>
+        <w:rPr>
+          <w:lang w:val="en-US"/>
+        </w:rPr>
+        <w:t>InfiniBand</w:t>
+      </w:r>
+      <w:r>
+        <w:t xml:space="preserve"> </w:t>
+      </w:r>
+      <w:r>
+        <w:t>сети</w:t>
+      </w:r>
+      <w:r>
+        <w:t xml:space="preserve"> вычислительные узлы и </w:t>
+      </w:r>
+      <w:r>
+        <w:rPr>
+          <w:lang w:val="en-US"/>
+        </w:rPr>
+        <w:t>I</w:t>
+      </w:r>
+      <w:r>
+        <w:t>/</w:t>
+      </w:r>
+      <w:r>
+        <w:rPr>
+          <w:lang w:val="en-US"/>
+        </w:rPr>
+        <w:t>O</w:t>
+      </w:r>
+      <w:r>
+        <w:t xml:space="preserve"> </w:t>
+      </w:r>
+      <w:r>
+        <w:t xml:space="preserve">узлы объединяются в фабрику посредством </w:t>
+      </w:r>
+      <w:r>
+        <w:rPr>
+          <w:lang w:val="en-US"/>
+        </w:rPr>
+        <w:t>Channe</w:t>
+      </w:r>
+      <w:r>
+        <w:t>l Ad</w:t>
+      </w:r>
+      <w:r>
+        <w:rPr>
+          <w:lang w:val="en-US"/>
+        </w:rPr>
+        <w:t>apters</w:t>
+      </w:r>
+      <w:r>
+        <w:t xml:space="preserve"> (</w:t>
+      </w:r>
+      <w:r>
+        <w:rPr>
+          <w:lang w:val="en-US"/>
+        </w:rPr>
+        <w:t>CA</w:t>
+      </w:r>
+      <w:r>
+        <w:t>)</w:t>
+      </w:r>
+      <w:r>
+        <w:t xml:space="preserve"> </w:t>
+      </w:r>
+      <w:r>
+        <w:t>–</w:t>
+      </w:r>
+      <w:r>
+        <w:t xml:space="preserve"> </w:t>
+      </w:r>
+      <w:r>
+        <w:t xml:space="preserve">это конечные узлы в </w:t>
+      </w:r>
+      <w:r>
+        <w:rPr>
+          <w:lang w:val="en-US"/>
+        </w:rPr>
+        <w:t>InfiniBand</w:t>
+      </w:r>
+      <w:r>
+        <w:t xml:space="preserve"> </w:t>
+      </w:r>
+      <w:r>
+        <w:t>подсети, задача которых состоит в создании и потреблении трафика</w:t>
+      </w:r>
+      <w:r>
+        <w:t xml:space="preserve">. </w:t>
+      </w:r>
+      <w:r>
+        <w:rPr>
+          <w:lang w:val="en-US"/>
+        </w:rPr>
+        <w:t>Host</w:t>
+      </w:r>
+      <w:r>
+        <w:t xml:space="preserve"> </w:t>
+      </w:r>
+      <w:r>
+        <w:rPr>
+          <w:lang w:val="en-US"/>
+        </w:rPr>
+        <w:t>Channel</w:t>
+      </w:r>
+      <w:r>
+        <w:t xml:space="preserve"> </w:t>
+      </w:r>
+      <w:r>
+        <w:rPr>
+          <w:lang w:val="en-US"/>
+        </w:rPr>
+        <w:t>Adapter</w:t>
+      </w:r>
+      <w:r>
+        <w:t xml:space="preserve"> </w:t>
+      </w:r>
+      <w:r>
+        <w:t>(</w:t>
+      </w:r>
+      <w:r>
+        <w:rPr>
+          <w:lang w:val="en-US"/>
+        </w:rPr>
+        <w:t>HCA</w:t>
+      </w:r>
+      <w:r>
+        <w:t>)</w:t>
+      </w:r>
+      <w:r>
+        <w:t xml:space="preserve"> – это </w:t>
+      </w:r>
+      <w:r>
+        <w:rPr>
+          <w:lang w:val="en-US"/>
+        </w:rPr>
+        <w:t>CA</w:t>
+      </w:r>
+      <w:r>
+        <w:t>, которые</w:t>
+      </w:r>
+      <w:r>
+        <w:t xml:space="preserve"> </w:t>
+      </w:r>
+      <w:r>
+        <w:t>располагаются на вычислительных узлах</w:t>
+      </w:r>
+      <w:r>
+        <w:t>, выполняет</w:t>
+      </w:r>
+      <w:r>
+        <w:t xml:space="preserve"> роль транспортного уровня и под</w:t>
+      </w:r>
+      <w:r>
+        <w:t xml:space="preserve">держивает </w:t>
+      </w:r>
+      <w:r>
+        <w:rPr>
+          <w:lang w:val="en-US"/>
+        </w:rPr>
+        <w:t>Verbs</w:t>
+      </w:r>
+      <w:r>
+        <w:t xml:space="preserve"> </w:t>
+      </w:r>
+      <w:r>
+        <w:t>интерфейс</w:t>
+      </w:r>
+      <w:r>
+        <w:t>.</w:t>
+      </w:r>
+    </w:p>
+    <w:p>
+      <w:pPr>
         <w:pStyle w:val="DiplomText"/>
         <w:jc w:val="center"/>
       </w:pPr>
       <w:r>
+        <w:lastRenderedPageBreak/>
+        <w:pict w14:anchorId="7DFFC16D">
+          <v:shape id="_x0000_i1026" type="#_x0000_t75" style="width:386.45pt;height:272.5pt">
+            <v:imagedata r:id="rId10" o:title="IBA"/>
+          </v:shape>
+        </w:pict>
+      </w:r>
+    </w:p>
+    <w:p>
+      <w:pPr>
+        <w:pStyle w:val="DiplomText"/>
+        <w:jc w:val="center"/>
+      </w:pPr>
+      <w:r>
         <w:t>Рис. 3</w:t>
       </w:r>
       <w:r>
@@ -4731,7 +4636,10 @@
         <w:t xml:space="preserve"> </w:t>
       </w:r>
       <w:r>
-        <w:t>манеджер</w:t>
+        <w:t>ме</w:t>
+      </w:r>
+      <w:r>
+        <w:t>неджер</w:t>
       </w:r>
       <w:r>
         <w:t xml:space="preserve"> </w:t>
@@ -4761,7 +4669,28 @@
         <w:t xml:space="preserve">). </w:t>
       </w:r>
       <w:r>
-        <w:t xml:space="preserve">Внутри подсети, должен быть покрайней мере один канальный адаптер для каждого конечного узла и менеджер подсети, который устанавливает и поддерживает каналы. Все канальные адаптеры и коммутаторы должен содержать </w:t>
+        <w:t>Внутри подсети</w:t>
+      </w:r>
+      <w:r>
+        <w:t xml:space="preserve"> должен быть по</w:t>
+      </w:r>
+      <w:r>
+        <w:t>-</w:t>
+      </w:r>
+      <w:r>
+        <w:t>крайней мере один канальный адаптер для каждого конечного узла и менеджер подсети, который устанавливает и поддерживает каналы. Все каналь</w:t>
+      </w:r>
+      <w:r>
+        <w:t>ные адаптеры и коммутаторы долж</w:t>
+      </w:r>
+      <w:r>
+        <w:t>н</w:t>
+      </w:r>
+      <w:r>
+        <w:t>ы</w:t>
+      </w:r>
+      <w:r>
+        <w:t xml:space="preserve"> содержать </w:t>
       </w:r>
       <w:r>
         <w:rPr>
@@ -4837,7 +4766,7 @@
                     </pic:cNvPicPr>
                   </pic:nvPicPr>
                   <pic:blipFill>
-                    <a:blip r:embed="rId13">
+                    <a:blip r:embed="rId11">
                       <a:extLst>
                         <a:ext uri="{28A0092B-C50C-407E-A947-70E740481C1C}">
                           <a14:useLocalDpi xmlns:a14="http://schemas.microsoft.com/office/drawing/2010/main" val="0"/>
@@ -5191,13 +5120,16 @@
         <w:t xml:space="preserve"> </w:t>
       </w:r>
       <w:r>
-        <w:t xml:space="preserve">для операционных систем, но определяет операции для вендоров </w:t>
-      </w:r>
-      <w:r>
-        <w:rPr>
-          <w:lang w:val="en-US"/>
-        </w:rPr>
-        <w:t>OS</w:t>
+        <w:t xml:space="preserve">для операционных систем, но </w:t>
+      </w:r>
+      <w:r>
+        <w:t>определяет операции для производителей</w:t>
+      </w:r>
+      <w:r>
+        <w:t xml:space="preserve"> </w:t>
+      </w:r>
+      <w:r>
+        <w:t>ОС</w:t>
       </w:r>
       <w:r>
         <w:t xml:space="preserve"> </w:t>
@@ -5357,7 +5289,16 @@
         <w:t xml:space="preserve">. </w:t>
       </w:r>
       <w:r>
-        <w:t xml:space="preserve">Кроме сервсиных пакетов, коммутаторы не потребляют и не генерируют пакетов. Как и </w:t>
+        <w:t>Кроме серв</w:t>
+      </w:r>
+      <w:r>
+        <w:t>и</w:t>
+      </w:r>
+      <w:r>
+        <w:t>с</w:t>
+      </w:r>
+      <w:r>
+        <w:t xml:space="preserve">ных пакетов, коммутаторы не потребляют и не генерируют пакетов. Как и </w:t>
       </w:r>
       <w:r>
         <w:rPr>
@@ -5405,7 +5346,13 @@
         <w:t>Packets</w:t>
       </w:r>
       <w:r>
-        <w:t>). Коммутаторы могут быть сконфигурены, чтобы перенаправлять</w:t>
+        <w:t>). К</w:t>
+      </w:r>
+      <w:r>
+        <w:t>оммутаторы могут быть сконфигурирова</w:t>
+      </w:r>
+      <w:r>
+        <w:t>ны, чтобы перенаправлять</w:t>
       </w:r>
       <w:r>
         <w:t xml:space="preserve"> </w:t>
@@ -5480,7 +5427,7 @@
                     </pic:cNvPicPr>
                   </pic:nvPicPr>
                   <pic:blipFill>
-                    <a:blip r:embed="rId14">
+                    <a:blip r:embed="rId12">
                       <a:extLst>
                         <a:ext uri="{28A0092B-C50C-407E-A947-70E740481C1C}">
                           <a14:useLocalDpi xmlns:a14="http://schemas.microsoft.com/office/drawing/2010/main" val="0"/>
@@ -5640,11 +5587,14 @@
         <w:t xml:space="preserve">6 </w:t>
       </w:r>
       <w:r>
-        <w:t xml:space="preserve">адрессе Сетевого </w:t>
+        <w:t>адрес</w:t>
+      </w:r>
+      <w:r>
+        <w:t xml:space="preserve">е Сетевого уровня. </w:t>
       </w:r>
       <w:r>
         <w:lastRenderedPageBreak/>
-        <w:t xml:space="preserve">уровня. Маршрутизатор пересобирает каждый пакет с правильным </w:t>
+        <w:t xml:space="preserve">Маршрутизатор пересобирает каждый пакет с правильным </w:t>
       </w:r>
       <w:r>
         <w:rPr>
@@ -5836,7 +5786,19 @@
         <w:t xml:space="preserve"> </w:t>
       </w:r>
       <w:r>
-        <w:t xml:space="preserve">является комлексной архитектурой, которая определяет оба электрические и механические характеристики для системы. Они вкючают кабели и емкости для волоконных и медных сред, разъемы для соединений и характеристики «горячей замены». </w:t>
+        <w:t>является ком</w:t>
+      </w:r>
+      <w:r>
+        <w:t>п</w:t>
+      </w:r>
+      <w:r>
+        <w:t>лексной архитектурой, которая определяет оба электрические и механические характеристики для системы. Они вк</w:t>
+      </w:r>
+      <w:r>
+        <w:t>л</w:t>
+      </w:r>
+      <w:r>
+        <w:t xml:space="preserve">ючают кабели и емкости для волоконных и медных сред, разъемы для соединений и характеристики «горячей замены». </w:t>
       </w:r>
     </w:p>
     <w:p>
@@ -5948,7 +5910,13 @@
         <w:t xml:space="preserve">. Канальный уровень </w:t>
       </w:r>
       <w:r>
-        <w:t>выполняет функции компоновки пакетов, канальные операции типа точа-точка и траспортировку пакетов внутри локальной подсети.</w:t>
+        <w:t>выполняет функции компоновки пакетов, канальные операции типа точа-точка и тра</w:t>
+      </w:r>
+      <w:r>
+        <w:t>н</w:t>
+      </w:r>
+      <w:r>
+        <w:t>спортировку пакетов внутри локальной подсети.</w:t>
       </w:r>
     </w:p>
     <w:p>
@@ -6164,7 +6132,16 @@
         <w:t xml:space="preserve">6 </w:t>
       </w:r>
       <w:r>
-        <w:t xml:space="preserve">адресса отправителя и получателя пакета. Пакета передаются между подсеятми с помощью роутера, основываясь на 64 </w:t>
+        <w:t>адрес</w:t>
+      </w:r>
+      <w:r>
+        <w:t>а отправителя и получателя пакета.</w:t>
+      </w:r>
+      <w:r>
+        <w:t xml:space="preserve"> Пакета передаются между подсетя</w:t>
+      </w:r>
+      <w:r>
+        <w:t xml:space="preserve">ми с помощью роутера, основываясь на 64 </w:t>
       </w:r>
       <w:r>
         <w:lastRenderedPageBreak/>
@@ -6327,7 +6304,19 @@
         <w:ind w:left="1418"/>
       </w:pPr>
       <w:r>
-        <w:t>Транспортный уровень требуется для для доставки пакетов в правильном порядке, разбиение пакета на части, мультеплексирование канала (несколько логических соединений, основанных на одном физическом) и предоставление различных видов транспорта(</w:t>
+        <w:t>Транспо</w:t>
+      </w:r>
+      <w:r>
+        <w:t xml:space="preserve">ртный уровень требуется для </w:t>
+      </w:r>
+      <w:r>
+        <w:t>доставки пакетов в правильном порядке, р</w:t>
+      </w:r>
+      <w:r>
+        <w:t>азбиение пакета на части, мульти</w:t>
+      </w:r>
+      <w:r>
+        <w:t>плексирование канала (несколько логических соединений, основанных на одном физическом) и предоставление различных видов транспорта(</w:t>
       </w:r>
       <w:r>
         <w:rPr>
@@ -6474,7 +6463,13 @@
         <w:t xml:space="preserve">. </w:t>
       </w:r>
       <w:r>
-        <w:t xml:space="preserve">Транспортный уровень обрабатывает сегментацию данных на стороне отправителя и восстановаление на стороне получателя. Основываясь на </w:t>
+        <w:t xml:space="preserve">Транспортный уровень обрабатывает сегментацию данных на </w:t>
+      </w:r>
+      <w:r>
+        <w:t>стороне отправителя и восстанов</w:t>
+      </w:r>
+      <w:r>
+        <w:t xml:space="preserve">ление на стороне получателя. Основываясь на </w:t>
       </w:r>
       <w:r>
         <w:rPr>
@@ -6621,7 +6616,13 @@
         <w:t>CQ</w:t>
       </w:r>
       <w:r>
-        <w:t xml:space="preserve">), заисывая статут выполненной операции. </w:t>
+        <w:t>), за</w:t>
+      </w:r>
+      <w:r>
+        <w:t>писывая статус</w:t>
+      </w:r>
+      <w:r>
+        <w:t xml:space="preserve"> выполненной операции. </w:t>
       </w:r>
       <w:r>
         <w:rPr>
@@ -6663,7 +6664,13 @@
         <w:t xml:space="preserve"> </w:t>
       </w:r>
       <w:r>
-        <w:t>определяет несколько траспортных сервисов надежности отправки данных. Таблица 1 описывает каждый из поддерживаемых сервисов.</w:t>
+        <w:t>определяет несколько тра</w:t>
+      </w:r>
+      <w:r>
+        <w:t>н</w:t>
+      </w:r>
+      <w:r>
+        <w:t>спортных сервисов надежности отправки данных. Таблица 1 описывает каждый из поддерживаемых сервисов.</w:t>
       </w:r>
     </w:p>
     <w:p>
@@ -6695,7 +6702,7 @@
                     </pic:cNvPicPr>
                   </pic:nvPicPr>
                   <pic:blipFill>
-                    <a:blip r:embed="rId15">
+                    <a:blip r:embed="rId13">
                       <a:extLst>
                         <a:ext uri="{28A0092B-C50C-407E-A947-70E740481C1C}">
                           <a14:useLocalDpi xmlns:a14="http://schemas.microsoft.com/office/drawing/2010/main" val="0"/>
@@ -6772,7 +6779,7 @@
                     </pic:cNvPicPr>
                   </pic:nvPicPr>
                   <pic:blipFill>
-                    <a:blip r:embed="rId16">
+                    <a:blip r:embed="rId14">
                       <a:extLst>
                         <a:ext uri="{28A0092B-C50C-407E-A947-70E740481C1C}">
                           <a14:useLocalDpi xmlns:a14="http://schemas.microsoft.com/office/drawing/2010/main" val="0"/>
@@ -6949,7 +6956,10 @@
               <w:cnfStyle w:val="000000000000" w:firstRow="0" w:lastRow="0" w:firstColumn="0" w:lastColumn="0" w:oddVBand="0" w:evenVBand="0" w:oddHBand="0" w:evenHBand="0" w:firstRowFirstColumn="0" w:firstRowLastColumn="0" w:lastRowFirstColumn="0" w:lastRowLastColumn="0"/>
             </w:pPr>
             <w:r>
-              <w:t>Подтверждающий пакеты, мультеплексируемый</w:t>
+              <w:t>Подтверждающий пакеты, мульти</w:t>
+            </w:r>
+            <w:r>
+              <w:t>плексируемый</w:t>
             </w:r>
           </w:p>
         </w:tc>
@@ -7137,7 +7147,13 @@
         <w:t xml:space="preserve"> </w:t>
       </w:r>
       <w:r>
-        <w:t>является уменьшенье накладных расходов системы на обработку сетевых данных посредством уменьшения количества копий, ассоцированных с передачей сообщений и</w:t>
+        <w:t>является уменьшенье накладных расходов системы на обработку сетевых данных посредством уменьшения количества копий, ассоци</w:t>
+      </w:r>
+      <w:r>
+        <w:t>и</w:t>
+      </w:r>
+      <w:r>
+        <w:t>рованных с передачей сообщений и</w:t>
       </w:r>
       <w:r>
         <w:t xml:space="preserve"> </w:t>
@@ -7378,7 +7394,13 @@
         <w:t xml:space="preserve"> </w:t>
       </w:r>
       <w:r>
-        <w:t xml:space="preserve">операций, инициатор напрямую пишет данные в пользовательский буффер, выделенный на удаленном узле. По </w:t>
+        <w:t>операций, инициатор напрямую пиш</w:t>
+      </w:r>
+      <w:r>
+        <w:t>ет данные в пользовательский бу</w:t>
+      </w:r>
+      <w:r>
+        <w:t xml:space="preserve">фер, выделенный на удаленном узле. По </w:t>
       </w:r>
       <w:r>
         <w:lastRenderedPageBreak/>
@@ -7403,7 +7425,13 @@
         <w:t xml:space="preserve"> </w:t>
       </w:r>
       <w:r>
-        <w:t>операции, инициатор читает данные из пользовательского буффера, выделенного на удаленном узле.</w:t>
+        <w:t>операции, инициатор читает</w:t>
+      </w:r>
+      <w:r>
+        <w:t xml:space="preserve"> данные из пользовательского бу</w:t>
+      </w:r>
+      <w:r>
+        <w:t>фера, выделенного на удаленном узле.</w:t>
       </w:r>
     </w:p>
     <w:p>
@@ -7525,7 +7553,16 @@
         <w:t xml:space="preserve"> – </w:t>
       </w:r>
       <w:r>
-        <w:t xml:space="preserve">это распределенная техноолгия передачи сообщений, которая является аппаратнонезависимой и совместима с текущими сетевыми высокоскоростными картами, предаставляет </w:t>
+        <w:t>это распределенная техноло</w:t>
+      </w:r>
+      <w:r>
+        <w:t>гия передачи сообщений, которая является аппаратно</w:t>
+      </w:r>
+      <w:r>
+        <w:t>-</w:t>
+      </w:r>
+      <w:r>
+        <w:t xml:space="preserve">независимой и совместима с текущими сетевыми высокоскоростными картами, предаставляет </w:t>
       </w:r>
       <w:r>
         <w:rPr>
@@ -7701,7 +7738,19 @@
         <w:t>)</w:t>
       </w:r>
       <w:r>
-        <w:t>, которая обрабатывается канальным адаптором из очереди отправки и отправляется на удаленное устройство. Когда удаленное устройство отвечает, канальный адаптер возвращает статус клиенту, через очередб готовности (</w:t>
+        <w:t>, которая</w:t>
+      </w:r>
+      <w:r>
+        <w:t xml:space="preserve"> обрабатывается канальным адапте</w:t>
+      </w:r>
+      <w:r>
+        <w:t>ром из очереди отправки и отправляется на удаленное устройство. Когда удаленное устройство отвечает, канальный адаптер возвраща</w:t>
+      </w:r>
+      <w:r>
+        <w:t>ет статус клиенту, через очередь</w:t>
+      </w:r>
+      <w:r>
+        <w:t xml:space="preserve"> готовности (</w:t>
       </w:r>
       <w:r>
         <w:rPr>
@@ -7748,7 +7797,16 @@
         <w:t>WQEs</w:t>
       </w:r>
       <w:r>
-        <w:t xml:space="preserve">, а каннальные адаптеры буду обрабатывать каждый из этиз запросов. Затем канальные адаптеры генерируют </w:t>
+        <w:t>, а ка</w:t>
+      </w:r>
+      <w:r>
+        <w:t xml:space="preserve">нальные адаптеры </w:t>
+      </w:r>
+      <w:r>
+        <w:t>буду обрабатывать каждый из этих</w:t>
+      </w:r>
+      <w:r>
+        <w:t xml:space="preserve"> запросов. Затем канальные адаптеры генерируют </w:t>
       </w:r>
       <w:r>
         <w:rPr>
@@ -7796,7 +7854,10 @@
         <w:t>WQE</w:t>
       </w:r>
       <w:r>
-        <w:t xml:space="preserve"> в правильном приоритизированном порядке. Это позволяет клиенту продолжать работу с другими активностями, пока транзакция обрабатывается.</w:t>
+        <w:t xml:space="preserve"> в правильном приорите</w:t>
+      </w:r>
+      <w:r>
+        <w:t>зированном порядке. Это позволяет клиенту продолжать работу с другими активностями, пока транзакция обрабатывается.</w:t>
       </w:r>
     </w:p>
     <w:p>
@@ -7827,7 +7888,7 @@
                     </pic:cNvPicPr>
                   </pic:nvPicPr>
                   <pic:blipFill>
-                    <a:blip r:embed="rId17">
+                    <a:blip r:embed="rId15">
                       <a:extLst>
                         <a:ext uri="{28A0092B-C50C-407E-A947-70E740481C1C}">
                           <a14:useLocalDpi xmlns:a14="http://schemas.microsoft.com/office/drawing/2010/main" val="0"/>
@@ -7885,7 +7946,10 @@
         <w:t xml:space="preserve"> </w:t>
       </w:r>
       <w:r>
-        <w:t>стэк</w:t>
+        <w:t>сте</w:t>
+      </w:r>
+      <w:r>
+        <w:t>к</w:t>
       </w:r>
       <w:r>
         <w:rPr>
@@ -9456,7 +9520,7 @@
                     </pic:cNvPicPr>
                   </pic:nvPicPr>
                   <pic:blipFill>
-                    <a:blip r:embed="rId18">
+                    <a:blip r:embed="rId16">
                       <a:extLst>
                         <a:ext uri="{28A0092B-C50C-407E-A947-70E740481C1C}">
                           <a14:useLocalDpi xmlns:a14="http://schemas.microsoft.com/office/drawing/2010/main" val="0"/>
@@ -11579,8 +11643,8 @@
       </w:pPr>
       <w:r>
         <w:pict w14:anchorId="0BBA9198">
-          <v:shape id="_x0000_i1027" type="#_x0000_t75" style="width:467.35pt;height:188pt">
-            <v:imagedata r:id="rId19" o:title="ltp"/>
+          <v:shape id="_x0000_i1027" type="#_x0000_t75" style="width:467.55pt;height:187.75pt">
+            <v:imagedata r:id="rId17" o:title="ltp"/>
           </v:shape>
         </w:pict>
       </w:r>
@@ -12113,12 +12177,7 @@
         <w:t xml:space="preserve">. </w:t>
       </w:r>
       <w:r>
-        <w:t>В с</w:t>
-      </w:r>
-      <w:bookmarkStart w:id="12" w:name="_GoBack"/>
-      <w:bookmarkEnd w:id="12"/>
-      <w:r>
-        <w:t xml:space="preserve">ердце </w:t>
+        <w:t xml:space="preserve">В сердце </w:t>
       </w:r>
       <w:r>
         <w:rPr>
@@ -12191,9 +12250,6 @@
       <w:pPr>
         <w:pStyle w:val="DiplomText"/>
         <w:ind w:left="1429" w:firstLine="698"/>
-        <w:rPr>
-          <w:lang w:val="en-US"/>
-        </w:rPr>
       </w:pPr>
       <w:r>
         <w:t xml:space="preserve">Операции, выполняемые операция приложениями и системными администраторами, централизованы вокруг </w:t>
@@ -12314,188 +12370,199 @@
       <w:pPr>
         <w:pStyle w:val="DiplomaTitleChapter"/>
       </w:pPr>
-      <w:bookmarkStart w:id="13" w:name="_Toc508228718"/>
+      <w:bookmarkStart w:id="12" w:name="_Toc508228718"/>
       <w:r>
         <w:lastRenderedPageBreak/>
         <w:t>Заключение</w:t>
       </w:r>
+      <w:bookmarkEnd w:id="12"/>
+    </w:p>
+    <w:p>
+      <w:pPr>
+        <w:pStyle w:val="DiplomText"/>
+      </w:pPr>
+      <w:r>
+        <w:t>Текущее состояние развития сетевых технологий позволяет использовать современные сетевые среды и оптимальные механизмы для передачи</w:t>
+      </w:r>
+      <w:r>
+        <w:t>/</w:t>
+      </w:r>
+      <w:r>
+        <w:t xml:space="preserve">приема данных, но появлением новой сетевой технологии влечет за собой создание нового программного интерфейса для разработчиков. Такая тенденция ведет к созданию проприетарных реализаций </w:t>
+      </w:r>
+      <w:r>
+        <w:rPr>
+          <w:lang w:val="en-US"/>
+        </w:rPr>
+        <w:t>MPI</w:t>
+      </w:r>
+      <w:r>
+        <w:t xml:space="preserve"> </w:t>
+      </w:r>
+      <w:r>
+        <w:t>протокола, которые являются непортируемыми на другие системы.</w:t>
+      </w:r>
+    </w:p>
+    <w:p>
+      <w:pPr>
+        <w:pStyle w:val="DiplomText"/>
+      </w:pPr>
+      <w:r>
+        <w:t>Создание унифицированного интерфейса, который позволит оптимально, с минимальными накладными расходами обеспечить портируемость на все современные сетевые технологии, является важной задачей, стоящей перед разработчиками</w:t>
+      </w:r>
+      <w:r>
+        <w:t xml:space="preserve"> </w:t>
+      </w:r>
+      <w:r>
+        <w:t xml:space="preserve">и исследователями современных </w:t>
+      </w:r>
+      <w:r>
+        <w:rPr>
+          <w:lang w:val="en-US"/>
+        </w:rPr>
+        <w:t>HPC</w:t>
+      </w:r>
+      <w:r>
+        <w:t xml:space="preserve"> </w:t>
+      </w:r>
+      <w:r>
+        <w:t>сообществ.</w:t>
+      </w:r>
+    </w:p>
+    <w:p>
+      <w:pPr>
+        <w:pStyle w:val="DiplomText"/>
+      </w:pPr>
+      <w:r>
+        <w:t>За последние пару лет появ</w:t>
+      </w:r>
+      <w:r>
+        <w:t>и</w:t>
+      </w:r>
+      <w:r>
+        <w:t xml:space="preserve">лись два конкурирующим между сообой интерфейса - </w:t>
+      </w:r>
+      <w:r>
+        <w:rPr>
+          <w:lang w:val="en-US"/>
+        </w:rPr>
+        <w:t>OFI</w:t>
+      </w:r>
+      <w:r>
+        <w:t xml:space="preserve"> (</w:t>
+      </w:r>
+      <w:r>
+        <w:rPr>
+          <w:lang w:val="en-US"/>
+        </w:rPr>
+        <w:t>Open</w:t>
+      </w:r>
+      <w:r>
+        <w:t xml:space="preserve"> </w:t>
+      </w:r>
+      <w:r>
+        <w:rPr>
+          <w:lang w:val="en-US"/>
+        </w:rPr>
+        <w:t>Fabric</w:t>
+      </w:r>
+      <w:r>
+        <w:t xml:space="preserve"> </w:t>
+      </w:r>
+      <w:r>
+        <w:rPr>
+          <w:lang w:val="en-US"/>
+        </w:rPr>
+        <w:t>Interfaces</w:t>
+      </w:r>
+      <w:r>
+        <w:t>)</w:t>
+      </w:r>
+      <w:r>
+        <w:t>[2]</w:t>
+      </w:r>
+      <w:r>
+        <w:t xml:space="preserve">, разработанный </w:t>
+      </w:r>
+      <w:r>
+        <w:rPr>
+          <w:lang w:val="en-US"/>
+        </w:rPr>
+        <w:t>Open</w:t>
+      </w:r>
+      <w:r>
+        <w:t xml:space="preserve"> </w:t>
+      </w:r>
+      <w:r>
+        <w:rPr>
+          <w:lang w:val="en-US"/>
+        </w:rPr>
+        <w:t>Fabric</w:t>
+      </w:r>
+      <w:r>
+        <w:t xml:space="preserve"> </w:t>
+      </w:r>
+      <w:r>
+        <w:rPr>
+          <w:lang w:val="en-US"/>
+        </w:rPr>
+        <w:t>Alliance</w:t>
+      </w:r>
+      <w:r>
+        <w:t>,</w:t>
+      </w:r>
+      <w:r>
+        <w:t xml:space="preserve"> </w:t>
+      </w:r>
+      <w:r>
+        <w:t xml:space="preserve">и </w:t>
+      </w:r>
+      <w:r>
+        <w:rPr>
+          <w:lang w:val="en-US"/>
+        </w:rPr>
+        <w:t>UCX</w:t>
+      </w:r>
+      <w:r>
+        <w:t xml:space="preserve"> (Unified Communication X)</w:t>
+      </w:r>
+      <w:r>
+        <w:t>[3]</w:t>
+      </w:r>
+      <w:r>
+        <w:t xml:space="preserve">, </w:t>
+      </w:r>
+      <w:r>
+        <w:t>разработанный</w:t>
+      </w:r>
+      <w:r>
+        <w:t xml:space="preserve"> </w:t>
+      </w:r>
+      <w:r>
+        <w:rPr>
+          <w:lang w:val="en-US"/>
+        </w:rPr>
+        <w:t>OpenUCX</w:t>
+      </w:r>
+      <w:r>
+        <w:t xml:space="preserve"> </w:t>
+      </w:r>
+      <w:r>
+        <w:t xml:space="preserve">сообществом. Современные реализации </w:t>
+      </w:r>
+      <w:r>
+        <w:rPr>
+          <w:lang w:val="en-US"/>
+        </w:rPr>
+        <w:t>MPI</w:t>
+      </w:r>
+      <w:r>
+        <w:t xml:space="preserve"> переходят на использова</w:t>
+      </w:r>
+      <w:bookmarkStart w:id="13" w:name="_GoBack"/>
       <w:bookmarkEnd w:id="13"/>
-    </w:p>
-    <w:p>
-      <w:pPr>
-        <w:pStyle w:val="DiplomText"/>
-      </w:pPr>
-      <w:r>
-        <w:t>Текущее состояние развития сетевых технологий позволяет использовать современные сетевые среды и оптимальные механизмы для передачи</w:t>
-      </w:r>
-      <w:r>
-        <w:t>/</w:t>
-      </w:r>
-      <w:r>
-        <w:t xml:space="preserve">приема данных, но появлением новой сетевой технологии влечет за собой создание нового программного интерфейса для разработчиков. Такая тенденция ведет к созданию проприетарных реализаций </w:t>
-      </w:r>
-      <w:r>
-        <w:rPr>
-          <w:lang w:val="en-US"/>
-        </w:rPr>
-        <w:t>MPI</w:t>
-      </w:r>
-      <w:r>
-        <w:t xml:space="preserve"> </w:t>
-      </w:r>
-      <w:r>
-        <w:t>протокола, которые являются непортируемыми на другие системы.</w:t>
-      </w:r>
-    </w:p>
-    <w:p>
-      <w:pPr>
-        <w:pStyle w:val="DiplomText"/>
-      </w:pPr>
-      <w:r>
-        <w:t>Создание унифицированного интерфейса, который позволит оптимально, с минимальными накладными расходами обеспечить портируемость на все современные сетевые технологии, является важной задачей, стоящей перед разработчиками</w:t>
-      </w:r>
-      <w:r>
-        <w:t xml:space="preserve"> </w:t>
-      </w:r>
-      <w:r>
-        <w:t xml:space="preserve">и исследователями современных </w:t>
-      </w:r>
-      <w:r>
-        <w:rPr>
-          <w:lang w:val="en-US"/>
-        </w:rPr>
-        <w:t>HPC</w:t>
-      </w:r>
-      <w:r>
-        <w:t xml:space="preserve"> </w:t>
-      </w:r>
-      <w:r>
-        <w:t>сообществ.</w:t>
-      </w:r>
-    </w:p>
-    <w:p>
-      <w:pPr>
-        <w:pStyle w:val="DiplomText"/>
-      </w:pPr>
-      <w:r>
-        <w:t xml:space="preserve">За последние пару лет появлись два конкурирующим между сообой интерфейса - </w:t>
-      </w:r>
-      <w:r>
-        <w:rPr>
-          <w:lang w:val="en-US"/>
-        </w:rPr>
-        <w:t>OFI</w:t>
-      </w:r>
-      <w:r>
-        <w:t xml:space="preserve"> (</w:t>
-      </w:r>
-      <w:r>
-        <w:rPr>
-          <w:lang w:val="en-US"/>
-        </w:rPr>
-        <w:t>Open</w:t>
-      </w:r>
-      <w:r>
-        <w:t xml:space="preserve"> </w:t>
-      </w:r>
-      <w:r>
-        <w:rPr>
-          <w:lang w:val="en-US"/>
-        </w:rPr>
-        <w:t>Fabric</w:t>
-      </w:r>
-      <w:r>
-        <w:t xml:space="preserve"> </w:t>
-      </w:r>
-      <w:r>
-        <w:rPr>
-          <w:lang w:val="en-US"/>
-        </w:rPr>
-        <w:t>Interfaces</w:t>
-      </w:r>
-      <w:r>
-        <w:t>)</w:t>
-      </w:r>
-      <w:r>
-        <w:t>[2]</w:t>
-      </w:r>
-      <w:r>
-        <w:t xml:space="preserve">, разработанный </w:t>
-      </w:r>
-      <w:r>
-        <w:rPr>
-          <w:lang w:val="en-US"/>
-        </w:rPr>
-        <w:t>Open</w:t>
-      </w:r>
-      <w:r>
-        <w:t xml:space="preserve"> </w:t>
-      </w:r>
-      <w:r>
-        <w:rPr>
-          <w:lang w:val="en-US"/>
-        </w:rPr>
-        <w:t>Fabric</w:t>
-      </w:r>
-      <w:r>
-        <w:t xml:space="preserve"> </w:t>
-      </w:r>
-      <w:r>
-        <w:rPr>
-          <w:lang w:val="en-US"/>
-        </w:rPr>
-        <w:t>Alliance</w:t>
-      </w:r>
-      <w:r>
-        <w:t>,</w:t>
-      </w:r>
-      <w:r>
-        <w:t xml:space="preserve"> </w:t>
-      </w:r>
-      <w:r>
-        <w:t xml:space="preserve">и </w:t>
-      </w:r>
-      <w:r>
-        <w:rPr>
-          <w:lang w:val="en-US"/>
-        </w:rPr>
-        <w:t>UCX</w:t>
-      </w:r>
-      <w:r>
-        <w:t xml:space="preserve"> (Unified Communication X)</w:t>
-      </w:r>
-      <w:r>
-        <w:t>[3]</w:t>
-      </w:r>
-      <w:r>
-        <w:t xml:space="preserve">, </w:t>
-      </w:r>
-      <w:r>
-        <w:t>разработанный</w:t>
-      </w:r>
-      <w:r>
-        <w:t xml:space="preserve"> </w:t>
-      </w:r>
-      <w:r>
-        <w:rPr>
-          <w:lang w:val="en-US"/>
-        </w:rPr>
-        <w:t>OpenUCX</w:t>
-      </w:r>
-      <w:r>
-        <w:t xml:space="preserve"> </w:t>
-      </w:r>
-      <w:r>
-        <w:t xml:space="preserve">сообществом. Современные реализации </w:t>
-      </w:r>
-      <w:r>
-        <w:rPr>
-          <w:lang w:val="en-US"/>
-        </w:rPr>
-        <w:t>MPI</w:t>
-      </w:r>
-      <w:r>
-        <w:t xml:space="preserve"> переходят на использованние этих интерфейсов для обеспечения лучшей переносимости.</w:t>
+      <w:r>
+        <w:t>ние этих интерфейсов для обеспечения лучшей переносимости.</w:t>
       </w:r>
     </w:p>
     <w:p>
@@ -12574,7 +12641,7 @@
         </w:rPr>
         <w:t xml:space="preserve">OpenFabrics Interfaces Working Group - </w:t>
       </w:r>
-      <w:hyperlink r:id="rId20" w:history="1">
+      <w:hyperlink r:id="rId18" w:history="1">
         <w:r>
           <w:rPr>
             <w:rStyle w:val="Hyperlink"/>
@@ -12589,7 +12656,7 @@
         </w:rPr>
         <w:t xml:space="preserve">; </w:t>
       </w:r>
-      <w:hyperlink r:id="rId21" w:history="1">
+      <w:hyperlink r:id="rId19" w:history="1">
         <w:r>
           <w:rPr>
             <w:rStyle w:val="Hyperlink"/>
@@ -12622,7 +12689,7 @@
         </w:rPr>
         <w:t xml:space="preserve">Unified Communication X Working Group - </w:t>
       </w:r>
-      <w:hyperlink r:id="rId22" w:history="1">
+      <w:hyperlink r:id="rId20" w:history="1">
         <w:r>
           <w:rPr>
             <w:rStyle w:val="Hyperlink"/>
@@ -12637,7 +12704,7 @@
         </w:rPr>
         <w:t xml:space="preserve">; </w:t>
       </w:r>
-      <w:hyperlink r:id="rId23" w:history="1">
+      <w:hyperlink r:id="rId21" w:history="1">
         <w:r>
           <w:rPr>
             <w:rStyle w:val="Hyperlink"/>
@@ -19071,7 +19138,7 @@
 </file>
 
 <file path=customXml/itemProps1.xml><?xml version="1.0" encoding="utf-8"?>
-<ds:datastoreItem xmlns:ds="http://schemas.openxmlformats.org/officeDocument/2006/customXml" ds:itemID="{DD7CAFA5-8ED1-4EDE-8DA4-6356292739CE}">
+<ds:datastoreItem xmlns:ds="http://schemas.openxmlformats.org/officeDocument/2006/customXml" ds:itemID="{FE62938F-24B3-4F49-9EFA-3C9218E102BE}">
   <ds:schemaRefs>
     <ds:schemaRef ds:uri="http://schemas.openxmlformats.org/officeDocument/2006/bibliography"/>
   </ds:schemaRefs>

</xml_diff>

<commit_message>
Add QoS for OPA
Signed-off-by: Dmitry Gladkov <dmitry.gladkov@intel.com>
</commit_message>
<xml_diff>
--- a/diploma.docx
+++ b/diploma.docx
@@ -2538,7 +2538,7 @@
             <v:path o:extrusionok="f" gradientshapeok="t" o:connecttype="rect"/>
             <o:lock v:ext="edit" aspectratio="t"/>
           </v:shapetype>
-          <v:shape id="_x0000_i1028" type="#_x0000_t75" style="width:286.2pt;height:625.2pt">
+          <v:shape id="_x0000_i1025" type="#_x0000_t75" style="width:286.2pt;height:625.2pt">
             <v:imagedata r:id="rId8" o:title="comm"/>
           </v:shape>
         </w:pict>
@@ -3931,7 +3931,7 @@
       </w:pPr>
       <w:r>
         <w:pict w14:anchorId="6BA7348B">
-          <v:shape id="_x0000_i1025" type="#_x0000_t75" style="width:418.8pt;height:280.7pt">
+          <v:shape id="_x0000_i1026" type="#_x0000_t75" style="width:418.8pt;height:280.7pt">
             <v:imagedata r:id="rId9" o:title="rendez_eager"/>
           </v:shape>
         </w:pict>
@@ -4441,7 +4441,7 @@
       <w:r>
         <w:lastRenderedPageBreak/>
         <w:pict w14:anchorId="7DFFC16D">
-          <v:shape id="_x0000_i1026" type="#_x0000_t75" style="width:386.45pt;height:272.5pt">
+          <v:shape id="_x0000_i1027" type="#_x0000_t75" style="width:386.45pt;height:272.5pt">
             <v:imagedata r:id="rId10" o:title="IBA"/>
           </v:shape>
         </w:pict>
@@ -11643,7 +11643,7 @@
       </w:pPr>
       <w:r>
         <w:pict w14:anchorId="0BBA9198">
-          <v:shape id="_x0000_i1027" type="#_x0000_t75" style="width:467.55pt;height:187.75pt">
+          <v:shape id="_x0000_i1028" type="#_x0000_t75" style="width:467.55pt;height:187.75pt">
             <v:imagedata r:id="rId17" o:title="ltp"/>
           </v:shape>
         </w:pict>
@@ -11897,6 +11897,42 @@
         <w:ind w:left="1429" w:firstLine="698"/>
       </w:pPr>
       <w:r>
+        <w:rPr>
+          <w:lang w:val="en-US"/>
+        </w:rPr>
+        <w:t>Quality</w:t>
+      </w:r>
+      <w:r>
+        <w:t xml:space="preserve"> </w:t>
+      </w:r>
+      <w:r>
+        <w:rPr>
+          <w:lang w:val="en-US"/>
+        </w:rPr>
+        <w:t>of</w:t>
+      </w:r>
+      <w:r>
+        <w:t xml:space="preserve"> </w:t>
+      </w:r>
+      <w:r>
+        <w:rPr>
+          <w:lang w:val="en-US"/>
+        </w:rPr>
+        <w:t>Service</w:t>
+      </w:r>
+      <w:r>
+        <w:t xml:space="preserve"> (</w:t>
+      </w:r>
+      <w:r>
+        <w:rPr>
+          <w:lang w:val="en-US"/>
+        </w:rPr>
+        <w:t>QoS</w:t>
+      </w:r>
+      <w:r>
+        <w:t xml:space="preserve">). </w:t>
+      </w:r>
+      <w:r>
         <w:t xml:space="preserve">В рамках </w:t>
       </w:r>
       <w:r>
@@ -12312,19 +12348,7 @@
         <w:t xml:space="preserve">ассоциируется с </w:t>
       </w:r>
       <w:r>
-        <w:rPr>
-          <w:lang w:val="en-US"/>
-        </w:rPr>
-        <w:t>Traffic</w:t>
-      </w:r>
-      <w:r>
-        <w:t xml:space="preserve"> </w:t>
-      </w:r>
-      <w:r>
-        <w:rPr>
-          <w:lang w:val="en-US"/>
-        </w:rPr>
-        <w:t>Class</w:t>
+        <w:t>классов трафика</w:t>
       </w:r>
       <w:r>
         <w:t xml:space="preserve"> </w:t>
@@ -12345,17 +12369,973 @@
         <w:t xml:space="preserve">и </w:t>
       </w:r>
       <w:r>
+        <w:t xml:space="preserve">разделение </w:t>
+      </w:r>
+      <w:r>
+        <w:t>(</w:t>
+      </w:r>
+      <w:r>
         <w:rPr>
           <w:lang w:val="en-US"/>
         </w:rPr>
         <w:t>Partition</w:t>
       </w:r>
       <w:r>
+        <w:t>)</w:t>
+      </w:r>
+      <w:r>
         <w:t xml:space="preserve"> </w:t>
       </w:r>
       <w:r>
         <w:t>для безопасности.</w:t>
       </w:r>
+    </w:p>
+    <w:p>
+      <w:pPr>
+        <w:pStyle w:val="DiplomText"/>
+        <w:ind w:left="1429" w:firstLine="698"/>
+      </w:pPr>
+      <w:r>
+        <w:t>Класси трафика представляет группу уровней сервиса (</w:t>
+      </w:r>
+      <w:r>
+        <w:rPr>
+          <w:lang w:val="en-US"/>
+        </w:rPr>
+        <w:t>SLs</w:t>
+      </w:r>
+      <w:r>
+        <w:t xml:space="preserve">), которые будут использоваться данным транспортным уровнем или приложением. Некоторые транспортные уровни могут использовать несколько </w:t>
+      </w:r>
+      <w:r>
+        <w:rPr>
+          <w:lang w:val="en-US"/>
+        </w:rPr>
+        <w:t>QoS</w:t>
+      </w:r>
+      <w:r>
+        <w:t xml:space="preserve"> </w:t>
+      </w:r>
+      <w:r>
+        <w:t xml:space="preserve">уровней, чтобы избежать взаимную блоикровку (такие как разделение запросов и ответов в определенных протоколах), пока другие могут использовать преимущество </w:t>
+      </w:r>
+      <w:r>
+        <w:rPr>
+          <w:lang w:val="en-US"/>
+        </w:rPr>
+        <w:t>QoS</w:t>
+      </w:r>
+      <w:r>
+        <w:t xml:space="preserve"> уровней для разделения высокоприоритетного управляющего трафика от низкоприоритетного трафика с данными. </w:t>
+      </w:r>
+      <w:r>
+        <w:t>Транспортные уровни могут ассоциировать классы трафик с единственным уровнем сервиса</w:t>
+      </w:r>
+      <w:r>
+        <w:t>.</w:t>
+      </w:r>
+      <w:r>
+        <w:t xml:space="preserve"> </w:t>
+      </w:r>
+      <w:r>
+        <w:rPr>
+          <w:lang w:val="en-US"/>
+        </w:rPr>
+        <w:t>Intel</w:t>
+      </w:r>
+      <w:r>
+        <w:t>®</w:t>
+      </w:r>
+      <w:r>
+        <w:t xml:space="preserve"> </w:t>
+      </w:r>
+      <w:r>
+        <w:rPr>
+          <w:lang w:val="en-US"/>
+        </w:rPr>
+        <w:t>OPA</w:t>
+      </w:r>
+      <w:r>
+        <w:t xml:space="preserve"> </w:t>
+      </w:r>
+      <w:r>
+        <w:t xml:space="preserve">позволяет иметь до 32 классов трафика, но 4-8 является наиболее типичной конфигурацией. Классы </w:t>
+      </w:r>
+      <w:r>
+        <w:lastRenderedPageBreak/>
+        <w:t>трафика реализуются через сквозную (</w:t>
+      </w:r>
+      <w:r>
+        <w:rPr>
+          <w:lang w:val="en-US"/>
+        </w:rPr>
+        <w:t>end</w:t>
+      </w:r>
+      <w:r>
+        <w:t xml:space="preserve"> </w:t>
+      </w:r>
+      <w:r>
+        <w:rPr>
+          <w:lang w:val="en-US"/>
+        </w:rPr>
+        <w:t>to</w:t>
+      </w:r>
+      <w:r>
+        <w:t xml:space="preserve"> </w:t>
+      </w:r>
+      <w:r>
+        <w:rPr>
+          <w:lang w:val="en-US"/>
+        </w:rPr>
+        <w:t>end</w:t>
+      </w:r>
+      <w:r>
+        <w:t>)</w:t>
+      </w:r>
+      <w:r>
+        <w:t xml:space="preserve"> </w:t>
+      </w:r>
+      <w:r>
+        <w:t xml:space="preserve">концепцию уровней сервиса. Классы трафика могут охватывать множество уровней сервиса, но уровень сервиса может быть назначен только к одному классу трафика. </w:t>
+      </w:r>
+      <w:r>
+        <w:rPr>
+          <w:lang w:val="en-US"/>
+        </w:rPr>
+        <w:t>Intel</w:t>
+      </w:r>
+      <w:r>
+        <w:t xml:space="preserve">® </w:t>
+      </w:r>
+      <w:r>
+        <w:rPr>
+          <w:lang w:val="en-US"/>
+        </w:rPr>
+        <w:t>OPA</w:t>
+      </w:r>
+      <w:r>
+        <w:t xml:space="preserve"> </w:t>
+      </w:r>
+      <w:r>
+        <w:t xml:space="preserve">поддерживает до 32 уровней сервиса, но 4-8 является наиболее типичной конфигурацией. Уровни сервиса – это самый низкий уровень </w:t>
+      </w:r>
+      <w:r>
+        <w:rPr>
+          <w:lang w:val="en-US"/>
+        </w:rPr>
+        <w:t>QoS</w:t>
+      </w:r>
+      <w:r>
+        <w:t xml:space="preserve"> </w:t>
+      </w:r>
+      <w:r>
+        <w:t xml:space="preserve">концепции, который виден транспортному уровню </w:t>
+      </w:r>
+      <w:r>
+        <w:rPr>
+          <w:lang w:val="en-US"/>
+        </w:rPr>
+        <w:t>OPA</w:t>
+      </w:r>
+      <w:r>
+        <w:t xml:space="preserve"> и приложениям.</w:t>
+      </w:r>
+    </w:p>
+    <w:p>
+      <w:pPr>
+        <w:pStyle w:val="DiplomText"/>
+        <w:ind w:left="1429" w:firstLine="698"/>
+      </w:pPr>
+      <w:r>
+        <w:t>Каналы</w:t>
+      </w:r>
+      <w:r>
+        <w:t xml:space="preserve"> </w:t>
+      </w:r>
+      <w:r>
+        <w:t>Сервисов</w:t>
+      </w:r>
+      <w:r>
+        <w:t xml:space="preserve"> (</w:t>
+      </w:r>
+      <w:r>
+        <w:rPr>
+          <w:lang w:val="en-US"/>
+        </w:rPr>
+        <w:t>SC</w:t>
+      </w:r>
+      <w:r>
+        <w:t xml:space="preserve">, </w:t>
+      </w:r>
+      <w:r>
+        <w:rPr>
+          <w:lang w:val="en-US"/>
+        </w:rPr>
+        <w:t>Service</w:t>
+      </w:r>
+      <w:r>
+        <w:t xml:space="preserve"> </w:t>
+      </w:r>
+      <w:r>
+        <w:rPr>
+          <w:lang w:val="en-US"/>
+        </w:rPr>
+        <w:t>Channel</w:t>
+      </w:r>
+      <w:r>
+        <w:t>)</w:t>
+      </w:r>
+      <w:r>
+        <w:t xml:space="preserve">, лежащие в основе уровней сервиса, дифференциируют пакеты различных уровней сервиса как только они проходят через фабрику. Канал сервиса – это только </w:t>
+      </w:r>
+      <w:r>
+        <w:rPr>
+          <w:lang w:val="en-US"/>
+        </w:rPr>
+        <w:t>QoS</w:t>
+      </w:r>
+      <w:r>
+        <w:t xml:space="preserve"> </w:t>
+      </w:r>
+      <w:r>
+        <w:t>идентификатор, содержащийся в пакетах фабрики, который уменьшает накладаные расходы пакета. В некоторых топ</w:t>
+      </w:r>
+      <w:r>
+        <w:t>ологиях фабрики, уровни сервиса</w:t>
+      </w:r>
+      <w:r>
+        <w:t xml:space="preserve"> могут охват</w:t>
+      </w:r>
+      <w:r>
+        <w:t xml:space="preserve">ывать множество каналов сервиса, но канал сервиса может быть назначен только на один уровень сервиса. </w:t>
+      </w:r>
+      <w:r>
+        <w:rPr>
+          <w:lang w:val="en-US"/>
+        </w:rPr>
+        <w:t>Intel</w:t>
+      </w:r>
+      <w:r>
+        <w:t xml:space="preserve">® </w:t>
+      </w:r>
+      <w:r>
+        <w:rPr>
+          <w:lang w:val="en-US"/>
+        </w:rPr>
+        <w:t>OPA</w:t>
+      </w:r>
+      <w:r>
+        <w:t xml:space="preserve"> </w:t>
+      </w:r>
+      <w:r>
+        <w:t>поддерживает 32 канала серсива</w:t>
+      </w:r>
+      <w:r>
+        <w:t xml:space="preserve">, однако, </w:t>
+      </w:r>
+      <w:r>
+        <w:rPr>
+          <w:lang w:val="en-US"/>
+        </w:rPr>
+        <w:t>SC</w:t>
+      </w:r>
+      <w:r>
+        <w:t xml:space="preserve">15 </w:t>
+      </w:r>
+      <w:r>
+        <w:t>выделен под внутриполосного менеджмента фабрики.</w:t>
+      </w:r>
+    </w:p>
+    <w:p>
+      <w:pPr>
+        <w:pStyle w:val="DiplomText"/>
+        <w:ind w:left="1429" w:firstLine="698"/>
+      </w:pPr>
+      <w:r>
+        <w:t xml:space="preserve">Для каждой конечной точки </w:t>
+      </w:r>
+      <w:r>
+        <w:t>соединения</w:t>
+      </w:r>
+      <w:r>
+        <w:t>(</w:t>
+      </w:r>
+      <w:r>
+        <w:rPr>
+          <w:lang w:val="en-US"/>
+        </w:rPr>
+        <w:t>endpoint</w:t>
+      </w:r>
+      <w:r>
+        <w:t>)</w:t>
+      </w:r>
+      <w:r>
+        <w:t xml:space="preserve"> </w:t>
+      </w:r>
+      <w:r>
+        <w:rPr>
+          <w:lang w:val="en-US"/>
+        </w:rPr>
+        <w:t>HFI</w:t>
+      </w:r>
+      <w:r>
+        <w:t xml:space="preserve"> уровни сервиса отображаются на каналы сервиса через </w:t>
+      </w:r>
+      <w:r>
+        <w:rPr>
+          <w:lang w:val="en-US"/>
+        </w:rPr>
+        <w:t>SL</w:t>
+      </w:r>
+      <w:r>
+        <w:t>2</w:t>
+      </w:r>
+      <w:r>
+        <w:rPr>
+          <w:lang w:val="en-US"/>
+        </w:rPr>
+        <w:t>SC</w:t>
+      </w:r>
+      <w:r>
+        <w:t xml:space="preserve"> </w:t>
+      </w:r>
+      <w:r>
+        <w:t>таблицы при передаче (</w:t>
+      </w:r>
+      <w:r>
+        <w:t>отображение каждого уровня</w:t>
+      </w:r>
+      <w:r>
+        <w:t xml:space="preserve"> сервиса на канал сервиса)</w:t>
+      </w:r>
+      <w:r>
+        <w:t xml:space="preserve"> и </w:t>
+      </w:r>
+      <w:r>
+        <w:rPr>
+          <w:lang w:val="en-US"/>
+        </w:rPr>
+        <w:t>SC</w:t>
+      </w:r>
+      <w:r>
+        <w:t>2</w:t>
+      </w:r>
+      <w:r>
+        <w:rPr>
+          <w:lang w:val="en-US"/>
+        </w:rPr>
+        <w:t>SL</w:t>
+      </w:r>
+      <w:r>
+        <w:t xml:space="preserve"> </w:t>
+      </w:r>
+      <w:r>
+        <w:t>таблицы (ото</w:t>
+      </w:r>
+      <w:r>
+        <w:t>бражение входящих каналов</w:t>
+      </w:r>
+      <w:r>
+        <w:t xml:space="preserve"> сервиса на данный</w:t>
+      </w:r>
+      <w:r>
+        <w:t xml:space="preserve"> уровень сервиса</w:t>
+      </w:r>
+      <w:r>
+        <w:t xml:space="preserve"> с </w:t>
+      </w:r>
+      <w:r>
+        <w:t xml:space="preserve">возможно </w:t>
+      </w:r>
+      <w:r>
+        <w:t>не</w:t>
+      </w:r>
+      <w:r>
+        <w:t>с</w:t>
+      </w:r>
+      <w:r>
+        <w:t>колькими канал</w:t>
+      </w:r>
+      <w:r>
+        <w:t>ами сервиса, отображенными на тот же уровень сервиса</w:t>
+      </w:r>
+      <w:r>
+        <w:t>)</w:t>
+      </w:r>
+      <w:r>
+        <w:t xml:space="preserve">. Рисунок 9 показывает пример использования класса трафика, уровня сервиса и канала сервиса. В этом </w:t>
+      </w:r>
+      <w:r>
+        <w:t xml:space="preserve">примере две конечные точки </w:t>
+      </w:r>
+      <w:r>
+        <w:rPr>
+          <w:lang w:val="en-US"/>
+        </w:rPr>
+        <w:t>HFI</w:t>
+      </w:r>
+      <w:r>
+        <w:t xml:space="preserve"> соединены через </w:t>
+      </w:r>
+      <w:r>
+        <w:t>коммутор, предоставляющий маршрут из 8 сетей перехода (</w:t>
+      </w:r>
+      <w:r>
+        <w:rPr>
+          <w:lang w:val="en-US"/>
+        </w:rPr>
+        <w:t>hop</w:t>
+      </w:r>
+      <w:r>
+        <w:t>) через фабрику. Два класса трафика используются, один – для запрос</w:t>
+      </w:r>
+      <w:r>
+        <w:t>/</w:t>
+      </w:r>
+      <w:r>
+        <w:t xml:space="preserve">ответ протокола (к примеру, </w:t>
+      </w:r>
+      <w:r>
+        <w:rPr>
+          <w:lang w:val="en-US"/>
+        </w:rPr>
+        <w:t>PGAS</w:t>
+      </w:r>
+      <w:r>
+        <w:t xml:space="preserve"> </w:t>
+      </w:r>
+      <w:r>
+        <w:t xml:space="preserve">модель), назначеный на </w:t>
+      </w:r>
+      <w:r>
+        <w:rPr>
+          <w:lang w:val="en-US"/>
+        </w:rPr>
+        <w:t>TC</w:t>
+      </w:r>
+      <w:r>
+        <w:t xml:space="preserve">0, </w:t>
+      </w:r>
+      <w:r>
+        <w:t xml:space="preserve">другой – для </w:t>
+      </w:r>
+      <w:r>
+        <w:t xml:space="preserve">сетевой протокол хранилища данных, назначенный на </w:t>
+      </w:r>
+      <w:r>
+        <w:rPr>
+          <w:lang w:val="en-US"/>
+        </w:rPr>
+        <w:t>TC</w:t>
+      </w:r>
+      <w:r>
+        <w:t>1.</w:t>
+      </w:r>
+      <w:r>
+        <w:t xml:space="preserve"> Запрос</w:t>
+      </w:r>
+      <w:r>
+        <w:t>/</w:t>
+      </w:r>
+      <w:r>
+        <w:t xml:space="preserve">ответ протокол на </w:t>
+      </w:r>
+      <w:r>
+        <w:rPr>
+          <w:lang w:val="en-US"/>
+        </w:rPr>
+        <w:t>TC</w:t>
+      </w:r>
+      <w:r>
+        <w:t>0</w:t>
+      </w:r>
+      <w:r>
+        <w:t xml:space="preserve"> требует два уровня сервисов (</w:t>
+      </w:r>
+      <w:r>
+        <w:rPr>
+          <w:lang w:val="en-US"/>
+        </w:rPr>
+        <w:t>SL</w:t>
+      </w:r>
+      <w:r>
+        <w:t xml:space="preserve">0 </w:t>
+      </w:r>
+      <w:r>
+        <w:t xml:space="preserve">и </w:t>
+      </w:r>
+      <w:r>
+        <w:rPr>
+          <w:lang w:val="en-US"/>
+        </w:rPr>
+        <w:t>SL</w:t>
+      </w:r>
+      <w:r>
+        <w:t>1</w:t>
+      </w:r>
+      <w:r>
+        <w:t xml:space="preserve">), </w:t>
+      </w:r>
+      <w:r>
+        <w:lastRenderedPageBreak/>
+        <w:t xml:space="preserve">сетевой протокол хранилища данных на </w:t>
+      </w:r>
+      <w:r>
+        <w:rPr>
+          <w:lang w:val="en-US"/>
+        </w:rPr>
+        <w:t>TC</w:t>
+      </w:r>
+      <w:r>
+        <w:t xml:space="preserve">1 </w:t>
+      </w:r>
+      <w:r>
+        <w:t>требует только один уровень сервиса (</w:t>
+      </w:r>
+      <w:r>
+        <w:rPr>
+          <w:lang w:val="en-US"/>
+        </w:rPr>
+        <w:t>SL</w:t>
+      </w:r>
+      <w:r>
+        <w:t>2)</w:t>
+      </w:r>
+      <w:r>
+        <w:t xml:space="preserve">. </w:t>
+      </w:r>
+      <w:r>
+        <w:t>Каждому уровню сервиса назначается пара каналов сервиса (</w:t>
+      </w:r>
+      <w:r>
+        <w:rPr>
+          <w:lang w:val="en-US"/>
+        </w:rPr>
+        <w:t>SC</w:t>
+      </w:r>
+      <w:r>
+        <w:t>0/</w:t>
+      </w:r>
+      <w:r>
+        <w:rPr>
+          <w:lang w:val="en-US"/>
+        </w:rPr>
+        <w:t>SC</w:t>
+      </w:r>
+      <w:r>
+        <w:t xml:space="preserve">1, </w:t>
+      </w:r>
+      <w:r>
+        <w:rPr>
+          <w:lang w:val="en-US"/>
+        </w:rPr>
+        <w:t>SC</w:t>
+      </w:r>
+      <w:r>
+        <w:t>2/</w:t>
+      </w:r>
+      <w:r>
+        <w:rPr>
+          <w:lang w:val="en-US"/>
+        </w:rPr>
+        <w:t>SC</w:t>
+      </w:r>
+      <w:r>
+        <w:t xml:space="preserve">3 </w:t>
+      </w:r>
+      <w:r>
+        <w:t xml:space="preserve">и </w:t>
+      </w:r>
+      <w:r>
+        <w:rPr>
+          <w:lang w:val="en-US"/>
+        </w:rPr>
+        <w:t>SC</w:t>
+      </w:r>
+      <w:r>
+        <w:t>4/</w:t>
+      </w:r>
+      <w:r>
+        <w:rPr>
+          <w:lang w:val="en-US"/>
+        </w:rPr>
+        <w:t>SC</w:t>
+      </w:r>
+      <w:r>
+        <w:t>5</w:t>
+      </w:r>
+      <w:r>
+        <w:t xml:space="preserve">) для избегания </w:t>
+      </w:r>
+      <w:r>
+        <w:t xml:space="preserve">взаимной блокировки в фабрике, которая обычно используется в топологии тор. Когда пакеты переходят через фабрику, канал сервиса может изменять канал за каналом. Однако, уровень сервиса и класс трафика, видные для транспортного уровня и приложений, </w:t>
+      </w:r>
+      <w:r>
+        <w:t>являются сквозными (</w:t>
+      </w:r>
+      <w:r>
+        <w:rPr>
+          <w:lang w:val="en-US"/>
+        </w:rPr>
+        <w:t>end</w:t>
+      </w:r>
+      <w:r>
+        <w:t xml:space="preserve"> </w:t>
+      </w:r>
+      <w:r>
+        <w:rPr>
+          <w:lang w:val="en-US"/>
+        </w:rPr>
+        <w:t>to</w:t>
+      </w:r>
+      <w:r>
+        <w:t xml:space="preserve"> </w:t>
+      </w:r>
+      <w:r>
+        <w:rPr>
+          <w:lang w:val="en-US"/>
+        </w:rPr>
+        <w:t>end</w:t>
+      </w:r>
+      <w:r>
+        <w:t>).</w:t>
+      </w:r>
+    </w:p>
+    <w:p>
+      <w:pPr>
+        <w:pStyle w:val="DiplomText"/>
+        <w:ind w:left="1429" w:firstLine="698"/>
+      </w:pPr>
+      <w:r>
+        <w:t>Внутри данного канала, каналы сервиса назначаются на виртуальные полосы (</w:t>
+      </w:r>
+      <w:r>
+        <w:rPr>
+          <w:lang w:val="en-US"/>
+        </w:rPr>
+        <w:t>Virtual</w:t>
+      </w:r>
+      <w:r>
+        <w:t xml:space="preserve"> </w:t>
+      </w:r>
+      <w:r>
+        <w:rPr>
+          <w:lang w:val="en-US"/>
+        </w:rPr>
+        <w:t>Lanes</w:t>
+      </w:r>
+      <w:r>
+        <w:t>)</w:t>
+      </w:r>
+      <w:r>
+        <w:t xml:space="preserve">. </w:t>
+      </w:r>
+      <w:r>
+        <w:t xml:space="preserve">Виртуальные полосы предоставляют выделенные буфера приема для входящих пакетов фабрики. Виртуальные полосы также используются для разрешения взаимных блокировок маршрутизации. </w:t>
+      </w:r>
+      <w:r>
+        <w:rPr>
+          <w:lang w:val="en-US"/>
+        </w:rPr>
+        <w:t>Intel</w:t>
+      </w:r>
+      <w:r>
+        <w:t xml:space="preserve">® </w:t>
+      </w:r>
+      <w:r>
+        <w:rPr>
+          <w:lang w:val="en-US"/>
+        </w:rPr>
+        <w:t>OPA</w:t>
+      </w:r>
+      <w:r>
+        <w:t xml:space="preserve"> </w:t>
+      </w:r>
+      <w:r>
+        <w:t xml:space="preserve">поддерживает до 32 виртуальных полос, таким образом действительное количество поддерживаемых виртуальных полос будет зависеть от реализации. </w:t>
+      </w:r>
+      <w:r>
+        <w:rPr>
+          <w:lang w:val="en-US"/>
+        </w:rPr>
+        <w:t>Intel</w:t>
+      </w:r>
+      <w:r>
+        <w:t xml:space="preserve">® </w:t>
+      </w:r>
+      <w:r>
+        <w:rPr>
+          <w:lang w:val="en-US"/>
+        </w:rPr>
+        <w:t>OPA</w:t>
+      </w:r>
+      <w:r>
+        <w:t xml:space="preserve"> </w:t>
+      </w:r>
+      <w:r>
+        <w:t xml:space="preserve">поддерживает отображение каналов сервиса на виртульные полосы, так что могут поддерживаться гетерогенные </w:t>
+      </w:r>
+      <w:r>
+        <w:t xml:space="preserve">конфигурации фабрики. </w:t>
+      </w:r>
+      <w:r>
+        <w:rPr>
+          <w:lang w:val="en-US"/>
+        </w:rPr>
+        <w:t>SC</w:t>
+      </w:r>
+      <w:r>
+        <w:t xml:space="preserve">15 </w:t>
+      </w:r>
+      <w:r>
+        <w:t xml:space="preserve">отображается на </w:t>
+      </w:r>
+      <w:r>
+        <w:rPr>
+          <w:lang w:val="en-US"/>
+        </w:rPr>
+        <w:t>VL</w:t>
+      </w:r>
+      <w:r>
+        <w:t xml:space="preserve">15 </w:t>
+      </w:r>
+      <w:r>
+        <w:t>для внутриполосного менеджмента фабрики. Реализации могут выбрать поддержку менее, чем 32 виртуальных полос или могут быть сконфигурированы, оптимизировав количество буферизации для каждой виртуальной полосы путем уменьшения доступного количества виртуальных полос.</w:t>
+      </w:r>
+    </w:p>
+    <w:p>
+      <w:pPr>
+        <w:pStyle w:val="DiplomText"/>
+        <w:ind w:firstLine="0"/>
+        <w:jc w:val="center"/>
+        <w:rPr>
+          <w:lang w:val="en-US"/>
+        </w:rPr>
+      </w:pPr>
+      <w:r>
+        <w:rPr>
+          <w:noProof/>
+        </w:rPr>
+        <w:lastRenderedPageBreak/>
+        <w:drawing>
+          <wp:inline distT="0" distB="0" distL="0" distR="0" wp14:anchorId="596BD8B1" wp14:editId="5CB5FC18">
+            <wp:extent cx="5125683" cy="2436470"/>
+            <wp:effectExtent l="0" t="0" r="0" b="2540"/>
+            <wp:docPr id="7" name="Picture 7"/>
+            <wp:cNvGraphicFramePr>
+              <a:graphicFrameLocks xmlns:a="http://schemas.openxmlformats.org/drawingml/2006/main" noChangeAspect="1"/>
+            </wp:cNvGraphicFramePr>
+            <a:graphic xmlns:a="http://schemas.openxmlformats.org/drawingml/2006/main">
+              <a:graphicData uri="http://schemas.openxmlformats.org/drawingml/2006/picture">
+                <pic:pic xmlns:pic="http://schemas.openxmlformats.org/drawingml/2006/picture">
+                  <pic:nvPicPr>
+                    <pic:cNvPr id="0" name="Picture 5"/>
+                    <pic:cNvPicPr>
+                      <a:picLocks noChangeAspect="1" noChangeArrowheads="1"/>
+                    </pic:cNvPicPr>
+                  </pic:nvPicPr>
+                  <pic:blipFill>
+                    <a:blip r:embed="rId18">
+                      <a:extLst>
+                        <a:ext uri="{28A0092B-C50C-407E-A947-70E740481C1C}">
+                          <a14:useLocalDpi xmlns:a14="http://schemas.microsoft.com/office/drawing/2010/main" val="0"/>
+                        </a:ext>
+                      </a:extLst>
+                    </a:blip>
+                    <a:srcRect/>
+                    <a:stretch>
+                      <a:fillRect/>
+                    </a:stretch>
+                  </pic:blipFill>
+                  <pic:spPr bwMode="auto">
+                    <a:xfrm>
+                      <a:off x="0" y="0"/>
+                      <a:ext cx="5135727" cy="2441244"/>
+                    </a:xfrm>
+                    <a:prstGeom prst="rect">
+                      <a:avLst/>
+                    </a:prstGeom>
+                    <a:noFill/>
+                    <a:ln>
+                      <a:noFill/>
+                    </a:ln>
+                  </pic:spPr>
+                </pic:pic>
+              </a:graphicData>
+            </a:graphic>
+          </wp:inline>
+        </w:drawing>
+      </w:r>
+    </w:p>
+    <w:p>
+      <w:pPr>
+        <w:pStyle w:val="DiplomaElemntDescription"/>
+      </w:pPr>
+      <w:r>
+        <w:t>Рис 9. Пример</w:t>
+      </w:r>
+      <w:r>
+        <w:t xml:space="preserve"> </w:t>
+      </w:r>
+      <w:r>
+        <w:t>использования классов трафика (</w:t>
+      </w:r>
+      <w:r>
+        <w:rPr>
+          <w:lang w:val="en-US"/>
+        </w:rPr>
+        <w:t>TC</w:t>
+      </w:r>
+      <w:r>
+        <w:t>), уровней сервиса (</w:t>
+      </w:r>
+      <w:r>
+        <w:rPr>
+          <w:lang w:val="en-US"/>
+        </w:rPr>
+        <w:t>SL</w:t>
+      </w:r>
+      <w:r>
+        <w:t>)</w:t>
+      </w:r>
+      <w:r>
+        <w:t xml:space="preserve"> </w:t>
+      </w:r>
+      <w:r>
+        <w:t>и каналов сервиса (</w:t>
+      </w:r>
+      <w:r>
+        <w:rPr>
+          <w:lang w:val="en-US"/>
+        </w:rPr>
+        <w:t>SC</w:t>
+      </w:r>
+      <w:r>
+        <w:t>) в топологии с предотвращение</w:t>
+      </w:r>
+      <w:r>
+        <w:t>м</w:t>
+      </w:r>
+      <w:r>
+        <w:t xml:space="preserve"> </w:t>
+      </w:r>
+      <w:r>
+        <w:t>взаимной блокировки маршрутизации из-за кредитов.</w:t>
+      </w:r>
+    </w:p>
+    <w:p>
+      <w:pPr>
+        <w:pStyle w:val="DiplomText"/>
+        <w:ind w:left="1429" w:firstLine="698"/>
+      </w:pPr>
+      <w:r>
+        <w:t xml:space="preserve">Каждый канал сервиса </w:t>
+      </w:r>
+      <w:r>
+        <w:t xml:space="preserve">передает трафик одного уровня сервиса в одном классе трафика, и менеджер фабрики конфигурирует как каналы сервиса отображаются на ресурсы виртуальных полос на каждом порту. Огромное количество каналов сервиса помогает поддерживать </w:t>
+      </w:r>
+      <w:r>
+        <w:t xml:space="preserve">производительность на высоких уровнях использования, и отображение каналов сервиса на независимые виртуальные полосы может предоставить независимый каналы через фабрику. Таким образом, </w:t>
+      </w:r>
+      <w:r>
+        <w:rPr>
+          <w:lang w:val="en-US"/>
+        </w:rPr>
+        <w:t>Intel</w:t>
+      </w:r>
+      <w:r>
+        <w:t xml:space="preserve">® </w:t>
+      </w:r>
+      <w:r>
+        <w:rPr>
+          <w:lang w:val="en-US"/>
+        </w:rPr>
+        <w:t>OPA</w:t>
+      </w:r>
+      <w:r>
+        <w:t xml:space="preserve"> обширно использует каналы сервиса для </w:t>
+      </w:r>
+      <w:r>
+        <w:t xml:space="preserve">предотвращения взаимных блокировок маршрутизации и протокола и для предотвращения </w:t>
+      </w:r>
+      <w:r>
+        <w:t xml:space="preserve">«head-of-line blocking» </w:t>
+      </w:r>
+      <w:r>
+        <w:t>между классами трафика. Однако, практические огра</w:t>
+      </w:r>
+      <w:r>
+        <w:t xml:space="preserve">ничения могут быть причиной, что данная реализация поддерживает меньшее количество виртуальных полос на большем количестве каналов. В этих случаях несколько уровней сервиса могут разделять виртулаьную полосу, и менеджер фабрики отвечает за конфигурирование какие уровни сервиса могут корректно разделять виртуальную полосу и как как уровни сервиса разделяют виртулаьную полосу, так что </w:t>
+      </w:r>
+      <w:r>
+        <w:rPr>
+          <w:lang w:val="en-US"/>
+        </w:rPr>
+        <w:t>QoS</w:t>
+      </w:r>
+      <w:r>
+        <w:t xml:space="preserve"> характеристики могут быть соблюдены.</w:t>
+      </w:r>
+    </w:p>
+    <w:p>
+      <w:pPr>
+        <w:pStyle w:val="DiplomText"/>
+        <w:ind w:left="1429" w:firstLine="698"/>
+      </w:pPr>
+      <w:r>
+        <w:lastRenderedPageBreak/>
+        <w:t xml:space="preserve">Менеджер фабрики так же конфигурирует как передача пакетов через виртуальную полосу запланирована через конфигурируемыей </w:t>
+      </w:r>
+      <w:r>
+        <w:rPr>
+          <w:lang w:val="en-US"/>
+        </w:rPr>
+        <w:t>VLArbitration</w:t>
+      </w:r>
+      <w:r>
+        <w:t xml:space="preserve"> </w:t>
+      </w:r>
+      <w:r>
+        <w:t xml:space="preserve">алгоритм. В дополнение, преимущество на отправку пакетов моет быть сконфигурировано, чтобы разрешить высокоприоритетному трафику упредить </w:t>
+      </w:r>
+      <w:r>
+        <w:t xml:space="preserve">менее приоритетные пакеты. Это дает возможность уменьшить возможность возникновения </w:t>
+      </w:r>
+      <w:r>
+        <w:t>«head-of-line blocking»</w:t>
+      </w:r>
+      <w:r>
+        <w:t xml:space="preserve"> феномена для высокоприоритетного трафика.</w:t>
+      </w:r>
+    </w:p>
+    <w:p>
+      <w:pPr>
+        <w:pStyle w:val="DiplomText"/>
+        <w:ind w:left="1429" w:firstLine="698"/>
+        <w:rPr>
+          <w:lang w:val="en-US"/>
+        </w:rPr>
+      </w:pPr>
+      <w:r>
+        <w:t>Управление перегрузками (</w:t>
+      </w:r>
+      <w:r>
+        <w:rPr>
+          <w:lang w:val="en-US"/>
+        </w:rPr>
+        <w:t>Congestion Management</w:t>
+      </w:r>
+      <w:r>
+        <w:t>)</w:t>
+      </w:r>
+      <w:r>
+        <w:rPr>
+          <w:lang w:val="en-US"/>
+        </w:rPr>
+        <w:t>. …</w:t>
+      </w:r>
+      <w:bookmarkStart w:id="12" w:name="_GoBack"/>
+      <w:bookmarkEnd w:id="12"/>
     </w:p>
     <w:p>
       <w:pPr>
@@ -12370,12 +13350,12 @@
       <w:pPr>
         <w:pStyle w:val="DiplomaTitleChapter"/>
       </w:pPr>
-      <w:bookmarkStart w:id="12" w:name="_Toc508228718"/>
+      <w:bookmarkStart w:id="13" w:name="_Toc508228718"/>
       <w:r>
         <w:lastRenderedPageBreak/>
         <w:t>Заключение</w:t>
       </w:r>
-      <w:bookmarkEnd w:id="12"/>
+      <w:bookmarkEnd w:id="13"/>
     </w:p>
     <w:p>
       <w:pPr>
@@ -12559,8 +13539,6 @@
       <w:r>
         <w:t xml:space="preserve"> переходят на использова</w:t>
       </w:r>
-      <w:bookmarkStart w:id="13" w:name="_GoBack"/>
-      <w:bookmarkEnd w:id="13"/>
       <w:r>
         <w:t>ние этих интерфейсов для обеспечения лучшей переносимости.</w:t>
       </w:r>
@@ -12641,7 +13619,7 @@
         </w:rPr>
         <w:t xml:space="preserve">OpenFabrics Interfaces Working Group - </w:t>
       </w:r>
-      <w:hyperlink r:id="rId18" w:history="1">
+      <w:hyperlink r:id="rId19" w:history="1">
         <w:r>
           <w:rPr>
             <w:rStyle w:val="Hyperlink"/>
@@ -12656,7 +13634,7 @@
         </w:rPr>
         <w:t xml:space="preserve">; </w:t>
       </w:r>
-      <w:hyperlink r:id="rId19" w:history="1">
+      <w:hyperlink r:id="rId20" w:history="1">
         <w:r>
           <w:rPr>
             <w:rStyle w:val="Hyperlink"/>
@@ -12689,7 +13667,7 @@
         </w:rPr>
         <w:t xml:space="preserve">Unified Communication X Working Group - </w:t>
       </w:r>
-      <w:hyperlink r:id="rId20" w:history="1">
+      <w:hyperlink r:id="rId21" w:history="1">
         <w:r>
           <w:rPr>
             <w:rStyle w:val="Hyperlink"/>
@@ -12704,7 +13682,7 @@
         </w:rPr>
         <w:t xml:space="preserve">; </w:t>
       </w:r>
-      <w:hyperlink r:id="rId21" w:history="1">
+      <w:hyperlink r:id="rId22" w:history="1">
         <w:r>
           <w:rPr>
             <w:rStyle w:val="Hyperlink"/>
@@ -19138,7 +20116,7 @@
 </file>
 
 <file path=customXml/itemProps1.xml><?xml version="1.0" encoding="utf-8"?>
-<ds:datastoreItem xmlns:ds="http://schemas.openxmlformats.org/officeDocument/2006/customXml" ds:itemID="{FE62938F-24B3-4F49-9EFA-3C9218E102BE}">
+<ds:datastoreItem xmlns:ds="http://schemas.openxmlformats.org/officeDocument/2006/customXml" ds:itemID="{97A4BAC4-E73E-450B-A86A-2E2B472658E1}">
   <ds:schemaRefs>
     <ds:schemaRef ds:uri="http://schemas.openxmlformats.org/officeDocument/2006/bibliography"/>
   </ds:schemaRefs>

</xml_diff>

<commit_message>
Add Congestion Management chapter for OPA
Signed-off-by: Dmitry Gladkov <dmitry.gladkov@intel.com>
</commit_message>
<xml_diff>
--- a/diploma.docx
+++ b/diploma.docx
@@ -12299,12 +12299,14 @@
       <w:r>
         <w:t xml:space="preserve">. </w:t>
       </w:r>
+      <w:proofErr w:type="gramStart"/>
       <w:r>
         <w:rPr>
           <w:lang w:val="en-US"/>
         </w:rPr>
         <w:t>vFabric</w:t>
       </w:r>
+      <w:proofErr w:type="gramEnd"/>
       <w:r>
         <w:t xml:space="preserve"> </w:t>
       </w:r>
@@ -13312,12 +13314,24 @@
       <w:pPr>
         <w:pStyle w:val="DiplomText"/>
         <w:ind w:left="1429" w:firstLine="698"/>
-        <w:rPr>
-          <w:lang w:val="en-US"/>
-        </w:rPr>
-      </w:pPr>
-      <w:r>
-        <w:t>Управление перегрузками (</w:t>
+      </w:pPr>
+      <w:r>
+        <w:t>Управление</w:t>
+      </w:r>
+      <w:r>
+        <w:rPr>
+          <w:lang w:val="en-US"/>
+        </w:rPr>
+        <w:t xml:space="preserve"> </w:t>
+      </w:r>
+      <w:r>
+        <w:t>перегрузками</w:t>
+      </w:r>
+      <w:r>
+        <w:rPr>
+          <w:lang w:val="en-US"/>
+        </w:rPr>
+        <w:t xml:space="preserve"> (</w:t>
       </w:r>
       <w:r>
         <w:rPr>
@@ -13326,13 +13340,180 @@
         <w:t>Congestion Management</w:t>
       </w:r>
       <w:r>
+        <w:rPr>
+          <w:lang w:val="en-US"/>
+        </w:rPr>
         <w:t>)</w:t>
       </w:r>
       <w:r>
         <w:rPr>
           <w:lang w:val="en-US"/>
         </w:rPr>
-        <w:t>. …</w:t>
+        <w:t xml:space="preserve">. </w:t>
+      </w:r>
+      <w:r>
+        <w:rPr>
+          <w:lang w:val="en-US"/>
+        </w:rPr>
+        <w:t>Intel</w:t>
+      </w:r>
+      <w:r>
+        <w:t xml:space="preserve">® </w:t>
+      </w:r>
+      <w:r>
+        <w:rPr>
+          <w:lang w:val="en-US"/>
+        </w:rPr>
+        <w:t>OPA</w:t>
+      </w:r>
+      <w:r>
+        <w:t xml:space="preserve"> </w:t>
+      </w:r>
+      <w:r>
+        <w:t xml:space="preserve">использует многогранный подход к управлению перегрузками. Адаптипная маршрутизация и дисперсионная маршрутизация предоставляют балансировку нагрузки. Адаптивная маршрутизация </w:t>
+      </w:r>
+      <w:r>
+        <w:t xml:space="preserve">идентицирует перегруженные межсетевые каналы коммутатора и динамически настраивает маршрутизацию трафика, чтобы лучше использовать другие каналы в фабрике. Чтобы минимизировать влияние на транспортный уровни, которые не подготовлены для доставки пакетов вне очереди. Этот механизм </w:t>
+      </w:r>
+      <w:r>
+        <w:t>ограничивает его частоту настройки.</w:t>
+      </w:r>
+    </w:p>
+    <w:p>
+      <w:pPr>
+        <w:pStyle w:val="DiplomText"/>
+        <w:ind w:left="1429" w:firstLine="698"/>
+      </w:pPr>
+      <w:r>
+        <w:t>В свою очередь, дисперсионная маршрутизация вероятностно распределяет трафик между несколькими маршрутами через фабрику или даже между несколькими виртуальными полосами внутри одного маршрута. Дисперсионная маршрутизация использует несколько путей (</w:t>
+      </w:r>
+      <w:r>
+        <w:rPr>
+          <w:lang w:val="en-US"/>
+        </w:rPr>
+        <w:t>multipathing</w:t>
+      </w:r>
+      <w:r>
+        <w:t>), ко</w:t>
+      </w:r>
+      <w:r>
+        <w:t>торая определяет</w:t>
+      </w:r>
+      <w:r>
+        <w:t xml:space="preserve"> несколько путей </w:t>
+      </w:r>
+      <w:r>
+        <w:t xml:space="preserve"> между парами конечных точек соединения так, что источник может распространять его трафик между несколькими путями. Это уменьшает образование перегрузок, которые могут возникнуть в результате несбалансированного трафика. </w:t>
+      </w:r>
+      <w:r>
+        <w:t xml:space="preserve">Поддержание правильной последовательности доставки не определено между пакетами, которые используют различные пути. Если правильная последовательность </w:t>
+      </w:r>
+      <w:r>
+        <w:lastRenderedPageBreak/>
+        <w:t xml:space="preserve">доставки необходима между пакетами, то источник должен послать пакеты по тому одному пути или использовать другие механизмы, не гарантирующие правильную последовательность доставки или способные восстановить доставку вне очереди. </w:t>
+      </w:r>
+      <w:r>
+        <w:rPr>
+          <w:lang w:val="en-US"/>
+        </w:rPr>
+        <w:t>Intel</w:t>
+      </w:r>
+      <w:r>
+        <w:t xml:space="preserve">® </w:t>
+      </w:r>
+      <w:r>
+        <w:rPr>
+          <w:lang w:val="en-US"/>
+        </w:rPr>
+        <w:t>OPA</w:t>
+      </w:r>
+      <w:r>
+        <w:t xml:space="preserve"> </w:t>
+      </w:r>
+      <w:r>
+        <w:t>не определяет как конечные точ</w:t>
+      </w:r>
+      <w:r>
+        <w:t xml:space="preserve">ки </w:t>
+      </w:r>
+      <w:r>
+        <w:t xml:space="preserve">соединения должны выбирать </w:t>
+      </w:r>
+      <w:r>
+        <w:t xml:space="preserve">путь для отправки пакета. Конечные точки соединения могут использовать любые </w:t>
+      </w:r>
+      <w:r>
+        <w:t xml:space="preserve">из доступных путей, если они </w:t>
+      </w:r>
+      <w:r>
+        <w:t xml:space="preserve">решают задачу </w:t>
+      </w:r>
+      <w:r>
+        <w:t>предоставления правильной последовательности доставки.</w:t>
+      </w:r>
+    </w:p>
+    <w:p>
+      <w:pPr>
+        <w:pStyle w:val="DiplomText"/>
+        <w:ind w:left="1429" w:firstLine="698"/>
+        <w:rPr>
+          <w:lang w:val="en-US"/>
+        </w:rPr>
+      </w:pPr>
+      <w:r>
+        <w:t xml:space="preserve">Когда эти техники работают, то они позволяют избегать перегрузки в промежуточных точках в фабрике, балансируя использованием всех каналов для моделей трафика, которые не </w:t>
+      </w:r>
+      <w:r>
+        <w:t>выполняют</w:t>
+      </w:r>
+      <w:r>
+        <w:t xml:space="preserve"> переподписание (</w:t>
+      </w:r>
+      <w:r>
+        <w:rPr>
+          <w:lang w:val="en-US"/>
+        </w:rPr>
+        <w:t>oversubscription</w:t>
+      </w:r>
+      <w:r>
+        <w:t>)</w:t>
+      </w:r>
+      <w:r>
+        <w:t xml:space="preserve"> любых</w:t>
+      </w:r>
+      <w:r>
+        <w:t xml:space="preserve"> конечных точек соединения. Однако, </w:t>
+      </w:r>
+      <w:r>
+        <w:t xml:space="preserve">некоторые модели трафика выполняют переподписание некоторых конечных точек соединения. В этих случаях, многие источники отправляют данные к одной конечной точке получения со скоростью, превосходящей пропускную способность канала до удаленной стороны. Эта модель трафика может быть причиной деревьев перегрузок, которые формируются в виде очередей, заполняемые фабрику из-за управления потоком трафика на уровне канала. Деревья перегрузок не являются неотъемлемой проблемой. Однако, они часто блокируют прохождение пакетов к незагруженным удаленным сторонам. </w:t>
+      </w:r>
+      <w:r>
+        <w:rPr>
+          <w:lang w:val="en-US"/>
+        </w:rPr>
+        <w:t>Intel</w:t>
+      </w:r>
+      <w:r>
+        <w:t xml:space="preserve">® </w:t>
+      </w:r>
+      <w:r>
+        <w:rPr>
+          <w:lang w:val="en-US"/>
+        </w:rPr>
+        <w:t>OPA</w:t>
+      </w:r>
+      <w:r>
+        <w:t xml:space="preserve"> определяет протокол уведомления о явных перегрузках, который маркирует пакеты, проходящий через загруженные порты коммутатора. Когда пакет достигает свой пункт назначения, обратное уведомление возвращается источнику, чтобы заставить источник уменьшить пропускную способность пакетов до этого адресата. Это может обеспечить лучшую справедливость по отношению к отправителям, а так же уменьшить влияние на другие потоки трафика, которые могут разделять те же виртуальные </w:t>
+      </w:r>
+      <w:r>
+        <w:lastRenderedPageBreak/>
+        <w:t>полосы на тех же каналах, на которых возникла перегрузка. Со временем, источник начнет постепенно увеличивать пропускную способность, и</w:t>
+      </w:r>
+      <w:r>
+        <w:t xml:space="preserve"> </w:t>
+      </w:r>
+      <w:r>
+        <w:t>либо явное уведомление о перегрузке приведет к тому, что он продолжит работу с ограниченной пропускной способностью, либо он будет возвращаться к полной пропускной способносте полосы.</w:t>
       </w:r>
       <w:bookmarkStart w:id="12" w:name="_GoBack"/>
       <w:bookmarkEnd w:id="12"/>
@@ -20116,7 +20297,7 @@
 </file>
 
 <file path=customXml/itemProps1.xml><?xml version="1.0" encoding="utf-8"?>
-<ds:datastoreItem xmlns:ds="http://schemas.openxmlformats.org/officeDocument/2006/customXml" ds:itemID="{97A4BAC4-E73E-450B-A86A-2E2B472658E1}">
+<ds:datastoreItem xmlns:ds="http://schemas.openxmlformats.org/officeDocument/2006/customXml" ds:itemID="{28473717-DD90-435E-AA90-7E51A29EEE95}">
   <ds:schemaRefs>
     <ds:schemaRef ds:uri="http://schemas.openxmlformats.org/officeDocument/2006/bibliography"/>
   </ds:schemaRefs>

</xml_diff>

<commit_message>
Add Transport Layer OPA
Signed-off-by: Dmitry Gladkov <dmitry.gladkov@intel.com>
</commit_message>
<xml_diff>
--- a/diploma.docx
+++ b/diploma.docx
@@ -13456,9 +13456,6 @@
       <w:pPr>
         <w:pStyle w:val="DiplomText"/>
         <w:ind w:left="1429" w:firstLine="698"/>
-        <w:rPr>
-          <w:lang w:val="en-US"/>
-        </w:rPr>
       </w:pPr>
       <w:r>
         <w:t xml:space="preserve">Когда эти техники работают, то они позволяют избегать перегрузки в промежуточных точках в фабрике, балансируя использованием всех каналов для моделей трафика, которые не </w:t>
@@ -13515,8 +13512,379 @@
       <w:r>
         <w:t>либо явное уведомление о перегрузке приведет к тому, что он продолжит работу с ограниченной пропускной способностью, либо он будет возвращаться к полной пропускной способносте полосы.</w:t>
       </w:r>
-      <w:bookmarkStart w:id="12" w:name="_GoBack"/>
-      <w:bookmarkEnd w:id="12"/>
+    </w:p>
+    <w:p>
+      <w:pPr>
+        <w:pStyle w:val="DiplomText"/>
+        <w:ind w:left="1429" w:firstLine="698"/>
+        <w:rPr>
+          <w:lang w:val="en-US"/>
+        </w:rPr>
+      </w:pPr>
+      <w:r>
+        <w:t>Разделения (</w:t>
+      </w:r>
+      <w:r>
+        <w:t>Partitions</w:t>
+      </w:r>
+      <w:r>
+        <w:t>)</w:t>
+      </w:r>
+      <w:r>
+        <w:t xml:space="preserve">. </w:t>
+      </w:r>
+      <w:r>
+        <w:t>Разделения</w:t>
+      </w:r>
+      <w:r>
+        <w:t xml:space="preserve"> –</w:t>
+      </w:r>
+      <w:r>
+        <w:t xml:space="preserve"> это механизм изоляции, который работает на канальном уровне</w:t>
+      </w:r>
+      <w:r>
+        <w:t xml:space="preserve">, </w:t>
+      </w:r>
+      <w:r>
+        <w:t xml:space="preserve">для каждого пакета фабрики, связанного с одни разделом. Разделения предоставляет изоляцию для групы конечных точек соединения, которые являются членами разделения для всех типов трафика (то есть, всех транспортных уровней). Однако, не мешает транспортному уровню обеспечивать более качественную защиту. Разделения в </w:t>
+      </w:r>
+      <w:r>
+        <w:rPr>
+          <w:lang w:val="en-US"/>
+        </w:rPr>
+        <w:t>Intel</w:t>
+      </w:r>
+      <w:r>
+        <w:t xml:space="preserve">® </w:t>
+      </w:r>
+      <w:r>
+        <w:rPr>
+          <w:lang w:val="en-US"/>
+        </w:rPr>
+        <w:t>OPA</w:t>
+      </w:r>
+      <w:r>
+        <w:t xml:space="preserve"> </w:t>
+      </w:r>
+      <w:r>
+        <w:t xml:space="preserve">фабрике содержит группу конечных точек соединения </w:t>
+      </w:r>
+      <w:r>
+        <w:rPr>
+          <w:lang w:val="en-US"/>
+        </w:rPr>
+        <w:t>Intel</w:t>
+      </w:r>
+      <w:r>
+        <w:t xml:space="preserve">® </w:t>
+      </w:r>
+      <w:r>
+        <w:rPr>
+          <w:lang w:val="en-US"/>
+        </w:rPr>
+        <w:t>OPA</w:t>
+      </w:r>
+      <w:r>
+        <w:t>. Коммуникации разрешены внутри разделения и</w:t>
+      </w:r>
+      <w:r>
+        <w:t xml:space="preserve"> не возможны для конечных точек, которые не находятся внутри разделения. </w:t>
+      </w:r>
+      <w:r>
+        <w:t>Эт</w:t>
+      </w:r>
+      <w:r>
+        <w:t>о позволяет использовать разделения</w:t>
+      </w:r>
+      <w:r>
+        <w:t xml:space="preserve"> для обеспечения изоляции между пр</w:t>
+      </w:r>
+      <w:r>
+        <w:t>иложениями, запущенными в фабрике</w:t>
+      </w:r>
+      <w:r>
+        <w:t xml:space="preserve"> и</w:t>
+      </w:r>
+      <w:r>
+        <w:t>ли между пользователями в фабрике</w:t>
+      </w:r>
+      <w:r>
+        <w:t>.</w:t>
+      </w:r>
+      <w:r>
+        <w:t xml:space="preserve"> </w:t>
+      </w:r>
+      <w:r>
+        <w:t>Отдельные конечные точки могут быть идентифицированы как полный или ограниченный член данного раздела.</w:t>
+      </w:r>
+      <w:r>
+        <w:t xml:space="preserve"> </w:t>
+      </w:r>
+      <w:r>
+        <w:t>Полным членам разрешено</w:t>
+      </w:r>
+      <w:r>
+        <w:t xml:space="preserve"> общаться с любым членом разделения</w:t>
+      </w:r>
+      <w:r>
+        <w:t>, но ограниченным членам разрешено</w:t>
+      </w:r>
+      <w:r>
+        <w:t xml:space="preserve"> общаться только с полными</w:t>
+      </w:r>
+      <w:r>
+        <w:t xml:space="preserve"> членами.</w:t>
+      </w:r>
+      <w:r>
+        <w:t xml:space="preserve"> </w:t>
+      </w:r>
+      <w:r>
+        <w:t xml:space="preserve">Этот механизм позволяет </w:t>
+      </w:r>
+      <w:r>
+        <w:t xml:space="preserve">фабрике </w:t>
+      </w:r>
+      <w:r>
+        <w:t>иметь общие службы, такие как управление или общую глобальную файловую систему, при сохранении изоляц</w:t>
+      </w:r>
+      <w:r>
+        <w:t>ии между разделениями</w:t>
+      </w:r>
+      <w:r>
+        <w:t xml:space="preserve"> без обслуживания.</w:t>
+      </w:r>
+      <w:r>
+        <w:t xml:space="preserve"> </w:t>
+      </w:r>
+      <w:r>
+        <w:t xml:space="preserve">Такие службы часто требуют, чтобы все конечные точки были членами </w:t>
+      </w:r>
+      <w:r>
+        <w:t xml:space="preserve">разделения </w:t>
+      </w:r>
+      <w:r>
+        <w:t>для этой общей службы.</w:t>
+      </w:r>
+      <w:r>
+        <w:t xml:space="preserve"> Делая провайдеров общих ресурсов полными членами и клиентов – ограниченными членами, </w:t>
+      </w:r>
+      <w:r>
+        <w:t xml:space="preserve">клиенты могут получить доступ к сервису, в то же время не позволяя клиентам </w:t>
+      </w:r>
+      <w:r>
+        <w:lastRenderedPageBreak/>
+        <w:t>напрямую общаться друг с другом.</w:t>
+      </w:r>
+      <w:r>
+        <w:t xml:space="preserve"> </w:t>
+      </w:r>
+      <w:r>
+        <w:t>Каждая конечная точка</w:t>
+      </w:r>
+      <w:r>
+        <w:t xml:space="preserve"> является членом хотя бы разделения</w:t>
+      </w:r>
+      <w:r>
+        <w:t xml:space="preserve"> управления и может</w:t>
+      </w:r>
+      <w:r>
+        <w:t xml:space="preserve"> быть членом нескольких разделений</w:t>
+      </w:r>
+      <w:r>
+        <w:t>.</w:t>
+      </w:r>
+      <w:r>
+        <w:t xml:space="preserve"> Обычно конечная точка является членом как минимум </w:t>
+      </w:r>
+      <w:r>
+        <w:t>одного р</w:t>
+      </w:r>
+      <w:r>
+        <w:t xml:space="preserve">азделения для </w:t>
+      </w:r>
+      <w:r>
+        <w:t>приложения</w:t>
+      </w:r>
+      <w:r>
+        <w:t xml:space="preserve">. </w:t>
+      </w:r>
+      <w:r>
+        <w:t>Когда головной узел</w:t>
+      </w:r>
+      <w:r>
+        <w:t xml:space="preserve"> имеет несколько конечных точек, каждая конечная точка может </w:t>
+      </w:r>
+      <w:r>
+        <w:t>иметь членство в разных разделениях</w:t>
+      </w:r>
+      <w:r>
+        <w:t>.</w:t>
+      </w:r>
+      <w:r>
+        <w:t xml:space="preserve"> </w:t>
+      </w:r>
+      <w:r>
+        <w:t>Нет никаких архитектурных ограничений относительно того, какие конечн</w:t>
+      </w:r>
+      <w:r>
+        <w:t>ые точки могут быть членами какого-то разделения</w:t>
+      </w:r>
+      <w:r>
+        <w:t>.</w:t>
+      </w:r>
+      <w:r>
+        <w:t xml:space="preserve"> Например, разделения</w:t>
+      </w:r>
+      <w:r>
+        <w:t xml:space="preserve"> м</w:t>
+      </w:r>
+      <w:r>
+        <w:t>огут перекрываться, и разделения</w:t>
+      </w:r>
+      <w:r>
+        <w:t xml:space="preserve"> не обязательно должны быть связаны с физической топологией ткани.</w:t>
+      </w:r>
+      <w:r>
+        <w:t xml:space="preserve"> Безопасность разделений</w:t>
+      </w:r>
+      <w:r>
+        <w:t xml:space="preserve"> обеспечивается в пограничном порту коммутатора, подключенного к HFI.</w:t>
+      </w:r>
+      <w:r>
+        <w:t xml:space="preserve"> </w:t>
+      </w:r>
+      <w:r>
+        <w:t>Механизмы безопасности гарантируют, что источни</w:t>
+      </w:r>
+      <w:r>
+        <w:t>к отправляет пакеты только в разделениях</w:t>
+      </w:r>
+      <w:r>
+        <w:t>, членом которых он является, а пакеты доставляютс</w:t>
+      </w:r>
+      <w:r>
+        <w:t>я только конечным точкам в том же разделении</w:t>
+      </w:r>
+      <w:r>
+        <w:t>.</w:t>
+      </w:r>
+      <w:r>
+        <w:t xml:space="preserve"> Разделения</w:t>
+      </w:r>
+      <w:r>
+        <w:t xml:space="preserve"> создаются</w:t>
+      </w:r>
+      <w:r>
+        <w:t xml:space="preserve"> и управляются менеджером фабрики</w:t>
+      </w:r>
+      <w:r>
+        <w:t>.</w:t>
+      </w:r>
+      <w:r>
+        <w:t xml:space="preserve"> </w:t>
+      </w:r>
+      <w:r>
+        <w:t xml:space="preserve">Он инициализирует регистры и таблицы, используемые для </w:t>
+      </w:r>
+      <w:r>
+        <w:t>обеспечения безопасности разделения и изменяет их, если разделения</w:t>
+      </w:r>
+      <w:r>
+        <w:t xml:space="preserve"> переопределены.</w:t>
+      </w:r>
+      <w:r>
+        <w:t xml:space="preserve"> </w:t>
+      </w:r>
+      <w:r>
+        <w:t>Программное обеспе</w:t>
+      </w:r>
+      <w:r>
+        <w:t>чение, запущенное на головных узлах</w:t>
+      </w:r>
+      <w:r>
+        <w:t>, не контролирует регистры безопасности и таблицы безопасности.</w:t>
+      </w:r>
+    </w:p>
+    <w:p>
+      <w:pPr>
+        <w:pStyle w:val="DiplomText"/>
+        <w:ind w:firstLine="0"/>
+        <w:jc w:val="center"/>
+        <w:rPr>
+          <w:lang w:val="en-US"/>
+        </w:rPr>
+      </w:pPr>
+      <w:r>
+        <w:rPr>
+          <w:noProof/>
+        </w:rPr>
+        <w:lastRenderedPageBreak/>
+        <w:drawing>
+          <wp:inline distT="0" distB="0" distL="0" distR="0" wp14:anchorId="55A96040" wp14:editId="61E262F7">
+            <wp:extent cx="4971415" cy="3027045"/>
+            <wp:effectExtent l="0" t="0" r="635" b="1905"/>
+            <wp:docPr id="8" name="Picture 8"/>
+            <wp:cNvGraphicFramePr>
+              <a:graphicFrameLocks xmlns:a="http://schemas.openxmlformats.org/drawingml/2006/main" noChangeAspect="1"/>
+            </wp:cNvGraphicFramePr>
+            <a:graphic xmlns:a="http://schemas.openxmlformats.org/drawingml/2006/main">
+              <a:graphicData uri="http://schemas.openxmlformats.org/drawingml/2006/picture">
+                <pic:pic xmlns:pic="http://schemas.openxmlformats.org/drawingml/2006/picture">
+                  <pic:nvPicPr>
+                    <pic:cNvPr id="0" name="Picture 6"/>
+                    <pic:cNvPicPr>
+                      <a:picLocks noChangeAspect="1" noChangeArrowheads="1"/>
+                    </pic:cNvPicPr>
+                  </pic:nvPicPr>
+                  <pic:blipFill>
+                    <a:blip r:embed="rId19">
+                      <a:extLst>
+                        <a:ext uri="{28A0092B-C50C-407E-A947-70E740481C1C}">
+                          <a14:useLocalDpi xmlns:a14="http://schemas.microsoft.com/office/drawing/2010/main" val="0"/>
+                        </a:ext>
+                      </a:extLst>
+                    </a:blip>
+                    <a:srcRect/>
+                    <a:stretch>
+                      <a:fillRect/>
+                    </a:stretch>
+                  </pic:blipFill>
+                  <pic:spPr bwMode="auto">
+                    <a:xfrm>
+                      <a:off x="0" y="0"/>
+                      <a:ext cx="4971415" cy="3027045"/>
+                    </a:xfrm>
+                    <a:prstGeom prst="rect">
+                      <a:avLst/>
+                    </a:prstGeom>
+                    <a:noFill/>
+                    <a:ln>
+                      <a:noFill/>
+                    </a:ln>
+                  </pic:spPr>
+                </pic:pic>
+              </a:graphicData>
+            </a:graphic>
+          </wp:inline>
+        </w:drawing>
+      </w:r>
+    </w:p>
+    <w:p>
+      <w:pPr>
+        <w:pStyle w:val="DiplomaElemntDescription"/>
+      </w:pPr>
+      <w:r>
+        <w:t xml:space="preserve">Рис 10. </w:t>
+      </w:r>
+      <w:r>
+        <w:rPr>
+          <w:lang w:val="en-US"/>
+        </w:rPr>
+        <w:t>Intel® OPA</w:t>
+      </w:r>
+      <w:r>
+        <w:t xml:space="preserve"> разделения.</w:t>
+      </w:r>
     </w:p>
     <w:p>
       <w:pPr>
@@ -13526,6 +13894,146 @@
           <w:numId w:val="45"/>
         </w:numPr>
       </w:pPr>
+      <w:r>
+        <w:t>Трансопртный уровень (</w:t>
+      </w:r>
+      <w:r>
+        <w:rPr>
+          <w:lang w:val="en-US"/>
+        </w:rPr>
+        <w:t>Layer 4</w:t>
+      </w:r>
+      <w:r>
+        <w:t>)</w:t>
+      </w:r>
+    </w:p>
+    <w:p>
+      <w:pPr>
+        <w:pStyle w:val="DiplomText"/>
+        <w:ind w:left="1429" w:firstLine="698"/>
+      </w:pPr>
+      <w:r>
+        <w:t>Н</w:t>
+      </w:r>
+      <w:r>
+        <w:t>есколь</w:t>
+      </w:r>
+      <w:r>
+        <w:t xml:space="preserve">ко трансопртных уровней </w:t>
+      </w:r>
+      <w:r>
+        <w:t>могут быть и</w:t>
+      </w:r>
+      <w:r>
+        <w:t>нкапсулированы в пакеты канального уровня</w:t>
+      </w:r>
+      <w:r>
+        <w:t>. Эти транспортные слои оптимизированы вокруг общих моделей использования</w:t>
+      </w:r>
+      <w:r>
+        <w:t xml:space="preserve"> в</w:t>
+      </w:r>
+      <w:r>
+        <w:t xml:space="preserve"> HPC</w:t>
+      </w:r>
+      <w:r>
+        <w:t xml:space="preserve"> среде и датацентрах</w:t>
+      </w:r>
+      <w:r>
+        <w:t xml:space="preserve"> и несут ответственность за перенос семантики пользователя и предостав</w:t>
+      </w:r>
+      <w:r>
+        <w:t>ление сквозной (</w:t>
+      </w:r>
+      <w:r>
+        <w:rPr>
+          <w:lang w:val="en-US"/>
+        </w:rPr>
+        <w:t>end</w:t>
+      </w:r>
+      <w:r>
+        <w:t>-</w:t>
+      </w:r>
+      <w:r>
+        <w:rPr>
+          <w:lang w:val="en-US"/>
+        </w:rPr>
+        <w:t>to</w:t>
+      </w:r>
+      <w:r>
+        <w:t>-</w:t>
+      </w:r>
+      <w:r>
+        <w:rPr>
+          <w:lang w:val="en-US"/>
+        </w:rPr>
+        <w:t>end</w:t>
+      </w:r>
+      <w:r>
+        <w:t>)</w:t>
+      </w:r>
+      <w:r>
+        <w:t xml:space="preserve"> </w:t>
+      </w:r>
+      <w:r>
+        <w:t>надежности.</w:t>
+      </w:r>
+      <w:r>
+        <w:t xml:space="preserve"> Все текущие транспортные уровни</w:t>
+      </w:r>
+      <w:r>
+        <w:t xml:space="preserve"> предоставляют инвариантный CRC (ICRC) для каждого пакета, который ох</w:t>
+      </w:r>
+      <w:r>
+        <w:t>ватывает поля заголовка канального и транспортного уровня</w:t>
+      </w:r>
+      <w:r>
+        <w:t>. При потере или пов</w:t>
+      </w:r>
+      <w:r>
+        <w:t>реждении пакетов протокол сквозной надежности</w:t>
+      </w:r>
+      <w:r>
+        <w:t xml:space="preserve"> будет </w:t>
+      </w:r>
+      <w:r>
+        <w:t>повторно передавать пакеты. На транспортном уровне</w:t>
+      </w:r>
+      <w:r>
+        <w:t xml:space="preserve"> пр</w:t>
+      </w:r>
+      <w:r>
+        <w:t>едоставляются программные модели</w:t>
+      </w:r>
+      <w:r>
+        <w:t xml:space="preserve"> для предоставления пользователю сетевого API. Три ключевых слоя программного обеспечения в</w:t>
+      </w:r>
+      <w:r>
+        <w:t>ключают в себя PSM, OFED-</w:t>
+      </w:r>
+      <w:r>
+        <w:rPr>
+          <w:lang w:val="en-US"/>
+        </w:rPr>
+        <w:t>Verbs</w:t>
+      </w:r>
+      <w:r>
+        <w:t xml:space="preserve"> и OpenAbrics Alliance (OFA) Open Fabrics Interface (OFI)</w:t>
+      </w:r>
+      <w:r>
+        <w:t>.</w:t>
+      </w:r>
+      <w:bookmarkStart w:id="12" w:name="_GoBack"/>
+      <w:bookmarkEnd w:id="12"/>
+    </w:p>
+    <w:p>
+      <w:pPr>
+        <w:pStyle w:val="DiplomText"/>
+        <w:numPr>
+          <w:ilvl w:val="0"/>
+          <w:numId w:val="45"/>
+        </w:numPr>
+      </w:pPr>
     </w:p>
     <w:p>
       <w:pPr>
@@ -13800,7 +14308,7 @@
         </w:rPr>
         <w:t xml:space="preserve">OpenFabrics Interfaces Working Group - </w:t>
       </w:r>
-      <w:hyperlink r:id="rId19" w:history="1">
+      <w:hyperlink r:id="rId20" w:history="1">
         <w:r>
           <w:rPr>
             <w:rStyle w:val="Hyperlink"/>
@@ -13815,7 +14323,7 @@
         </w:rPr>
         <w:t xml:space="preserve">; </w:t>
       </w:r>
-      <w:hyperlink r:id="rId20" w:history="1">
+      <w:hyperlink r:id="rId21" w:history="1">
         <w:r>
           <w:rPr>
             <w:rStyle w:val="Hyperlink"/>
@@ -13848,7 +14356,7 @@
         </w:rPr>
         <w:t xml:space="preserve">Unified Communication X Working Group - </w:t>
       </w:r>
-      <w:hyperlink r:id="rId21" w:history="1">
+      <w:hyperlink r:id="rId22" w:history="1">
         <w:r>
           <w:rPr>
             <w:rStyle w:val="Hyperlink"/>
@@ -13863,7 +14371,7 @@
         </w:rPr>
         <w:t xml:space="preserve">; </w:t>
       </w:r>
-      <w:hyperlink r:id="rId22" w:history="1">
+      <w:hyperlink r:id="rId23" w:history="1">
         <w:r>
           <w:rPr>
             <w:rStyle w:val="Hyperlink"/>
@@ -20297,7 +20805,7 @@
 </file>
 
 <file path=customXml/itemProps1.xml><?xml version="1.0" encoding="utf-8"?>
-<ds:datastoreItem xmlns:ds="http://schemas.openxmlformats.org/officeDocument/2006/customXml" ds:itemID="{28473717-DD90-435E-AA90-7E51A29EEE95}">
+<ds:datastoreItem xmlns:ds="http://schemas.openxmlformats.org/officeDocument/2006/customXml" ds:itemID="{7073937C-2CA5-466A-8344-2FB0315FC825}">
   <ds:schemaRefs>
     <ds:schemaRef ds:uri="http://schemas.openxmlformats.org/officeDocument/2006/bibliography"/>
   </ds:schemaRefs>

</xml_diff>

<commit_message>
Add PSM and Verbs descriptions for OPA
Signed-off-by: Dmitry Gladkov <dmitry.gladkov@intel.com>
</commit_message>
<xml_diff>
--- a/diploma.docx
+++ b/diploma.docx
@@ -2538,7 +2538,7 @@
             <v:path o:extrusionok="f" gradientshapeok="t" o:connecttype="rect"/>
             <o:lock v:ext="edit" aspectratio="t"/>
           </v:shapetype>
-          <v:shape id="_x0000_i1025" type="#_x0000_t75" style="width:286.2pt;height:625.2pt">
+          <v:shape id="_x0000_i1025" type="#_x0000_t75" style="width:286.5pt;height:625.5pt">
             <v:imagedata r:id="rId8" o:title="comm"/>
           </v:shape>
         </w:pict>
@@ -3187,22 +3187,31 @@
         </w:numPr>
       </w:pPr>
       <w:r>
-        <w:t xml:space="preserve">Иметь возможность извлекать </w:t>
-      </w:r>
-      <w:r>
-        <w:t>выгоду от предоставляемых</w:t>
-      </w:r>
-      <w:r>
-        <w:t xml:space="preserve"> </w:t>
-      </w:r>
-      <w:r>
-        <w:t xml:space="preserve">функциональных </w:t>
-      </w:r>
-      <w:r>
-        <w:t>способностей сетей, не ограничи</w:t>
-      </w:r>
-      <w:r>
-        <w:t>вая производительность и переносимость при переходе на другие сетевые технологии.</w:t>
+        <w:t xml:space="preserve">Иметь возможность </w:t>
+      </w:r>
+      <w:r>
+        <w:t>использовать предоставляемые</w:t>
+      </w:r>
+      <w:r>
+        <w:t xml:space="preserve"> </w:t>
+      </w:r>
+      <w:r>
+        <w:t>функциональные</w:t>
+      </w:r>
+      <w:r>
+        <w:t xml:space="preserve"> </w:t>
+      </w:r>
+      <w:r>
+        <w:t>способности</w:t>
+      </w:r>
+      <w:r>
+        <w:t xml:space="preserve"> сетей</w:t>
+      </w:r>
+      <w:r>
+        <w:t xml:space="preserve"> без ущерба производительности и переносимости приложений</w:t>
+      </w:r>
+      <w:r>
+        <w:t>.</w:t>
       </w:r>
     </w:p>
     <w:p>
@@ -3931,7 +3940,7 @@
       </w:pPr>
       <w:r>
         <w:pict w14:anchorId="6BA7348B">
-          <v:shape id="_x0000_i1026" type="#_x0000_t75" style="width:418.8pt;height:280.7pt">
+          <v:shape id="_x0000_i1026" type="#_x0000_t75" style="width:418.5pt;height:280.5pt">
             <v:imagedata r:id="rId9" o:title="rendez_eager"/>
           </v:shape>
         </w:pict>
@@ -4441,7 +4450,7 @@
       <w:r>
         <w:lastRenderedPageBreak/>
         <w:pict w14:anchorId="7DFFC16D">
-          <v:shape id="_x0000_i1027" type="#_x0000_t75" style="width:386.45pt;height:272.5pt">
+          <v:shape id="_x0000_i1027" type="#_x0000_t75" style="width:386.25pt;height:272.25pt">
             <v:imagedata r:id="rId10" o:title="IBA"/>
           </v:shape>
         </w:pict>
@@ -11643,7 +11652,7 @@
       </w:pPr>
       <w:r>
         <w:pict w14:anchorId="0BBA9198">
-          <v:shape id="_x0000_i1028" type="#_x0000_t75" style="width:467.55pt;height:187.75pt">
+          <v:shape id="_x0000_i1028" type="#_x0000_t75" style="width:467.25pt;height:188.25pt">
             <v:imagedata r:id="rId17" o:title="ltp"/>
           </v:shape>
         </w:pict>
@@ -12299,14 +12308,12 @@
       <w:r>
         <w:t xml:space="preserve">. </w:t>
       </w:r>
-      <w:proofErr w:type="gramStart"/>
       <w:r>
         <w:rPr>
           <w:lang w:val="en-US"/>
         </w:rPr>
         <w:t>vFabric</w:t>
       </w:r>
-      <w:proofErr w:type="gramEnd"/>
       <w:r>
         <w:t xml:space="preserve"> </w:t>
       </w:r>
@@ -13319,36 +13326,33 @@
         <w:t>Управление</w:t>
       </w:r>
       <w:r>
-        <w:rPr>
-          <w:lang w:val="en-US"/>
-        </w:rPr>
         <w:t xml:space="preserve"> </w:t>
       </w:r>
       <w:r>
         <w:t>перегрузками</w:t>
       </w:r>
       <w:r>
-        <w:rPr>
-          <w:lang w:val="en-US"/>
-        </w:rPr>
         <w:t xml:space="preserve"> (</w:t>
       </w:r>
       <w:r>
         <w:rPr>
           <w:lang w:val="en-US"/>
         </w:rPr>
-        <w:t>Congestion Management</w:t>
-      </w:r>
-      <w:r>
-        <w:rPr>
-          <w:lang w:val="en-US"/>
-        </w:rPr>
+        <w:t>Congestion</w:t>
+      </w:r>
+      <w:r>
+        <w:t xml:space="preserve"> </w:t>
+      </w:r>
+      <w:r>
+        <w:rPr>
+          <w:lang w:val="en-US"/>
+        </w:rPr>
+        <w:t>Management</w:t>
+      </w:r>
+      <w:r>
         <w:t>)</w:t>
       </w:r>
       <w:r>
-        <w:rPr>
-          <w:lang w:val="en-US"/>
-        </w:rPr>
         <w:t xml:space="preserve">. </w:t>
       </w:r>
       <w:r>
@@ -13517,9 +13521,6 @@
       <w:pPr>
         <w:pStyle w:val="DiplomText"/>
         <w:ind w:left="1429" w:firstLine="698"/>
-        <w:rPr>
-          <w:lang w:val="en-US"/>
-        </w:rPr>
       </w:pPr>
       <w:r>
         <w:t>Разделения (</w:t>
@@ -13928,7 +13929,13 @@
         <w:t>нкапсулированы в пакеты канального уровня</w:t>
       </w:r>
       <w:r>
-        <w:t>. Эти транспортные слои оптимизированы вокруг общих моделей использования</w:t>
+        <w:t xml:space="preserve">. Эти транспортные слои оптимизированы </w:t>
+      </w:r>
+      <w:r>
+        <w:t xml:space="preserve">для </w:t>
+      </w:r>
+      <w:r>
+        <w:t>общих моделей использования</w:t>
       </w:r>
       <w:r>
         <w:t xml:space="preserve"> в</w:t>
@@ -14018,7 +14025,699 @@
         <w:t>Verbs</w:t>
       </w:r>
       <w:r>
-        <w:t xml:space="preserve"> и OpenAbrics Alliance (OFA) Open Fabrics Interface (OFI)</w:t>
+        <w:t xml:space="preserve"> и Open</w:t>
+      </w:r>
+      <w:r>
+        <w:rPr>
+          <w:lang w:val="en-US"/>
+        </w:rPr>
+        <w:t>Fa</w:t>
+      </w:r>
+      <w:r>
+        <w:t>brics Alliance (OFA) Open Fabrics Interface (OFI)</w:t>
+      </w:r>
+      <w:r>
+        <w:t>.</w:t>
+      </w:r>
+    </w:p>
+    <w:p>
+      <w:pPr>
+        <w:pStyle w:val="DiplomText"/>
+        <w:numPr>
+          <w:ilvl w:val="0"/>
+          <w:numId w:val="49"/>
+        </w:numPr>
+      </w:pPr>
+      <w:r>
+        <w:rPr>
+          <w:lang w:val="en-US"/>
+        </w:rPr>
+        <w:t>Performance</w:t>
+      </w:r>
+      <w:r>
+        <w:t xml:space="preserve"> </w:t>
+      </w:r>
+      <w:r>
+        <w:rPr>
+          <w:lang w:val="en-US"/>
+        </w:rPr>
+        <w:t>Scaled</w:t>
+      </w:r>
+      <w:r>
+        <w:t xml:space="preserve"> </w:t>
+      </w:r>
+      <w:r>
+        <w:rPr>
+          <w:lang w:val="en-US"/>
+        </w:rPr>
+        <w:t>Messaging</w:t>
+      </w:r>
+      <w:r>
+        <w:t xml:space="preserve"> (</w:t>
+      </w:r>
+      <w:r>
+        <w:rPr>
+          <w:lang w:val="en-US"/>
+        </w:rPr>
+        <w:t>PSM</w:t>
+      </w:r>
+      <w:r>
+        <w:t>)</w:t>
+      </w:r>
+    </w:p>
+    <w:p>
+      <w:pPr>
+        <w:pStyle w:val="DiplomText"/>
+        <w:ind w:left="2487" w:firstLine="349"/>
+      </w:pPr>
+      <w:r>
+        <w:rPr>
+          <w:lang w:val="en-US"/>
+        </w:rPr>
+        <w:t>PSM</w:t>
+      </w:r>
+      <w:r>
+        <w:t xml:space="preserve"> – </w:t>
+      </w:r>
+      <w:r>
+        <w:t>это библиотека пользовательского уровня, которая предоставляет</w:t>
+      </w:r>
+      <w:r>
+        <w:t xml:space="preserve"> </w:t>
+      </w:r>
+      <w:r>
+        <w:rPr>
+          <w:lang w:val="en-US"/>
+        </w:rPr>
+        <w:t>API</w:t>
+      </w:r>
+      <w:r>
+        <w:t xml:space="preserve"> для надежного транспортного уровень фабрики </w:t>
+      </w:r>
+      <w:r>
+        <w:lastRenderedPageBreak/>
+        <w:t xml:space="preserve">для </w:t>
+      </w:r>
+      <w:r>
+        <w:t>Intel® Omni-Path HFI</w:t>
+      </w:r>
+      <w:r>
+        <w:t xml:space="preserve">. </w:t>
+      </w:r>
+      <w:r>
+        <w:rPr>
+          <w:lang w:val="en-US"/>
+        </w:rPr>
+        <w:t>PSM</w:t>
+      </w:r>
+      <w:r>
+        <w:t xml:space="preserve"> </w:t>
+      </w:r>
+      <w:r>
+        <w:rPr>
+          <w:lang w:val="en-US"/>
+        </w:rPr>
+        <w:t>API</w:t>
+      </w:r>
+      <w:r>
+        <w:t xml:space="preserve"> </w:t>
+      </w:r>
+      <w:r>
+        <w:t>предоставляет семантику согласованных очереденй (</w:t>
+      </w:r>
+      <w:r>
+        <w:rPr>
+          <w:lang w:val="en-US"/>
+        </w:rPr>
+        <w:t>Matched</w:t>
+      </w:r>
+      <w:r>
+        <w:t xml:space="preserve"> </w:t>
+      </w:r>
+      <w:r>
+        <w:rPr>
+          <w:lang w:val="en-US"/>
+        </w:rPr>
+        <w:t>Queue</w:t>
+      </w:r>
+      <w:r>
+        <w:t xml:space="preserve"> - </w:t>
+      </w:r>
+      <w:r>
+        <w:rPr>
+          <w:lang w:val="en-US"/>
+        </w:rPr>
+        <w:t>MQ</w:t>
+      </w:r>
+      <w:r>
+        <w:t>)</w:t>
+      </w:r>
+      <w:r>
+        <w:t xml:space="preserve">, </w:t>
+      </w:r>
+      <w:r>
+        <w:t xml:space="preserve">которая является строительным блоком для сопоставления тегов в </w:t>
+      </w:r>
+      <w:r>
+        <w:rPr>
+          <w:lang w:val="en-US"/>
+        </w:rPr>
+        <w:t>MPI</w:t>
+      </w:r>
+      <w:r>
+        <w:t>.</w:t>
+      </w:r>
+      <w:r>
+        <w:t xml:space="preserve"> </w:t>
+      </w:r>
+      <w:r>
+        <w:rPr>
+          <w:lang w:val="en-US"/>
+        </w:rPr>
+        <w:t>PSM</w:t>
+      </w:r>
+      <w:r>
+        <w:t xml:space="preserve"> </w:t>
+      </w:r>
+      <w:r>
+        <w:rPr>
+          <w:lang w:val="en-US"/>
+        </w:rPr>
+        <w:t>API</w:t>
+      </w:r>
+      <w:r>
+        <w:t xml:space="preserve"> </w:t>
+      </w:r>
+      <w:r>
+        <w:t xml:space="preserve">был расширен для </w:t>
+      </w:r>
+      <w:r>
+        <w:rPr>
+          <w:lang w:val="en-US"/>
+        </w:rPr>
+        <w:t>Omni</w:t>
+      </w:r>
+      <w:r>
+        <w:t>-</w:t>
+      </w:r>
+      <w:r>
+        <w:rPr>
+          <w:lang w:val="en-US"/>
+        </w:rPr>
+        <w:t>Path</w:t>
+      </w:r>
+      <w:r>
+        <w:t xml:space="preserve"> </w:t>
+      </w:r>
+      <w:r>
+        <w:rPr>
+          <w:lang w:val="en-US"/>
+        </w:rPr>
+        <w:t>Architecture</w:t>
+      </w:r>
+      <w:r>
+        <w:t>, что</w:t>
+      </w:r>
+      <w:r>
+        <w:t xml:space="preserve">бы предоставлять поддержку сопоставления тегов размером 96 бит, что позволяет поддерживать 32-битные пользовательские теги, 32-битную информацию об исходящем ранке и 32-битный контекст коммуникатора. Эти изменения позволяют повысить масштабируемость по сравнению с предыдущей версией библиотеки </w:t>
+      </w:r>
+      <w:r>
+        <w:rPr>
+          <w:lang w:val="en-US"/>
+        </w:rPr>
+        <w:t>PSM</w:t>
+      </w:r>
+      <w:r>
+        <w:t xml:space="preserve">, которая поодерживала теги размером до 64 бит. Примитивы для передачи сообщений, предоставляемые </w:t>
+      </w:r>
+      <w:r>
+        <w:rPr>
+          <w:lang w:val="en-US"/>
+        </w:rPr>
+        <w:t>PSM</w:t>
+      </w:r>
+      <w:r>
+        <w:t>, реализуют семантику точка-точка (</w:t>
+      </w:r>
+      <w:r>
+        <w:rPr>
+          <w:lang w:val="en-US"/>
+        </w:rPr>
+        <w:t>point</w:t>
+      </w:r>
+      <w:r>
+        <w:t>-</w:t>
+      </w:r>
+      <w:r>
+        <w:rPr>
+          <w:lang w:val="en-US"/>
+        </w:rPr>
+        <w:t>to</w:t>
+      </w:r>
+      <w:r>
+        <w:t>-</w:t>
+      </w:r>
+      <w:r>
+        <w:rPr>
+          <w:lang w:val="en-US"/>
+        </w:rPr>
+        <w:t>point</w:t>
+      </w:r>
+      <w:r>
+        <w:t xml:space="preserve">). </w:t>
+      </w:r>
+      <w:r>
+        <w:t xml:space="preserve">Реализация </w:t>
+      </w:r>
+      <w:r>
+        <w:rPr>
+          <w:lang w:val="en-US"/>
+        </w:rPr>
+        <w:t>PSM</w:t>
+      </w:r>
+      <w:r>
+        <w:t xml:space="preserve"> </w:t>
+      </w:r>
+      <w:r>
+        <w:t xml:space="preserve">разработана для масштабирования до порядка миллионов </w:t>
+      </w:r>
+      <w:r>
+        <w:rPr>
+          <w:lang w:val="en-US"/>
+        </w:rPr>
+        <w:t>MPI</w:t>
+      </w:r>
+      <w:r>
+        <w:t xml:space="preserve"> </w:t>
+      </w:r>
+      <w:r>
+        <w:t>рангов.</w:t>
+      </w:r>
+    </w:p>
+    <w:p>
+      <w:pPr>
+        <w:pStyle w:val="DiplomText"/>
+        <w:ind w:left="2487" w:firstLine="349"/>
+      </w:pPr>
+      <w:r>
+        <w:t xml:space="preserve">Коллективные </w:t>
+      </w:r>
+      <w:r>
+        <w:rPr>
+          <w:lang w:val="en-US"/>
+        </w:rPr>
+        <w:t>MPI</w:t>
+      </w:r>
+      <w:r>
+        <w:t xml:space="preserve"> </w:t>
+      </w:r>
+      <w:r>
+        <w:t xml:space="preserve">операции получаются путем использования точка-точка примитивов отправки и приема, использую оптимизированные алгоритмы, которые могут быть выбраны из параметров, таких как размер сообщения, размер коллективного коммуникатора и тополгии. Дополнительно, </w:t>
+      </w:r>
+      <w:r>
+        <w:rPr>
+          <w:lang w:val="en-US"/>
+        </w:rPr>
+        <w:t>PSM</w:t>
+      </w:r>
+      <w:r>
+        <w:t xml:space="preserve"> </w:t>
+      </w:r>
+      <w:r>
+        <w:t xml:space="preserve">предотавляет </w:t>
+      </w:r>
+      <w:r>
+        <w:rPr>
+          <w:lang w:val="en-US"/>
+        </w:rPr>
+        <w:t>API</w:t>
+      </w:r>
+      <w:r>
+        <w:t xml:space="preserve"> </w:t>
+      </w:r>
+      <w:r>
+        <w:t xml:space="preserve">для управления механизмом </w:t>
+      </w:r>
+      <w:r>
+        <w:t>активных сообщения (</w:t>
+      </w:r>
+      <w:r>
+        <w:rPr>
+          <w:lang w:val="en-US"/>
+        </w:rPr>
+        <w:t>Active</w:t>
+      </w:r>
+      <w:r>
+        <w:t xml:space="preserve"> </w:t>
+      </w:r>
+      <w:r>
+        <w:rPr>
+          <w:lang w:val="en-US"/>
+        </w:rPr>
+        <w:t>Messages</w:t>
+      </w:r>
+      <w:r>
+        <w:t xml:space="preserve"> - </w:t>
+      </w:r>
+      <w:r>
+        <w:rPr>
+          <w:lang w:val="en-US"/>
+        </w:rPr>
+        <w:t>AM</w:t>
+      </w:r>
+      <w:r>
+        <w:t>), которые может быть использован для разработки произвольных протоколов</w:t>
+      </w:r>
+      <w:r>
+        <w:t xml:space="preserve"> связи с использованием парадигмы активных сообщений.</w:t>
+      </w:r>
+      <w:r>
+        <w:t xml:space="preserve"> </w:t>
+      </w:r>
+      <w:r>
+        <w:rPr>
+          <w:lang w:val="en-US"/>
+        </w:rPr>
+        <w:t>AM</w:t>
+      </w:r>
+      <w:r>
+        <w:t xml:space="preserve"> </w:t>
+      </w:r>
+      <w:r>
+        <w:t xml:space="preserve">используется для </w:t>
+      </w:r>
+      <w:r>
+        <w:t xml:space="preserve">реализации модели программирования PGAS с использованием API </w:t>
+      </w:r>
+      <w:r>
+        <w:t>OpenSHMEM, работающего поверх</w:t>
+      </w:r>
+      <w:r>
+        <w:t xml:space="preserve"> GasNET.</w:t>
+      </w:r>
+    </w:p>
+    <w:p>
+      <w:pPr>
+        <w:pStyle w:val="DiplomText"/>
+        <w:numPr>
+          <w:ilvl w:val="0"/>
+          <w:numId w:val="49"/>
+        </w:numPr>
+        <w:rPr>
+          <w:lang w:val="en-US"/>
+        </w:rPr>
+      </w:pPr>
+      <w:r>
+        <w:rPr>
+          <w:lang w:val="en-US"/>
+        </w:rPr>
+        <w:t>OFED Verbs</w:t>
+      </w:r>
+    </w:p>
+    <w:p>
+      <w:pPr>
+        <w:pStyle w:val="DiplomText"/>
+        <w:ind w:left="2836"/>
+      </w:pPr>
+      <w:r>
+        <w:rPr>
+          <w:lang w:val="en-US"/>
+        </w:rPr>
+        <w:lastRenderedPageBreak/>
+        <w:t>Intel</w:t>
+      </w:r>
+      <w:r>
+        <w:t xml:space="preserve">® </w:t>
+      </w:r>
+      <w:r>
+        <w:rPr>
+          <w:lang w:val="en-US"/>
+        </w:rPr>
+        <w:t>Omni</w:t>
+      </w:r>
+      <w:r>
+        <w:t>-</w:t>
+      </w:r>
+      <w:r>
+        <w:rPr>
+          <w:lang w:val="en-US"/>
+        </w:rPr>
+        <w:t>Path</w:t>
+      </w:r>
+      <w:r>
+        <w:t xml:space="preserve"> </w:t>
+      </w:r>
+      <w:r>
+        <w:rPr>
+          <w:lang w:val="en-US"/>
+        </w:rPr>
+        <w:t>HFI</w:t>
+      </w:r>
+      <w:r>
+        <w:t xml:space="preserve"> </w:t>
+      </w:r>
+      <w:r>
+        <w:t>полностью</w:t>
+      </w:r>
+      <w:r>
+        <w:t xml:space="preserve"> </w:t>
+      </w:r>
+      <w:r>
+        <w:t>поддерживает</w:t>
+      </w:r>
+      <w:r>
+        <w:t xml:space="preserve"> </w:t>
+      </w:r>
+      <w:r>
+        <w:rPr>
+          <w:lang w:val="en-US"/>
+        </w:rPr>
+        <w:t>Verbs</w:t>
+      </w:r>
+      <w:r>
+        <w:t xml:space="preserve"> </w:t>
+      </w:r>
+      <w:r>
+        <w:t>интерфейс</w:t>
+      </w:r>
+      <w:r>
+        <w:t xml:space="preserve">. </w:t>
+      </w:r>
+      <w:r>
+        <w:t xml:space="preserve">Поддерживаются </w:t>
+      </w:r>
+      <w:r>
+        <w:rPr>
+          <w:lang w:val="en-US"/>
+        </w:rPr>
+        <w:t>UD</w:t>
+      </w:r>
+      <w:r>
+        <w:t xml:space="preserve">, </w:t>
+      </w:r>
+      <w:r>
+        <w:rPr>
+          <w:lang w:val="en-US"/>
+        </w:rPr>
+        <w:t>UC</w:t>
+      </w:r>
+      <w:r>
+        <w:t xml:space="preserve"> </w:t>
+      </w:r>
+      <w:r>
+        <w:t>и</w:t>
+      </w:r>
+      <w:r>
+        <w:t xml:space="preserve"> </w:t>
+      </w:r>
+      <w:r>
+        <w:rPr>
+          <w:lang w:val="en-US"/>
+        </w:rPr>
+        <w:t>RC</w:t>
+      </w:r>
+      <w:r>
+        <w:t xml:space="preserve"> пары очередей (</w:t>
+      </w:r>
+      <w:r>
+        <w:rPr>
+          <w:lang w:val="en-US"/>
+        </w:rPr>
+        <w:t>Queue</w:t>
+      </w:r>
+      <w:r>
+        <w:t xml:space="preserve"> </w:t>
+      </w:r>
+      <w:r>
+        <w:rPr>
+          <w:lang w:val="en-US"/>
+        </w:rPr>
+        <w:t>Pairs</w:t>
+      </w:r>
+      <w:r>
+        <w:t xml:space="preserve"> </w:t>
+      </w:r>
+      <w:r>
+        <w:t>–</w:t>
+      </w:r>
+      <w:r>
+        <w:t xml:space="preserve"> </w:t>
+      </w:r>
+      <w:r>
+        <w:rPr>
+          <w:lang w:val="en-US"/>
+        </w:rPr>
+        <w:t>QP</w:t>
+      </w:r>
+      <w:r>
+        <w:t>). Разделяемая очередь приема (</w:t>
+      </w:r>
+      <w:r>
+        <w:rPr>
+          <w:lang w:val="en-US"/>
+        </w:rPr>
+        <w:t>Shared</w:t>
+      </w:r>
+      <w:r>
+        <w:t xml:space="preserve"> </w:t>
+      </w:r>
+      <w:r>
+        <w:rPr>
+          <w:lang w:val="en-US"/>
+        </w:rPr>
+        <w:t>Receive</w:t>
+      </w:r>
+      <w:r>
+        <w:t xml:space="preserve"> </w:t>
+      </w:r>
+      <w:r>
+        <w:rPr>
+          <w:lang w:val="en-US"/>
+        </w:rPr>
+        <w:t>Queue</w:t>
+      </w:r>
+      <w:r>
+        <w:t xml:space="preserve"> – </w:t>
+      </w:r>
+      <w:r>
+        <w:rPr>
+          <w:lang w:val="en-US"/>
+        </w:rPr>
+        <w:t>SRQ</w:t>
+      </w:r>
+      <w:r>
+        <w:t xml:space="preserve">) также поддерживается. Предостааляются стандатные </w:t>
+      </w:r>
+      <w:r>
+        <w:rPr>
+          <w:lang w:val="en-US"/>
+        </w:rPr>
+        <w:t>Verbs</w:t>
+      </w:r>
+      <w:r>
+        <w:t xml:space="preserve"> интерфейсы к</w:t>
+      </w:r>
+      <w:r>
+        <w:t xml:space="preserve"> </w:t>
+      </w:r>
+      <w:r>
+        <w:t xml:space="preserve">библиотекам уровня пользователя и ядра. Все стандратные </w:t>
+      </w:r>
+      <w:r>
+        <w:rPr>
+          <w:lang w:val="en-US"/>
+        </w:rPr>
+        <w:t>Verbs</w:t>
+      </w:r>
+      <w:r>
+        <w:t xml:space="preserve"> </w:t>
+      </w:r>
+      <w:r>
+        <w:t xml:space="preserve">протоколы управления и производительности поддерживаются. В дополнении к поддерживаемым 2 и 4 киллобайтным </w:t>
+      </w:r>
+      <w:r>
+        <w:rPr>
+          <w:lang w:val="en-US"/>
+        </w:rPr>
+        <w:t>MTU</w:t>
+      </w:r>
+      <w:r>
+        <w:t xml:space="preserve"> (</w:t>
+      </w:r>
+      <w:r>
+        <w:rPr>
+          <w:lang w:val="en-US"/>
+        </w:rPr>
+        <w:t>Maximum</w:t>
+      </w:r>
+      <w:r>
+        <w:t xml:space="preserve"> </w:t>
+      </w:r>
+      <w:r>
+        <w:rPr>
+          <w:lang w:val="en-US"/>
+        </w:rPr>
+        <w:t>Transfer</w:t>
+      </w:r>
+      <w:r>
+        <w:t xml:space="preserve"> </w:t>
+      </w:r>
+      <w:r>
+        <w:rPr>
+          <w:lang w:val="en-US"/>
+        </w:rPr>
+        <w:t>Unit</w:t>
+      </w:r>
+      <w:r>
+        <w:t xml:space="preserve">) </w:t>
+      </w:r>
+      <w:r>
+        <w:t xml:space="preserve">у </w:t>
+      </w:r>
+      <w:r>
+        <w:rPr>
+          <w:lang w:val="en-US"/>
+        </w:rPr>
+        <w:t>InfiniBand</w:t>
+      </w:r>
+      <w:r>
+        <w:t xml:space="preserve">, </w:t>
+      </w:r>
+      <w:r>
+        <w:rPr>
+          <w:lang w:val="en-US"/>
+        </w:rPr>
+        <w:t>Intel</w:t>
+      </w:r>
+      <w:r>
+        <w:t>®</w:t>
+      </w:r>
+      <w:r>
+        <w:t xml:space="preserve"> </w:t>
+      </w:r>
+      <w:r>
+        <w:rPr>
+          <w:lang w:val="en-US"/>
+        </w:rPr>
+        <w:t>OPA</w:t>
+      </w:r>
+      <w:r>
+        <w:t xml:space="preserve"> </w:t>
+      </w:r>
+      <w:r>
+        <w:t xml:space="preserve">определяет </w:t>
+      </w:r>
+      <w:r>
+        <w:t xml:space="preserve">8 </w:t>
+      </w:r>
+      <w:r>
+        <w:t xml:space="preserve">киллобайтный </w:t>
+      </w:r>
+      <w:r>
+        <w:rPr>
+          <w:lang w:val="en-US"/>
+        </w:rPr>
+        <w:t>MTU</w:t>
       </w:r>
       <w:r>
         <w:t>.</w:t>
@@ -15351,6 +16050,95 @@
     </w:lvl>
   </w:abstractNum>
   <w:abstractNum w:abstractNumId="10" w15:restartNumberingAfterBreak="0">
+    <w:nsid w:val="135C5C95"/>
+    <w:multiLevelType w:val="hybridMultilevel"/>
+    <w:tmpl w:val="ACA6052E"/>
+    <w:lvl w:ilvl="0" w:tplc="704ECD32">
+      <w:start w:val="1"/>
+      <w:numFmt w:val="decimal"/>
+      <w:lvlText w:val="%1."/>
+      <w:lvlJc w:val="left"/>
+      <w:pPr>
+        <w:ind w:left="2487" w:hanging="360"/>
+      </w:pPr>
+      <w:rPr>
+        <w:rFonts w:hint="default"/>
+      </w:rPr>
+    </w:lvl>
+    <w:lvl w:ilvl="1" w:tplc="04190019">
+      <w:start w:val="1"/>
+      <w:numFmt w:val="lowerLetter"/>
+      <w:lvlText w:val="%2."/>
+      <w:lvlJc w:val="left"/>
+      <w:pPr>
+        <w:ind w:left="3207" w:hanging="360"/>
+      </w:pPr>
+    </w:lvl>
+    <w:lvl w:ilvl="2" w:tplc="0419001B" w:tentative="1">
+      <w:start w:val="1"/>
+      <w:numFmt w:val="lowerRoman"/>
+      <w:lvlText w:val="%3."/>
+      <w:lvlJc w:val="right"/>
+      <w:pPr>
+        <w:ind w:left="3927" w:hanging="180"/>
+      </w:pPr>
+    </w:lvl>
+    <w:lvl w:ilvl="3" w:tplc="0419000F" w:tentative="1">
+      <w:start w:val="1"/>
+      <w:numFmt w:val="decimal"/>
+      <w:lvlText w:val="%4."/>
+      <w:lvlJc w:val="left"/>
+      <w:pPr>
+        <w:ind w:left="4647" w:hanging="360"/>
+      </w:pPr>
+    </w:lvl>
+    <w:lvl w:ilvl="4" w:tplc="04190019" w:tentative="1">
+      <w:start w:val="1"/>
+      <w:numFmt w:val="lowerLetter"/>
+      <w:lvlText w:val="%5."/>
+      <w:lvlJc w:val="left"/>
+      <w:pPr>
+        <w:ind w:left="5367" w:hanging="360"/>
+      </w:pPr>
+    </w:lvl>
+    <w:lvl w:ilvl="5" w:tplc="0419001B" w:tentative="1">
+      <w:start w:val="1"/>
+      <w:numFmt w:val="lowerRoman"/>
+      <w:lvlText w:val="%6."/>
+      <w:lvlJc w:val="right"/>
+      <w:pPr>
+        <w:ind w:left="6087" w:hanging="180"/>
+      </w:pPr>
+    </w:lvl>
+    <w:lvl w:ilvl="6" w:tplc="0419000F" w:tentative="1">
+      <w:start w:val="1"/>
+      <w:numFmt w:val="decimal"/>
+      <w:lvlText w:val="%7."/>
+      <w:lvlJc w:val="left"/>
+      <w:pPr>
+        <w:ind w:left="6807" w:hanging="360"/>
+      </w:pPr>
+    </w:lvl>
+    <w:lvl w:ilvl="7" w:tplc="04190019" w:tentative="1">
+      <w:start w:val="1"/>
+      <w:numFmt w:val="lowerLetter"/>
+      <w:lvlText w:val="%8."/>
+      <w:lvlJc w:val="left"/>
+      <w:pPr>
+        <w:ind w:left="7527" w:hanging="360"/>
+      </w:pPr>
+    </w:lvl>
+    <w:lvl w:ilvl="8" w:tplc="0419001B" w:tentative="1">
+      <w:start w:val="1"/>
+      <w:numFmt w:val="lowerRoman"/>
+      <w:lvlText w:val="%9."/>
+      <w:lvlJc w:val="right"/>
+      <w:pPr>
+        <w:ind w:left="8247" w:hanging="180"/>
+      </w:pPr>
+    </w:lvl>
+  </w:abstractNum>
+  <w:abstractNum w:abstractNumId="11" w15:restartNumberingAfterBreak="0">
     <w:nsid w:val="17C87BB4"/>
     <w:multiLevelType w:val="hybridMultilevel"/>
     <w:tmpl w:val="F40AE194"/>
@@ -15463,7 +16251,7 @@
       </w:rPr>
     </w:lvl>
   </w:abstractNum>
-  <w:abstractNum w:abstractNumId="11" w15:restartNumberingAfterBreak="0">
+  <w:abstractNum w:abstractNumId="12" w15:restartNumberingAfterBreak="0">
     <w:nsid w:val="1B9E210F"/>
     <w:multiLevelType w:val="hybridMultilevel"/>
     <w:tmpl w:val="D72EBCDC"/>
@@ -15576,7 +16364,7 @@
       </w:rPr>
     </w:lvl>
   </w:abstractNum>
-  <w:abstractNum w:abstractNumId="12" w15:restartNumberingAfterBreak="0">
+  <w:abstractNum w:abstractNumId="13" w15:restartNumberingAfterBreak="0">
     <w:nsid w:val="252D5CFB"/>
     <w:multiLevelType w:val="hybridMultilevel"/>
     <w:tmpl w:val="44861B52"/>
@@ -15665,7 +16453,7 @@
       </w:pPr>
     </w:lvl>
   </w:abstractNum>
-  <w:abstractNum w:abstractNumId="13" w15:restartNumberingAfterBreak="0">
+  <w:abstractNum w:abstractNumId="14" w15:restartNumberingAfterBreak="0">
     <w:nsid w:val="255C0293"/>
     <w:multiLevelType w:val="hybridMultilevel"/>
     <w:tmpl w:val="550E61E4"/>
@@ -15754,7 +16542,7 @@
       </w:pPr>
     </w:lvl>
   </w:abstractNum>
-  <w:abstractNum w:abstractNumId="14" w15:restartNumberingAfterBreak="0">
+  <w:abstractNum w:abstractNumId="15" w15:restartNumberingAfterBreak="0">
     <w:nsid w:val="2662296C"/>
     <w:multiLevelType w:val="hybridMultilevel"/>
     <w:tmpl w:val="A594A34C"/>
@@ -15843,7 +16631,7 @@
       </w:pPr>
     </w:lvl>
   </w:abstractNum>
-  <w:abstractNum w:abstractNumId="15" w15:restartNumberingAfterBreak="0">
+  <w:abstractNum w:abstractNumId="16" w15:restartNumberingAfterBreak="0">
     <w:nsid w:val="2A164153"/>
     <w:multiLevelType w:val="hybridMultilevel"/>
     <w:tmpl w:val="A1DE6CF2"/>
@@ -15956,7 +16744,7 @@
       </w:rPr>
     </w:lvl>
   </w:abstractNum>
-  <w:abstractNum w:abstractNumId="16" w15:restartNumberingAfterBreak="0">
+  <w:abstractNum w:abstractNumId="17" w15:restartNumberingAfterBreak="0">
     <w:nsid w:val="2EE829CE"/>
     <w:multiLevelType w:val="hybridMultilevel"/>
     <w:tmpl w:val="12583E3C"/>
@@ -16042,7 +16830,7 @@
       </w:pPr>
     </w:lvl>
   </w:abstractNum>
-  <w:abstractNum w:abstractNumId="17" w15:restartNumberingAfterBreak="0">
+  <w:abstractNum w:abstractNumId="18" w15:restartNumberingAfterBreak="0">
     <w:nsid w:val="301D1362"/>
     <w:multiLevelType w:val="hybridMultilevel"/>
     <w:tmpl w:val="3DBE02F4"/>
@@ -16155,7 +16943,7 @@
       </w:rPr>
     </w:lvl>
   </w:abstractNum>
-  <w:abstractNum w:abstractNumId="18" w15:restartNumberingAfterBreak="0">
+  <w:abstractNum w:abstractNumId="19" w15:restartNumberingAfterBreak="0">
     <w:nsid w:val="30AD252C"/>
     <w:multiLevelType w:val="hybridMultilevel"/>
     <w:tmpl w:val="52782262"/>
@@ -16268,7 +17056,7 @@
       </w:rPr>
     </w:lvl>
   </w:abstractNum>
-  <w:abstractNum w:abstractNumId="19" w15:restartNumberingAfterBreak="0">
+  <w:abstractNum w:abstractNumId="20" w15:restartNumberingAfterBreak="0">
     <w:nsid w:val="33074851"/>
     <w:multiLevelType w:val="hybridMultilevel"/>
     <w:tmpl w:val="C9CC424E"/>
@@ -16357,7 +17145,7 @@
       </w:pPr>
     </w:lvl>
   </w:abstractNum>
-  <w:abstractNum w:abstractNumId="20" w15:restartNumberingAfterBreak="0">
+  <w:abstractNum w:abstractNumId="21" w15:restartNumberingAfterBreak="0">
     <w:nsid w:val="38A2640C"/>
     <w:multiLevelType w:val="hybridMultilevel"/>
     <w:tmpl w:val="1C509156"/>
@@ -16446,7 +17234,7 @@
       </w:pPr>
     </w:lvl>
   </w:abstractNum>
-  <w:abstractNum w:abstractNumId="21" w15:restartNumberingAfterBreak="0">
+  <w:abstractNum w:abstractNumId="22" w15:restartNumberingAfterBreak="0">
     <w:nsid w:val="399B3322"/>
     <w:multiLevelType w:val="multilevel"/>
     <w:tmpl w:val="B8B8F2FE"/>
@@ -16595,7 +17383,7 @@
       </w:rPr>
     </w:lvl>
   </w:abstractNum>
-  <w:abstractNum w:abstractNumId="22" w15:restartNumberingAfterBreak="0">
+  <w:abstractNum w:abstractNumId="23" w15:restartNumberingAfterBreak="0">
     <w:nsid w:val="39FD53A5"/>
     <w:multiLevelType w:val="hybridMultilevel"/>
     <w:tmpl w:val="2C46CB56"/>
@@ -16684,7 +17472,7 @@
       </w:pPr>
     </w:lvl>
   </w:abstractNum>
-  <w:abstractNum w:abstractNumId="23" w15:restartNumberingAfterBreak="0">
+  <w:abstractNum w:abstractNumId="24" w15:restartNumberingAfterBreak="0">
     <w:nsid w:val="3B7072EB"/>
     <w:multiLevelType w:val="hybridMultilevel"/>
     <w:tmpl w:val="8C6C8874"/>
@@ -16773,7 +17561,7 @@
       </w:pPr>
     </w:lvl>
   </w:abstractNum>
-  <w:abstractNum w:abstractNumId="24" w15:restartNumberingAfterBreak="0">
+  <w:abstractNum w:abstractNumId="25" w15:restartNumberingAfterBreak="0">
     <w:nsid w:val="3BE44E58"/>
     <w:multiLevelType w:val="multilevel"/>
     <w:tmpl w:val="B8B8F2FE"/>
@@ -16922,7 +17710,7 @@
       </w:rPr>
     </w:lvl>
   </w:abstractNum>
-  <w:abstractNum w:abstractNumId="25" w15:restartNumberingAfterBreak="0">
+  <w:abstractNum w:abstractNumId="26" w15:restartNumberingAfterBreak="0">
     <w:nsid w:val="3E4A70A5"/>
     <w:multiLevelType w:val="hybridMultilevel"/>
     <w:tmpl w:val="551EFC38"/>
@@ -17034,7 +17822,7 @@
       </w:rPr>
     </w:lvl>
   </w:abstractNum>
-  <w:abstractNum w:abstractNumId="26" w15:restartNumberingAfterBreak="0">
+  <w:abstractNum w:abstractNumId="27" w15:restartNumberingAfterBreak="0">
     <w:nsid w:val="3F5C778A"/>
     <w:multiLevelType w:val="hybridMultilevel"/>
     <w:tmpl w:val="D29669A6"/>
@@ -17146,7 +17934,7 @@
       </w:rPr>
     </w:lvl>
   </w:abstractNum>
-  <w:abstractNum w:abstractNumId="27" w15:restartNumberingAfterBreak="0">
+  <w:abstractNum w:abstractNumId="28" w15:restartNumberingAfterBreak="0">
     <w:nsid w:val="3FF61073"/>
     <w:multiLevelType w:val="hybridMultilevel"/>
     <w:tmpl w:val="8BA01686"/>
@@ -17235,7 +18023,7 @@
       </w:pPr>
     </w:lvl>
   </w:abstractNum>
-  <w:abstractNum w:abstractNumId="28" w15:restartNumberingAfterBreak="0">
+  <w:abstractNum w:abstractNumId="29" w15:restartNumberingAfterBreak="0">
     <w:nsid w:val="414E150E"/>
     <w:multiLevelType w:val="hybridMultilevel"/>
     <w:tmpl w:val="7464BD5C"/>
@@ -17348,7 +18136,7 @@
       </w:rPr>
     </w:lvl>
   </w:abstractNum>
-  <w:abstractNum w:abstractNumId="29" w15:restartNumberingAfterBreak="0">
+  <w:abstractNum w:abstractNumId="30" w15:restartNumberingAfterBreak="0">
     <w:nsid w:val="43792E8F"/>
     <w:multiLevelType w:val="hybridMultilevel"/>
     <w:tmpl w:val="0ACC8D84"/>
@@ -17437,7 +18225,7 @@
       </w:pPr>
     </w:lvl>
   </w:abstractNum>
-  <w:abstractNum w:abstractNumId="30" w15:restartNumberingAfterBreak="0">
+  <w:abstractNum w:abstractNumId="31" w15:restartNumberingAfterBreak="0">
     <w:nsid w:val="49A91ED5"/>
     <w:multiLevelType w:val="hybridMultilevel"/>
     <w:tmpl w:val="6E3C6B3C"/>
@@ -17526,7 +18314,7 @@
       </w:pPr>
     </w:lvl>
   </w:abstractNum>
-  <w:abstractNum w:abstractNumId="31" w15:restartNumberingAfterBreak="0">
+  <w:abstractNum w:abstractNumId="32" w15:restartNumberingAfterBreak="0">
     <w:nsid w:val="49F2136B"/>
     <w:multiLevelType w:val="hybridMultilevel"/>
     <w:tmpl w:val="6BF86154"/>
@@ -17615,7 +18403,7 @@
       </w:pPr>
     </w:lvl>
   </w:abstractNum>
-  <w:abstractNum w:abstractNumId="32" w15:restartNumberingAfterBreak="0">
+  <w:abstractNum w:abstractNumId="33" w15:restartNumberingAfterBreak="0">
     <w:nsid w:val="4A7238AC"/>
     <w:multiLevelType w:val="hybridMultilevel"/>
     <w:tmpl w:val="A45E4D14"/>
@@ -17704,7 +18492,7 @@
       </w:pPr>
     </w:lvl>
   </w:abstractNum>
-  <w:abstractNum w:abstractNumId="33" w15:restartNumberingAfterBreak="0">
+  <w:abstractNum w:abstractNumId="34" w15:restartNumberingAfterBreak="0">
     <w:nsid w:val="4AD041FA"/>
     <w:multiLevelType w:val="hybridMultilevel"/>
     <w:tmpl w:val="30741898"/>
@@ -17790,7 +18578,7 @@
       </w:pPr>
     </w:lvl>
   </w:abstractNum>
-  <w:abstractNum w:abstractNumId="34" w15:restartNumberingAfterBreak="0">
+  <w:abstractNum w:abstractNumId="35" w15:restartNumberingAfterBreak="0">
     <w:nsid w:val="4C924706"/>
     <w:multiLevelType w:val="hybridMultilevel"/>
     <w:tmpl w:val="294CACCE"/>
@@ -17903,7 +18691,7 @@
       </w:rPr>
     </w:lvl>
   </w:abstractNum>
-  <w:abstractNum w:abstractNumId="35" w15:restartNumberingAfterBreak="0">
+  <w:abstractNum w:abstractNumId="36" w15:restartNumberingAfterBreak="0">
     <w:nsid w:val="4DCD7367"/>
     <w:multiLevelType w:val="hybridMultilevel"/>
     <w:tmpl w:val="D4C63428"/>
@@ -17989,7 +18777,7 @@
       </w:pPr>
     </w:lvl>
   </w:abstractNum>
-  <w:abstractNum w:abstractNumId="36" w15:restartNumberingAfterBreak="0">
+  <w:abstractNum w:abstractNumId="37" w15:restartNumberingAfterBreak="0">
     <w:nsid w:val="4E2E710C"/>
     <w:multiLevelType w:val="hybridMultilevel"/>
     <w:tmpl w:val="567655B4"/>
@@ -18079,7 +18867,7 @@
       </w:pPr>
     </w:lvl>
   </w:abstractNum>
-  <w:abstractNum w:abstractNumId="37" w15:restartNumberingAfterBreak="0">
+  <w:abstractNum w:abstractNumId="38" w15:restartNumberingAfterBreak="0">
     <w:nsid w:val="51265A69"/>
     <w:multiLevelType w:val="hybridMultilevel"/>
     <w:tmpl w:val="831677E4"/>
@@ -18168,7 +18956,7 @@
       </w:pPr>
     </w:lvl>
   </w:abstractNum>
-  <w:abstractNum w:abstractNumId="38" w15:restartNumberingAfterBreak="0">
+  <w:abstractNum w:abstractNumId="39" w15:restartNumberingAfterBreak="0">
     <w:nsid w:val="52C64DEA"/>
     <w:multiLevelType w:val="hybridMultilevel"/>
     <w:tmpl w:val="DF80AF32"/>
@@ -18257,7 +19045,7 @@
       </w:pPr>
     </w:lvl>
   </w:abstractNum>
-  <w:abstractNum w:abstractNumId="39" w15:restartNumberingAfterBreak="0">
+  <w:abstractNum w:abstractNumId="40" w15:restartNumberingAfterBreak="0">
     <w:nsid w:val="53994A39"/>
     <w:multiLevelType w:val="hybridMultilevel"/>
     <w:tmpl w:val="67AEDB04"/>
@@ -18346,7 +19134,7 @@
       </w:pPr>
     </w:lvl>
   </w:abstractNum>
-  <w:abstractNum w:abstractNumId="40" w15:restartNumberingAfterBreak="0">
+  <w:abstractNum w:abstractNumId="41" w15:restartNumberingAfterBreak="0">
     <w:nsid w:val="5E2A43DC"/>
     <w:multiLevelType w:val="multilevel"/>
     <w:tmpl w:val="B8B8F2FE"/>
@@ -18495,7 +19283,7 @@
       </w:rPr>
     </w:lvl>
   </w:abstractNum>
-  <w:abstractNum w:abstractNumId="41" w15:restartNumberingAfterBreak="0">
+  <w:abstractNum w:abstractNumId="42" w15:restartNumberingAfterBreak="0">
     <w:nsid w:val="620244E9"/>
     <w:multiLevelType w:val="hybridMultilevel"/>
     <w:tmpl w:val="6682F344"/>
@@ -18584,7 +19372,7 @@
       </w:pPr>
     </w:lvl>
   </w:abstractNum>
-  <w:abstractNum w:abstractNumId="42" w15:restartNumberingAfterBreak="0">
+  <w:abstractNum w:abstractNumId="43" w15:restartNumberingAfterBreak="0">
     <w:nsid w:val="631278FF"/>
     <w:multiLevelType w:val="hybridMultilevel"/>
     <w:tmpl w:val="B8B0CF40"/>
@@ -18673,7 +19461,7 @@
       </w:pPr>
     </w:lvl>
   </w:abstractNum>
-  <w:abstractNum w:abstractNumId="43" w15:restartNumberingAfterBreak="0">
+  <w:abstractNum w:abstractNumId="44" w15:restartNumberingAfterBreak="0">
     <w:nsid w:val="66644E5C"/>
     <w:multiLevelType w:val="hybridMultilevel"/>
     <w:tmpl w:val="7A50CB50"/>
@@ -18762,7 +19550,7 @@
       </w:pPr>
     </w:lvl>
   </w:abstractNum>
-  <w:abstractNum w:abstractNumId="44" w15:restartNumberingAfterBreak="0">
+  <w:abstractNum w:abstractNumId="45" w15:restartNumberingAfterBreak="0">
     <w:nsid w:val="6FAD03DD"/>
     <w:multiLevelType w:val="hybridMultilevel"/>
     <w:tmpl w:val="EE7825E8"/>
@@ -18851,7 +19639,7 @@
       </w:pPr>
     </w:lvl>
   </w:abstractNum>
-  <w:abstractNum w:abstractNumId="45" w15:restartNumberingAfterBreak="0">
+  <w:abstractNum w:abstractNumId="46" w15:restartNumberingAfterBreak="0">
     <w:nsid w:val="74314094"/>
     <w:multiLevelType w:val="hybridMultilevel"/>
     <w:tmpl w:val="490A82BC"/>
@@ -18940,7 +19728,7 @@
       </w:pPr>
     </w:lvl>
   </w:abstractNum>
-  <w:abstractNum w:abstractNumId="46" w15:restartNumberingAfterBreak="0">
+  <w:abstractNum w:abstractNumId="47" w15:restartNumberingAfterBreak="0">
     <w:nsid w:val="77A67C20"/>
     <w:multiLevelType w:val="hybridMultilevel"/>
     <w:tmpl w:val="6BC0FE4C"/>
@@ -19026,7 +19814,7 @@
       </w:pPr>
     </w:lvl>
   </w:abstractNum>
-  <w:abstractNum w:abstractNumId="47" w15:restartNumberingAfterBreak="0">
+  <w:abstractNum w:abstractNumId="48" w15:restartNumberingAfterBreak="0">
     <w:nsid w:val="789E1046"/>
     <w:multiLevelType w:val="hybridMultilevel"/>
     <w:tmpl w:val="6B5885CE"/>
@@ -19116,31 +19904,31 @@
     </w:lvl>
   </w:abstractNum>
   <w:num w:numId="1">
-    <w:abstractNumId w:val="39"/>
+    <w:abstractNumId w:val="40"/>
   </w:num>
   <w:num w:numId="2">
     <w:abstractNumId w:val="9"/>
   </w:num>
   <w:num w:numId="3">
-    <w:abstractNumId w:val="17"/>
+    <w:abstractNumId w:val="18"/>
   </w:num>
   <w:num w:numId="4">
-    <w:abstractNumId w:val="28"/>
+    <w:abstractNumId w:val="29"/>
   </w:num>
   <w:num w:numId="5">
     <w:abstractNumId w:val="2"/>
   </w:num>
   <w:num w:numId="6">
-    <w:abstractNumId w:val="34"/>
+    <w:abstractNumId w:val="35"/>
   </w:num>
   <w:num w:numId="7">
-    <w:abstractNumId w:val="47"/>
+    <w:abstractNumId w:val="48"/>
   </w:num>
   <w:num w:numId="8">
-    <w:abstractNumId w:val="15"/>
+    <w:abstractNumId w:val="16"/>
   </w:num>
   <w:num w:numId="9">
-    <w:abstractNumId w:val="43"/>
+    <w:abstractNumId w:val="44"/>
   </w:num>
   <w:num w:numId="10">
     <w:abstractNumId w:val="4"/>
@@ -19173,7 +19961,7 @@
     </w:lvlOverride>
   </w:num>
   <w:num w:numId="11">
-    <w:abstractNumId w:val="41"/>
+    <w:abstractNumId w:val="42"/>
     <w:lvlOverride w:ilvl="0">
       <w:startOverride w:val="1"/>
     </w:lvlOverride>
@@ -19203,10 +19991,10 @@
     </w:lvlOverride>
   </w:num>
   <w:num w:numId="12">
-    <w:abstractNumId w:val="29"/>
+    <w:abstractNumId w:val="30"/>
   </w:num>
   <w:num w:numId="13">
-    <w:abstractNumId w:val="19"/>
+    <w:abstractNumId w:val="20"/>
   </w:num>
   <w:num w:numId="14">
     <w:abstractNumId w:val="3"/>
@@ -19218,10 +20006,10 @@
     <w:abstractNumId w:val="0"/>
   </w:num>
   <w:num w:numId="17">
-    <w:abstractNumId w:val="36"/>
+    <w:abstractNumId w:val="37"/>
   </w:num>
   <w:num w:numId="18">
-    <w:abstractNumId w:val="33"/>
+    <w:abstractNumId w:val="34"/>
     <w:lvlOverride w:ilvl="0">
       <w:startOverride w:val="1"/>
     </w:lvlOverride>
@@ -19251,94 +20039,97 @@
     </w:lvlOverride>
   </w:num>
   <w:num w:numId="19">
-    <w:abstractNumId w:val="25"/>
+    <w:abstractNumId w:val="26"/>
   </w:num>
   <w:num w:numId="20">
     <w:abstractNumId w:val="8"/>
   </w:num>
   <w:num w:numId="21">
-    <w:abstractNumId w:val="38"/>
+    <w:abstractNumId w:val="39"/>
   </w:num>
   <w:num w:numId="22">
-    <w:abstractNumId w:val="30"/>
+    <w:abstractNumId w:val="31"/>
   </w:num>
   <w:num w:numId="23">
-    <w:abstractNumId w:val="14"/>
+    <w:abstractNumId w:val="15"/>
   </w:num>
   <w:num w:numId="24">
-    <w:abstractNumId w:val="12"/>
+    <w:abstractNumId w:val="13"/>
   </w:num>
   <w:num w:numId="25">
     <w:abstractNumId w:val="6"/>
   </w:num>
   <w:num w:numId="26">
-    <w:abstractNumId w:val="20"/>
+    <w:abstractNumId w:val="21"/>
   </w:num>
   <w:num w:numId="27">
-    <w:abstractNumId w:val="24"/>
+    <w:abstractNumId w:val="25"/>
   </w:num>
   <w:num w:numId="28">
-    <w:abstractNumId w:val="40"/>
+    <w:abstractNumId w:val="41"/>
   </w:num>
   <w:num w:numId="29">
-    <w:abstractNumId w:val="44"/>
+    <w:abstractNumId w:val="45"/>
   </w:num>
   <w:num w:numId="30">
     <w:abstractNumId w:val="5"/>
   </w:num>
   <w:num w:numId="31">
-    <w:abstractNumId w:val="21"/>
+    <w:abstractNumId w:val="22"/>
   </w:num>
   <w:num w:numId="32">
-    <w:abstractNumId w:val="35"/>
+    <w:abstractNumId w:val="36"/>
   </w:num>
   <w:num w:numId="33">
-    <w:abstractNumId w:val="32"/>
+    <w:abstractNumId w:val="33"/>
   </w:num>
   <w:num w:numId="34">
-    <w:abstractNumId w:val="16"/>
+    <w:abstractNumId w:val="17"/>
   </w:num>
   <w:num w:numId="35">
     <w:abstractNumId w:val="7"/>
   </w:num>
   <w:num w:numId="36">
-    <w:abstractNumId w:val="37"/>
+    <w:abstractNumId w:val="38"/>
   </w:num>
   <w:num w:numId="37">
-    <w:abstractNumId w:val="31"/>
+    <w:abstractNumId w:val="32"/>
   </w:num>
   <w:num w:numId="38">
-    <w:abstractNumId w:val="18"/>
+    <w:abstractNumId w:val="19"/>
   </w:num>
   <w:num w:numId="39">
-    <w:abstractNumId w:val="13"/>
+    <w:abstractNumId w:val="14"/>
   </w:num>
   <w:num w:numId="40">
-    <w:abstractNumId w:val="10"/>
+    <w:abstractNumId w:val="11"/>
   </w:num>
   <w:num w:numId="41">
+    <w:abstractNumId w:val="47"/>
+  </w:num>
+  <w:num w:numId="42">
+    <w:abstractNumId w:val="12"/>
+  </w:num>
+  <w:num w:numId="43">
+    <w:abstractNumId w:val="27"/>
+  </w:num>
+  <w:num w:numId="44">
+    <w:abstractNumId w:val="23"/>
+  </w:num>
+  <w:num w:numId="45">
+    <w:abstractNumId w:val="43"/>
+  </w:num>
+  <w:num w:numId="46">
     <w:abstractNumId w:val="46"/>
   </w:num>
-  <w:num w:numId="42">
-    <w:abstractNumId w:val="11"/>
-  </w:num>
-  <w:num w:numId="43">
-    <w:abstractNumId w:val="26"/>
-  </w:num>
-  <w:num w:numId="44">
-    <w:abstractNumId w:val="22"/>
-  </w:num>
-  <w:num w:numId="45">
-    <w:abstractNumId w:val="42"/>
-  </w:num>
-  <w:num w:numId="46">
-    <w:abstractNumId w:val="45"/>
-  </w:num>
   <w:num w:numId="47">
-    <w:abstractNumId w:val="23"/>
+    <w:abstractNumId w:val="24"/>
   </w:num>
   <w:num w:numId="48">
-    <w:abstractNumId w:val="27"/>
+    <w:abstractNumId w:val="28"/>
+  </w:num>
+  <w:num w:numId="49">
+    <w:abstractNumId w:val="10"/>
   </w:num>
 </w:numbering>
 </file>
@@ -20805,7 +21596,7 @@
 </file>
 
 <file path=customXml/itemProps1.xml><?xml version="1.0" encoding="utf-8"?>
-<ds:datastoreItem xmlns:ds="http://schemas.openxmlformats.org/officeDocument/2006/customXml" ds:itemID="{7073937C-2CA5-466A-8344-2FB0315FC825}">
+<ds:datastoreItem xmlns:ds="http://schemas.openxmlformats.org/officeDocument/2006/customXml" ds:itemID="{B1A9ED06-A113-4905-9AC5-AF2F976D674A}">
   <ds:schemaRefs>
     <ds:schemaRef ds:uri="http://schemas.openxmlformats.org/officeDocument/2006/bibliography"/>
   </ds:schemaRefs>

</xml_diff>

<commit_message>
The UCX chapter is ended up
Signed-off-by: Dmitry Gladkov <dmitry.gladkov@intel.com>
</commit_message>
<xml_diff>
--- a/diploma.docx
+++ b/diploma.docx
@@ -2772,7 +2772,7 @@
             <v:path o:extrusionok="f" gradientshapeok="t" o:connecttype="rect"/>
             <o:lock v:ext="edit" aspectratio="t"/>
           </v:shapetype>
-          <v:shape id="_x0000_i1025" type="#_x0000_t75" style="width:286.5pt;height:625.5pt">
+          <v:shape id="_x0000_i1025" type="#_x0000_t75" style="width:286.2pt;height:625.2pt">
             <v:imagedata r:id="rId8" o:title="comm"/>
           </v:shape>
         </w:pict>
@@ -4174,7 +4174,7 @@
       </w:pPr>
       <w:r>
         <w:pict w14:anchorId="6BA7348B">
-          <v:shape id="_x0000_i1026" type="#_x0000_t75" style="width:418.5pt;height:280.5pt">
+          <v:shape id="_x0000_i1026" type="#_x0000_t75" style="width:418.8pt;height:280.8pt">
             <v:imagedata r:id="rId9" o:title="rendez_eager"/>
           </v:shape>
         </w:pict>
@@ -4684,7 +4684,7 @@
       <w:r>
         <w:lastRenderedPageBreak/>
         <w:pict w14:anchorId="7DFFC16D">
-          <v:shape id="_x0000_i1027" type="#_x0000_t75" style="width:386.25pt;height:272.25pt">
+          <v:shape id="_x0000_i1027" type="#_x0000_t75" style="width:386.4pt;height:272.4pt">
             <v:imagedata r:id="rId10" o:title="IBA"/>
           </v:shape>
         </w:pict>
@@ -5076,6 +5076,9 @@
     <w:p>
       <w:pPr>
         <w:pStyle w:val="DiplomText"/>
+        <w:rPr>
+          <w:lang w:val="en-US"/>
+        </w:rPr>
       </w:pPr>
       <w:r>
         <w:rPr>
@@ -5084,6 +5087,9 @@
         <w:t>InfiniBand</w:t>
       </w:r>
       <w:r>
+        <w:rPr>
+          <w:lang w:val="en-US"/>
+        </w:rPr>
         <w:t xml:space="preserve"> </w:t>
       </w:r>
       <w:r>
@@ -5093,24 +5099,36 @@
         <w:t>Architecture</w:t>
       </w:r>
       <w:r>
+        <w:rPr>
+          <w:lang w:val="en-US"/>
+        </w:rPr>
         <w:t xml:space="preserve"> </w:t>
       </w:r>
       <w:r>
         <w:t>определяет</w:t>
       </w:r>
       <w:r>
+        <w:rPr>
+          <w:lang w:val="en-US"/>
+        </w:rPr>
         <w:t xml:space="preserve"> </w:t>
       </w:r>
       <w:r>
         <w:t>следующие</w:t>
       </w:r>
       <w:r>
+        <w:rPr>
+          <w:lang w:val="en-US"/>
+        </w:rPr>
         <w:t xml:space="preserve"> </w:t>
       </w:r>
       <w:r>
         <w:t>элементы</w:t>
       </w:r>
       <w:r>
+        <w:rPr>
+          <w:lang w:val="en-US"/>
+        </w:rPr>
         <w:t>:</w:t>
       </w:r>
     </w:p>
@@ -11776,7 +11794,7 @@
       </w:pPr>
       <w:r>
         <w:pict w14:anchorId="0BBA9198">
-          <v:shape id="_x0000_i1028" type="#_x0000_t75" style="width:467.25pt;height:188.25pt">
+          <v:shape id="_x0000_i1028" type="#_x0000_t75" style="width:467.4pt;height:188.4pt">
             <v:imagedata r:id="rId17" o:title="ltp"/>
           </v:shape>
         </w:pict>
@@ -15279,7 +15297,7 @@
           <w:lang w:val="en-US"/>
         </w:rPr>
         <w:pict w14:anchorId="03581121">
-          <v:shape id="_x0000_i1029" type="#_x0000_t75" style="width:417.75pt;height:199.5pt">
+          <v:shape id="_x0000_i1029" type="#_x0000_t75" style="width:417.6pt;height:199.2pt">
             <v:imagedata r:id="rId20" o:title="openfabric-interfaces-overview"/>
           </v:shape>
         </w:pict>
@@ -16452,10 +16470,7 @@
         </w:numPr>
       </w:pPr>
       <w:r>
-        <w:t>Очередь событий</w:t>
-      </w:r>
-      <w:r>
-        <w:t xml:space="preserve"> (</w:t>
+        <w:t>Очередь событий (</w:t>
       </w:r>
       <w:r>
         <w:rPr>
@@ -16524,13 +16539,7 @@
         </w:numPr>
       </w:pPr>
       <w:r>
-        <w:t>Очередь событий о готовности (</w:t>
-      </w:r>
-      <w:r>
-        <w:t>Completion Queue</w:t>
-      </w:r>
-      <w:r>
-        <w:t xml:space="preserve"> – </w:t>
+        <w:t xml:space="preserve">Очередь событий о готовности (Completion Queue – </w:t>
       </w:r>
       <w:r>
         <w:rPr>
@@ -16915,7 +16924,19 @@
         <w:t xml:space="preserve"> с существ</w:t>
       </w:r>
       <w:r>
-        <w:t>ующим оборудованием InfiniBand и iWARP, но для масшатбирования на миллионы одноранговых коммуникационных сторон</w:t>
+        <w:t xml:space="preserve">ующим оборудованием </w:t>
+      </w:r>
+      <w:r>
+        <w:t>InfiniBand и iWARP, но для масш</w:t>
+      </w:r>
+      <w:r>
+        <w:t>т</w:t>
+      </w:r>
+      <w:r>
+        <w:t>а</w:t>
+      </w:r>
+      <w:r>
+        <w:t>бирования на миллионы одноранговых коммуникационных сторон</w:t>
       </w:r>
       <w:r>
         <w:t xml:space="preserve"> также имеется поддержка адресации с использованием смещений и пользовательских ключей.</w:t>
@@ -16930,7 +16951,10 @@
         </w:numPr>
       </w:pPr>
       <w:r>
-        <w:t xml:space="preserve"> Вектор адрессов (</w:t>
+        <w:t xml:space="preserve"> Вектор адрес</w:t>
+      </w:r>
+      <w:r>
+        <w:t>ов (</w:t>
       </w:r>
       <w:r>
         <w:rPr>
@@ -16966,7 +16990,13 @@
         <w:t>адресов</w:t>
       </w:r>
       <w:r>
-        <w:t xml:space="preserve"> используется конечными точками без установления соединения для сопоставления адресов более высокого уровня, которые могут быть более естественными для приложения, например </w:t>
+        <w:t xml:space="preserve"> используется конечными точками без установления соединения для сопоставления адресов более высокого уровня, которые могут быть более естественными для приложения, например</w:t>
+      </w:r>
+      <w:r>
+        <w:t>,</w:t>
+      </w:r>
+      <w:r>
+        <w:t xml:space="preserve"> </w:t>
       </w:r>
       <w:r>
         <w:rPr>
@@ -17053,15 +17083,30 @@
     <w:p>
       <w:pPr>
         <w:pStyle w:val="DiplomaTitle"/>
-        <w:rPr>
-          <w:lang w:val="en-US"/>
-        </w:rPr>
-      </w:pPr>
-      <w:r>
-        <w:rPr>
-          <w:lang w:val="en-US"/>
-        </w:rPr>
-        <w:t>Unified Communication X</w:t>
+      </w:pPr>
+      <w:r>
+        <w:rPr>
+          <w:lang w:val="en-US"/>
+        </w:rPr>
+        <w:t>Unified</w:t>
+      </w:r>
+      <w:r>
+        <w:t xml:space="preserve"> </w:t>
+      </w:r>
+      <w:r>
+        <w:rPr>
+          <w:lang w:val="en-US"/>
+        </w:rPr>
+        <w:t>Communication</w:t>
+      </w:r>
+      <w:r>
+        <w:t xml:space="preserve"> </w:t>
+      </w:r>
+      <w:r>
+        <w:rPr>
+          <w:lang w:val="en-US"/>
+        </w:rPr>
+        <w:t>X</w:t>
       </w:r>
     </w:p>
     <w:p>
@@ -17100,7 +17145,13 @@
         <w:t>API</w:t>
       </w:r>
       <w:r>
-        <w:t xml:space="preserve"> является создание набора интерфесов для реализации множества библиотек программных моделей и языков, </w:t>
+        <w:t xml:space="preserve"> является создание набора интерфе</w:t>
+      </w:r>
+      <w:r>
+        <w:t>й</w:t>
+      </w:r>
+      <w:r>
+        <w:t xml:space="preserve">сов для реализации множества библиотек программных моделей и языков, </w:t>
       </w:r>
       <w:r>
         <w:t>которые являются переносимыми, масштабируемыми и эффективными.</w:t>
@@ -17129,10 +17180,10 @@
         <w:t>нных иерархиях памяти и гибридных</w:t>
       </w:r>
       <w:r>
-        <w:t xml:space="preserve"> программирован</w:t>
-      </w:r>
-      <w:r>
-        <w:t>ых моделей</w:t>
+        <w:t xml:space="preserve"> </w:t>
+      </w:r>
+      <w:r>
+        <w:t>программных моделях</w:t>
       </w:r>
       <w:r>
         <w:t xml:space="preserve">, включая библиотеки </w:t>
@@ -17150,7 +17201,13 @@
         <w:t>Вместо того, чтобы создавать единый инте</w:t>
       </w:r>
       <w:r>
-        <w:t xml:space="preserve">рфейс как «подходящее для всех решенеи», </w:t>
+        <w:t xml:space="preserve">рфейс </w:t>
+      </w:r>
+      <w:r>
+        <w:t>как «подходящее для всех решение</w:t>
+      </w:r>
+      <w:r>
+        <w:t xml:space="preserve">», </w:t>
       </w:r>
       <w:r>
         <w:rPr>
@@ -17168,24 +17225,1190 @@
         <w:t>коммуникационных протоколов</w:t>
       </w:r>
       <w:r>
-        <w:t xml:space="preserve"> с использованием разных уровней абстракц</w:t>
+        <w:t xml:space="preserve"> с использованием разных уровней абстракции.</w:t>
+      </w:r>
+      <w:r>
+        <w:t xml:space="preserve"> </w:t>
+      </w:r>
+      <w:r>
+        <w:t xml:space="preserve">Такая </w:t>
+      </w:r>
+      <w:r>
+        <w:t xml:space="preserve">архитектура </w:t>
+      </w:r>
+      <w:r>
+        <w:t>обеспечивает высокую степень гибкости, позволяющую реализовать новые сетевы</w:t>
+      </w:r>
+      <w:r>
+        <w:t xml:space="preserve">е протоколы для новых </w:t>
+      </w:r>
+      <w:r>
+        <w:t>моделей программирования.</w:t>
+      </w:r>
+    </w:p>
+    <w:p>
+      <w:pPr>
+        <w:pStyle w:val="DiplomText"/>
+      </w:pPr>
+      <w:r>
+        <w:lastRenderedPageBreak/>
+        <w:t xml:space="preserve">К примеру, ожидается, что ускорители будут ключевым компонентом в проектировании систем, достигающих пиковой производительности в несколько едининиц </w:t>
+      </w:r>
+      <w:r>
+        <w:rPr>
+          <w:lang w:val="en-US"/>
+        </w:rPr>
+        <w:t>exaFLOPS</w:t>
+      </w:r>
+      <w:r>
+        <w:t xml:space="preserve">. Новые механизмы, такие как </w:t>
+      </w:r>
+      <w:r>
+        <w:rPr>
+          <w:lang w:val="en-US"/>
+        </w:rPr>
+        <w:t>GPUDirect</w:t>
+      </w:r>
+      <w:r>
+        <w:t xml:space="preserve"> </w:t>
+      </w:r>
+      <w:r>
+        <w:rPr>
+          <w:lang w:val="en-US"/>
+        </w:rPr>
+        <w:t>RDMA</w:t>
+      </w:r>
+      <w:r>
+        <w:t xml:space="preserve"> </w:t>
+      </w:r>
+      <w:r>
+        <w:t xml:space="preserve">и </w:t>
+      </w:r>
+      <w:r>
+        <w:rPr>
+          <w:lang w:val="en-US"/>
+        </w:rPr>
+        <w:t>GPUDirect</w:t>
+      </w:r>
+      <w:r>
+        <w:t xml:space="preserve"> </w:t>
+      </w:r>
+      <w:r>
+        <w:rPr>
+          <w:lang w:val="en-US"/>
+        </w:rPr>
+        <w:t>Async</w:t>
+      </w:r>
+      <w:r>
+        <w:t xml:space="preserve">, позволят практическим задачам, способным работать с </w:t>
+      </w:r>
+      <w:r>
+        <w:rPr>
+          <w:lang w:val="en-US"/>
+        </w:rPr>
+        <w:t>GPU</w:t>
+      </w:r>
+      <w:r>
+        <w:t xml:space="preserve">, работать с минимальным вмешательством </w:t>
+      </w:r>
+      <w:r>
+        <w:rPr>
+          <w:lang w:val="en-US"/>
+        </w:rPr>
+        <w:t>CPU</w:t>
+      </w:r>
+      <w:r>
+        <w:t xml:space="preserve">, оставляя другие, более общие задачи, для вычисления на </w:t>
+      </w:r>
+      <w:r>
+        <w:rPr>
+          <w:lang w:val="en-US"/>
+        </w:rPr>
+        <w:t>CPU</w:t>
+      </w:r>
+      <w:r>
+        <w:t>.</w:t>
+      </w:r>
+      <w:r>
+        <w:t xml:space="preserve"> </w:t>
+      </w:r>
+      <w:r>
+        <w:t>UCX предоставляет</w:t>
+      </w:r>
+      <w:r>
+        <w:t xml:space="preserve"> отдельный транспорт для</w:t>
+      </w:r>
+      <w:r>
+        <w:t xml:space="preserve"> работы с памятью</w:t>
+      </w:r>
+      <w:r>
+        <w:t xml:space="preserve"> ускорителя, который позволяет адаптировать реализации к потребностям проектирования коммуникаций между GPU.</w:t>
+      </w:r>
+    </w:p>
+    <w:p>
+      <w:pPr>
+        <w:pStyle w:val="DiplomText"/>
+      </w:pPr>
+      <w:r>
+        <w:rPr>
+          <w:lang w:val="en-US"/>
+        </w:rPr>
+        <w:t>UCX</w:t>
+      </w:r>
+      <w:r>
+        <w:t xml:space="preserve"> </w:t>
+      </w:r>
+      <w:r>
+        <w:t xml:space="preserve">состоит из трех основных компонент, которые предосталяют </w:t>
+      </w:r>
+      <w:r>
+        <w:rPr>
+          <w:lang w:val="en-US"/>
+        </w:rPr>
+        <w:t>API</w:t>
+      </w:r>
+      <w:r>
+        <w:t xml:space="preserve"> </w:t>
+      </w:r>
+      <w:r>
+        <w:t>и могут быть использованы поотдельности, или в совокупности, как отдельная библиотека (Рисунок 13)</w:t>
+      </w:r>
+      <w:r>
+        <w:t>:</w:t>
+      </w:r>
+    </w:p>
+    <w:p>
+      <w:pPr>
+        <w:pStyle w:val="DiplomText"/>
+        <w:numPr>
+          <w:ilvl w:val="0"/>
+          <w:numId w:val="8"/>
+        </w:numPr>
+      </w:pPr>
+      <w:r>
+        <w:rPr>
+          <w:lang w:val="en-US"/>
+        </w:rPr>
+        <w:t>UC</w:t>
+      </w:r>
+      <w:r>
+        <w:t>-</w:t>
+      </w:r>
+      <w:r>
+        <w:rPr>
+          <w:lang w:val="en-US"/>
+        </w:rPr>
+        <w:t>Services</w:t>
+      </w:r>
+      <w:r>
+        <w:t xml:space="preserve"> (</w:t>
+      </w:r>
+      <w:r>
+        <w:rPr>
+          <w:lang w:val="en-US"/>
+        </w:rPr>
+        <w:t>UCS</w:t>
+      </w:r>
+      <w:r>
+        <w:t>)</w:t>
+      </w:r>
+      <w:r>
+        <w:t xml:space="preserve"> – </w:t>
+      </w:r>
+      <w:r>
+        <w:t>это уровень обслуживания, который обеспечивает необходимую функциональность для реализации портативных</w:t>
+      </w:r>
+      <w:r>
+        <w:t xml:space="preserve"> и эффективных утилит. Этот уровень</w:t>
+      </w:r>
+      <w:r>
+        <w:t xml:space="preserve"> предоставляет следующие службы:</w:t>
+      </w:r>
+    </w:p>
+    <w:p>
+      <w:pPr>
+        <w:pStyle w:val="DiplomText"/>
+        <w:numPr>
+          <w:ilvl w:val="1"/>
+          <w:numId w:val="8"/>
+        </w:numPr>
+      </w:pPr>
+      <w:r>
+        <w:t xml:space="preserve">Абстракции для доступа к функциональным возможностям платформы (атомарные операции, обеспечение потоковой безопасности </w:t>
+      </w:r>
+      <w:r>
+        <w:t>и другие</w:t>
+      </w:r>
+      <w:r>
+        <w:t>)</w:t>
+      </w:r>
+      <w:r>
+        <w:t>;</w:t>
+      </w:r>
+    </w:p>
+    <w:p>
+      <w:pPr>
+        <w:pStyle w:val="DiplomText"/>
+        <w:numPr>
+          <w:ilvl w:val="1"/>
+          <w:numId w:val="8"/>
+        </w:numPr>
+      </w:pPr>
+      <w:r>
+        <w:t>Инструменты для эффективного управления памятью (пулы памяти,</w:t>
+      </w:r>
+      <w:r>
+        <w:t xml:space="preserve"> </w:t>
+      </w:r>
+      <w:r>
+        <w:t>распределители памяти и перехватчики памяти)</w:t>
+      </w:r>
+      <w:r>
+        <w:t>;</w:t>
+      </w:r>
+    </w:p>
+    <w:p>
+      <w:pPr>
+        <w:pStyle w:val="DiplomText"/>
+        <w:numPr>
+          <w:ilvl w:val="1"/>
+          <w:numId w:val="8"/>
+        </w:numPr>
+      </w:pPr>
+      <w:r>
+        <w:t>Ш</w:t>
+      </w:r>
+      <w:r>
+        <w:t>ироко используемые структуры данных (хеши, деревья, списки).</w:t>
+      </w:r>
+    </w:p>
+    <w:p>
+      <w:pPr>
+        <w:pStyle w:val="DiplomText"/>
+        <w:numPr>
+          <w:ilvl w:val="0"/>
+          <w:numId w:val="8"/>
+        </w:numPr>
+      </w:pPr>
+      <w:r>
+        <w:rPr>
+          <w:lang w:val="en-US"/>
+        </w:rPr>
+        <w:t>UC</w:t>
+      </w:r>
+      <w:r>
+        <w:t>-</w:t>
+      </w:r>
+      <w:r>
+        <w:rPr>
+          <w:lang w:val="en-US"/>
+        </w:rPr>
+        <w:t>Transport</w:t>
+      </w:r>
+      <w:r>
+        <w:t xml:space="preserve"> (</w:t>
+      </w:r>
+      <w:r>
+        <w:rPr>
+          <w:lang w:val="en-US"/>
+        </w:rPr>
+        <w:t>UCT</w:t>
+      </w:r>
+      <w:r>
+        <w:t xml:space="preserve">) – </w:t>
+      </w:r>
+      <w:r>
+        <w:t>это</w:t>
+      </w:r>
+      <w:r>
+        <w:t xml:space="preserve"> </w:t>
+      </w:r>
+      <w:r>
+        <w:t xml:space="preserve">транспортный уровень, которые абстрагирует различия для разнообразных архитектур аппаратных средств и предоставляет низкоуровневый </w:t>
+      </w:r>
+      <w:r>
+        <w:rPr>
+          <w:lang w:val="en-US"/>
+        </w:rPr>
+        <w:t>API</w:t>
+      </w:r>
+      <w:r>
+        <w:t xml:space="preserve">, которые позволяет реализовывать протоколы связи. Основная цель этого уровня – это предоставление прямого и эффективного доступа к сетевым ресурсам аппаратных средств с минимальнымы накладными расходами, возникающими из-за программного обеспечения. Для </w:t>
+      </w:r>
+      <w:r>
+        <w:t xml:space="preserve">реализации </w:t>
+      </w:r>
+      <w:r>
+        <w:t>это</w:t>
+      </w:r>
+      <w:r>
+        <w:t>й</w:t>
+      </w:r>
+      <w:r>
+        <w:t xml:space="preserve"> цели </w:t>
+      </w:r>
+      <w:r>
+        <w:rPr>
+          <w:lang w:val="en-US"/>
+        </w:rPr>
+        <w:t>UCT</w:t>
+      </w:r>
+      <w:r>
+        <w:t xml:space="preserve"> </w:t>
+      </w:r>
+      <w:r>
+        <w:t xml:space="preserve">полагается </w:t>
+      </w:r>
+      <w:r>
+        <w:t xml:space="preserve">на низкоуровневые драйвера, предоставляемыми вендорами, такие как </w:t>
+      </w:r>
+      <w:r>
+        <w:rPr>
+          <w:lang w:val="en-US"/>
+        </w:rPr>
+        <w:t>InfiniBand</w:t>
+      </w:r>
+      <w:r>
+        <w:t xml:space="preserve"> </w:t>
+      </w:r>
+      <w:r>
+        <w:rPr>
+          <w:lang w:val="en-US"/>
+        </w:rPr>
+        <w:t>Verbs</w:t>
+      </w:r>
+      <w:r>
+        <w:t>,</w:t>
+      </w:r>
+      <w:r>
+        <w:t xml:space="preserve"> </w:t>
+      </w:r>
+      <w:r>
+        <w:rPr>
+          <w:lang w:val="en-US"/>
+        </w:rPr>
+        <w:t>Cray</w:t>
+      </w:r>
+      <w:r>
+        <w:t>’</w:t>
+      </w:r>
+      <w:r>
+        <w:rPr>
+          <w:lang w:val="en-US"/>
+        </w:rPr>
+        <w:t>s</w:t>
+      </w:r>
+      <w:r>
+        <w:t xml:space="preserve"> </w:t>
+      </w:r>
+      <w:r>
+        <w:rPr>
+          <w:lang w:val="en-US"/>
+        </w:rPr>
+        <w:t>uGNI</w:t>
+      </w:r>
+      <w:r>
+        <w:t xml:space="preserve"> и другие. В отношении коммуникационного </w:t>
+      </w:r>
+      <w:r>
+        <w:rPr>
+          <w:lang w:val="en-US"/>
+        </w:rPr>
+        <w:t>API</w:t>
+      </w:r>
+      <w:r>
+        <w:t xml:space="preserve">, </w:t>
+      </w:r>
+      <w:r>
+        <w:rPr>
+          <w:lang w:val="en-US"/>
+        </w:rPr>
+        <w:t>UCT</w:t>
+      </w:r>
+      <w:r>
+        <w:t xml:space="preserve"> </w:t>
+      </w:r>
+      <w:r>
+        <w:t>определяет интерфейсы для немедленных (</w:t>
+      </w:r>
+      <w:r>
+        <w:rPr>
+          <w:i/>
+          <w:lang w:val="en-US"/>
+        </w:rPr>
+        <w:t>short</w:t>
+      </w:r>
+      <w:r>
+        <w:t>)</w:t>
+      </w:r>
+      <w:r>
+        <w:t xml:space="preserve">, </w:t>
+      </w:r>
+      <w:r>
+        <w:lastRenderedPageBreak/>
+        <w:t>буфферизированных скопировать-и-отправить (</w:t>
+      </w:r>
+      <w:r>
+        <w:rPr>
+          <w:i/>
+          <w:lang w:val="en-US"/>
+        </w:rPr>
+        <w:t>bcopy</w:t>
+      </w:r>
+      <w:r>
+        <w:t>), без выполнения копирования, так называемых ноль копирований (</w:t>
+      </w:r>
+      <w:r>
+        <w:rPr>
+          <w:i/>
+          <w:lang w:val="en-US"/>
+        </w:rPr>
+        <w:t>zcopy</w:t>
+      </w:r>
+      <w:r>
+        <w:t xml:space="preserve">), коммуникационных операций. </w:t>
+      </w:r>
+      <w:r>
+        <w:rPr>
+          <w:i/>
+          <w:lang w:val="en-US"/>
+        </w:rPr>
+        <w:t>Short</w:t>
+      </w:r>
+      <w:r>
+        <w:rPr>
+          <w:i/>
+        </w:rPr>
+        <w:t xml:space="preserve"> </w:t>
+      </w:r>
+      <w:r>
+        <w:t xml:space="preserve">операции являются оптимальными для маленьких сообщений, которые могут быть отправлены на месте. </w:t>
+      </w:r>
+      <w:r>
+        <w:rPr>
+          <w:i/>
+          <w:lang w:val="en-US"/>
+        </w:rPr>
+        <w:t>Bcopy</w:t>
+      </w:r>
+      <w:r>
+        <w:rPr>
+          <w:i/>
+        </w:rPr>
+        <w:t xml:space="preserve"> </w:t>
+      </w:r>
+      <w:r>
+        <w:t xml:space="preserve">опреации оптимальны для средних сообщений, которые обычно могут быть отправленые через, так называемые, перехватывающие буфера. </w:t>
+      </w:r>
+      <w:r>
+        <w:rPr>
+          <w:i/>
+          <w:lang w:val="en-US"/>
+        </w:rPr>
+        <w:t>Zcopy</w:t>
+      </w:r>
+      <w:r>
+        <w:rPr>
+          <w:i/>
+        </w:rPr>
+        <w:t xml:space="preserve"> </w:t>
+      </w:r>
+      <w:r>
+        <w:t>операции предоставляют семантику коммуникаций, которая выполняется без выполнения дополнительных копирований на уровне программного обеспения и сообщения сразу могут быть записаны в результирующую память стороны приема.</w:t>
+      </w:r>
+    </w:p>
+    <w:p>
+      <w:pPr>
+        <w:pStyle w:val="DiplomText"/>
+        <w:numPr>
+          <w:ilvl w:val="0"/>
+          <w:numId w:val="8"/>
+        </w:numPr>
+      </w:pPr>
+      <w:r>
+        <w:rPr>
+          <w:lang w:val="en-US"/>
+        </w:rPr>
+        <w:t>UC</w:t>
+      </w:r>
+      <w:r>
+        <w:t>-</w:t>
+      </w:r>
+      <w:r>
+        <w:rPr>
+          <w:lang w:val="en-US"/>
+        </w:rPr>
+        <w:t>Protocols</w:t>
+      </w:r>
+      <w:r>
+        <w:t xml:space="preserve"> (</w:t>
+      </w:r>
+      <w:r>
+        <w:rPr>
+          <w:lang w:val="en-US"/>
+        </w:rPr>
+        <w:t>UCP</w:t>
+      </w:r>
+      <w:r>
+        <w:t xml:space="preserve">) </w:t>
+      </w:r>
+      <w:r>
+        <w:t>реализует высокоуровневые протоколы</w:t>
+      </w:r>
+      <w:r>
+        <w:t xml:space="preserve">, которые обычно используются </w:t>
+      </w:r>
+      <w:r>
+        <w:rPr>
+          <w:lang w:val="en-US"/>
+        </w:rPr>
+        <w:t>MPI</w:t>
+      </w:r>
+      <w:r>
+        <w:t xml:space="preserve"> </w:t>
+      </w:r>
+      <w:r>
+        <w:t xml:space="preserve">и </w:t>
+      </w:r>
+      <w:r>
+        <w:rPr>
+          <w:lang w:val="en-US"/>
+        </w:rPr>
+        <w:t>PGAS</w:t>
+      </w:r>
+      <w:r>
+        <w:t xml:space="preserve"> </w:t>
+      </w:r>
+      <w:r>
+        <w:t xml:space="preserve">программными моделями, путем использования низкоуровневых возможностей через </w:t>
+      </w:r>
+      <w:r>
+        <w:rPr>
+          <w:lang w:val="en-US"/>
+        </w:rPr>
+        <w:t>UCT</w:t>
+      </w:r>
+      <w:r>
+        <w:t xml:space="preserve"> </w:t>
+      </w:r>
+      <w:r>
+        <w:t xml:space="preserve">уровень. </w:t>
+      </w:r>
+      <w:r>
+        <w:rPr>
+          <w:lang w:val="en-US"/>
+        </w:rPr>
+        <w:t>UCP</w:t>
+      </w:r>
+      <w:r>
+        <w:t xml:space="preserve"> ответственен</w:t>
+      </w:r>
+      <w:r>
+        <w:t xml:space="preserve"> за следующую функциональность</w:t>
+      </w:r>
+      <w:r>
+        <w:t xml:space="preserve">: </w:t>
+      </w:r>
+      <w:r>
+        <w:t xml:space="preserve">инициализация библиотеки, выбор транспорта для коммуникации, фрагментация сообщений, </w:t>
+      </w:r>
+      <w:r>
+        <w:t>коммун</w:t>
+      </w:r>
+      <w:r>
+        <w:t xml:space="preserve">икации через несколько сетевых интерфейсов (многорельсовая – </w:t>
+      </w:r>
+      <w:r>
+        <w:rPr>
+          <w:lang w:val="en-US"/>
+        </w:rPr>
+        <w:t>multi</w:t>
+      </w:r>
+      <w:r>
+        <w:t>-</w:t>
+      </w:r>
+      <w:r>
+        <w:rPr>
+          <w:lang w:val="en-US"/>
+        </w:rPr>
+        <w:t>rail</w:t>
+      </w:r>
+      <w:r>
+        <w:t xml:space="preserve">). </w:t>
+      </w:r>
+      <w:r>
+        <w:rPr>
+          <w:lang w:val="en-US"/>
+        </w:rPr>
+        <w:t>UCP</w:t>
+      </w:r>
+      <w:r>
+        <w:t xml:space="preserve"> </w:t>
+      </w:r>
+      <w:r>
+        <w:rPr>
+          <w:lang w:val="en-US"/>
+        </w:rPr>
+        <w:t>API</w:t>
+      </w:r>
+      <w:r>
+        <w:t xml:space="preserve"> </w:t>
+      </w:r>
+      <w:r>
+        <w:t>имеет следующие классы интерфейсов</w:t>
+      </w:r>
+      <w:r>
+        <w:t xml:space="preserve">: </w:t>
+      </w:r>
+      <w:r>
+        <w:t>инициализация, удаленный доступ</w:t>
+      </w:r>
+      <w:r>
+        <w:t xml:space="preserve"> </w:t>
+      </w:r>
+      <w:r>
+        <w:t>к памяти (</w:t>
+      </w:r>
+      <w:r>
+        <w:rPr>
+          <w:lang w:val="en-US"/>
+        </w:rPr>
+        <w:t>Remote</w:t>
+      </w:r>
+      <w:r>
+        <w:t xml:space="preserve"> </w:t>
+      </w:r>
+      <w:r>
+        <w:rPr>
+          <w:lang w:val="en-US"/>
+        </w:rPr>
+        <w:t>memory</w:t>
+      </w:r>
+      <w:r>
+        <w:t xml:space="preserve"> </w:t>
+      </w:r>
+      <w:r>
+        <w:rPr>
+          <w:lang w:val="en-US"/>
+        </w:rPr>
+        <w:t>Access</w:t>
+      </w:r>
+      <w:r>
+        <w:t xml:space="preserve"> – R</w:t>
+      </w:r>
+      <w:r>
+        <w:rPr>
+          <w:lang w:val="en-US"/>
+        </w:rPr>
+        <w:t>MA</w:t>
+      </w:r>
+      <w:r>
+        <w:t>)</w:t>
+      </w:r>
+      <w:r>
+        <w:t xml:space="preserve">, </w:t>
+      </w:r>
+      <w:r>
+        <w:t xml:space="preserve">атомарные операции с памятью </w:t>
+      </w:r>
+      <w:r>
+        <w:t>(</w:t>
+      </w:r>
+      <w:r>
+        <w:rPr>
+          <w:lang w:val="en-US"/>
+        </w:rPr>
+        <w:t>Atomic</w:t>
+      </w:r>
+      <w:r>
+        <w:t xml:space="preserve"> </w:t>
+      </w:r>
+      <w:r>
+        <w:rPr>
+          <w:lang w:val="en-US"/>
+        </w:rPr>
+        <w:t>memory</w:t>
+      </w:r>
+      <w:r>
+        <w:t xml:space="preserve"> </w:t>
+      </w:r>
+      <w:r>
+        <w:rPr>
+          <w:lang w:val="en-US"/>
+        </w:rPr>
+        <w:t>Operations</w:t>
+      </w:r>
+      <w:r>
+        <w:t xml:space="preserve"> – </w:t>
+      </w:r>
+      <w:r>
+        <w:rPr>
+          <w:lang w:val="en-US"/>
+        </w:rPr>
+        <w:t>AMO</w:t>
+      </w:r>
+      <w:r>
+        <w:t xml:space="preserve">), </w:t>
+      </w:r>
+      <w:r>
+        <w:t>Активные</w:t>
+      </w:r>
+      <w:r>
+        <w:t xml:space="preserve"> </w:t>
+      </w:r>
+      <w:r>
+        <w:t>сообщения</w:t>
+      </w:r>
+      <w:r>
+        <w:t xml:space="preserve"> (</w:t>
+      </w:r>
+      <w:r>
+        <w:rPr>
+          <w:lang w:val="en-US"/>
+        </w:rPr>
+        <w:t>Active</w:t>
+      </w:r>
+      <w:r>
+        <w:t xml:space="preserve"> </w:t>
+      </w:r>
+      <w:r>
+        <w:rPr>
+          <w:lang w:val="en-US"/>
+        </w:rPr>
+        <w:t>messages</w:t>
+      </w:r>
+      <w:r>
+        <w:t xml:space="preserve"> – </w:t>
+      </w:r>
+      <w:r>
+        <w:rPr>
+          <w:lang w:val="en-US"/>
+        </w:rPr>
+        <w:t>AM</w:t>
+      </w:r>
+      <w:r>
+        <w:t xml:space="preserve">), </w:t>
+      </w:r>
+      <w:r>
+        <w:t>механизм</w:t>
+      </w:r>
+      <w:r>
+        <w:t xml:space="preserve"> </w:t>
+      </w:r>
+      <w:r>
+        <w:t>сопоставления</w:t>
+      </w:r>
+      <w:r>
+        <w:t xml:space="preserve"> </w:t>
+      </w:r>
+      <w:r>
+        <w:t>тегов</w:t>
+      </w:r>
+      <w:r>
+        <w:t xml:space="preserve"> (</w:t>
+      </w:r>
+      <w:r>
+        <w:rPr>
+          <w:lang w:val="en-US"/>
+        </w:rPr>
+        <w:t>Tag</w:t>
+      </w:r>
+      <w:r>
+        <w:t>-</w:t>
+      </w:r>
+      <w:r>
+        <w:rPr>
+          <w:lang w:val="en-US"/>
+        </w:rPr>
+        <w:t>Matching</w:t>
+      </w:r>
+      <w:r>
+        <w:t xml:space="preserve"> – </w:t>
+      </w:r>
+      <w:r>
+        <w:rPr>
+          <w:lang w:val="en-US"/>
+        </w:rPr>
+        <w:t>TM</w:t>
+      </w:r>
+      <w:r>
+        <w:t>)</w:t>
+      </w:r>
+      <w:r>
+        <w:t>, коллективнные операции (</w:t>
+      </w:r>
+      <w:r>
+        <w:rPr>
+          <w:lang w:val="en-US"/>
+        </w:rPr>
+        <w:t>Collectives</w:t>
+      </w:r>
+      <w:r>
+        <w:t>)</w:t>
+      </w:r>
+      <w:r>
+        <w:t xml:space="preserve">, </w:t>
+      </w:r>
+      <w:r>
+        <w:t>многорельсовая передача (</w:t>
+      </w:r>
+      <w:r>
+        <w:rPr>
+          <w:lang w:val="en-US"/>
+        </w:rPr>
+        <w:t>Multi</w:t>
+      </w:r>
+      <w:r>
+        <w:t>-</w:t>
+      </w:r>
+      <w:r>
+        <w:rPr>
+          <w:lang w:val="en-US"/>
+        </w:rPr>
+        <w:t>rail</w:t>
+      </w:r>
+      <w:r>
+        <w:t>).</w:t>
+      </w:r>
+    </w:p>
+    <w:p>
+      <w:pPr>
+        <w:pStyle w:val="DiplomText"/>
+        <w:numPr>
+          <w:ilvl w:val="1"/>
+          <w:numId w:val="8"/>
+        </w:numPr>
+      </w:pPr>
+      <w:r>
+        <w:t xml:space="preserve"> </w:t>
+      </w:r>
+      <w:r>
+        <w:t>Инициализация</w:t>
+      </w:r>
+      <w:r>
+        <w:t>: Это подмножество интерфейсов опре</w:t>
+      </w:r>
+      <w:r>
+        <w:t>деляет настройку коммуникационного контекста</w:t>
+      </w:r>
+      <w:r>
+        <w:t>, запрашивает сетевые возможности и инициализирует локальные конечные точки связи.</w:t>
+      </w:r>
+      <w:r>
+        <w:t xml:space="preserve"> Коммуникационный контекст представляется </w:t>
+      </w:r>
+      <w:r>
+        <w:rPr>
+          <w:lang w:val="en-US"/>
+        </w:rPr>
+        <w:t>UCX</w:t>
+      </w:r>
+      <w:r>
+        <w:t xml:space="preserve"> </w:t>
+      </w:r>
+      <w:r>
+        <w:t xml:space="preserve">контекстом, которые является абстракцией сетевых ресурсов транспортного уровня. Интерфейсы инициализации конечной точки соединения инициализируют </w:t>
+      </w:r>
+      <w:r>
+        <w:rPr>
+          <w:lang w:val="en-US"/>
+        </w:rPr>
+        <w:t>UCP</w:t>
+      </w:r>
+      <w:r>
+        <w:t xml:space="preserve"> </w:t>
+      </w:r>
+      <w:r>
+        <w:t xml:space="preserve">конечную точку </w:t>
+      </w:r>
+      <w:r>
+        <w:lastRenderedPageBreak/>
+        <w:t>соединения, который является абстракцией всех необходимых ресурсов, ассоциированных с определенным соединением. Конечная точка соединения используется как вход для всех коммуникационных операций между определенным источником и получателем.</w:t>
+      </w:r>
+    </w:p>
+    <w:p>
+      <w:pPr>
+        <w:pStyle w:val="DiplomText"/>
+        <w:numPr>
+          <w:ilvl w:val="1"/>
+          <w:numId w:val="8"/>
+        </w:numPr>
+      </w:pPr>
+      <w:r>
+        <w:rPr>
+          <w:lang w:val="en-US"/>
+        </w:rPr>
+        <w:t>RMA</w:t>
+      </w:r>
+      <w:r>
+        <w:t xml:space="preserve">: </w:t>
+      </w:r>
+      <w:r>
+        <w:t xml:space="preserve">Это подмножество операций определяет односторонние коммуникационные операции, такие как </w:t>
+      </w:r>
+      <w:r>
+        <w:rPr>
+          <w:lang w:val="en-US"/>
+        </w:rPr>
+        <w:t>PUT</w:t>
+      </w:r>
+      <w:r>
+        <w:t xml:space="preserve"> </w:t>
+      </w:r>
+      <w:r>
+        <w:t xml:space="preserve">и </w:t>
+      </w:r>
+      <w:r>
+        <w:rPr>
+          <w:lang w:val="en-US"/>
+        </w:rPr>
+        <w:t>GET</w:t>
+      </w:r>
+      <w:r>
+        <w:t xml:space="preserve">, которые используются для реализации коммуникаций с прямым доступом к удаленной памяти, необходимым для распределнных программных моделей и моделей с общей памятью. </w:t>
+      </w:r>
+      <w:r>
+        <w:rPr>
+          <w:lang w:val="en-US"/>
+        </w:rPr>
+        <w:t>UCP</w:t>
+      </w:r>
+      <w:r>
+        <w:t xml:space="preserve"> </w:t>
+      </w:r>
+      <w:r>
+        <w:t>имеет отдельное множество интерфейсов для использования несмежных (</w:t>
+      </w:r>
+      <w:r>
+        <w:rPr>
+          <w:lang w:val="en-US"/>
+        </w:rPr>
+        <w:t>non</w:t>
+      </w:r>
+      <w:r>
+        <w:t>-</w:t>
+      </w:r>
+      <w:r>
+        <w:rPr>
+          <w:lang w:val="en-US"/>
+        </w:rPr>
+        <w:t>contiguous</w:t>
+      </w:r>
+      <w:r>
+        <w:t>) данных в коммуникациях. Эта функциональность была включена,</w:t>
+      </w:r>
+      <w:r>
+        <w:t xml:space="preserve"> </w:t>
+      </w:r>
+      <w:r>
+        <w:t>чтобы поддерживать коммуникационные требования различных программных моделей и оперировать способности разброса</w:t>
+      </w:r>
+      <w:r>
+        <w:t>/сбор</w:t>
+      </w:r>
+      <w:r>
+        <w:t>а (</w:t>
+      </w:r>
+      <w:r>
+        <w:rPr>
+          <w:lang w:val="en-US"/>
+        </w:rPr>
+        <w:t>scatter</w:t>
+      </w:r>
+      <w:r>
+        <w:t>/</w:t>
+      </w:r>
+      <w:r>
+        <w:rPr>
+          <w:lang w:val="en-US"/>
+        </w:rPr>
+        <w:t>gather</w:t>
+      </w:r>
+      <w:r>
+        <w:t>) современных сетевых аппаратных средств.</w:t>
+      </w:r>
+    </w:p>
+    <w:p>
+      <w:pPr>
+        <w:pStyle w:val="DiplomText"/>
+        <w:numPr>
+          <w:ilvl w:val="1"/>
+          <w:numId w:val="8"/>
+        </w:numPr>
+      </w:pPr>
+      <w:r>
+        <w:rPr>
+          <w:lang w:val="en-US"/>
+        </w:rPr>
+        <w:t>AMO</w:t>
+      </w:r>
+      <w:r>
+        <w:t xml:space="preserve">: </w:t>
+      </w:r>
+      <w:r>
+        <w:t xml:space="preserve">Это подмножество интерфейсов предоставляет поддержку для атомарно выполняемых операций в удаленной памяти, которые являются важным классом операций для </w:t>
+      </w:r>
+      <w:r>
+        <w:rPr>
+          <w:lang w:val="en-US"/>
+        </w:rPr>
+        <w:t>PGAS</w:t>
+      </w:r>
+      <w:r>
+        <w:t xml:space="preserve"> программных моделей, в частности </w:t>
+      </w:r>
+      <w:r>
+        <w:rPr>
+          <w:lang w:val="en-US"/>
+        </w:rPr>
+        <w:t>OpenSHMEM</w:t>
+      </w:r>
+      <w:r>
+        <w:t>.</w:t>
+      </w:r>
+    </w:p>
+    <w:p>
+      <w:pPr>
+        <w:pStyle w:val="DiplomText"/>
+        <w:numPr>
+          <w:ilvl w:val="1"/>
+          <w:numId w:val="8"/>
+        </w:numPr>
+      </w:pPr>
+      <w:r>
+        <w:rPr>
+          <w:lang w:val="en-US"/>
+        </w:rPr>
+        <w:t>TM</w:t>
+      </w:r>
+      <w:r>
+        <w:t xml:space="preserve">: </w:t>
+      </w:r>
+      <w:r>
+        <w:t xml:space="preserve">Этот интерфейс поддерживает сопоставление тегов для операций приема и отправки, которые являются ключевой семантикой коммуникаций, определяемой спецификацией </w:t>
+      </w:r>
+      <w:r>
+        <w:rPr>
+          <w:lang w:val="en-US"/>
+        </w:rPr>
+        <w:t>MPI</w:t>
+      </w:r>
+      <w:r>
+        <w:t>.</w:t>
+      </w:r>
+    </w:p>
+    <w:p>
+      <w:pPr>
+        <w:pStyle w:val="DiplomText"/>
+        <w:numPr>
+          <w:ilvl w:val="1"/>
+          <w:numId w:val="8"/>
+        </w:numPr>
+      </w:pPr>
+      <w:r>
+        <w:rPr>
+          <w:lang w:val="en-US"/>
+        </w:rPr>
+        <w:t>AM</w:t>
+      </w:r>
+      <w:r>
+        <w:t xml:space="preserve">: </w:t>
+      </w:r>
+      <w:r>
+        <w:t xml:space="preserve">Это подмножество функциональностей, где входящий пакет генерирует вызов обработчика для, указанного отправителем, события на стороне получателя, чтобы быть обработанным соответствующим образом на стороне получателя. Например, одно- и двух-сторонние </w:t>
+      </w:r>
+      <w:r>
+        <w:rPr>
+          <w:lang w:val="en-US"/>
+        </w:rPr>
+        <w:t>MPI</w:t>
+      </w:r>
+      <w:r>
+        <w:t xml:space="preserve"> </w:t>
+      </w:r>
+      <w:r>
+        <w:t xml:space="preserve">операции могут быть реализованы на основании данной концепции. </w:t>
+      </w:r>
+      <w:r>
+        <w:lastRenderedPageBreak/>
+        <w:t xml:space="preserve">Однако, эти интерфейсы являются более общими и подходящими для других программных парадигм, в которых процесс получателя не подготавливает буфера для приема данных, но мождет отреагировать на полученный пакет напрямую. Также как интерфейсы </w:t>
+      </w:r>
+      <w:r>
+        <w:rPr>
+          <w:lang w:val="en-US"/>
+        </w:rPr>
+        <w:t>RMA</w:t>
+      </w:r>
+      <w:r>
+        <w:t xml:space="preserve"> и сопоставлении тегов, интерфейс активных сообщений предоставляет отдельный </w:t>
+      </w:r>
+      <w:r>
+        <w:rPr>
+          <w:lang w:val="en-US"/>
+        </w:rPr>
+        <w:t>API</w:t>
+      </w:r>
+      <w:r>
+        <w:t xml:space="preserve"> для различных типов сообщений и для работы с несмежными данными.</w:t>
+      </w:r>
+    </w:p>
+    <w:p>
+      <w:pPr>
+        <w:pStyle w:val="DiplomText"/>
+        <w:numPr>
+          <w:ilvl w:val="1"/>
+          <w:numId w:val="8"/>
+        </w:numPr>
+      </w:pPr>
+      <w:r>
+        <w:t>Коллективные операции</w:t>
+      </w:r>
+      <w:r>
+        <w:t xml:space="preserve">: </w:t>
+      </w:r>
+      <w:r>
+        <w:t>Это подмножество интерфейсов определяет групповые коммуникации и операции синхронизации. Коллективные операции включают в себя такие коллективные операции, как барьерная операци</w:t>
+      </w:r>
+      <w:r>
+        <w:t xml:space="preserve">, </w:t>
+      </w:r>
+      <w:r>
+        <w:t>все-к-одному, один-ко-многим, операции редукции.</w:t>
+      </w:r>
+      <w:r>
+        <w:t xml:space="preserve"> </w:t>
+      </w:r>
+      <w:r>
+        <w:t xml:space="preserve">Где возможно, </w:t>
+      </w:r>
+      <w:r>
+        <w:rPr>
+          <w:lang w:val="en-US"/>
+        </w:rPr>
+        <w:t>UCP</w:t>
+      </w:r>
+      <w:r>
+        <w:t xml:space="preserve"> </w:t>
+      </w:r>
+      <w:r>
+        <w:t xml:space="preserve">использует преимущество аппаратного обеспечения для ускорения коллективных операций, к примеру, механизм коллективных операций на ускорителе </w:t>
+      </w:r>
+      <w:r>
+        <w:rPr>
+          <w:lang w:val="en-US"/>
+        </w:rPr>
+        <w:t>InfiniBand</w:t>
+      </w:r>
+      <w:r>
+        <w:t xml:space="preserve"> </w:t>
+      </w:r>
+      <w:r>
+        <w:t>коммутатора</w:t>
       </w:r>
       <w:bookmarkStart w:id="15" w:name="_GoBack"/>
       <w:bookmarkEnd w:id="15"/>
       <w:r>
-        <w:t>ии.</w:t>
-      </w:r>
-      <w:r>
-        <w:t xml:space="preserve"> </w:t>
-      </w:r>
-      <w:r>
-        <w:t xml:space="preserve">Такая </w:t>
-      </w:r>
-      <w:r>
-        <w:t xml:space="preserve">архитектура </w:t>
-      </w:r>
-      <w:r>
-        <w:t>обеспечивает высокую степень гибкости, позволяющую реализовать новые сетевые протоколы для новых и будущих моделей программирования.</w:t>
+        <w:t>.</w:t>
       </w:r>
     </w:p>
     <w:p>
@@ -20495,7 +21718,7 @@
 </file>
 
 <file path=customXml/itemProps1.xml><?xml version="1.0" encoding="utf-8"?>
-<ds:datastoreItem xmlns:ds="http://schemas.openxmlformats.org/officeDocument/2006/customXml" ds:itemID="{38BED4BB-C796-4879-9591-88756978C876}">
+<ds:datastoreItem xmlns:ds="http://schemas.openxmlformats.org/officeDocument/2006/customXml" ds:itemID="{C6C2D776-F17D-4163-8528-F8B81D1926C8}">
   <ds:schemaRefs>
     <ds:schemaRef ds:uri="http://schemas.openxmlformats.org/officeDocument/2006/bibliography"/>
   </ds:schemaRefs>

</xml_diff>